<commit_message>
Front end looking good!
</commit_message>
<xml_diff>
--- a/revision_memo.docx
+++ b/revision_memo.docx
@@ -13,7 +13,13 @@
         <w:rPr>
           <w:rFonts w:ascii="Times New Roman" w:hAnsi="Times New Roman" w:cs="Times New Roman"/>
         </w:rPr>
-        <w:t>March 9, 2021</w:t>
+        <w:t>April 30</w:t>
+      </w:r>
+      <w:r>
+        <w:rPr>
+          <w:rFonts w:ascii="Times New Roman" w:hAnsi="Times New Roman" w:cs="Times New Roman"/>
+        </w:rPr>
+        <w:t>, 2021</w:t>
       </w:r>
     </w:p>
     <w:p>
@@ -86,19 +92,7 @@
         <w:rPr>
           <w:rFonts w:ascii="Times New Roman" w:hAnsi="Times New Roman" w:cs="Times New Roman"/>
         </w:rPr>
-        <w:t xml:space="preserve">an extremely careful and thoughtful reading of my manuscript, and </w:t>
-      </w:r>
-      <w:r>
-        <w:rPr>
-          <w:rFonts w:ascii="Times New Roman" w:hAnsi="Times New Roman" w:cs="Times New Roman"/>
-        </w:rPr>
-        <w:t xml:space="preserve">their </w:t>
-      </w:r>
-      <w:r>
-        <w:rPr>
-          <w:rFonts w:ascii="Times New Roman" w:hAnsi="Times New Roman" w:cs="Times New Roman"/>
-        </w:rPr>
-        <w:t>suggestions</w:t>
+        <w:t>an extremely careful and thoughtful reading of my manuscript</w:t>
       </w:r>
       <w:r>
         <w:rPr>
@@ -302,7 +296,13 @@
         <w:rPr>
           <w:rFonts w:ascii="Times New Roman" w:hAnsi="Times New Roman" w:cs="Times New Roman"/>
         </w:rPr>
-        <w:t xml:space="preserve"> is pursued in the first place.   </w:t>
+        <w:t xml:space="preserve"> is pursued in the first place.  </w:t>
+      </w:r>
+      <w:r>
+        <w:rPr>
+          <w:rFonts w:ascii="Times New Roman" w:hAnsi="Times New Roman" w:cs="Times New Roman"/>
+        </w:rPr>
+        <w:t xml:space="preserve">I return to an earlier argument in the decentralization literature (O’Neill) to show that political calculations matter, but that it’s not always about </w:t>
       </w:r>
     </w:p>
     <w:p>
@@ -478,7 +478,7 @@
         <w:rPr>
           <w:rFonts w:ascii="Times New Roman" w:hAnsi="Times New Roman" w:cs="Times New Roman"/>
         </w:rPr>
-        <w:t>This is surely an important point, and I’ve done my best to address it in the new manuscript.</w:t>
+        <w:t>This is surely an important point.</w:t>
       </w:r>
       <w:r>
         <w:rPr>
@@ -538,44 +538,59 @@
         <w:rPr>
           <w:rFonts w:ascii="Times New Roman" w:hAnsi="Times New Roman" w:cs="Times New Roman"/>
         </w:rPr>
-        <w:t xml:space="preserve">the implementation of social policy. My DV is proposals of decentralization. Nonetheless, both are important books, </w:t>
-      </w:r>
-      <w:r>
-        <w:rPr>
-          <w:rFonts w:ascii="Times New Roman" w:hAnsi="Times New Roman" w:cs="Times New Roman"/>
-        </w:rPr>
-        <w:t xml:space="preserve">and it’s important that I flesh out </w:t>
-      </w:r>
+        <w:t xml:space="preserve">the implementation of social policy. </w:t>
+      </w:r>
+      <w:r>
+        <w:rPr>
+          <w:rFonts w:ascii="Times New Roman" w:hAnsi="Times New Roman" w:cs="Times New Roman"/>
+        </w:rPr>
+        <w:t>By contrast, m</w:t>
+      </w:r>
+      <w:r>
+        <w:rPr>
+          <w:rFonts w:ascii="Times New Roman" w:hAnsi="Times New Roman" w:cs="Times New Roman"/>
+        </w:rPr>
+        <w:t xml:space="preserve">y DV is proposals of decentralization. </w:t>
+      </w:r>
+    </w:p>
+    <w:p>
+      <w:pPr>
+        <w:rPr>
+          <w:rFonts w:ascii="Times New Roman" w:hAnsi="Times New Roman" w:cs="Times New Roman"/>
+        </w:rPr>
+      </w:pPr>
       <w:r>
         <w:rPr>
           <w:rFonts w:ascii="Times New Roman" w:hAnsi="Times New Roman" w:cs="Times New Roman"/>
         </w:rPr>
         <w:lastRenderedPageBreak/>
-        <w:t xml:space="preserve">connections between my work and newer scholarship anchoring the literature. </w:t>
-      </w:r>
-      <w:r>
-        <w:rPr>
-          <w:rFonts w:ascii="Times New Roman" w:hAnsi="Times New Roman" w:cs="Times New Roman"/>
-        </w:rPr>
-        <w:t>I have</w:t>
-      </w:r>
-      <w:r>
-        <w:rPr>
-          <w:rFonts w:ascii="Times New Roman" w:hAnsi="Times New Roman" w:cs="Times New Roman"/>
-        </w:rPr>
-        <w:t xml:space="preserve"> thus</w:t>
-      </w:r>
-      <w:r>
-        <w:rPr>
-          <w:rFonts w:ascii="Times New Roman" w:hAnsi="Times New Roman" w:cs="Times New Roman"/>
-        </w:rPr>
-        <w:t xml:space="preserve"> more carefully shown connections between my work and theirs.</w:t>
-      </w:r>
-      <w:r>
-        <w:rPr>
-          <w:rFonts w:ascii="Times New Roman" w:hAnsi="Times New Roman" w:cs="Times New Roman"/>
-        </w:rPr>
-        <w:t xml:space="preserve"> </w:t>
+        <w:t>Nevertheless, b</w:t>
+      </w:r>
+      <w:r>
+        <w:rPr>
+          <w:rFonts w:ascii="Times New Roman" w:hAnsi="Times New Roman" w:cs="Times New Roman"/>
+        </w:rPr>
+        <w:t>oth are important books</w:t>
+      </w:r>
+      <w:r>
+        <w:rPr>
+          <w:rFonts w:ascii="Times New Roman" w:hAnsi="Times New Roman" w:cs="Times New Roman"/>
+        </w:rPr>
+        <w:t xml:space="preserve"> and have inspired much of the work behind the current piece. I have thus both showed how my work is a departure from the decentralization literature </w:t>
+      </w:r>
+      <w:proofErr w:type="gramStart"/>
+      <w:r>
+        <w:rPr>
+          <w:rFonts w:ascii="Times New Roman" w:hAnsi="Times New Roman" w:cs="Times New Roman"/>
+        </w:rPr>
+        <w:t>generally, and</w:t>
+      </w:r>
+      <w:proofErr w:type="gramEnd"/>
+      <w:r>
+        <w:rPr>
+          <w:rFonts w:ascii="Times New Roman" w:hAnsi="Times New Roman" w:cs="Times New Roman"/>
+        </w:rPr>
+        <w:t xml:space="preserve"> builds on insights from these and other authors. </w:t>
       </w:r>
       <w:r>
         <w:rPr>
@@ -684,12 +699,6 @@
         <w:rPr>
           <w:rFonts w:ascii="Times New Roman" w:hAnsi="Times New Roman" w:cs="Times New Roman"/>
         </w:rPr>
-        <w:t xml:space="preserve">This is a tough point to address, and </w:t>
-      </w:r>
-      <w:r>
-        <w:rPr>
-          <w:rFonts w:ascii="Times New Roman" w:hAnsi="Times New Roman" w:cs="Times New Roman"/>
-        </w:rPr>
         <w:t xml:space="preserve">I confess that I’ve thought a lot about this point. </w:t>
       </w:r>
       <w:r>
@@ -724,19 +733,57 @@
         <w:rPr>
           <w:rFonts w:ascii="Times New Roman" w:hAnsi="Times New Roman" w:cs="Times New Roman"/>
         </w:rPr>
-        <w:t xml:space="preserve"> because she doesn’t think it likely: </w:t>
-      </w:r>
-      <w:r>
-        <w:rPr>
-          <w:rFonts w:ascii="Times New Roman" w:hAnsi="Times New Roman" w:cs="Times New Roman"/>
-        </w:rPr>
-        <w:t>"Although it is analytically conceivable that only one or two types of decentralization could occur, in reality, administrative, fiscal, and political decentralization are highly intertwined. For example, political decentralization is very likely to lead to demands for fiscal decentralization, which, in turn, is likely to lead to administrative decentralization.</w:t>
-      </w:r>
-      <w:r>
-        <w:rPr>
-          <w:rFonts w:ascii="Times New Roman" w:hAnsi="Times New Roman" w:cs="Times New Roman"/>
-        </w:rPr>
-        <w:t xml:space="preserve">” The reason she thinks so, I would argue, springs from her analytical focus on “big countries”, which blinds her to piecemeal decentralization initiatives which are much more common in smaller, </w:t>
+        <w:t xml:space="preserve"> because she doesn’t think it likely</w:t>
+      </w:r>
+      <w:r>
+        <w:rPr>
+          <w:rFonts w:ascii="Times New Roman" w:hAnsi="Times New Roman" w:cs="Times New Roman"/>
+        </w:rPr>
+        <w:t>. As she states in her book,</w:t>
+      </w:r>
+      <w:r>
+        <w:rPr>
+          <w:rFonts w:ascii="Times New Roman" w:hAnsi="Times New Roman" w:cs="Times New Roman"/>
+        </w:rPr>
+        <w:t xml:space="preserve"> </w:t>
+      </w:r>
+      <w:r>
+        <w:rPr>
+          <w:rFonts w:ascii="Times New Roman" w:hAnsi="Times New Roman" w:cs="Times New Roman"/>
+        </w:rPr>
+        <w:t>"Although it is analytically conceivable that only one or two types of decentralization could occur</w:t>
+      </w:r>
+      <w:proofErr w:type="gramStart"/>
+      <w:r>
+        <w:rPr>
+          <w:rFonts w:ascii="Times New Roman" w:hAnsi="Times New Roman" w:cs="Times New Roman"/>
+        </w:rPr>
+        <w:t>, in reality, administrative</w:t>
+      </w:r>
+      <w:proofErr w:type="gramEnd"/>
+      <w:r>
+        <w:rPr>
+          <w:rFonts w:ascii="Times New Roman" w:hAnsi="Times New Roman" w:cs="Times New Roman"/>
+        </w:rPr>
+        <w:t>, fiscal, and political decentralization are highly intertwined. For example, political decentralization is very likely to lead to demands for fiscal decentralization, which, in turn, is likely to lead to administrative decentralization.</w:t>
+      </w:r>
+      <w:r>
+        <w:rPr>
+          <w:rFonts w:ascii="Times New Roman" w:hAnsi="Times New Roman" w:cs="Times New Roman"/>
+        </w:rPr>
+        <w:t>” The reason she thinks so, I would argue, springs from her analytical focus on “big countries”, w</w:t>
+      </w:r>
+      <w:r>
+        <w:rPr>
+          <w:rFonts w:ascii="Times New Roman" w:hAnsi="Times New Roman" w:cs="Times New Roman"/>
+        </w:rPr>
+        <w:t>hereas</w:t>
+      </w:r>
+      <w:r>
+        <w:rPr>
+          <w:rFonts w:ascii="Times New Roman" w:hAnsi="Times New Roman" w:cs="Times New Roman"/>
+        </w:rPr>
+        <w:t xml:space="preserve"> piecemeal decentralization initiatives are much more common in smaller, </w:t>
       </w:r>
       <w:r>
         <w:rPr>

</xml_diff>

<commit_message>
Work on minor points for R1.
</commit_message>
<xml_diff>
--- a/revision_memo.docx
+++ b/revision_memo.docx
@@ -224,85 +224,31 @@
         <w:rPr>
           <w:rFonts w:ascii="Times New Roman" w:hAnsi="Times New Roman" w:cs="Times New Roman"/>
         </w:rPr>
-        <w:t xml:space="preserve">I have more fully fleshed out the </w:t>
-      </w:r>
-      <w:r>
-        <w:rPr>
-          <w:rFonts w:ascii="Times New Roman" w:hAnsi="Times New Roman" w:cs="Times New Roman"/>
-        </w:rPr>
-        <w:t xml:space="preserve">ways in which my work is a departure from prominent existing works, including contributions by </w:t>
-      </w:r>
-      <w:proofErr w:type="spellStart"/>
-      <w:r>
-        <w:rPr>
-          <w:rFonts w:ascii="Times New Roman" w:hAnsi="Times New Roman" w:cs="Times New Roman"/>
-        </w:rPr>
-        <w:t>Falleti</w:t>
-      </w:r>
-      <w:proofErr w:type="spellEnd"/>
-      <w:r>
-        <w:rPr>
-          <w:rFonts w:ascii="Times New Roman" w:hAnsi="Times New Roman" w:cs="Times New Roman"/>
-        </w:rPr>
-        <w:t xml:space="preserve"> and </w:t>
-      </w:r>
-      <w:proofErr w:type="spellStart"/>
-      <w:r>
-        <w:rPr>
-          <w:rFonts w:ascii="Times New Roman" w:hAnsi="Times New Roman" w:cs="Times New Roman"/>
-        </w:rPr>
-        <w:t>Niedzwiecki</w:t>
-      </w:r>
-      <w:proofErr w:type="spellEnd"/>
-      <w:r>
-        <w:rPr>
-          <w:rFonts w:ascii="Times New Roman" w:hAnsi="Times New Roman" w:cs="Times New Roman"/>
-        </w:rPr>
-        <w:t xml:space="preserve">. My point is that these excellent contributions mostly tell us something about what happens after </w:t>
-      </w:r>
-      <w:proofErr w:type="gramStart"/>
-      <w:r>
-        <w:rPr>
-          <w:rFonts w:ascii="Times New Roman" w:hAnsi="Times New Roman" w:cs="Times New Roman"/>
-        </w:rPr>
-        <w:t>decentralization, but</w:t>
-      </w:r>
-      <w:proofErr w:type="gramEnd"/>
-      <w:r>
-        <w:rPr>
-          <w:rFonts w:ascii="Times New Roman" w:hAnsi="Times New Roman" w:cs="Times New Roman"/>
-        </w:rPr>
-        <w:t xml:space="preserve"> are limited in explanations for why </w:t>
-      </w:r>
-      <w:r>
-        <w:rPr>
-          <w:rFonts w:ascii="Times New Roman" w:hAnsi="Times New Roman" w:cs="Times New Roman"/>
-        </w:rPr>
-        <w:t xml:space="preserve">a type of administrative </w:t>
-      </w:r>
-      <w:r>
-        <w:rPr>
-          <w:rFonts w:ascii="Times New Roman" w:hAnsi="Times New Roman" w:cs="Times New Roman"/>
-        </w:rPr>
-        <w:t>decentralization</w:t>
-      </w:r>
-      <w:r>
-        <w:rPr>
-          <w:rFonts w:ascii="Times New Roman" w:hAnsi="Times New Roman" w:cs="Times New Roman"/>
-        </w:rPr>
-        <w:t xml:space="preserve"> (education)</w:t>
-      </w:r>
-      <w:r>
-        <w:rPr>
-          <w:rFonts w:ascii="Times New Roman" w:hAnsi="Times New Roman" w:cs="Times New Roman"/>
-        </w:rPr>
-        <w:t xml:space="preserve"> is pursued in the first place.  </w:t>
-      </w:r>
-      <w:r>
-        <w:rPr>
-          <w:rFonts w:ascii="Times New Roman" w:hAnsi="Times New Roman" w:cs="Times New Roman"/>
-        </w:rPr>
-        <w:t xml:space="preserve">I return to an earlier argument in the decentralization literature (O’Neill) to show that political calculations matter, but that it’s not always about </w:t>
+        <w:t xml:space="preserve">I have more fully fleshed out </w:t>
+      </w:r>
+      <w:r>
+        <w:rPr>
+          <w:rFonts w:ascii="Times New Roman" w:hAnsi="Times New Roman" w:cs="Times New Roman"/>
+        </w:rPr>
+        <w:t>two</w:t>
+      </w:r>
+      <w:r>
+        <w:rPr>
+          <w:rFonts w:ascii="Times New Roman" w:hAnsi="Times New Roman" w:cs="Times New Roman"/>
+        </w:rPr>
+        <w:t xml:space="preserve"> </w:t>
+      </w:r>
+      <w:r>
+        <w:rPr>
+          <w:rFonts w:ascii="Times New Roman" w:hAnsi="Times New Roman" w:cs="Times New Roman"/>
+        </w:rPr>
+        <w:t xml:space="preserve">ways in which my work is a departure from prominent existing </w:t>
+      </w:r>
+      <w:r>
+        <w:rPr>
+          <w:rFonts w:ascii="Times New Roman" w:hAnsi="Times New Roman" w:cs="Times New Roman"/>
+        </w:rPr>
+        <w:t>scholarship on decentralization, alongside what I think are important contributions to the literature on education.</w:t>
       </w:r>
     </w:p>
     <w:p>
@@ -478,157 +424,97 @@
         <w:rPr>
           <w:rFonts w:ascii="Times New Roman" w:hAnsi="Times New Roman" w:cs="Times New Roman"/>
         </w:rPr>
-        <w:t>This is surely an important point.</w:t>
-      </w:r>
-      <w:r>
-        <w:rPr>
-          <w:rFonts w:ascii="Times New Roman" w:hAnsi="Times New Roman" w:cs="Times New Roman"/>
-        </w:rPr>
-        <w:t xml:space="preserve"> One of the reasons I have limited this discussion is the fact that most studies of decentralization and multi-level governance have a specific DV in mind – decentralization </w:t>
-      </w:r>
-      <w:r>
-        <w:rPr>
-          <w:rFonts w:ascii="Times New Roman" w:hAnsi="Times New Roman" w:cs="Times New Roman"/>
-          <w:i/>
-          <w:iCs/>
-        </w:rPr>
-        <w:t>outcomes</w:t>
-      </w:r>
-      <w:r>
-        <w:rPr>
-          <w:rFonts w:ascii="Times New Roman" w:hAnsi="Times New Roman" w:cs="Times New Roman"/>
-        </w:rPr>
-        <w:t xml:space="preserve">. For example, </w:t>
-      </w:r>
-      <w:proofErr w:type="spellStart"/>
-      <w:r>
-        <w:rPr>
-          <w:rFonts w:ascii="Times New Roman" w:hAnsi="Times New Roman" w:cs="Times New Roman"/>
-        </w:rPr>
-        <w:t>Falleti</w:t>
-      </w:r>
-      <w:proofErr w:type="spellEnd"/>
-      <w:r>
-        <w:rPr>
-          <w:rFonts w:ascii="Times New Roman" w:hAnsi="Times New Roman" w:cs="Times New Roman"/>
-        </w:rPr>
-        <w:t xml:space="preserve"> is interested in the ultimate balance of power across levels of government, whereas </w:t>
-      </w:r>
-      <w:proofErr w:type="spellStart"/>
-      <w:r>
-        <w:rPr>
-          <w:rFonts w:ascii="Times New Roman" w:hAnsi="Times New Roman" w:cs="Times New Roman"/>
-        </w:rPr>
-        <w:t>Niedzwiecki</w:t>
-      </w:r>
-      <w:r>
-        <w:rPr>
-          <w:rFonts w:ascii="Times New Roman" w:hAnsi="Times New Roman" w:cs="Times New Roman"/>
-        </w:rPr>
-        <w:t>’s</w:t>
-      </w:r>
-      <w:proofErr w:type="spellEnd"/>
-      <w:r>
-        <w:rPr>
-          <w:rFonts w:ascii="Times New Roman" w:hAnsi="Times New Roman" w:cs="Times New Roman"/>
-        </w:rPr>
-        <w:t xml:space="preserve"> focus is on </w:t>
-      </w:r>
-      <w:r>
-        <w:rPr>
-          <w:rFonts w:ascii="Times New Roman" w:hAnsi="Times New Roman" w:cs="Times New Roman"/>
-        </w:rPr>
-        <w:t xml:space="preserve">the implementation of social policy. </w:t>
-      </w:r>
-      <w:r>
-        <w:rPr>
-          <w:rFonts w:ascii="Times New Roman" w:hAnsi="Times New Roman" w:cs="Times New Roman"/>
-        </w:rPr>
-        <w:t>By contrast, m</w:t>
-      </w:r>
-      <w:r>
-        <w:rPr>
-          <w:rFonts w:ascii="Times New Roman" w:hAnsi="Times New Roman" w:cs="Times New Roman"/>
-        </w:rPr>
-        <w:t xml:space="preserve">y DV is proposals of decentralization. </w:t>
-      </w:r>
-    </w:p>
-    <w:p>
-      <w:pPr>
-        <w:rPr>
-          <w:rFonts w:ascii="Times New Roman" w:hAnsi="Times New Roman" w:cs="Times New Roman"/>
-        </w:rPr>
-      </w:pPr>
-      <w:r>
-        <w:rPr>
-          <w:rFonts w:ascii="Times New Roman" w:hAnsi="Times New Roman" w:cs="Times New Roman"/>
-        </w:rPr>
-        <w:lastRenderedPageBreak/>
-        <w:t>Nevertheless, b</w:t>
-      </w:r>
-      <w:r>
-        <w:rPr>
-          <w:rFonts w:ascii="Times New Roman" w:hAnsi="Times New Roman" w:cs="Times New Roman"/>
-        </w:rPr>
-        <w:t>oth are important books</w:t>
-      </w:r>
-      <w:r>
-        <w:rPr>
-          <w:rFonts w:ascii="Times New Roman" w:hAnsi="Times New Roman" w:cs="Times New Roman"/>
-        </w:rPr>
-        <w:t xml:space="preserve"> and have inspired much of the work behind the current piece. I have thus both showed how my work is a departure from the decentralization literature </w:t>
-      </w:r>
-      <w:proofErr w:type="gramStart"/>
-      <w:r>
-        <w:rPr>
-          <w:rFonts w:ascii="Times New Roman" w:hAnsi="Times New Roman" w:cs="Times New Roman"/>
-        </w:rPr>
-        <w:t>generally, and</w:t>
-      </w:r>
-      <w:proofErr w:type="gramEnd"/>
-      <w:r>
-        <w:rPr>
-          <w:rFonts w:ascii="Times New Roman" w:hAnsi="Times New Roman" w:cs="Times New Roman"/>
-        </w:rPr>
-        <w:t xml:space="preserve"> builds on insights from these and other authors. </w:t>
-      </w:r>
-      <w:r>
-        <w:rPr>
-          <w:rFonts w:ascii="Times New Roman" w:hAnsi="Times New Roman" w:cs="Times New Roman"/>
-        </w:rPr>
-        <w:t>Some of this is done at the front-end but it is also done</w:t>
-      </w:r>
-      <w:r>
-        <w:rPr>
-          <w:rFonts w:ascii="Times New Roman" w:hAnsi="Times New Roman" w:cs="Times New Roman"/>
-        </w:rPr>
-        <w:t xml:space="preserve"> in the argument section, where </w:t>
-      </w:r>
-      <w:r>
-        <w:rPr>
-          <w:rFonts w:ascii="Times New Roman" w:hAnsi="Times New Roman" w:cs="Times New Roman"/>
-        </w:rPr>
-        <w:t xml:space="preserve">I’ve connected my argument to the electoral considerations both in </w:t>
-      </w:r>
-      <w:proofErr w:type="spellStart"/>
-      <w:r>
-        <w:rPr>
-          <w:rFonts w:ascii="Times New Roman" w:hAnsi="Times New Roman" w:cs="Times New Roman"/>
-        </w:rPr>
-        <w:t>Niedzwiecki</w:t>
-      </w:r>
-      <w:r>
-        <w:rPr>
-          <w:rFonts w:ascii="Times New Roman" w:hAnsi="Times New Roman" w:cs="Times New Roman"/>
-        </w:rPr>
-        <w:t>’s</w:t>
-      </w:r>
-      <w:proofErr w:type="spellEnd"/>
-      <w:r>
-        <w:rPr>
-          <w:rFonts w:ascii="Times New Roman" w:hAnsi="Times New Roman" w:cs="Times New Roman"/>
-        </w:rPr>
-        <w:t xml:space="preserve"> work and that of Anjali Thomas. </w:t>
+        <w:t>I thank the reviewer for pushing me on this point</w:t>
+      </w:r>
+      <w:r>
+        <w:rPr>
+          <w:rFonts w:ascii="Times New Roman" w:hAnsi="Times New Roman" w:cs="Times New Roman"/>
+        </w:rPr>
+        <w:t>.</w:t>
+      </w:r>
+      <w:r>
+        <w:rPr>
+          <w:rFonts w:ascii="Times New Roman" w:hAnsi="Times New Roman" w:cs="Times New Roman"/>
+        </w:rPr>
+        <w:t xml:space="preserve"> </w:t>
+      </w:r>
+      <w:r>
+        <w:rPr>
+          <w:rFonts w:ascii="Times New Roman" w:hAnsi="Times New Roman" w:cs="Times New Roman"/>
+        </w:rPr>
+        <w:t xml:space="preserve">My work advances the literature on decentralization in several ways that I think are important and I have fleshed out these insights further. First, I show that my work </w:t>
+      </w:r>
+      <w:r>
+        <w:rPr>
+          <w:rFonts w:ascii="Times New Roman" w:hAnsi="Times New Roman" w:cs="Times New Roman"/>
+        </w:rPr>
+        <w:t>builds on</w:t>
+      </w:r>
+      <w:r>
+        <w:rPr>
+          <w:rFonts w:ascii="Times New Roman" w:hAnsi="Times New Roman" w:cs="Times New Roman"/>
+        </w:rPr>
+        <w:t xml:space="preserve"> </w:t>
+      </w:r>
+      <w:r>
+        <w:rPr>
+          <w:rFonts w:ascii="Times New Roman" w:hAnsi="Times New Roman" w:cs="Times New Roman"/>
+        </w:rPr>
+        <w:t>scholarship</w:t>
+      </w:r>
+      <w:r>
+        <w:rPr>
+          <w:rFonts w:ascii="Times New Roman" w:hAnsi="Times New Roman" w:cs="Times New Roman"/>
+        </w:rPr>
+        <w:t xml:space="preserve"> on the political benefits of political decentralization </w:t>
+      </w:r>
+      <w:r>
+        <w:rPr>
+          <w:rFonts w:ascii="Times New Roman" w:hAnsi="Times New Roman" w:cs="Times New Roman"/>
+        </w:rPr>
+        <w:fldChar w:fldCharType="begin"/>
+      </w:r>
+      <w:r>
+        <w:rPr>
+          <w:rFonts w:ascii="Times New Roman" w:hAnsi="Times New Roman" w:cs="Times New Roman"/>
+        </w:rPr>
+        <w:instrText xml:space="preserve"> ADDIN ZOTERO_ITEM CSL_CITATION {"citationID":"AkGF6hE8","properties":{"formattedCitation":"(Bohlken 2016; Niedzwiecki 2018; O\\uc0\\u8217{}Neill 2003, 2005)","plainCitation":"(Bohlken 2016; Niedzwiecki 2018; O’Neill 2003, 2005)","noteIndex":0},"citationItems":[{"id":3911,"uris":["http://zotero.org/users/3215559/items/758FBHPF"],"uri":["http://zotero.org/users/3215559/items/758FBHPF"],"itemData":{"id":3911,"type":"book","abstract":"Democratization from Above seeks to explain why some national and state governments in the developing world introduce reforms to make local governance more democratic while others neglect or actively undermine democracy at local levels of government. The study challenges conventional wisdom that local democratization is implemented as a means of granting more autonomy to local actors. Instead, Anjali Thomas Bohlken argues that local democratization offers higher level government elites who lack control over party organizational networks an alternative means of increasing the effectiveness of local intermediaries on whom these elites rely to mobilize political support. The book starts with a focus on India and uses original data, and a combination of qualitative and quantitative evidence, to show support for the argument. The study then relies on an original cross-national dataset to show how the argument helps explain the variation in the implementation of local democratization reforms across the developing world.","ISBN":"978-1-107-12887-3","language":"en","note":"Google-Books-ID: h7EkCwAAQBAJ","number-of-pages":"307","publisher":"Cambridge University Press","source":"Google Books","title":"Democratization from Above: The Logic of Local Democracy in the Developing World","title-short":"Democratization from Above","author":[{"family":"Bohlken","given":"Anjali Thomas"}],"issued":{"date-parts":[["2016",1,11]]}}},{"id":3977,"uris":["http://zotero.org/users/3215559/items/SM5VN6CU"],"uri":["http://zotero.org/users/3215559/items/SM5VN6CU"],"itemData":{"id":3977,"type":"book","abstract":"Social policies can transform the lives of the poor and marginalized, yet inequitable implementation often limits their access. Uneven Social Policies shifts the focus of welfare state analysis away from policy design and toward policy implementation. By examining variation in political motivations, state capacity, and policy legacies, it explains why some policies are implemented more effectively than others, why some deliver votes to incumbent governments while others do not, and why regionally elected executives block the implementation of some but not all national policies. Niedzwiecki explores this variation across provinces and municipalities by combining case studies with statistical analysis of conditional cash transfers and health policies in two decentralized countries, Argentina and Brazil. The analysis draws on original data gathered during fifteen months of field research that included more than 230 interviews with politicians and 140 with policy recipients.","ISBN":"978-1-108-47204-3","language":"en","note":"Google-Books-ID: zMZmDwAAQBAJ","number-of-pages":"275","publisher":"Cambridge University Press","source":"Google Books","title":"Uneven Social Policies: The Politics of Subnational Variation in Latin America","title-short":"Uneven Social Policies","author":[{"family":"Niedzwiecki","given":"Sara"}],"issued":{"date-parts":[["2018",9,6]]}}},{"id":1385,"uris":["http://zotero.org/users/3215559/items/SEJZ8DX6"],"uri":["http://zotero.org/users/3215559/items/SEJZ8DX6"],"itemData":{"id":1385,"type":"article-journal","abstract":"The decentralization of government is one of the most significant trends in politics worldwide. Variation in the timing of reform across countries only vaguely relates to the genesis of an international consensus pushed by big lenders and development banks or the reemergence of democracy in decentralizing countries. Moreover, these reforms were enacted from the top, which appears to contradict one of political science's central tenets: that politicians seek to maximize (or at least maintain) control over political and fiscal resources. This article develops a theory linking the adoption of decentralization to the electoral concerns of political parties: Decentralization represents a desirable strategy for parties whose support at subnational levels appears more secure than their prospects in national elections. The author tests this argument using data from Bolivia, Colombia, Ecuador, Peru, and Venezuela.","container-title":"Comparative Political Studies","DOI":"10.1177/0010414003257098","ISSN":"0010-4140","issue":"9","journalAbbreviation":"Comparative Political Studies","language":"en","page":"1068-1091","source":"SAGE Journals","title":"Decentralization as an Electoral Strategy","volume":"36","author":[{"family":"O'Neill","given":"Kathleen"}],"issued":{"date-parts":[["2003",11,1]]}}},{"id":1387,"uris":["http://zotero.org/users/3215559/items/8P4A3B3M"],"uri":["http://zotero.org/users/3215559/items/8P4A3B3M"],"itemData":{"id":1387,"type":"book","abstract":"This book, first published in 2005, explores the location and dynamics of power within the state, focusing on a recent wave of decentralizing reforms that have swept across both developed and developing countries in recent years. Variation in the timing of reform across countries only vaguely relates to the genesis of an international consensus pushed by big lenders and development banks or the reemergence of democracy in decentralizing countries. The book develops a theory linking decentralization's adoption to the electoral concerns of political parties: decentralization represents a desirable strategy for parties whose support at subnational levels appears more secure than their prospects in national elections. It examines this argument against experiences in Bolivia, Colombia, Ecuador, Peru and Venezuela and speculates on how recent political changes may affect decentralization's shape and extent in coming years.","number-of-pages":"290","publisher":"Cambridge University Press","source":"Google Books","title":"Decentralizing the State: Elections, Parties, and Local Power in the Andes","title-short":"Decentralizing the State","author":[{"family":"O'Neill","given":"Kathleen"}],"issued":{"date-parts":[["2005",6,6]]}}}],"schema":"https://github.com/citation-style-language/schema/raw/master/csl-citation.json"} </w:instrText>
+      </w:r>
+      <w:r>
+        <w:rPr>
+          <w:rFonts w:ascii="Times New Roman" w:hAnsi="Times New Roman" w:cs="Times New Roman"/>
+        </w:rPr>
+        <w:fldChar w:fldCharType="separate"/>
+      </w:r>
+      <w:r>
+        <w:rPr>
+          <w:rFonts w:ascii="Times New Roman" w:hAnsi="Times New Roman" w:cs="Times New Roman"/>
+        </w:rPr>
+        <w:t>(Bohlken 2016; Niedzwiecki 2018; O’Neill 2003, 2005)</w:t>
+      </w:r>
+      <w:r>
+        <w:rPr>
+          <w:rFonts w:ascii="Times New Roman" w:hAnsi="Times New Roman" w:cs="Times New Roman"/>
+        </w:rPr>
+        <w:fldChar w:fldCharType="end"/>
+      </w:r>
+      <w:r>
+        <w:rPr>
+          <w:rFonts w:ascii="Times New Roman" w:hAnsi="Times New Roman" w:cs="Times New Roman"/>
+        </w:rPr>
+        <w:t>.</w:t>
+      </w:r>
+      <w:r>
+        <w:rPr>
+          <w:rFonts w:ascii="Times New Roman" w:hAnsi="Times New Roman" w:cs="Times New Roman"/>
+        </w:rPr>
+        <w:t xml:space="preserve"> What is new, in the context of decentralization politics, is the idea that incumbents use decentralization to demobilize political opponents. Second, I demonstrate that administrative decentralization can be pursued without concurrent political and fiscal decentralization, a break from how more recent wo</w:t>
+      </w:r>
+      <w:r>
+        <w:rPr>
+          <w:rFonts w:ascii="Times New Roman" w:hAnsi="Times New Roman" w:cs="Times New Roman"/>
+        </w:rPr>
+        <w:t xml:space="preserve">rks conceptualize decentralization. Alongside a paragraph detailing its contribution to education politics, these points now anchor the piece more fully in the extant literature. </w:t>
       </w:r>
     </w:p>
     <w:p>
@@ -699,13 +585,25 @@
         <w:rPr>
           <w:rFonts w:ascii="Times New Roman" w:hAnsi="Times New Roman" w:cs="Times New Roman"/>
         </w:rPr>
-        <w:t xml:space="preserve">I confess that I’ve thought a lot about this point. </w:t>
-      </w:r>
-      <w:r>
-        <w:rPr>
-          <w:rFonts w:ascii="Times New Roman" w:hAnsi="Times New Roman" w:cs="Times New Roman"/>
-        </w:rPr>
-        <w:t xml:space="preserve">I’ve concluded that </w:t>
+        <w:t xml:space="preserve">Naturally, </w:t>
+      </w:r>
+      <w:r>
+        <w:rPr>
+          <w:rFonts w:ascii="Times New Roman" w:hAnsi="Times New Roman" w:cs="Times New Roman"/>
+        </w:rPr>
+        <w:t xml:space="preserve">I’ve thought a lot about this point. </w:t>
+      </w:r>
+      <w:r>
+        <w:rPr>
+          <w:rFonts w:ascii="Times New Roman" w:hAnsi="Times New Roman" w:cs="Times New Roman"/>
+        </w:rPr>
+        <w:t>I’ve concluded that</w:t>
+      </w:r>
+      <w:r>
+        <w:rPr>
+          <w:rFonts w:ascii="Times New Roman" w:hAnsi="Times New Roman" w:cs="Times New Roman"/>
+        </w:rPr>
+        <w:t xml:space="preserve"> </w:t>
       </w:r>
       <w:proofErr w:type="spellStart"/>
       <w:r>
@@ -719,7 +617,62 @@
         <w:rPr>
           <w:rFonts w:ascii="Times New Roman" w:hAnsi="Times New Roman" w:cs="Times New Roman"/>
         </w:rPr>
-        <w:t xml:space="preserve"> doesn’t have much to say about education decentralization (understood as an administrative reform) in the </w:t>
+        <w:t xml:space="preserve"> </w:t>
+      </w:r>
+      <w:r>
+        <w:rPr>
+          <w:rFonts w:ascii="Times New Roman" w:hAnsi="Times New Roman" w:cs="Times New Roman"/>
+        </w:rPr>
+        <w:fldChar w:fldCharType="begin"/>
+      </w:r>
+      <w:r>
+        <w:rPr>
+          <w:rFonts w:ascii="Times New Roman" w:hAnsi="Times New Roman" w:cs="Times New Roman"/>
+        </w:rPr>
+        <w:instrText xml:space="preserve"> ADDIN ZOTERO_ITEM CSL_CITATION {"citationID":"sBovymNv","properties":{"formattedCitation":"(2010)","plainCitation":"(2010)","noteIndex":0},"citationItems":[{"id":1323,"uris":["http://zotero.org/users/3215559/items/IH8N8TX8"],"uri":["http://zotero.org/users/3215559/items/IH8N8TX8"],"itemData":{"id":1323,"type":"book","abstract":"Is it always true that decentralization reforms put more power in the hands of governors and mayors? In post-developmental Latin America, the surprising answer to this question is no. In fact, a variety of outcomes are possible, depending largely on who initiates the reforms, how they are initiated, and in what order they are introduced. Tulia G. Falleti draws on extensive fieldwork, in-depth interviews, archival records, and quantitative data to explain the trajectories of decentralization processes and their markedly different outcomes in Argentina, Brazil, Colombia, and Mexico. In her analysis, she develops a sequential theory and method that are successful in explaining this counterintuitive result. Her research contributes to the literature on path dependence and institutional evolution and will be of interest to scholars of decentralization, federalism, subnational politics, intergovernmental relations, and Latin American politics.","ISBN":"978-1-139-48627-9","language":"en","note":"Google-Books-ID: GqScwwdqLpIC","number-of-pages":"313","publisher":"Cambridge University Press","source":"Google Books","title":"Decentralization and Subnational Politics in Latin America","author":[{"family":"Falleti","given":"Tulia"}],"issued":{"date-parts":[["2010",4,12]]}},"suppress-author":true}],"schema":"https://github.com/citation-style-language/schema/raw/master/csl-citation.json"} </w:instrText>
+      </w:r>
+      <w:r>
+        <w:rPr>
+          <w:rFonts w:ascii="Times New Roman" w:hAnsi="Times New Roman" w:cs="Times New Roman"/>
+        </w:rPr>
+        <w:fldChar w:fldCharType="separate"/>
+      </w:r>
+      <w:r>
+        <w:rPr>
+          <w:rFonts w:ascii="Times New Roman" w:hAnsi="Times New Roman" w:cs="Times New Roman"/>
+          <w:noProof/>
+        </w:rPr>
+        <w:t>(2010)</w:t>
+      </w:r>
+      <w:r>
+        <w:rPr>
+          <w:rFonts w:ascii="Times New Roman" w:hAnsi="Times New Roman" w:cs="Times New Roman"/>
+        </w:rPr>
+        <w:fldChar w:fldCharType="end"/>
+      </w:r>
+      <w:r>
+        <w:rPr>
+          <w:rFonts w:ascii="Times New Roman" w:hAnsi="Times New Roman" w:cs="Times New Roman"/>
+        </w:rPr>
+        <w:t xml:space="preserve"> </w:t>
+      </w:r>
+      <w:r>
+        <w:rPr>
+          <w:rFonts w:ascii="Times New Roman" w:hAnsi="Times New Roman" w:cs="Times New Roman"/>
+        </w:rPr>
+        <w:t xml:space="preserve">doesn’t have much to say about education decentralization (understood as </w:t>
+      </w:r>
+      <w:r>
+        <w:rPr>
+          <w:rFonts w:ascii="Times New Roman" w:hAnsi="Times New Roman" w:cs="Times New Roman"/>
+        </w:rPr>
+        <w:t>a type of</w:t>
+      </w:r>
+      <w:r>
+        <w:rPr>
+          <w:rFonts w:ascii="Times New Roman" w:hAnsi="Times New Roman" w:cs="Times New Roman"/>
+        </w:rPr>
+        <w:t xml:space="preserve"> administrative reform) in the </w:t>
       </w:r>
       <w:r>
         <w:rPr>
@@ -733,12 +686,6 @@
         <w:rPr>
           <w:rFonts w:ascii="Times New Roman" w:hAnsi="Times New Roman" w:cs="Times New Roman"/>
         </w:rPr>
-        <w:t xml:space="preserve"> because she doesn’t think it likely</w:t>
-      </w:r>
-      <w:r>
-        <w:rPr>
-          <w:rFonts w:ascii="Times New Roman" w:hAnsi="Times New Roman" w:cs="Times New Roman"/>
-        </w:rPr>
         <w:t>. As she states in her book,</w:t>
       </w:r>
       <w:r>
@@ -765,13 +712,45 @@
         <w:rPr>
           <w:rFonts w:ascii="Times New Roman" w:hAnsi="Times New Roman" w:cs="Times New Roman"/>
         </w:rPr>
-        <w:t>, fiscal, and political decentralization are highly intertwined. For example, political decentralization is very likely to lead to demands for fiscal decentralization, which, in turn, is likely to lead to administrative decentralization.</w:t>
-      </w:r>
-      <w:r>
-        <w:rPr>
-          <w:rFonts w:ascii="Times New Roman" w:hAnsi="Times New Roman" w:cs="Times New Roman"/>
-        </w:rPr>
-        <w:t>” The reason she thinks so, I would argue, springs from her analytical focus on “big countries”, w</w:t>
+        <w:t>, fiscal, and political decentralization are highly intertwined. For example, political decentralization is very likely to lead to demands for fiscal decentralization, which, in turn, is likely to lead to administrative decentralization</w:t>
+      </w:r>
+      <w:r>
+        <w:rPr>
+          <w:rFonts w:ascii="Times New Roman" w:hAnsi="Times New Roman" w:cs="Times New Roman"/>
+        </w:rPr>
+        <w:t>”</w:t>
+      </w:r>
+      <w:r>
+        <w:rPr>
+          <w:rFonts w:ascii="Times New Roman" w:hAnsi="Times New Roman" w:cs="Times New Roman"/>
+        </w:rPr>
+        <w:t xml:space="preserve"> (19).</w:t>
+      </w:r>
+      <w:r>
+        <w:rPr>
+          <w:rFonts w:ascii="Times New Roman" w:hAnsi="Times New Roman" w:cs="Times New Roman"/>
+        </w:rPr>
+        <w:t xml:space="preserve"> </w:t>
+      </w:r>
+    </w:p>
+    <w:p>
+      <w:pPr>
+        <w:rPr>
+          <w:rFonts w:ascii="Times New Roman" w:hAnsi="Times New Roman" w:cs="Times New Roman"/>
+        </w:rPr>
+      </w:pPr>
+    </w:p>
+    <w:p>
+      <w:pPr>
+        <w:rPr>
+          <w:rFonts w:ascii="Times New Roman" w:hAnsi="Times New Roman" w:cs="Times New Roman"/>
+        </w:rPr>
+      </w:pPr>
+      <w:r>
+        <w:rPr>
+          <w:rFonts w:ascii="Times New Roman" w:hAnsi="Times New Roman" w:cs="Times New Roman"/>
+        </w:rPr>
+        <w:t>The reason she thinks so, I would argue, springs from her analytical focus on “big countries”, w</w:t>
       </w:r>
       <w:r>
         <w:rPr>
@@ -795,33 +774,198 @@
         <w:rPr>
           <w:rFonts w:ascii="Times New Roman" w:hAnsi="Times New Roman" w:cs="Times New Roman"/>
         </w:rPr>
-        <w:t xml:space="preserve"> This is a point that also crops up in other newer work in decentralization, like Anjali Thomas’s book, which now features more prominently in my literature review. </w:t>
-      </w:r>
-      <w:r>
-        <w:rPr>
-          <w:rFonts w:ascii="Times New Roman" w:hAnsi="Times New Roman" w:cs="Times New Roman"/>
-        </w:rPr>
-        <w:t xml:space="preserve">I’ve depersonalized this discussion </w:t>
-      </w:r>
-      <w:r>
-        <w:rPr>
-          <w:rFonts w:ascii="Times New Roman" w:hAnsi="Times New Roman" w:cs="Times New Roman"/>
-        </w:rPr>
-        <w:t>and placed it at the beginning of the literature review.</w:t>
-      </w:r>
-      <w:r>
-        <w:rPr>
-          <w:rFonts w:ascii="Times New Roman" w:hAnsi="Times New Roman" w:cs="Times New Roman"/>
-        </w:rPr>
-        <w:t xml:space="preserve"> I’ll note also that the analytical point that small countries and their experiences with decentralization can inform theories of what happens in bigger countries, which only clicked for me with your engagement with my work, is now highlighted in the conclusion.</w:t>
-      </w:r>
-    </w:p>
-    <w:p>
-      <w:pPr>
-        <w:rPr>
-          <w:rFonts w:ascii="Times New Roman" w:hAnsi="Times New Roman" w:cs="Times New Roman"/>
-        </w:rPr>
-      </w:pPr>
+        <w:t xml:space="preserve"> This is a point that also crops up in other newer work in decentralization, like Anjali Thomas</w:t>
+      </w:r>
+      <w:r>
+        <w:rPr>
+          <w:rFonts w:ascii="Times New Roman" w:hAnsi="Times New Roman" w:cs="Times New Roman"/>
+        </w:rPr>
+        <w:t xml:space="preserve"> </w:t>
+      </w:r>
+      <w:proofErr w:type="spellStart"/>
+      <w:r>
+        <w:rPr>
+          <w:rFonts w:ascii="Times New Roman" w:hAnsi="Times New Roman" w:cs="Times New Roman"/>
+        </w:rPr>
+        <w:t>Bohlken’s</w:t>
+      </w:r>
+      <w:proofErr w:type="spellEnd"/>
+      <w:r>
+        <w:rPr>
+          <w:rFonts w:ascii="Times New Roman" w:hAnsi="Times New Roman" w:cs="Times New Roman"/>
+        </w:rPr>
+        <w:t xml:space="preserve"> </w:t>
+      </w:r>
+      <w:r>
+        <w:rPr>
+          <w:rFonts w:ascii="Times New Roman" w:hAnsi="Times New Roman" w:cs="Times New Roman"/>
+        </w:rPr>
+        <w:fldChar w:fldCharType="begin"/>
+      </w:r>
+      <w:r>
+        <w:rPr>
+          <w:rFonts w:ascii="Times New Roman" w:hAnsi="Times New Roman" w:cs="Times New Roman"/>
+        </w:rPr>
+        <w:instrText xml:space="preserve"> ADDIN ZOTERO_ITEM CSL_CITATION {"citationID":"gIvsJMrY","properties":{"formattedCitation":"(2016)","plainCitation":"(2016)","noteIndex":0},"citationItems":[{"id":3911,"uris":["http://zotero.org/users/3215559/items/758FBHPF"],"uri":["http://zotero.org/users/3215559/items/758FBHPF"],"itemData":{"id":3911,"type":"book","abstract":"Democratization from Above seeks to explain why some national and state governments in the developing world introduce reforms to make local governance more democratic while others neglect or actively undermine democracy at local levels of government. The study challenges conventional wisdom that local democratization is implemented as a means of granting more autonomy to local actors. Instead, Anjali Thomas Bohlken argues that local democratization offers higher level government elites who lack control over party organizational networks an alternative means of increasing the effectiveness of local intermediaries on whom these elites rely to mobilize political support. The book starts with a focus on India and uses original data, and a combination of qualitative and quantitative evidence, to show support for the argument. The study then relies on an original cross-national dataset to show how the argument helps explain the variation in the implementation of local democratization reforms across the developing world.","ISBN":"978-1-107-12887-3","language":"en","note":"Google-Books-ID: h7EkCwAAQBAJ","number-of-pages":"307","publisher":"Cambridge University Press","source":"Google Books","title":"Democratization from Above: The Logic of Local Democracy in the Developing World","title-short":"Democratization from Above","author":[{"family":"Bohlken","given":"Anjali Thomas"}],"issued":{"date-parts":[["2016",1,11]]}},"suppress-author":true}],"schema":"https://github.com/citation-style-language/schema/raw/master/csl-citation.json"} </w:instrText>
+      </w:r>
+      <w:r>
+        <w:rPr>
+          <w:rFonts w:ascii="Times New Roman" w:hAnsi="Times New Roman" w:cs="Times New Roman"/>
+        </w:rPr>
+        <w:fldChar w:fldCharType="separate"/>
+      </w:r>
+      <w:r>
+        <w:rPr>
+          <w:rFonts w:ascii="Times New Roman" w:hAnsi="Times New Roman" w:cs="Times New Roman"/>
+          <w:noProof/>
+        </w:rPr>
+        <w:t>(2016)</w:t>
+      </w:r>
+      <w:r>
+        <w:rPr>
+          <w:rFonts w:ascii="Times New Roman" w:hAnsi="Times New Roman" w:cs="Times New Roman"/>
+        </w:rPr>
+        <w:fldChar w:fldCharType="end"/>
+      </w:r>
+      <w:r>
+        <w:rPr>
+          <w:rFonts w:ascii="Times New Roman" w:hAnsi="Times New Roman" w:cs="Times New Roman"/>
+        </w:rPr>
+        <w:t xml:space="preserve"> book, </w:t>
+      </w:r>
+      <w:r>
+        <w:rPr>
+          <w:rFonts w:ascii="Times New Roman" w:hAnsi="Times New Roman" w:cs="Times New Roman"/>
+        </w:rPr>
+        <w:t xml:space="preserve">where she shows that political decentralization is possible in the absence of fiscal and administrative devolution. This work now features more prominently in my literature review and distinguishes my work from that of </w:t>
+      </w:r>
+      <w:proofErr w:type="spellStart"/>
+      <w:r>
+        <w:rPr>
+          <w:rFonts w:ascii="Times New Roman" w:hAnsi="Times New Roman" w:cs="Times New Roman"/>
+        </w:rPr>
+        <w:t>Falleti</w:t>
+      </w:r>
+      <w:proofErr w:type="spellEnd"/>
+      <w:r>
+        <w:rPr>
+          <w:rFonts w:ascii="Times New Roman" w:hAnsi="Times New Roman" w:cs="Times New Roman"/>
+        </w:rPr>
+        <w:t xml:space="preserve">. </w:t>
+      </w:r>
+      <w:r>
+        <w:rPr>
+          <w:rFonts w:ascii="Times New Roman" w:hAnsi="Times New Roman" w:cs="Times New Roman"/>
+        </w:rPr>
+        <w:t>(</w:t>
+      </w:r>
+      <w:r>
+        <w:rPr>
+          <w:rFonts w:ascii="Times New Roman" w:hAnsi="Times New Roman" w:cs="Times New Roman"/>
+        </w:rPr>
+        <w:t>I’ll note also that the analytical point that small countries and their experiences with decentralization can inform theories of what happens in bigger countries, which only clicked for me with your engagement with my work, is now highlighted in the conclusion.</w:t>
+      </w:r>
+      <w:r>
+        <w:rPr>
+          <w:rFonts w:ascii="Times New Roman" w:hAnsi="Times New Roman" w:cs="Times New Roman"/>
+        </w:rPr>
+        <w:t>)</w:t>
+      </w:r>
+      <w:r>
+        <w:rPr>
+          <w:rFonts w:ascii="Times New Roman" w:hAnsi="Times New Roman" w:cs="Times New Roman"/>
+        </w:rPr>
+        <w:t xml:space="preserve"> It does raise the question of scope conditions, perhaps my theory applies only to unitary countries. But this is an empirical question that deserves more attention on the other side of the debate. </w:t>
+      </w:r>
+    </w:p>
+    <w:p>
+      <w:pPr>
+        <w:rPr>
+          <w:rFonts w:ascii="Times New Roman" w:hAnsi="Times New Roman" w:cs="Times New Roman"/>
+        </w:rPr>
+      </w:pPr>
+    </w:p>
+    <w:p>
+      <w:pPr>
+        <w:rPr>
+          <w:rFonts w:ascii="Times New Roman" w:hAnsi="Times New Roman" w:cs="Times New Roman"/>
+        </w:rPr>
+      </w:pPr>
+      <w:r>
+        <w:rPr>
+          <w:rFonts w:ascii="Times New Roman" w:hAnsi="Times New Roman" w:cs="Times New Roman"/>
+        </w:rPr>
+        <w:t xml:space="preserve">I do make a stronger connection between my work and that of Sara </w:t>
+      </w:r>
+      <w:proofErr w:type="spellStart"/>
+      <w:r>
+        <w:rPr>
+          <w:rFonts w:ascii="Times New Roman" w:hAnsi="Times New Roman" w:cs="Times New Roman"/>
+        </w:rPr>
+        <w:t>Niedzwiecki</w:t>
+      </w:r>
+      <w:proofErr w:type="spellEnd"/>
+      <w:r>
+        <w:rPr>
+          <w:rFonts w:ascii="Times New Roman" w:hAnsi="Times New Roman" w:cs="Times New Roman"/>
+        </w:rPr>
+        <w:t xml:space="preserve"> </w:t>
+      </w:r>
+      <w:r>
+        <w:rPr>
+          <w:rFonts w:ascii="Times New Roman" w:hAnsi="Times New Roman" w:cs="Times New Roman"/>
+        </w:rPr>
+        <w:fldChar w:fldCharType="begin"/>
+      </w:r>
+      <w:r>
+        <w:rPr>
+          <w:rFonts w:ascii="Times New Roman" w:hAnsi="Times New Roman" w:cs="Times New Roman"/>
+        </w:rPr>
+        <w:instrText xml:space="preserve"> ADDIN ZOTERO_ITEM CSL_CITATION {"citationID":"0m0WkZoo","properties":{"formattedCitation":"(2018)","plainCitation":"(2018)","noteIndex":0},"citationItems":[{"id":3977,"uris":["http://zotero.org/users/3215559/items/SM5VN6CU"],"uri":["http://zotero.org/users/3215559/items/SM5VN6CU"],"itemData":{"id":3977,"type":"book","abstract":"Social policies can transform the lives of the poor and marginalized, yet inequitable implementation often limits their access. Uneven Social Policies shifts the focus of welfare state analysis away from policy design and toward policy implementation. By examining variation in political motivations, state capacity, and policy legacies, it explains why some policies are implemented more effectively than others, why some deliver votes to incumbent governments while others do not, and why regionally elected executives block the implementation of some but not all national policies. Niedzwiecki explores this variation across provinces and municipalities by combining case studies with statistical analysis of conditional cash transfers and health policies in two decentralized countries, Argentina and Brazil. The analysis draws on original data gathered during fifteen months of field research that included more than 230 interviews with politicians and 140 with policy recipients.","ISBN":"978-1-108-47204-3","language":"en","note":"Google-Books-ID: zMZmDwAAQBAJ","number-of-pages":"275","publisher":"Cambridge University Press","source":"Google Books","title":"Uneven Social Policies: The Politics of Subnational Variation in Latin America","title-short":"Uneven Social Policies","author":[{"family":"Niedzwiecki","given":"Sara"}],"issued":{"date-parts":[["2018",9,6]]}},"suppress-author":true}],"schema":"https://github.com/citation-style-language/schema/raw/master/csl-citation.json"} </w:instrText>
+      </w:r>
+      <w:r>
+        <w:rPr>
+          <w:rFonts w:ascii="Times New Roman" w:hAnsi="Times New Roman" w:cs="Times New Roman"/>
+        </w:rPr>
+        <w:fldChar w:fldCharType="separate"/>
+      </w:r>
+      <w:r>
+        <w:rPr>
+          <w:rFonts w:ascii="Times New Roman" w:hAnsi="Times New Roman" w:cs="Times New Roman"/>
+          <w:noProof/>
+        </w:rPr>
+        <w:t>(2018)</w:t>
+      </w:r>
+      <w:r>
+        <w:rPr>
+          <w:rFonts w:ascii="Times New Roman" w:hAnsi="Times New Roman" w:cs="Times New Roman"/>
+        </w:rPr>
+        <w:fldChar w:fldCharType="end"/>
+      </w:r>
+      <w:r>
+        <w:rPr>
+          <w:rFonts w:ascii="Times New Roman" w:hAnsi="Times New Roman" w:cs="Times New Roman"/>
+        </w:rPr>
+        <w:t xml:space="preserve">. Specifically, I show how my work relates to the idea that electoral politics frames how decentralization </w:t>
+      </w:r>
+      <w:r>
+        <w:rPr>
+          <w:rFonts w:ascii="Times New Roman" w:hAnsi="Times New Roman" w:cs="Times New Roman"/>
+        </w:rPr>
+        <w:t>operates in practice</w:t>
+      </w:r>
+      <w:r>
+        <w:rPr>
+          <w:rFonts w:ascii="Times New Roman" w:hAnsi="Times New Roman" w:cs="Times New Roman"/>
+        </w:rPr>
+        <w:t>. My study is a departure from this still because my emphasis is, of course, on decentralization as a tool to demobilize the opposition</w:t>
+      </w:r>
+      <w:r>
+        <w:rPr>
+          <w:rFonts w:ascii="Times New Roman" w:hAnsi="Times New Roman" w:cs="Times New Roman"/>
+        </w:rPr>
+        <w:t>, which occurs before implementation.</w:t>
+      </w:r>
     </w:p>
     <w:p>
       <w:pPr>
@@ -877,6 +1021,94 @@
     </w:p>
     <w:p>
       <w:pPr>
+        <w:rPr>
+          <w:rFonts w:ascii="Times New Roman" w:hAnsi="Times New Roman" w:cs="Times New Roman"/>
+        </w:rPr>
+      </w:pPr>
+    </w:p>
+    <w:p>
+      <w:pPr>
+        <w:rPr>
+          <w:rFonts w:ascii="Times New Roman" w:hAnsi="Times New Roman" w:cs="Times New Roman"/>
+        </w:rPr>
+      </w:pPr>
+      <w:r>
+        <w:rPr>
+          <w:rFonts w:ascii="Times New Roman" w:hAnsi="Times New Roman" w:cs="Times New Roman"/>
+        </w:rPr>
+        <w:t>Teacher’s union link to the opposition (OUL)</w:t>
+      </w:r>
+    </w:p>
+    <w:p>
+      <w:pPr>
+        <w:rPr>
+          <w:rFonts w:ascii="Times New Roman" w:hAnsi="Times New Roman" w:cs="Times New Roman"/>
+        </w:rPr>
+      </w:pPr>
+    </w:p>
+    <w:p>
+      <w:pPr>
+        <w:rPr>
+          <w:rFonts w:ascii="Times New Roman" w:hAnsi="Times New Roman" w:cs="Times New Roman"/>
+        </w:rPr>
+      </w:pPr>
+      <w:r>
+        <w:rPr>
+          <w:rFonts w:ascii="Times New Roman" w:hAnsi="Times New Roman" w:cs="Times New Roman"/>
+        </w:rPr>
+        <w:t>Electoral competition</w:t>
+      </w:r>
+    </w:p>
+    <w:p>
+      <w:pPr>
+        <w:rPr>
+          <w:rFonts w:ascii="Times New Roman" w:hAnsi="Times New Roman" w:cs="Times New Roman"/>
+        </w:rPr>
+      </w:pPr>
+    </w:p>
+    <w:p>
+      <w:pPr>
+        <w:rPr>
+          <w:rFonts w:ascii="Times New Roman" w:hAnsi="Times New Roman" w:cs="Times New Roman"/>
+        </w:rPr>
+      </w:pPr>
+      <w:proofErr w:type="gramStart"/>
+      <w:r>
+        <w:rPr>
+          <w:rFonts w:ascii="Times New Roman" w:hAnsi="Times New Roman" w:cs="Times New Roman"/>
+        </w:rPr>
+        <w:t>In order to</w:t>
+      </w:r>
+      <w:proofErr w:type="gramEnd"/>
+      <w:r>
+        <w:rPr>
+          <w:rFonts w:ascii="Times New Roman" w:hAnsi="Times New Roman" w:cs="Times New Roman"/>
+        </w:rPr>
+        <w:t xml:space="preserve"> be conceptually more precise, I replace “electoral strategy” with the particular outcome that I study, which is the demobilization of the opposition. I also discuss this at length in </w:t>
+      </w:r>
+      <w:r>
+        <w:rPr>
+          <w:rFonts w:ascii="Times New Roman" w:hAnsi="Times New Roman" w:cs="Times New Roman"/>
+        </w:rPr>
+        <w:t xml:space="preserve">re-named argument section. </w:t>
+      </w:r>
+    </w:p>
+    <w:p>
+      <w:pPr>
+        <w:rPr>
+          <w:rFonts w:ascii="Times New Roman" w:hAnsi="Times New Roman" w:cs="Times New Roman"/>
+        </w:rPr>
+      </w:pPr>
+    </w:p>
+    <w:p>
+      <w:pPr>
+        <w:rPr>
+          <w:rFonts w:ascii="Times New Roman" w:hAnsi="Times New Roman" w:cs="Times New Roman"/>
+        </w:rPr>
+      </w:pPr>
+    </w:p>
+    <w:p>
+      <w:pPr>
         <w:pStyle w:val="ListParagraph"/>
         <w:numPr>
           <w:ilvl w:val="0"/>
@@ -910,7 +1142,14 @@
         <w:rPr>
           <w:rFonts w:ascii="Times New Roman" w:hAnsi="Times New Roman" w:cs="Times New Roman"/>
         </w:rPr>
-        <w:t xml:space="preserve"> and Victoria Murillo is that parties are often disloyal to unions. In the 1990s, there was partisan de-alignment, when labor-based </w:t>
+        <w:t xml:space="preserve"> and Victoria Murillo is that parties are often disloyal to unions. In the </w:t>
+      </w:r>
+      <w:r>
+        <w:rPr>
+          <w:rFonts w:ascii="Times New Roman" w:hAnsi="Times New Roman" w:cs="Times New Roman"/>
+        </w:rPr>
+        <w:lastRenderedPageBreak/>
+        <w:t xml:space="preserve">1990s, there was partisan de-alignment, when labor-based </w:t>
       </w:r>
       <w:proofErr w:type="gramStart"/>
       <w:r>
@@ -984,6 +1223,904 @@
     </w:p>
     <w:p>
       <w:pPr>
+        <w:pStyle w:val="ListParagraph"/>
+        <w:numPr>
+          <w:ilvl w:val="0"/>
+          <w:numId w:val="2"/>
+        </w:numPr>
+        <w:rPr>
+          <w:rFonts w:ascii="Times New Roman" w:hAnsi="Times New Roman" w:cs="Times New Roman"/>
+        </w:rPr>
+      </w:pPr>
+      <w:r>
+        <w:rPr>
+          <w:rFonts w:ascii="Times New Roman" w:hAnsi="Times New Roman" w:cs="Times New Roman"/>
+        </w:rPr>
+        <w:t xml:space="preserve">Correct Coding: </w:t>
+      </w:r>
+      <w:r>
+        <w:rPr>
+          <w:rFonts w:ascii="Times New Roman" w:hAnsi="Times New Roman" w:cs="Times New Roman"/>
+        </w:rPr>
+        <w:t>“</w:t>
+      </w:r>
+      <w:r>
+        <w:rPr>
+          <w:rFonts w:ascii="Times New Roman" w:hAnsi="Times New Roman" w:cs="Times New Roman"/>
+        </w:rPr>
+        <w:t>For Table 1, I would also like more evidence that these cases are scored correctly as dichotomous variables. Perhaps add 1-2 bullet points below each coding, to prove that this scoring of cases is correct. For example, if enrollment rates are low, what were they, according to the World Development Indicators?</w:t>
+      </w:r>
+      <w:r>
+        <w:rPr>
+          <w:rFonts w:ascii="Times New Roman" w:hAnsi="Times New Roman" w:cs="Times New Roman"/>
+        </w:rPr>
+        <w:t>”</w:t>
+      </w:r>
+    </w:p>
+    <w:p>
+      <w:pPr>
+        <w:pStyle w:val="ListParagraph"/>
+        <w:rPr>
+          <w:rFonts w:ascii="Times New Roman" w:hAnsi="Times New Roman" w:cs="Times New Roman"/>
+        </w:rPr>
+      </w:pPr>
+    </w:p>
+    <w:p>
+      <w:pPr>
+        <w:rPr>
+          <w:rFonts w:ascii="Times New Roman" w:hAnsi="Times New Roman" w:cs="Times New Roman"/>
+        </w:rPr>
+      </w:pPr>
+      <w:r>
+        <w:rPr>
+          <w:rFonts w:ascii="Times New Roman" w:hAnsi="Times New Roman" w:cs="Times New Roman"/>
+        </w:rPr>
+        <w:t>This is an important point</w:t>
+      </w:r>
+      <w:r>
+        <w:rPr>
+          <w:rFonts w:ascii="Times New Roman" w:hAnsi="Times New Roman" w:cs="Times New Roman"/>
+        </w:rPr>
+        <w:t xml:space="preserve"> to me since the cases were selected with care. </w:t>
+      </w:r>
+      <w:r>
+        <w:rPr>
+          <w:rFonts w:ascii="Times New Roman" w:hAnsi="Times New Roman" w:cs="Times New Roman"/>
+        </w:rPr>
+        <w:t xml:space="preserve">I’ve gone back and added specific facts and references to </w:t>
+      </w:r>
+      <w:r>
+        <w:rPr>
+          <w:rFonts w:ascii="Times New Roman" w:hAnsi="Times New Roman" w:cs="Times New Roman"/>
+        </w:rPr>
+        <w:t>help</w:t>
+      </w:r>
+      <w:r>
+        <w:rPr>
+          <w:rFonts w:ascii="Times New Roman" w:hAnsi="Times New Roman" w:cs="Times New Roman"/>
+        </w:rPr>
+        <w:t xml:space="preserve"> the reader </w:t>
+      </w:r>
+      <w:r>
+        <w:rPr>
+          <w:rFonts w:ascii="Times New Roman" w:hAnsi="Times New Roman" w:cs="Times New Roman"/>
+        </w:rPr>
+        <w:t>assess</w:t>
+      </w:r>
+      <w:r>
+        <w:rPr>
+          <w:rFonts w:ascii="Times New Roman" w:hAnsi="Times New Roman" w:cs="Times New Roman"/>
+        </w:rPr>
+        <w:t xml:space="preserve"> </w:t>
+      </w:r>
+      <w:proofErr w:type="gramStart"/>
+      <w:r>
+        <w:rPr>
+          <w:rFonts w:ascii="Times New Roman" w:hAnsi="Times New Roman" w:cs="Times New Roman"/>
+        </w:rPr>
+        <w:t>whether or not</w:t>
+      </w:r>
+      <w:proofErr w:type="gramEnd"/>
+      <w:r>
+        <w:rPr>
+          <w:rFonts w:ascii="Times New Roman" w:hAnsi="Times New Roman" w:cs="Times New Roman"/>
+        </w:rPr>
+        <w:t xml:space="preserve"> the cases are </w:t>
+      </w:r>
+      <w:r>
+        <w:rPr>
+          <w:rFonts w:ascii="Times New Roman" w:hAnsi="Times New Roman" w:cs="Times New Roman"/>
+        </w:rPr>
+        <w:t>comparable</w:t>
+      </w:r>
+      <w:r>
+        <w:rPr>
+          <w:rFonts w:ascii="Times New Roman" w:hAnsi="Times New Roman" w:cs="Times New Roman"/>
+        </w:rPr>
+        <w:t>.</w:t>
+      </w:r>
+      <w:r>
+        <w:rPr>
+          <w:rFonts w:ascii="Times New Roman" w:hAnsi="Times New Roman" w:cs="Times New Roman"/>
+        </w:rPr>
+        <w:t xml:space="preserve"> </w:t>
+      </w:r>
+      <w:r>
+        <w:rPr>
+          <w:rFonts w:ascii="Times New Roman" w:hAnsi="Times New Roman" w:cs="Times New Roman"/>
+        </w:rPr>
+        <w:t xml:space="preserve">The data availability is challenging, so I select to provide information for the closest possible years. For the comparison on the two-party </w:t>
+      </w:r>
+      <w:proofErr w:type="gramStart"/>
+      <w:r>
+        <w:rPr>
+          <w:rFonts w:ascii="Times New Roman" w:hAnsi="Times New Roman" w:cs="Times New Roman"/>
+        </w:rPr>
+        <w:t>system</w:t>
+      </w:r>
+      <w:proofErr w:type="gramEnd"/>
+      <w:r>
+        <w:rPr>
+          <w:rFonts w:ascii="Times New Roman" w:hAnsi="Times New Roman" w:cs="Times New Roman"/>
+        </w:rPr>
+        <w:t xml:space="preserve"> I select the second election after “return to democracy” because this is the election that the parties fear, and that the demonstrates the establishment (or perhaps return to) of two-party system. </w:t>
+      </w:r>
+    </w:p>
+    <w:p>
+      <w:pPr>
+        <w:rPr>
+          <w:rFonts w:ascii="Times New Roman" w:hAnsi="Times New Roman" w:cs="Times New Roman"/>
+        </w:rPr>
+      </w:pPr>
+    </w:p>
+    <w:p>
+      <w:pPr>
+        <w:rPr>
+          <w:rFonts w:ascii="Times New Roman" w:hAnsi="Times New Roman" w:cs="Times New Roman"/>
+        </w:rPr>
+      </w:pPr>
+      <w:r>
+        <w:rPr>
+          <w:rFonts w:ascii="Times New Roman" w:hAnsi="Times New Roman" w:cs="Times New Roman"/>
+        </w:rPr>
+        <w:t xml:space="preserve">While they are surely not perfect comparisons, they are quite similar on the analytical features I reference throughout. </w:t>
+      </w:r>
+    </w:p>
+    <w:p>
+      <w:pPr>
+        <w:rPr>
+          <w:rFonts w:ascii="Times New Roman" w:hAnsi="Times New Roman" w:cs="Times New Roman"/>
+        </w:rPr>
+      </w:pPr>
+    </w:p>
+    <w:p>
+      <w:pPr>
+        <w:rPr>
+          <w:rFonts w:ascii="Times New Roman" w:hAnsi="Times New Roman" w:cs="Times New Roman"/>
+        </w:rPr>
+      </w:pPr>
+      <w:r>
+        <w:rPr>
+          <w:rFonts w:ascii="Times New Roman" w:hAnsi="Times New Roman" w:cs="Times New Roman"/>
+        </w:rPr>
+        <w:t xml:space="preserve">I </w:t>
+      </w:r>
+      <w:r>
+        <w:rPr>
+          <w:rFonts w:ascii="Times New Roman" w:hAnsi="Times New Roman" w:cs="Times New Roman"/>
+        </w:rPr>
+        <w:t>will</w:t>
+      </w:r>
+      <w:r>
+        <w:rPr>
+          <w:rFonts w:ascii="Times New Roman" w:hAnsi="Times New Roman" w:cs="Times New Roman"/>
+        </w:rPr>
+        <w:t xml:space="preserve"> note that I had previously written “Low Primary Enrollment Rates” when I meant “Low Primary Completion Rates” which is what is referred to in-text. That has been corrected </w:t>
+      </w:r>
+      <w:r>
+        <w:rPr>
+          <w:rFonts w:ascii="Times New Roman" w:hAnsi="Times New Roman" w:cs="Times New Roman"/>
+        </w:rPr>
+        <w:t>in the revised manuscript</w:t>
+      </w:r>
+      <w:r>
+        <w:rPr>
+          <w:rFonts w:ascii="Times New Roman" w:hAnsi="Times New Roman" w:cs="Times New Roman"/>
+        </w:rPr>
+        <w:t xml:space="preserve">. </w:t>
+      </w:r>
+    </w:p>
+    <w:p>
+      <w:pPr>
+        <w:rPr>
+          <w:rFonts w:ascii="Times New Roman" w:hAnsi="Times New Roman" w:cs="Times New Roman"/>
+        </w:rPr>
+      </w:pPr>
+    </w:p>
+    <w:p>
+      <w:pPr>
+        <w:pStyle w:val="ListParagraph"/>
+        <w:numPr>
+          <w:ilvl w:val="0"/>
+          <w:numId w:val="2"/>
+        </w:numPr>
+        <w:rPr>
+          <w:rFonts w:ascii="Times New Roman" w:hAnsi="Times New Roman" w:cs="Times New Roman"/>
+        </w:rPr>
+      </w:pPr>
+      <w:r>
+        <w:rPr>
+          <w:rFonts w:ascii="Times New Roman" w:hAnsi="Times New Roman" w:cs="Times New Roman"/>
+        </w:rPr>
+        <w:t xml:space="preserve">Other </w:t>
+      </w:r>
+      <w:r>
+        <w:rPr>
+          <w:rFonts w:ascii="Times New Roman" w:hAnsi="Times New Roman" w:cs="Times New Roman"/>
+        </w:rPr>
+        <w:t>Cases</w:t>
+      </w:r>
+      <w:r>
+        <w:rPr>
+          <w:rFonts w:ascii="Times New Roman" w:hAnsi="Times New Roman" w:cs="Times New Roman"/>
+        </w:rPr>
+        <w:t>: “</w:t>
+      </w:r>
+      <w:r>
+        <w:rPr>
+          <w:rFonts w:ascii="Times New Roman" w:hAnsi="Times New Roman" w:cs="Times New Roman"/>
+        </w:rPr>
+        <w:t>There is a good deal of secondary literature on education decentralization in Central America, specifically Nicaragua. Could this be used to inform the analysis? Seems similar (and possibly relevant) to the case of El Salvador.</w:t>
+      </w:r>
+      <w:r>
+        <w:rPr>
+          <w:rFonts w:ascii="Times New Roman" w:hAnsi="Times New Roman" w:cs="Times New Roman"/>
+        </w:rPr>
+        <w:t>”</w:t>
+      </w:r>
+    </w:p>
+    <w:p>
+      <w:pPr>
+        <w:rPr>
+          <w:rFonts w:ascii="Times New Roman" w:hAnsi="Times New Roman" w:cs="Times New Roman"/>
+        </w:rPr>
+      </w:pPr>
+    </w:p>
+    <w:p>
+      <w:pPr>
+        <w:rPr>
+          <w:rFonts w:ascii="Times New Roman" w:hAnsi="Times New Roman" w:cs="Times New Roman"/>
+        </w:rPr>
+      </w:pPr>
+      <w:r>
+        <w:rPr>
+          <w:rFonts w:ascii="Times New Roman" w:hAnsi="Times New Roman" w:cs="Times New Roman"/>
+        </w:rPr>
+        <w:t>Thanks for this point. I allude to the fact, but never really have the space to note, that t</w:t>
+      </w:r>
+      <w:r>
+        <w:rPr>
+          <w:rFonts w:ascii="Times New Roman" w:hAnsi="Times New Roman" w:cs="Times New Roman"/>
+        </w:rPr>
+        <w:t>here is</w:t>
+      </w:r>
+      <w:r>
+        <w:rPr>
+          <w:rFonts w:ascii="Times New Roman" w:hAnsi="Times New Roman" w:cs="Times New Roman"/>
+        </w:rPr>
+        <w:t xml:space="preserve"> </w:t>
+      </w:r>
+      <w:r>
+        <w:rPr>
+          <w:rFonts w:ascii="Times New Roman" w:hAnsi="Times New Roman" w:cs="Times New Roman"/>
+        </w:rPr>
+        <w:t xml:space="preserve">an extensive literature in economics and public policy on decentralization in Central America. Specifically, the case of EDUCO in El Salvador garnered much attention </w:t>
+      </w:r>
+      <w:r>
+        <w:rPr>
+          <w:rFonts w:ascii="Times New Roman" w:hAnsi="Times New Roman" w:cs="Times New Roman"/>
+        </w:rPr>
+        <w:t xml:space="preserve">in the 90s </w:t>
+      </w:r>
+      <w:r>
+        <w:rPr>
+          <w:rFonts w:ascii="Times New Roman" w:hAnsi="Times New Roman" w:cs="Times New Roman"/>
+        </w:rPr>
+        <w:t>from impact evaluation specialist</w:t>
+      </w:r>
+      <w:r>
+        <w:rPr>
+          <w:rFonts w:ascii="Times New Roman" w:hAnsi="Times New Roman" w:cs="Times New Roman"/>
+        </w:rPr>
+        <w:t>s</w:t>
+      </w:r>
+      <w:r>
+        <w:rPr>
+          <w:rFonts w:ascii="Times New Roman" w:hAnsi="Times New Roman" w:cs="Times New Roman"/>
+        </w:rPr>
+        <w:t xml:space="preserve">. However, these studies </w:t>
+      </w:r>
+      <w:r>
+        <w:rPr>
+          <w:rFonts w:ascii="Times New Roman" w:hAnsi="Times New Roman" w:cs="Times New Roman"/>
+        </w:rPr>
+        <w:t>focus on</w:t>
+      </w:r>
+      <w:r>
+        <w:rPr>
+          <w:rFonts w:ascii="Times New Roman" w:hAnsi="Times New Roman" w:cs="Times New Roman"/>
+        </w:rPr>
+        <w:t xml:space="preserve"> the effects of the program on learning</w:t>
+      </w:r>
+      <w:r>
+        <w:rPr>
+          <w:rFonts w:ascii="Times New Roman" w:hAnsi="Times New Roman" w:cs="Times New Roman"/>
+        </w:rPr>
+        <w:t xml:space="preserve"> </w:t>
+      </w:r>
+      <w:r>
+        <w:rPr>
+          <w:rFonts w:ascii="Times New Roman" w:hAnsi="Times New Roman" w:cs="Times New Roman"/>
+        </w:rPr>
+        <w:fldChar w:fldCharType="begin"/>
+      </w:r>
+      <w:r>
+        <w:rPr>
+          <w:rFonts w:ascii="Times New Roman" w:hAnsi="Times New Roman" w:cs="Times New Roman"/>
+        </w:rPr>
+        <w:instrText xml:space="preserve"> ADDIN ZOTERO_ITEM CSL_CITATION {"citationID":"1klUKfUF","properties":{"formattedCitation":"(Jimenez and Sawada 1998; Meza, Guzman, and De Varela 2004; Reimers 1997; Sawada and Ragatz 2005)","plainCitation":"(Jimenez and Sawada 1998; Meza, Guzman, and De Varela 2004; Reimers 1997; Sawada and Ragatz 2005)","noteIndex":0},"citationItems":[{"id":1260,"uris":["http://zotero.org/users/3215559/items/BQ3W6B97"],"uri":["http://zotero.org/users/3215559/items/BQ3W6B97"],"itemData":{"id":1260,"type":"report","collection-title":"Impact Evaluation of Education Reforms","event-place":"Washington, DC","number":"8","publisher":"World Bank","publisher-place":"Washington, DC","title":"Do Community-Managed Schools Work? An Evaluation of El Salvador’s EDUCO Program","author":[{"family":"Jimenez","given":"Emmanuel"},{"family":"Sawada","given":"Yasuyuki"}],"issued":{"date-parts":[["1998"]]}}},{"id":1491,"uris":["http://zotero.org/users/3215559/items/3K3QTBP8"],"uri":["http://zotero.org/users/3215559/items/3K3QTBP8"],"itemData":{"id":1491,"type":"report","event-place":"Washington, DC","number":"51","publisher":"World Bank","publisher-place":"Washington, DC","title":"EDUCO: Un programa de eduación administrado por la comunidad en las zonas rurales de El Salvador (1991-2003)","author":[{"family":"Meza","given":"Darlyn"},{"family":"Guzman","given":"José L."},{"family":"De Varela","given":"Lorena"}],"issued":{"date-parts":[["2004"]]}}},{"id":2439,"uris":["http://zotero.org/users/3215559/items/GJUU2D7A"],"uri":["http://zotero.org/users/3215559/items/GJUU2D7A"],"itemData":{"id":2439,"type":"chapter","container-title":"Education and Development: Tradition and Innovation","event-place":"London","publisher":"Cassell","publisher-place":"London","title":"The Role of the Community in Expanding Educational Opportunities: The EDUCO Schools in El Salvador","volume":"Equity and Excellence in Education for Development","author":[{"family":"Reimers","given":"Fernando"}],"editor":[{"family":"Lynch","given":"James"},{"family":"Modgil","given":"Celia"},{"family":"Mogdil","given":"Sohan"}],"issued":{"date-parts":[["1997"]]}}},{"id":2933,"uris":["http://zotero.org/users/3215559/items/D57HX2H6"],"uri":["http://zotero.org/users/3215559/items/D57HX2H6"],"itemData":{"id":2933,"type":"chapter","container-title":"Incentives to Improve Teaching","event-place":"Washington, DC","publisher":"World Bank","publisher-place":"Washington, DC","title":"Decentralization of Education, Teacher Behavior, and Outcomes: The Case of El Salvador’s EDUCO Program","author":[{"family":"Sawada","given":"Yasuyuki"},{"family":"Ragatz","given":"Andrew"}],"editor":[{"family":"Vegas","given":"Emiliana"}],"issued":{"date-parts":[["2005"]]}}}],"schema":"https://github.com/citation-style-language/schema/raw/master/csl-citation.json"} </w:instrText>
+      </w:r>
+      <w:r>
+        <w:rPr>
+          <w:rFonts w:ascii="Times New Roman" w:hAnsi="Times New Roman" w:cs="Times New Roman"/>
+        </w:rPr>
+        <w:fldChar w:fldCharType="separate"/>
+      </w:r>
+      <w:r>
+        <w:rPr>
+          <w:rFonts w:ascii="Times New Roman" w:hAnsi="Times New Roman" w:cs="Times New Roman"/>
+          <w:noProof/>
+        </w:rPr>
+        <w:t>(Jimenez and Sawada 1998; Meza, Guzman, and De Varela 2004; Reimers 1997; Sawada and Ragatz 2005)</w:t>
+      </w:r>
+      <w:r>
+        <w:rPr>
+          <w:rFonts w:ascii="Times New Roman" w:hAnsi="Times New Roman" w:cs="Times New Roman"/>
+        </w:rPr>
+        <w:fldChar w:fldCharType="end"/>
+      </w:r>
+      <w:r>
+        <w:rPr>
+          <w:rFonts w:ascii="Times New Roman" w:hAnsi="Times New Roman" w:cs="Times New Roman"/>
+        </w:rPr>
+        <w:t xml:space="preserve">, not the political origins of these programs. Edwards </w:t>
+      </w:r>
+      <w:r>
+        <w:rPr>
+          <w:rFonts w:ascii="Times New Roman" w:hAnsi="Times New Roman" w:cs="Times New Roman"/>
+        </w:rPr>
+        <w:fldChar w:fldCharType="begin"/>
+      </w:r>
+      <w:r>
+        <w:rPr>
+          <w:rFonts w:ascii="Times New Roman" w:hAnsi="Times New Roman" w:cs="Times New Roman"/>
+        </w:rPr>
+        <w:instrText xml:space="preserve"> ADDIN ZOTERO_ITEM CSL_CITATION {"citationID":"vRcBNfkf","properties":{"formattedCitation":"(2017)","plainCitation":"(2017)","noteIndex":0},"citationItems":[{"id":2147,"uris":["http://zotero.org/users/3215559/items/R9LYWYDL"],"uri":["http://zotero.org/users/3215559/items/R9LYWYDL"],"itemData":{"id":2147,"type":"book","abstract":"This book provides new insights into the phenomena of global education policies and international policy transfer. While both of these issues have gained popularity in the field of international and comparative education, there remains much that we do not know. In particular, while numerous studies have been produced which examine how global education policies—such as vouchers, charter schools, conditional-cash transfers, standardized testing, child-centered pedagogy, etc.—are implemented globally, we lack research which illuminates the origins and evolution of such policies. The book addresses this critical gap in our knowledge by looking at multiple aspects of the trajectory of a particular policy which was born in El Salvador in the early 1990s and subsequently went global. Edwards explicitly analyzes the trajectory of global education policy with reference to the role of international organizations and within the larger international political and economic dynamics that affected the overall country context of El Salvador.","number-of-pages":"318","publisher":"Springer","title":"The Trajectory of Global Education Policy: Community-Based Management in El Salvador and the Global Reform Agenda","title-short":"The Trajectory of Global Education Policy","author":[{"family":"Edwards Jr","given":"D. Brent"}],"issued":{"date-parts":[["2017",9,25]]}},"suppress-author":true}],"schema":"https://github.com/citation-style-language/schema/raw/master/csl-citation.json"} </w:instrText>
+      </w:r>
+      <w:r>
+        <w:rPr>
+          <w:rFonts w:ascii="Times New Roman" w:hAnsi="Times New Roman" w:cs="Times New Roman"/>
+        </w:rPr>
+        <w:fldChar w:fldCharType="separate"/>
+      </w:r>
+      <w:r>
+        <w:rPr>
+          <w:rFonts w:ascii="Times New Roman" w:hAnsi="Times New Roman" w:cs="Times New Roman"/>
+          <w:noProof/>
+        </w:rPr>
+        <w:t>(2017)</w:t>
+      </w:r>
+      <w:r>
+        <w:rPr>
+          <w:rFonts w:ascii="Times New Roman" w:hAnsi="Times New Roman" w:cs="Times New Roman"/>
+        </w:rPr>
+        <w:fldChar w:fldCharType="end"/>
+      </w:r>
+      <w:r>
+        <w:rPr>
+          <w:rFonts w:ascii="Times New Roman" w:hAnsi="Times New Roman" w:cs="Times New Roman"/>
+        </w:rPr>
+        <w:t xml:space="preserve">, an education scholar, does study the politics of EDUCO but from the vantage point of critical international political economy. His emphasis is on how international organizations shaped and packaged EDUCO for “export” to other countries. </w:t>
+      </w:r>
+      <w:r>
+        <w:rPr>
+          <w:rFonts w:ascii="Times New Roman" w:hAnsi="Times New Roman" w:cs="Times New Roman"/>
+        </w:rPr>
+        <w:t xml:space="preserve">Nonetheless he is cited in my piece and informs much of my analysis. </w:t>
+      </w:r>
+    </w:p>
+    <w:p>
+      <w:pPr>
+        <w:rPr>
+          <w:rFonts w:ascii="Times New Roman" w:hAnsi="Times New Roman" w:cs="Times New Roman"/>
+        </w:rPr>
+      </w:pPr>
+    </w:p>
+    <w:p>
+      <w:pPr>
+        <w:rPr>
+          <w:rFonts w:ascii="Times New Roman" w:hAnsi="Times New Roman" w:cs="Times New Roman"/>
+        </w:rPr>
+      </w:pPr>
+      <w:r>
+        <w:rPr>
+          <w:rFonts w:ascii="Times New Roman" w:hAnsi="Times New Roman" w:cs="Times New Roman"/>
+        </w:rPr>
+        <w:t xml:space="preserve">As to Nicaragua, </w:t>
+      </w:r>
+      <w:r>
+        <w:rPr>
+          <w:rFonts w:ascii="Times New Roman" w:hAnsi="Times New Roman" w:cs="Times New Roman"/>
+        </w:rPr>
+        <w:t xml:space="preserve">a review of the literature on education decentralization in that country </w:t>
+      </w:r>
+      <w:r>
+        <w:rPr>
+          <w:rFonts w:ascii="Times New Roman" w:hAnsi="Times New Roman" w:cs="Times New Roman"/>
+        </w:rPr>
+        <w:t xml:space="preserve">is roughly in line with what I would expect. First, the </w:t>
+      </w:r>
+      <w:r>
+        <w:rPr>
+          <w:rFonts w:ascii="Times New Roman" w:hAnsi="Times New Roman" w:cs="Times New Roman"/>
+        </w:rPr>
+        <w:t>decentralization program was initially</w:t>
+      </w:r>
+      <w:r>
+        <w:rPr>
+          <w:rFonts w:ascii="Times New Roman" w:hAnsi="Times New Roman" w:cs="Times New Roman"/>
+        </w:rPr>
+        <w:t xml:space="preserve"> couched in technical terms: the expansion of and increased efficiency in public education </w:t>
+      </w:r>
+      <w:r>
+        <w:rPr>
+          <w:rFonts w:ascii="Times New Roman" w:hAnsi="Times New Roman" w:cs="Times New Roman"/>
+        </w:rPr>
+        <w:fldChar w:fldCharType="begin"/>
+      </w:r>
+      <w:r>
+        <w:rPr>
+          <w:rFonts w:ascii="Times New Roman" w:hAnsi="Times New Roman" w:cs="Times New Roman"/>
+        </w:rPr>
+        <w:instrText xml:space="preserve"> ADDIN ZOTERO_ITEM CSL_CITATION {"citationID":"CxCuKldh","properties":{"formattedCitation":"(Arcia and Belli 1990)","plainCitation":"(Arcia and Belli 1990)","noteIndex":0},"citationItems":[{"id":3981,"uris":["http://zotero.org/users/3215559/items/4ESEUEB8"],"uri":["http://zotero.org/users/3215559/items/4ESEUEB8"],"itemData":{"id":3981,"type":"report","event-place":"Washington, DC","number":"20937","publisher":"The World Bank","publisher-place":"Washington, DC","title":"Rebuilding the Social Contract: School Autonomy in Nicaragua","author":[{"family":"Arcia","given":"Gustavo"},{"family":"Belli","given":"Humberto"}],"issued":{"date-parts":[["1990"]]}}}],"schema":"https://github.com/citation-style-language/schema/raw/master/csl-citation.json"} </w:instrText>
+      </w:r>
+      <w:r>
+        <w:rPr>
+          <w:rFonts w:ascii="Times New Roman" w:hAnsi="Times New Roman" w:cs="Times New Roman"/>
+        </w:rPr>
+        <w:fldChar w:fldCharType="separate"/>
+      </w:r>
+      <w:r>
+        <w:rPr>
+          <w:rFonts w:ascii="Times New Roman" w:hAnsi="Times New Roman" w:cs="Times New Roman"/>
+          <w:noProof/>
+        </w:rPr>
+        <w:t xml:space="preserve">(Arcia </w:t>
+      </w:r>
+      <w:r>
+        <w:rPr>
+          <w:rFonts w:ascii="Times New Roman" w:hAnsi="Times New Roman" w:cs="Times New Roman"/>
+          <w:noProof/>
+        </w:rPr>
+        <w:lastRenderedPageBreak/>
+        <w:t>and Belli 1990)</w:t>
+      </w:r>
+      <w:r>
+        <w:rPr>
+          <w:rFonts w:ascii="Times New Roman" w:hAnsi="Times New Roman" w:cs="Times New Roman"/>
+        </w:rPr>
+        <w:fldChar w:fldCharType="end"/>
+      </w:r>
+      <w:r>
+        <w:rPr>
+          <w:rFonts w:ascii="Times New Roman" w:hAnsi="Times New Roman" w:cs="Times New Roman"/>
+        </w:rPr>
+        <w:t xml:space="preserve">. Second, </w:t>
+      </w:r>
+      <w:r>
+        <w:rPr>
+          <w:rFonts w:ascii="Times New Roman" w:hAnsi="Times New Roman" w:cs="Times New Roman"/>
+        </w:rPr>
+        <w:t xml:space="preserve">the government advanced the project in the absence of concurrent </w:t>
+      </w:r>
+      <w:r>
+        <w:rPr>
+          <w:rFonts w:ascii="Times New Roman" w:hAnsi="Times New Roman" w:cs="Times New Roman"/>
+        </w:rPr>
+        <w:t xml:space="preserve">political or fiscal </w:t>
+      </w:r>
+      <w:r>
+        <w:rPr>
+          <w:rFonts w:ascii="Times New Roman" w:hAnsi="Times New Roman" w:cs="Times New Roman"/>
+        </w:rPr>
+        <w:t>devolution; as such it looks a lot like EDUCO</w:t>
+      </w:r>
+      <w:r>
+        <w:rPr>
+          <w:rFonts w:ascii="Times New Roman" w:hAnsi="Times New Roman" w:cs="Times New Roman"/>
+        </w:rPr>
+        <w:t xml:space="preserve"> </w:t>
+      </w:r>
+      <w:r>
+        <w:rPr>
+          <w:rFonts w:ascii="Times New Roman" w:hAnsi="Times New Roman" w:cs="Times New Roman"/>
+        </w:rPr>
+        <w:fldChar w:fldCharType="begin"/>
+      </w:r>
+      <w:r>
+        <w:rPr>
+          <w:rFonts w:ascii="Times New Roman" w:hAnsi="Times New Roman" w:cs="Times New Roman"/>
+        </w:rPr>
+        <w:instrText xml:space="preserve"> ADDIN ZOTERO_ITEM CSL_CITATION {"citationID":"wHf1Z38J","properties":{"formattedCitation":"(Gershberg and Meade 2005)","plainCitation":"(Gershberg and Meade 2005)","noteIndex":0},"citationItems":[{"id":3979,"uris":["http://zotero.org/users/3215559/items/7GARP3IP"],"uri":["http://zotero.org/users/3215559/items/7GARP3IP"],"itemData":{"id":3979,"type":"article-journal","abstract":"The Nicaraguan Autonomous School Programme is notable among the growing number of school governance decentralization reforms in the Americas in the degree of control given to parents, especially in decisions regarding the allocation of school resources. Much of schools’ discretionary spending was accumulated through various school charges. This paper analyses rare school‐level budget data to determine the proportion of resources that derived from parental contributions and other school‐based commercial activity. We find the contributions to be significant, highly varied, and correlated with income. The results have implications for many decentralization reforms that encourage local contributions as part of both their financing and accountability strategies.","container-title":"Comparative Education","DOI":"10.1080/03050060500211658","ISSN":"0305-0068","issue":"3","note":"publisher: Routledge\n_eprint: https://doi.org/10.1080/03050060500211658","page":"291-308","source":"Taylor and Francis+NEJM","title":"Parental contributions, school‐level finances and decentralization: an analysis of Nicaraguan autonomous school budgets","title-short":"Parental contributions, school‐level finances and decentralization","volume":"41","author":[{"family":"Gershberg","given":"Alec Ian"},{"family":"Meade","given":"Ben"}],"issued":{"date-parts":[["2005",8,1]]}}}],"schema":"https://github.com/citation-style-language/schema/raw/master/csl-citation.json"} </w:instrText>
+      </w:r>
+      <w:r>
+        <w:rPr>
+          <w:rFonts w:ascii="Times New Roman" w:hAnsi="Times New Roman" w:cs="Times New Roman"/>
+        </w:rPr>
+        <w:fldChar w:fldCharType="separate"/>
+      </w:r>
+      <w:r>
+        <w:rPr>
+          <w:rFonts w:ascii="Times New Roman" w:hAnsi="Times New Roman" w:cs="Times New Roman"/>
+          <w:noProof/>
+        </w:rPr>
+        <w:t>(Gershberg and Meade 2005)</w:t>
+      </w:r>
+      <w:r>
+        <w:rPr>
+          <w:rFonts w:ascii="Times New Roman" w:hAnsi="Times New Roman" w:cs="Times New Roman"/>
+        </w:rPr>
+        <w:fldChar w:fldCharType="end"/>
+      </w:r>
+      <w:r>
+        <w:rPr>
+          <w:rFonts w:ascii="Times New Roman" w:hAnsi="Times New Roman" w:cs="Times New Roman"/>
+        </w:rPr>
+        <w:t xml:space="preserve">. Third, </w:t>
+      </w:r>
+      <w:r>
+        <w:rPr>
+          <w:rFonts w:ascii="Times New Roman" w:hAnsi="Times New Roman" w:cs="Times New Roman"/>
+        </w:rPr>
+        <w:t>a</w:t>
+      </w:r>
+      <w:r>
+        <w:rPr>
+          <w:rFonts w:ascii="Times New Roman" w:hAnsi="Times New Roman" w:cs="Times New Roman"/>
+        </w:rPr>
+        <w:t xml:space="preserve">s reported by </w:t>
+      </w:r>
+      <w:proofErr w:type="spellStart"/>
+      <w:r>
+        <w:rPr>
+          <w:rFonts w:ascii="Times New Roman" w:hAnsi="Times New Roman" w:cs="Times New Roman"/>
+        </w:rPr>
+        <w:t>Kubal</w:t>
+      </w:r>
+      <w:proofErr w:type="spellEnd"/>
+      <w:r>
+        <w:rPr>
+          <w:rFonts w:ascii="Times New Roman" w:hAnsi="Times New Roman" w:cs="Times New Roman"/>
+        </w:rPr>
+        <w:t xml:space="preserve"> </w:t>
+      </w:r>
+      <w:r>
+        <w:rPr>
+          <w:rFonts w:ascii="Times New Roman" w:hAnsi="Times New Roman" w:cs="Times New Roman"/>
+        </w:rPr>
+        <w:fldChar w:fldCharType="begin"/>
+      </w:r>
+      <w:r>
+        <w:rPr>
+          <w:rFonts w:ascii="Times New Roman" w:hAnsi="Times New Roman" w:cs="Times New Roman"/>
+        </w:rPr>
+        <w:instrText xml:space="preserve"> ADDIN ZOTERO_ITEM CSL_CITATION {"citationID":"hlXWGQ8k","properties":{"formattedCitation":"(2003)","plainCitation":"(2003)","noteIndex":0},"citationItems":[{"id":2978,"uris":["http://zotero.org/users/3215559/items/QSGX83XH"],"uri":["http://zotero.org/users/3215559/items/QSGX83XH"],"itemData":{"id":2978,"type":"paper-conference","abstract":"The Politics of Education Decentralization in Latin America: Rhetoric and Reality in Chile, Mexico, Argentina, and Nicaragua","container-title":"meeting of the Latin American Studies …","event":"Latin American Studies Association","event-place":"Dallas, TX","language":"en","publisher-place":"Dallas, TX","source":"www.academia.edu","title":"The Politics of Education Decentralization in Latin America: Rhetoric and Reality in Chile, Mexico, Argentina, and Nicaragua","title-short":"The Politics of Education Decentralization in Latin America","URL":"https://www.academia.edu/1753749/The_Politics_of_Education_Decentralization_in_Latin_America_Rhetoric_and_Reality_in_Chile_Mexico_Argentina_and_Nicaragua","author":[{"family":"Kubal","given":"Mary Rose"}],"accessed":{"date-parts":[["2020",3,25]]},"issued":{"date-parts":[["2003"]]}},"suppress-author":true}],"schema":"https://github.com/citation-style-language/schema/raw/master/csl-citation.json"} </w:instrText>
+      </w:r>
+      <w:r>
+        <w:rPr>
+          <w:rFonts w:ascii="Times New Roman" w:hAnsi="Times New Roman" w:cs="Times New Roman"/>
+        </w:rPr>
+        <w:fldChar w:fldCharType="separate"/>
+      </w:r>
+      <w:r>
+        <w:rPr>
+          <w:rFonts w:ascii="Times New Roman" w:hAnsi="Times New Roman" w:cs="Times New Roman"/>
+          <w:noProof/>
+        </w:rPr>
+        <w:t>(2003)</w:t>
+      </w:r>
+      <w:r>
+        <w:rPr>
+          <w:rFonts w:ascii="Times New Roman" w:hAnsi="Times New Roman" w:cs="Times New Roman"/>
+        </w:rPr>
+        <w:fldChar w:fldCharType="end"/>
+      </w:r>
+      <w:r>
+        <w:rPr>
+          <w:rFonts w:ascii="Times New Roman" w:hAnsi="Times New Roman" w:cs="Times New Roman"/>
+        </w:rPr>
+        <w:t xml:space="preserve">, </w:t>
+      </w:r>
+      <w:r>
+        <w:rPr>
+          <w:rFonts w:ascii="Times New Roman" w:hAnsi="Times New Roman" w:cs="Times New Roman"/>
+        </w:rPr>
+        <w:t xml:space="preserve">the program was pushed by </w:t>
+      </w:r>
+      <w:r>
+        <w:rPr>
+          <w:rFonts w:ascii="Times New Roman" w:hAnsi="Times New Roman" w:cs="Times New Roman"/>
+        </w:rPr>
+        <w:t xml:space="preserve">the incumbent, </w:t>
+      </w:r>
+      <w:r>
+        <w:rPr>
+          <w:rFonts w:ascii="Times New Roman" w:hAnsi="Times New Roman" w:cs="Times New Roman"/>
+        </w:rPr>
+        <w:t xml:space="preserve">conservative government (Chamorro’s) </w:t>
+      </w:r>
+      <w:r>
+        <w:rPr>
+          <w:rFonts w:ascii="Times New Roman" w:hAnsi="Times New Roman" w:cs="Times New Roman"/>
+        </w:rPr>
+        <w:t xml:space="preserve">and opposed by the Sandinista-aligned </w:t>
+      </w:r>
+      <w:r>
+        <w:rPr>
+          <w:rFonts w:ascii="Times New Roman" w:hAnsi="Times New Roman" w:cs="Times New Roman"/>
+        </w:rPr>
+        <w:t xml:space="preserve">teacher’s union. </w:t>
+      </w:r>
+      <w:r>
+        <w:rPr>
+          <w:rFonts w:ascii="Times New Roman" w:hAnsi="Times New Roman" w:cs="Times New Roman"/>
+        </w:rPr>
+        <w:t xml:space="preserve">There are other intriguing parallels and </w:t>
+      </w:r>
+      <w:r>
+        <w:rPr>
+          <w:rFonts w:ascii="Times New Roman" w:hAnsi="Times New Roman" w:cs="Times New Roman"/>
+        </w:rPr>
+        <w:t xml:space="preserve">a few key </w:t>
+      </w:r>
+      <w:r>
+        <w:rPr>
+          <w:rFonts w:ascii="Times New Roman" w:hAnsi="Times New Roman" w:cs="Times New Roman"/>
+        </w:rPr>
+        <w:t xml:space="preserve">differences (for example, a more fragmented teacher union environment) but I am afraid I have not done the work to properly understand the politics around it. I have left this for future </w:t>
+      </w:r>
+      <w:proofErr w:type="gramStart"/>
+      <w:r>
+        <w:rPr>
+          <w:rFonts w:ascii="Times New Roman" w:hAnsi="Times New Roman" w:cs="Times New Roman"/>
+        </w:rPr>
+        <w:t>work</w:t>
+      </w:r>
+      <w:proofErr w:type="gramEnd"/>
+      <w:r>
+        <w:rPr>
+          <w:rFonts w:ascii="Times New Roman" w:hAnsi="Times New Roman" w:cs="Times New Roman"/>
+        </w:rPr>
+        <w:t xml:space="preserve"> and I have made a nod to this end in the conclusion</w:t>
+      </w:r>
+      <w:r>
+        <w:rPr>
+          <w:rFonts w:ascii="Times New Roman" w:hAnsi="Times New Roman" w:cs="Times New Roman"/>
+        </w:rPr>
+        <w:t xml:space="preserve">. </w:t>
+      </w:r>
+    </w:p>
+    <w:p>
+      <w:pPr>
+        <w:rPr>
+          <w:rFonts w:ascii="Times New Roman" w:hAnsi="Times New Roman" w:cs="Times New Roman"/>
+        </w:rPr>
+      </w:pPr>
+    </w:p>
+    <w:p>
+      <w:pPr>
+        <w:pStyle w:val="ListParagraph"/>
+        <w:numPr>
+          <w:ilvl w:val="0"/>
+          <w:numId w:val="2"/>
+        </w:numPr>
+        <w:rPr>
+          <w:rFonts w:ascii="Times New Roman" w:hAnsi="Times New Roman" w:cs="Times New Roman"/>
+        </w:rPr>
+      </w:pPr>
+      <w:r>
+        <w:rPr>
+          <w:rFonts w:ascii="Times New Roman" w:hAnsi="Times New Roman" w:cs="Times New Roman"/>
+        </w:rPr>
+        <w:t>Education access: “</w:t>
+      </w:r>
+      <w:r>
+        <w:rPr>
+          <w:rFonts w:ascii="Times New Roman" w:hAnsi="Times New Roman" w:cs="Times New Roman"/>
+        </w:rPr>
+        <w:t xml:space="preserve">I am confused about the argument about educational access. Was decentralization </w:t>
+      </w:r>
+      <w:proofErr w:type="gramStart"/>
+      <w:r>
+        <w:rPr>
+          <w:rFonts w:ascii="Times New Roman" w:hAnsi="Times New Roman" w:cs="Times New Roman"/>
+        </w:rPr>
+        <w:t>really about</w:t>
+      </w:r>
+      <w:proofErr w:type="gramEnd"/>
+      <w:r>
+        <w:rPr>
+          <w:rFonts w:ascii="Times New Roman" w:hAnsi="Times New Roman" w:cs="Times New Roman"/>
+        </w:rPr>
+        <w:t xml:space="preserve"> expanding educational access? I thought it was about the quality of education. Provide more evidence or cut this discussion.</w:t>
+      </w:r>
+      <w:r>
+        <w:rPr>
+          <w:rFonts w:ascii="Times New Roman" w:hAnsi="Times New Roman" w:cs="Times New Roman"/>
+        </w:rPr>
+        <w:t>”</w:t>
+      </w:r>
+    </w:p>
+    <w:p>
+      <w:pPr>
+        <w:rPr>
+          <w:rFonts w:ascii="Times New Roman" w:hAnsi="Times New Roman" w:cs="Times New Roman"/>
+        </w:rPr>
+      </w:pPr>
+    </w:p>
+    <w:p>
+      <w:pPr>
+        <w:pStyle w:val="ListParagraph"/>
+        <w:numPr>
+          <w:ilvl w:val="0"/>
+          <w:numId w:val="2"/>
+        </w:numPr>
+        <w:rPr>
+          <w:rFonts w:ascii="Times New Roman" w:hAnsi="Times New Roman" w:cs="Times New Roman"/>
+        </w:rPr>
+      </w:pPr>
+      <w:r>
+        <w:rPr>
+          <w:rFonts w:ascii="Times New Roman" w:hAnsi="Times New Roman" w:cs="Times New Roman"/>
+        </w:rPr>
+        <w:t>Headings: “</w:t>
+      </w:r>
+      <w:r>
+        <w:rPr>
+          <w:rFonts w:ascii="Times New Roman" w:hAnsi="Times New Roman" w:cs="Times New Roman"/>
+        </w:rPr>
+        <w:t>Can section headings use more interesting language to summarize what each section is trying to do. For example, on p. 10, instead of “The Argument” perhaps “How Electoral Strategies Shape Decentralization Decisions,” or something like that.</w:t>
+      </w:r>
+      <w:r>
+        <w:rPr>
+          <w:rFonts w:ascii="Times New Roman" w:hAnsi="Times New Roman" w:cs="Times New Roman"/>
+        </w:rPr>
+        <w:t>”</w:t>
+      </w:r>
+    </w:p>
+    <w:p>
+      <w:pPr>
+        <w:rPr>
+          <w:rFonts w:ascii="Times New Roman" w:hAnsi="Times New Roman" w:cs="Times New Roman"/>
+        </w:rPr>
+      </w:pPr>
+    </w:p>
+    <w:p>
+      <w:pPr>
+        <w:rPr>
+          <w:rFonts w:ascii="Times New Roman" w:hAnsi="Times New Roman" w:cs="Times New Roman"/>
+        </w:rPr>
+      </w:pPr>
+      <w:r>
+        <w:rPr>
+          <w:rFonts w:ascii="Times New Roman" w:hAnsi="Times New Roman" w:cs="Times New Roman"/>
+        </w:rPr>
+        <w:t xml:space="preserve">Thanks for this useful suggestion. I’ve now changed title headings to speak more directly to their content. </w:t>
+      </w:r>
+    </w:p>
+    <w:p>
+      <w:pPr>
+        <w:rPr>
+          <w:rFonts w:ascii="Times New Roman" w:hAnsi="Times New Roman" w:cs="Times New Roman"/>
+        </w:rPr>
+      </w:pPr>
+    </w:p>
+    <w:p>
+      <w:pPr>
+        <w:pStyle w:val="ListParagraph"/>
+        <w:numPr>
+          <w:ilvl w:val="0"/>
+          <w:numId w:val="2"/>
+        </w:numPr>
+        <w:rPr>
+          <w:rFonts w:ascii="Times New Roman" w:hAnsi="Times New Roman" w:cs="Times New Roman"/>
+        </w:rPr>
+      </w:pPr>
+      <w:r>
+        <w:rPr>
+          <w:rFonts w:ascii="Times New Roman" w:hAnsi="Times New Roman" w:cs="Times New Roman"/>
+        </w:rPr>
+        <w:t>Conclusion: “</w:t>
+      </w:r>
+      <w:r>
+        <w:rPr>
+          <w:rFonts w:ascii="Times New Roman" w:hAnsi="Times New Roman" w:cs="Times New Roman"/>
+        </w:rPr>
+        <w:t>Beef up the conclusion – what are the main contributions to the literature? Again, talk to the broader literature on the politics of decentralization and multi-level governance, political parties, and education politics.</w:t>
+      </w:r>
+      <w:r>
+        <w:rPr>
+          <w:rFonts w:ascii="Times New Roman" w:hAnsi="Times New Roman" w:cs="Times New Roman"/>
+        </w:rPr>
+        <w:t>”</w:t>
+      </w:r>
+    </w:p>
+    <w:p>
+      <w:pPr>
+        <w:rPr>
+          <w:rFonts w:ascii="Times New Roman" w:hAnsi="Times New Roman" w:cs="Times New Roman"/>
+        </w:rPr>
+      </w:pPr>
+    </w:p>
+    <w:p>
+      <w:pPr>
+        <w:rPr>
+          <w:rFonts w:ascii="Times New Roman" w:hAnsi="Times New Roman" w:cs="Times New Roman"/>
+        </w:rPr>
+      </w:pPr>
+      <w:r>
+        <w:rPr>
+          <w:rFonts w:ascii="Times New Roman" w:hAnsi="Times New Roman" w:cs="Times New Roman"/>
+        </w:rPr>
+        <w:t>I’</w:t>
+      </w:r>
+      <w:r>
+        <w:rPr>
+          <w:rFonts w:ascii="Times New Roman" w:hAnsi="Times New Roman" w:cs="Times New Roman"/>
+        </w:rPr>
+        <w:t xml:space="preserve">ve rewritten the conclusion to speak more directly to these points and to connect them to the revised introduction. </w:t>
+      </w:r>
+    </w:p>
+    <w:p>
+      <w:pPr>
+        <w:rPr>
+          <w:rFonts w:ascii="Times New Roman" w:hAnsi="Times New Roman" w:cs="Times New Roman"/>
+        </w:rPr>
+      </w:pPr>
+    </w:p>
+    <w:p>
+      <w:pPr>
+        <w:rPr>
+          <w:rFonts w:ascii="Times New Roman" w:hAnsi="Times New Roman" w:cs="Times New Roman"/>
+        </w:rPr>
+      </w:pPr>
+    </w:p>
+    <w:p>
+      <w:pPr>
+        <w:rPr>
+          <w:rFonts w:ascii="Times New Roman" w:hAnsi="Times New Roman" w:cs="Times New Roman"/>
+        </w:rPr>
+      </w:pPr>
+    </w:p>
+    <w:p>
+      <w:pPr>
+        <w:rPr>
+          <w:rFonts w:ascii="Times New Roman" w:hAnsi="Times New Roman" w:cs="Times New Roman"/>
+        </w:rPr>
+      </w:pPr>
+    </w:p>
+    <w:p>
+      <w:pPr>
         <w:rPr>
           <w:rFonts w:ascii="Times New Roman" w:hAnsi="Times New Roman" w:cs="Times New Roman"/>
         </w:rPr>
@@ -995,7 +2132,36 @@
         <w:t>Reply to Reviewer 2</w:t>
       </w:r>
     </w:p>
+    <w:p>
+      <w:pPr>
+        <w:rPr>
+          <w:rFonts w:ascii="Times New Roman" w:hAnsi="Times New Roman" w:cs="Times New Roman"/>
+        </w:rPr>
+      </w:pPr>
+    </w:p>
+    <w:p>
+      <w:pPr>
+        <w:rPr>
+          <w:rFonts w:ascii="Times New Roman" w:hAnsi="Times New Roman" w:cs="Times New Roman"/>
+        </w:rPr>
+      </w:pPr>
+      <w:r>
+        <w:rPr>
+          <w:rFonts w:ascii="Times New Roman" w:hAnsi="Times New Roman" w:cs="Times New Roman"/>
+        </w:rPr>
+        <w:t>References</w:t>
+      </w:r>
+    </w:p>
+    <w:p>
+      <w:pPr>
+        <w:rPr>
+          <w:rFonts w:ascii="Times New Roman" w:hAnsi="Times New Roman" w:cs="Times New Roman"/>
+        </w:rPr>
+      </w:pPr>
+    </w:p>
     <w:sectPr>
+      <w:footerReference w:type="even" r:id="rId7"/>
+      <w:footerReference w:type="default" r:id="rId8"/>
       <w:pgSz w:w="12240" w:h="15840"/>
       <w:pgMar w:top="1440" w:right="1440" w:bottom="1440" w:left="1440" w:header="720" w:footer="720" w:gutter="0"/>
       <w:cols w:space="720"/>
@@ -1005,9 +2171,277 @@
 </w:document>
 </file>
 
+<file path=word/endnotes.xml><?xml version="1.0" encoding="utf-8"?>
+<w:endnotes xmlns:wpc="http://schemas.microsoft.com/office/word/2010/wordprocessingCanvas" xmlns:cx="http://schemas.microsoft.com/office/drawing/2014/chartex" xmlns:cx1="http://schemas.microsoft.com/office/drawing/2015/9/8/chartex" xmlns:cx2="http://schemas.microsoft.com/office/drawing/2015/10/21/chartex" xmlns:cx3="http://schemas.microsoft.com/office/drawing/2016/5/9/chartex" xmlns:cx4="http://schemas.microsoft.com/office/drawing/2016/5/10/chartex" xmlns:cx5="http://schemas.microsoft.com/office/drawing/2016/5/11/chartex" xmlns:cx6="http://schemas.microsoft.com/office/drawing/2016/5/12/chartex" xmlns:cx7="http://schemas.microsoft.com/office/drawing/2016/5/13/chartex" xmlns:cx8="http://schemas.microsoft.com/office/drawing/2016/5/14/chartex" xmlns:mc="http://schemas.openxmlformats.org/markup-compatibility/2006" xmlns:aink="http://schemas.microsoft.com/office/drawing/2016/ink" xmlns:am3d="http://schemas.microsoft.com/office/drawing/2017/model3d" xmlns:o="urn:schemas-microsoft-com:office:office" xmlns:r="http://schemas.openxmlformats.org/officeDocument/2006/relationships" xmlns:m="http://schemas.openxmlformats.org/officeDocument/2006/math" xmlns:v="urn:schemas-microsoft-com:vml" xmlns:wp14="http://schemas.microsoft.com/office/word/2010/wordprocessingDrawing" xmlns:wp="http://schemas.openxmlformats.org/drawingml/2006/wordprocessingDrawing" xmlns:w10="urn:schemas-microsoft-com:office:word" xmlns:w="http://schemas.openxmlformats.org/wordprocessingml/2006/main" xmlns:w14="http://schemas.microsoft.com/office/word/2010/wordml" xmlns:w15="http://schemas.microsoft.com/office/word/2012/wordml" xmlns:w16cex="http://schemas.microsoft.com/office/word/2018/wordml/cex" xmlns:w16cid="http://schemas.microsoft.com/office/word/2016/wordml/cid" xmlns:w16="http://schemas.microsoft.com/office/word/2018/wordml" xmlns:w16se="http://schemas.microsoft.com/office/word/2015/wordml/symex" xmlns:wpg="http://schemas.microsoft.com/office/word/2010/wordprocessingGroup" xmlns:wpi="http://schemas.microsoft.com/office/word/2010/wordprocessingInk" xmlns:wne="http://schemas.microsoft.com/office/word/2006/wordml" xmlns:wps="http://schemas.microsoft.com/office/word/2010/wordprocessingShape" mc:Ignorable="w14 w15 w16se w16cid w16 w16cex wp14">
+  <w:endnote w:type="separator" w:id="-1">
+    <w:p>
+      <w:r>
+        <w:separator/>
+      </w:r>
+    </w:p>
+  </w:endnote>
+  <w:endnote w:type="continuationSeparator" w:id="0">
+    <w:p>
+      <w:r>
+        <w:continuationSeparator/>
+      </w:r>
+    </w:p>
+  </w:endnote>
+</w:endnotes>
+</file>
+
+<file path=word/footer1.xml><?xml version="1.0" encoding="utf-8"?>
+<w:ftr xmlns:wpc="http://schemas.microsoft.com/office/word/2010/wordprocessingCanvas" xmlns:cx="http://schemas.microsoft.com/office/drawing/2014/chartex" xmlns:cx1="http://schemas.microsoft.com/office/drawing/2015/9/8/chartex" xmlns:cx2="http://schemas.microsoft.com/office/drawing/2015/10/21/chartex" xmlns:cx3="http://schemas.microsoft.com/office/drawing/2016/5/9/chartex" xmlns:cx4="http://schemas.microsoft.com/office/drawing/2016/5/10/chartex" xmlns:cx5="http://schemas.microsoft.com/office/drawing/2016/5/11/chartex" xmlns:cx6="http://schemas.microsoft.com/office/drawing/2016/5/12/chartex" xmlns:cx7="http://schemas.microsoft.com/office/drawing/2016/5/13/chartex" xmlns:cx8="http://schemas.microsoft.com/office/drawing/2016/5/14/chartex" xmlns:mc="http://schemas.openxmlformats.org/markup-compatibility/2006" xmlns:aink="http://schemas.microsoft.com/office/drawing/2016/ink" xmlns:am3d="http://schemas.microsoft.com/office/drawing/2017/model3d" xmlns:o="urn:schemas-microsoft-com:office:office" xmlns:r="http://schemas.openxmlformats.org/officeDocument/2006/relationships" xmlns:m="http://schemas.openxmlformats.org/officeDocument/2006/math" xmlns:v="urn:schemas-microsoft-com:vml" xmlns:wp14="http://schemas.microsoft.com/office/word/2010/wordprocessingDrawing" xmlns:wp="http://schemas.openxmlformats.org/drawingml/2006/wordprocessingDrawing" xmlns:w10="urn:schemas-microsoft-com:office:word" xmlns:w="http://schemas.openxmlformats.org/wordprocessingml/2006/main" xmlns:w14="http://schemas.microsoft.com/office/word/2010/wordml" xmlns:w15="http://schemas.microsoft.com/office/word/2012/wordml" xmlns:w16cex="http://schemas.microsoft.com/office/word/2018/wordml/cex" xmlns:w16cid="http://schemas.microsoft.com/office/word/2016/wordml/cid" xmlns:w16="http://schemas.microsoft.com/office/word/2018/wordml" xmlns:w16se="http://schemas.microsoft.com/office/word/2015/wordml/symex" xmlns:wpg="http://schemas.microsoft.com/office/word/2010/wordprocessingGroup" xmlns:wpi="http://schemas.microsoft.com/office/word/2010/wordprocessingInk" xmlns:wne="http://schemas.microsoft.com/office/word/2006/wordml" xmlns:wps="http://schemas.microsoft.com/office/word/2010/wordprocessingShape" mc:Ignorable="w14 w15 w16se w16cid w16 w16cex wp14">
+  <w:sdt>
+    <w:sdtPr>
+      <w:rPr>
+        <w:rStyle w:val="PageNumber"/>
+      </w:rPr>
+      <w:id w:val="685561460"/>
+      <w:docPartObj>
+        <w:docPartGallery w:val="Page Numbers (Bottom of Page)"/>
+        <w:docPartUnique/>
+      </w:docPartObj>
+    </w:sdtPr>
+    <w:sdtContent>
+      <w:p>
+        <w:pPr>
+          <w:pStyle w:val="Footer"/>
+          <w:framePr w:wrap="none" w:vAnchor="text" w:hAnchor="margin" w:xAlign="right" w:y="1"/>
+          <w:rPr>
+            <w:rStyle w:val="PageNumber"/>
+          </w:rPr>
+        </w:pPr>
+        <w:r>
+          <w:rPr>
+            <w:rStyle w:val="PageNumber"/>
+          </w:rPr>
+          <w:fldChar w:fldCharType="begin"/>
+        </w:r>
+        <w:r>
+          <w:rPr>
+            <w:rStyle w:val="PageNumber"/>
+          </w:rPr>
+          <w:instrText xml:space="preserve"> PAGE </w:instrText>
+        </w:r>
+        <w:r>
+          <w:rPr>
+            <w:rStyle w:val="PageNumber"/>
+          </w:rPr>
+          <w:fldChar w:fldCharType="end"/>
+        </w:r>
+      </w:p>
+    </w:sdtContent>
+  </w:sdt>
+  <w:p>
+    <w:pPr>
+      <w:pStyle w:val="Footer"/>
+      <w:ind w:right="360"/>
+    </w:pPr>
+  </w:p>
+</w:ftr>
+</file>
+
+<file path=word/footer2.xml><?xml version="1.0" encoding="utf-8"?>
+<w:ftr xmlns:wpc="http://schemas.microsoft.com/office/word/2010/wordprocessingCanvas" xmlns:cx="http://schemas.microsoft.com/office/drawing/2014/chartex" xmlns:cx1="http://schemas.microsoft.com/office/drawing/2015/9/8/chartex" xmlns:cx2="http://schemas.microsoft.com/office/drawing/2015/10/21/chartex" xmlns:cx3="http://schemas.microsoft.com/office/drawing/2016/5/9/chartex" xmlns:cx4="http://schemas.microsoft.com/office/drawing/2016/5/10/chartex" xmlns:cx5="http://schemas.microsoft.com/office/drawing/2016/5/11/chartex" xmlns:cx6="http://schemas.microsoft.com/office/drawing/2016/5/12/chartex" xmlns:cx7="http://schemas.microsoft.com/office/drawing/2016/5/13/chartex" xmlns:cx8="http://schemas.microsoft.com/office/drawing/2016/5/14/chartex" xmlns:mc="http://schemas.openxmlformats.org/markup-compatibility/2006" xmlns:aink="http://schemas.microsoft.com/office/drawing/2016/ink" xmlns:am3d="http://schemas.microsoft.com/office/drawing/2017/model3d" xmlns:o="urn:schemas-microsoft-com:office:office" xmlns:r="http://schemas.openxmlformats.org/officeDocument/2006/relationships" xmlns:m="http://schemas.openxmlformats.org/officeDocument/2006/math" xmlns:v="urn:schemas-microsoft-com:vml" xmlns:wp14="http://schemas.microsoft.com/office/word/2010/wordprocessingDrawing" xmlns:wp="http://schemas.openxmlformats.org/drawingml/2006/wordprocessingDrawing" xmlns:w10="urn:schemas-microsoft-com:office:word" xmlns:w="http://schemas.openxmlformats.org/wordprocessingml/2006/main" xmlns:w14="http://schemas.microsoft.com/office/word/2010/wordml" xmlns:w15="http://schemas.microsoft.com/office/word/2012/wordml" xmlns:w16cex="http://schemas.microsoft.com/office/word/2018/wordml/cex" xmlns:w16cid="http://schemas.microsoft.com/office/word/2016/wordml/cid" xmlns:w16="http://schemas.microsoft.com/office/word/2018/wordml" xmlns:w16se="http://schemas.microsoft.com/office/word/2015/wordml/symex" xmlns:wpg="http://schemas.microsoft.com/office/word/2010/wordprocessingGroup" xmlns:wpi="http://schemas.microsoft.com/office/word/2010/wordprocessingInk" xmlns:wne="http://schemas.microsoft.com/office/word/2006/wordml" xmlns:wps="http://schemas.microsoft.com/office/word/2010/wordprocessingShape" mc:Ignorable="w14 w15 w16se w16cid w16 w16cex wp14">
+  <w:sdt>
+    <w:sdtPr>
+      <w:rPr>
+        <w:rStyle w:val="PageNumber"/>
+      </w:rPr>
+      <w:id w:val="-437679057"/>
+      <w:docPartObj>
+        <w:docPartGallery w:val="Page Numbers (Bottom of Page)"/>
+        <w:docPartUnique/>
+      </w:docPartObj>
+    </w:sdtPr>
+    <w:sdtContent>
+      <w:p>
+        <w:pPr>
+          <w:pStyle w:val="Footer"/>
+          <w:framePr w:wrap="none" w:vAnchor="text" w:hAnchor="margin" w:xAlign="right" w:y="1"/>
+          <w:rPr>
+            <w:rStyle w:val="PageNumber"/>
+          </w:rPr>
+        </w:pPr>
+        <w:r>
+          <w:rPr>
+            <w:rStyle w:val="PageNumber"/>
+          </w:rPr>
+          <w:fldChar w:fldCharType="begin"/>
+        </w:r>
+        <w:r>
+          <w:rPr>
+            <w:rStyle w:val="PageNumber"/>
+          </w:rPr>
+          <w:instrText xml:space="preserve"> PAGE </w:instrText>
+        </w:r>
+        <w:r>
+          <w:rPr>
+            <w:rStyle w:val="PageNumber"/>
+          </w:rPr>
+          <w:fldChar w:fldCharType="separate"/>
+        </w:r>
+        <w:r>
+          <w:rPr>
+            <w:rStyle w:val="PageNumber"/>
+            <w:noProof/>
+          </w:rPr>
+          <w:t>3</w:t>
+        </w:r>
+        <w:r>
+          <w:rPr>
+            <w:rStyle w:val="PageNumber"/>
+          </w:rPr>
+          <w:fldChar w:fldCharType="end"/>
+        </w:r>
+      </w:p>
+    </w:sdtContent>
+  </w:sdt>
+  <w:p>
+    <w:pPr>
+      <w:pStyle w:val="Footer"/>
+      <w:ind w:right="360"/>
+    </w:pPr>
+  </w:p>
+</w:ftr>
+</file>
+
+<file path=word/footnotes.xml><?xml version="1.0" encoding="utf-8"?>
+<w:footnotes xmlns:wpc="http://schemas.microsoft.com/office/word/2010/wordprocessingCanvas" xmlns:cx="http://schemas.microsoft.com/office/drawing/2014/chartex" xmlns:cx1="http://schemas.microsoft.com/office/drawing/2015/9/8/chartex" xmlns:cx2="http://schemas.microsoft.com/office/drawing/2015/10/21/chartex" xmlns:cx3="http://schemas.microsoft.com/office/drawing/2016/5/9/chartex" xmlns:cx4="http://schemas.microsoft.com/office/drawing/2016/5/10/chartex" xmlns:cx5="http://schemas.microsoft.com/office/drawing/2016/5/11/chartex" xmlns:cx6="http://schemas.microsoft.com/office/drawing/2016/5/12/chartex" xmlns:cx7="http://schemas.microsoft.com/office/drawing/2016/5/13/chartex" xmlns:cx8="http://schemas.microsoft.com/office/drawing/2016/5/14/chartex" xmlns:mc="http://schemas.openxmlformats.org/markup-compatibility/2006" xmlns:aink="http://schemas.microsoft.com/office/drawing/2016/ink" xmlns:am3d="http://schemas.microsoft.com/office/drawing/2017/model3d" xmlns:o="urn:schemas-microsoft-com:office:office" xmlns:r="http://schemas.openxmlformats.org/officeDocument/2006/relationships" xmlns:m="http://schemas.openxmlformats.org/officeDocument/2006/math" xmlns:v="urn:schemas-microsoft-com:vml" xmlns:wp14="http://schemas.microsoft.com/office/word/2010/wordprocessingDrawing" xmlns:wp="http://schemas.openxmlformats.org/drawingml/2006/wordprocessingDrawing" xmlns:w10="urn:schemas-microsoft-com:office:word" xmlns:w="http://schemas.openxmlformats.org/wordprocessingml/2006/main" xmlns:w14="http://schemas.microsoft.com/office/word/2010/wordml" xmlns:w15="http://schemas.microsoft.com/office/word/2012/wordml" xmlns:w16cex="http://schemas.microsoft.com/office/word/2018/wordml/cex" xmlns:w16cid="http://schemas.microsoft.com/office/word/2016/wordml/cid" xmlns:w16="http://schemas.microsoft.com/office/word/2018/wordml" xmlns:w16se="http://schemas.microsoft.com/office/word/2015/wordml/symex" xmlns:wpg="http://schemas.microsoft.com/office/word/2010/wordprocessingGroup" xmlns:wpi="http://schemas.microsoft.com/office/word/2010/wordprocessingInk" xmlns:wne="http://schemas.microsoft.com/office/word/2006/wordml" xmlns:wps="http://schemas.microsoft.com/office/word/2010/wordprocessingShape" mc:Ignorable="w14 w15 w16se w16cid w16 w16cex wp14">
+  <w:footnote w:type="separator" w:id="-1">
+    <w:p>
+      <w:r>
+        <w:separator/>
+      </w:r>
+    </w:p>
+  </w:footnote>
+  <w:footnote w:type="continuationSeparator" w:id="0">
+    <w:p>
+      <w:r>
+        <w:continuationSeparator/>
+      </w:r>
+    </w:p>
+  </w:footnote>
+</w:footnotes>
+</file>
+
 <file path=word/numbering.xml><?xml version="1.0" encoding="utf-8"?>
 <w:numbering xmlns:wpc="http://schemas.microsoft.com/office/word/2010/wordprocessingCanvas" xmlns:cx="http://schemas.microsoft.com/office/drawing/2014/chartex" xmlns:cx1="http://schemas.microsoft.com/office/drawing/2015/9/8/chartex" xmlns:cx2="http://schemas.microsoft.com/office/drawing/2015/10/21/chartex" xmlns:cx3="http://schemas.microsoft.com/office/drawing/2016/5/9/chartex" xmlns:cx4="http://schemas.microsoft.com/office/drawing/2016/5/10/chartex" xmlns:cx5="http://schemas.microsoft.com/office/drawing/2016/5/11/chartex" xmlns:cx6="http://schemas.microsoft.com/office/drawing/2016/5/12/chartex" xmlns:cx7="http://schemas.microsoft.com/office/drawing/2016/5/13/chartex" xmlns:cx8="http://schemas.microsoft.com/office/drawing/2016/5/14/chartex" xmlns:mc="http://schemas.openxmlformats.org/markup-compatibility/2006" xmlns:aink="http://schemas.microsoft.com/office/drawing/2016/ink" xmlns:am3d="http://schemas.microsoft.com/office/drawing/2017/model3d" xmlns:o="urn:schemas-microsoft-com:office:office" xmlns:r="http://schemas.openxmlformats.org/officeDocument/2006/relationships" xmlns:m="http://schemas.openxmlformats.org/officeDocument/2006/math" xmlns:v="urn:schemas-microsoft-com:vml" xmlns:wp14="http://schemas.microsoft.com/office/word/2010/wordprocessingDrawing" xmlns:wp="http://schemas.openxmlformats.org/drawingml/2006/wordprocessingDrawing" xmlns:w10="urn:schemas-microsoft-com:office:word" xmlns:w="http://schemas.openxmlformats.org/wordprocessingml/2006/main" xmlns:w14="http://schemas.microsoft.com/office/word/2010/wordml" xmlns:w15="http://schemas.microsoft.com/office/word/2012/wordml" xmlns:w16cex="http://schemas.microsoft.com/office/word/2018/wordml/cex" xmlns:w16cid="http://schemas.microsoft.com/office/word/2016/wordml/cid" xmlns:w16="http://schemas.microsoft.com/office/word/2018/wordml" xmlns:w16se="http://schemas.microsoft.com/office/word/2015/wordml/symex" xmlns:wpg="http://schemas.microsoft.com/office/word/2010/wordprocessingGroup" xmlns:wpi="http://schemas.microsoft.com/office/word/2010/wordprocessingInk" xmlns:wne="http://schemas.microsoft.com/office/word/2006/wordml" xmlns:wps="http://schemas.microsoft.com/office/word/2010/wordprocessingShape" mc:Ignorable="w14 w15 w16se w16cid w16 w16cex wp14">
   <w:abstractNum w:abstractNumId="0" w15:restartNumberingAfterBreak="0">
+    <w:nsid w:val="2074344E"/>
+    <w:multiLevelType w:val="hybridMultilevel"/>
+    <w:tmpl w:val="379825D6"/>
+    <w:lvl w:ilvl="0" w:tplc="E71249F2">
+      <w:start w:val="3"/>
+      <w:numFmt w:val="bullet"/>
+      <w:lvlText w:val="-"/>
+      <w:lvlJc w:val="left"/>
+      <w:pPr>
+        <w:ind w:left="720" w:hanging="360"/>
+      </w:pPr>
+      <w:rPr>
+        <w:rFonts w:ascii="Calibri" w:eastAsiaTheme="minorHAnsi" w:hAnsi="Calibri" w:cs="Calibri" w:hint="default"/>
+      </w:rPr>
+    </w:lvl>
+    <w:lvl w:ilvl="1" w:tplc="04090003" w:tentative="1">
+      <w:start w:val="1"/>
+      <w:numFmt w:val="bullet"/>
+      <w:lvlText w:val="o"/>
+      <w:lvlJc w:val="left"/>
+      <w:pPr>
+        <w:ind w:left="1440" w:hanging="360"/>
+      </w:pPr>
+      <w:rPr>
+        <w:rFonts w:ascii="Courier New" w:hAnsi="Courier New" w:cs="Courier New" w:hint="default"/>
+      </w:rPr>
+    </w:lvl>
+    <w:lvl w:ilvl="2" w:tplc="04090005" w:tentative="1">
+      <w:start w:val="1"/>
+      <w:numFmt w:val="bullet"/>
+      <w:lvlText w:val=""/>
+      <w:lvlJc w:val="left"/>
+      <w:pPr>
+        <w:ind w:left="2160" w:hanging="360"/>
+      </w:pPr>
+      <w:rPr>
+        <w:rFonts w:ascii="Wingdings" w:hAnsi="Wingdings" w:hint="default"/>
+      </w:rPr>
+    </w:lvl>
+    <w:lvl w:ilvl="3" w:tplc="04090001" w:tentative="1">
+      <w:start w:val="1"/>
+      <w:numFmt w:val="bullet"/>
+      <w:lvlText w:val=""/>
+      <w:lvlJc w:val="left"/>
+      <w:pPr>
+        <w:ind w:left="2880" w:hanging="360"/>
+      </w:pPr>
+      <w:rPr>
+        <w:rFonts w:ascii="Symbol" w:hAnsi="Symbol" w:hint="default"/>
+      </w:rPr>
+    </w:lvl>
+    <w:lvl w:ilvl="4" w:tplc="04090003" w:tentative="1">
+      <w:start w:val="1"/>
+      <w:numFmt w:val="bullet"/>
+      <w:lvlText w:val="o"/>
+      <w:lvlJc w:val="left"/>
+      <w:pPr>
+        <w:ind w:left="3600" w:hanging="360"/>
+      </w:pPr>
+      <w:rPr>
+        <w:rFonts w:ascii="Courier New" w:hAnsi="Courier New" w:cs="Courier New" w:hint="default"/>
+      </w:rPr>
+    </w:lvl>
+    <w:lvl w:ilvl="5" w:tplc="04090005" w:tentative="1">
+      <w:start w:val="1"/>
+      <w:numFmt w:val="bullet"/>
+      <w:lvlText w:val=""/>
+      <w:lvlJc w:val="left"/>
+      <w:pPr>
+        <w:ind w:left="4320" w:hanging="360"/>
+      </w:pPr>
+      <w:rPr>
+        <w:rFonts w:ascii="Wingdings" w:hAnsi="Wingdings" w:hint="default"/>
+      </w:rPr>
+    </w:lvl>
+    <w:lvl w:ilvl="6" w:tplc="04090001" w:tentative="1">
+      <w:start w:val="1"/>
+      <w:numFmt w:val="bullet"/>
+      <w:lvlText w:val=""/>
+      <w:lvlJc w:val="left"/>
+      <w:pPr>
+        <w:ind w:left="5040" w:hanging="360"/>
+      </w:pPr>
+      <w:rPr>
+        <w:rFonts w:ascii="Symbol" w:hAnsi="Symbol" w:hint="default"/>
+      </w:rPr>
+    </w:lvl>
+    <w:lvl w:ilvl="7" w:tplc="04090003" w:tentative="1">
+      <w:start w:val="1"/>
+      <w:numFmt w:val="bullet"/>
+      <w:lvlText w:val="o"/>
+      <w:lvlJc w:val="left"/>
+      <w:pPr>
+        <w:ind w:left="5760" w:hanging="360"/>
+      </w:pPr>
+      <w:rPr>
+        <w:rFonts w:ascii="Courier New" w:hAnsi="Courier New" w:cs="Courier New" w:hint="default"/>
+      </w:rPr>
+    </w:lvl>
+    <w:lvl w:ilvl="8" w:tplc="04090005" w:tentative="1">
+      <w:start w:val="1"/>
+      <w:numFmt w:val="bullet"/>
+      <w:lvlText w:val=""/>
+      <w:lvlJc w:val="left"/>
+      <w:pPr>
+        <w:ind w:left="6480" w:hanging="360"/>
+      </w:pPr>
+      <w:rPr>
+        <w:rFonts w:ascii="Wingdings" w:hAnsi="Wingdings" w:hint="default"/>
+      </w:rPr>
+    </w:lvl>
+  </w:abstractNum>
+  <w:abstractNum w:abstractNumId="1" w15:restartNumberingAfterBreak="0">
     <w:nsid w:val="6A5F0731"/>
     <w:multiLevelType w:val="hybridMultilevel"/>
     <w:tmpl w:val="8E3C3BCE"/>
@@ -1093,7 +2527,7 @@
       </w:pPr>
     </w:lvl>
   </w:abstractNum>
-  <w:abstractNum w:abstractNumId="1" w15:restartNumberingAfterBreak="0">
+  <w:abstractNum w:abstractNumId="2" w15:restartNumberingAfterBreak="0">
     <w:nsid w:val="70D45461"/>
     <w:multiLevelType w:val="hybridMultilevel"/>
     <w:tmpl w:val="91A6F894"/>
@@ -1180,9 +2614,12 @@
     </w:lvl>
   </w:abstractNum>
   <w:num w:numId="1">
+    <w:abstractNumId w:val="2"/>
+  </w:num>
+  <w:num w:numId="2">
     <w:abstractNumId w:val="1"/>
   </w:num>
-  <w:num w:numId="2">
+  <w:num w:numId="3">
     <w:abstractNumId w:val="0"/>
   </w:num>
 </w:numbering>
@@ -1583,7 +3020,6 @@
   <w:style w:type="character" w:default="1" w:styleId="DefaultParagraphFont">
     <w:name w:val="Default Paragraph Font"/>
     <w:uiPriority w:val="1"/>
-    <w:semiHidden/>
     <w:unhideWhenUsed/>
   </w:style>
   <w:style w:type="table" w:default="1" w:styleId="TableNormal">
@@ -1610,6 +3046,7 @@
   <w:style w:type="paragraph" w:styleId="ListParagraph">
     <w:name w:val="List Paragraph"/>
     <w:basedOn w:val="Normal"/>
+    <w:link w:val="ListParagraphChar"/>
     <w:uiPriority w:val="34"/>
     <w:qFormat/>
     <w:rsid w:val="0072429A"/>
@@ -1617,6 +3054,63 @@
       <w:ind w:left="720"/>
       <w:contextualSpacing/>
     </w:pPr>
+  </w:style>
+  <w:style w:type="character" w:customStyle="1" w:styleId="ListParagraphChar">
+    <w:name w:val="List Paragraph Char"/>
+    <w:basedOn w:val="DefaultParagraphFont"/>
+    <w:link w:val="ListParagraph"/>
+    <w:uiPriority w:val="34"/>
+    <w:rsid w:val="00546663"/>
+  </w:style>
+  <w:style w:type="paragraph" w:styleId="Header">
+    <w:name w:val="header"/>
+    <w:basedOn w:val="Normal"/>
+    <w:link w:val="HeaderChar"/>
+    <w:uiPriority w:val="99"/>
+    <w:unhideWhenUsed/>
+    <w:rsid w:val="003A366D"/>
+    <w:pPr>
+      <w:tabs>
+        <w:tab w:val="center" w:pos="4680"/>
+        <w:tab w:val="right" w:pos="9360"/>
+      </w:tabs>
+    </w:pPr>
+  </w:style>
+  <w:style w:type="character" w:customStyle="1" w:styleId="HeaderChar">
+    <w:name w:val="Header Char"/>
+    <w:basedOn w:val="DefaultParagraphFont"/>
+    <w:link w:val="Header"/>
+    <w:uiPriority w:val="99"/>
+    <w:rsid w:val="003A366D"/>
+  </w:style>
+  <w:style w:type="paragraph" w:styleId="Footer">
+    <w:name w:val="footer"/>
+    <w:basedOn w:val="Normal"/>
+    <w:link w:val="FooterChar"/>
+    <w:uiPriority w:val="99"/>
+    <w:unhideWhenUsed/>
+    <w:rsid w:val="003A366D"/>
+    <w:pPr>
+      <w:tabs>
+        <w:tab w:val="center" w:pos="4680"/>
+        <w:tab w:val="right" w:pos="9360"/>
+      </w:tabs>
+    </w:pPr>
+  </w:style>
+  <w:style w:type="character" w:customStyle="1" w:styleId="FooterChar">
+    <w:name w:val="Footer Char"/>
+    <w:basedOn w:val="DefaultParagraphFont"/>
+    <w:link w:val="Footer"/>
+    <w:uiPriority w:val="99"/>
+    <w:rsid w:val="003A366D"/>
+  </w:style>
+  <w:style w:type="character" w:styleId="PageNumber">
+    <w:name w:val="page number"/>
+    <w:basedOn w:val="DefaultParagraphFont"/>
+    <w:uiPriority w:val="99"/>
+    <w:semiHidden/>
+    <w:unhideWhenUsed/>
+    <w:rsid w:val="003A366D"/>
   </w:style>
 </w:styles>
 </file>

</xml_diff>

<commit_message>
Changes to revision memo.
</commit_message>
<xml_diff>
--- a/revision_memo.docx
+++ b/revision_memo.docx
@@ -86,13 +86,19 @@
         <w:rPr>
           <w:rFonts w:ascii="Times New Roman" w:hAnsi="Times New Roman" w:cs="Times New Roman"/>
         </w:rPr>
-        <w:t xml:space="preserve">a revised version of “The Political Origins of Education Decentralization.” I am grateful to the reviewers for </w:t>
-      </w:r>
-      <w:r>
-        <w:rPr>
-          <w:rFonts w:ascii="Times New Roman" w:hAnsi="Times New Roman" w:cs="Times New Roman"/>
-        </w:rPr>
-        <w:t>an extremely careful and thoughtful reading of my manuscript</w:t>
+        <w:t xml:space="preserve">a revised version of “The Political Origins of Education Decentralization.” I am grateful to the reviewers </w:t>
+      </w:r>
+      <w:r>
+        <w:rPr>
+          <w:rFonts w:ascii="Times New Roman" w:hAnsi="Times New Roman" w:cs="Times New Roman"/>
+        </w:rPr>
+        <w:t>for a</w:t>
+      </w:r>
+      <w:r>
+        <w:rPr>
+          <w:rFonts w:ascii="Times New Roman" w:hAnsi="Times New Roman" w:cs="Times New Roman"/>
+        </w:rPr>
+        <w:t xml:space="preserve"> thoughtful reading of my manuscript</w:t>
       </w:r>
       <w:r>
         <w:rPr>
@@ -110,22 +116,20 @@
         <w:rPr>
           <w:rFonts w:ascii="Times New Roman" w:hAnsi="Times New Roman" w:cs="Times New Roman"/>
         </w:rPr>
-        <w:t xml:space="preserve"> has made the manuscript stronger. </w:t>
-      </w:r>
-    </w:p>
-    <w:p>
-      <w:pPr>
-        <w:rPr>
-          <w:rFonts w:ascii="Times New Roman" w:hAnsi="Times New Roman" w:cs="Times New Roman"/>
-        </w:rPr>
-      </w:pPr>
-    </w:p>
-    <w:p>
-      <w:pPr>
-        <w:rPr>
-          <w:rFonts w:ascii="Times New Roman" w:hAnsi="Times New Roman" w:cs="Times New Roman"/>
-        </w:rPr>
-      </w:pPr>
+        <w:t xml:space="preserve"> has made the </w:t>
+      </w:r>
+      <w:r>
+        <w:rPr>
+          <w:rFonts w:ascii="Times New Roman" w:hAnsi="Times New Roman" w:cs="Times New Roman"/>
+        </w:rPr>
+        <w:t>piece</w:t>
+      </w:r>
+      <w:r>
+        <w:rPr>
+          <w:rFonts w:ascii="Times New Roman" w:hAnsi="Times New Roman" w:cs="Times New Roman"/>
+        </w:rPr>
+        <w:t xml:space="preserve"> stronger. </w:t>
+      </w:r>
       <w:r>
         <w:rPr>
           <w:rFonts w:ascii="Times New Roman" w:hAnsi="Times New Roman" w:cs="Times New Roman"/>
@@ -539,6 +543,7 @@
         <w:rPr>
           <w:rFonts w:ascii="Times New Roman" w:hAnsi="Times New Roman" w:cs="Times New Roman"/>
         </w:rPr>
+        <w:lastRenderedPageBreak/>
         <w:t>Departure: “</w:t>
       </w:r>
       <w:r>
@@ -1142,28 +1147,28 @@
         <w:rPr>
           <w:rFonts w:ascii="Times New Roman" w:hAnsi="Times New Roman" w:cs="Times New Roman"/>
         </w:rPr>
-        <w:t xml:space="preserve"> and Victoria Murillo is that parties are often disloyal to unions. In the </w:t>
+        <w:t xml:space="preserve"> and Victoria Murillo is that parties are often disloyal to unions. In the 1990s, there was partisan de-alignment, when labor-based </w:t>
+      </w:r>
+      <w:proofErr w:type="gramStart"/>
+      <w:r>
+        <w:rPr>
+          <w:rFonts w:ascii="Times New Roman" w:hAnsi="Times New Roman" w:cs="Times New Roman"/>
+        </w:rPr>
+        <w:t>parties imposed</w:t>
+      </w:r>
+      <w:proofErr w:type="gramEnd"/>
+      <w:r>
+        <w:rPr>
+          <w:rFonts w:ascii="Times New Roman" w:hAnsi="Times New Roman" w:cs="Times New Roman"/>
+        </w:rPr>
+        <w:t xml:space="preserve"> market-</w:t>
       </w:r>
       <w:r>
         <w:rPr>
           <w:rFonts w:ascii="Times New Roman" w:hAnsi="Times New Roman" w:cs="Times New Roman"/>
         </w:rPr>
         <w:lastRenderedPageBreak/>
-        <w:t xml:space="preserve">1990s, there was partisan de-alignment, when labor-based </w:t>
-      </w:r>
-      <w:proofErr w:type="gramStart"/>
-      <w:r>
-        <w:rPr>
-          <w:rFonts w:ascii="Times New Roman" w:hAnsi="Times New Roman" w:cs="Times New Roman"/>
-        </w:rPr>
-        <w:t>parties imposed</w:t>
-      </w:r>
-      <w:proofErr w:type="gramEnd"/>
-      <w:r>
-        <w:rPr>
-          <w:rFonts w:ascii="Times New Roman" w:hAnsi="Times New Roman" w:cs="Times New Roman"/>
-        </w:rPr>
-        <w:t xml:space="preserve"> market-oriented reforms on longstanding union allies. So why were parties loyal to teachers? More discussion of the loyalty dilemmas of parties, and why parties might be more loyal to teachers vs. other workers would be helpful.</w:t>
+        <w:t>oriented reforms on longstanding union allies. So why were parties loyal to teachers? More discussion of the loyalty dilemmas of parties, and why parties might be more loyal to teachers vs. other workers would be helpful.</w:t>
       </w:r>
       <w:r>
         <w:rPr>
@@ -1275,7 +1280,25 @@
         <w:rPr>
           <w:rFonts w:ascii="Times New Roman" w:hAnsi="Times New Roman" w:cs="Times New Roman"/>
         </w:rPr>
-        <w:t>This is an important point</w:t>
+        <w:t xml:space="preserve">I thank the reviewer for this comment. </w:t>
+      </w:r>
+      <w:r>
+        <w:rPr>
+          <w:rFonts w:ascii="Times New Roman" w:hAnsi="Times New Roman" w:cs="Times New Roman"/>
+        </w:rPr>
+        <w:t xml:space="preserve">This is </w:t>
+      </w:r>
+      <w:r>
+        <w:rPr>
+          <w:rFonts w:ascii="Times New Roman" w:hAnsi="Times New Roman" w:cs="Times New Roman"/>
+        </w:rPr>
+        <w:t>an especially</w:t>
+      </w:r>
+      <w:r>
+        <w:rPr>
+          <w:rFonts w:ascii="Times New Roman" w:hAnsi="Times New Roman" w:cs="Times New Roman"/>
+        </w:rPr>
+        <w:t xml:space="preserve"> important point</w:t>
       </w:r>
       <w:r>
         <w:rPr>
@@ -1464,39 +1487,45 @@
         <w:rPr>
           <w:rFonts w:ascii="Times New Roman" w:hAnsi="Times New Roman" w:cs="Times New Roman"/>
         </w:rPr>
-        <w:t>: “</w:t>
-      </w:r>
-      <w:r>
-        <w:rPr>
-          <w:rFonts w:ascii="Times New Roman" w:hAnsi="Times New Roman" w:cs="Times New Roman"/>
-        </w:rPr>
-        <w:t>There is a good deal of secondary literature on education decentralization in Central America, specifically Nicaragua. Could this be used to inform the analysis? Seems similar (and possibly relevant) to the case of El Salvador.</w:t>
-      </w:r>
-      <w:r>
-        <w:rPr>
-          <w:rFonts w:ascii="Times New Roman" w:hAnsi="Times New Roman" w:cs="Times New Roman"/>
-        </w:rPr>
-        <w:t>”</w:t>
-      </w:r>
-    </w:p>
-    <w:p>
-      <w:pPr>
-        <w:rPr>
-          <w:rFonts w:ascii="Times New Roman" w:hAnsi="Times New Roman" w:cs="Times New Roman"/>
-        </w:rPr>
-      </w:pPr>
-    </w:p>
-    <w:p>
-      <w:pPr>
-        <w:rPr>
-          <w:rFonts w:ascii="Times New Roman" w:hAnsi="Times New Roman" w:cs="Times New Roman"/>
-        </w:rPr>
-      </w:pPr>
-      <w:r>
-        <w:rPr>
-          <w:rFonts w:ascii="Times New Roman" w:hAnsi="Times New Roman" w:cs="Times New Roman"/>
-        </w:rPr>
-        <w:t>Thanks for this point. I allude to the fact, but never really have the space to note, that t</w:t>
+        <w:t>: “There is a good deal of secondary literature on education decentralization in Central America, specifically Nicaragua. Could this be used to inform the analysis? Seems similar (and possibly relevant) to the case of El Salvador.”</w:t>
+      </w:r>
+    </w:p>
+    <w:p>
+      <w:pPr>
+        <w:rPr>
+          <w:rFonts w:ascii="Times New Roman" w:hAnsi="Times New Roman" w:cs="Times New Roman"/>
+        </w:rPr>
+      </w:pPr>
+    </w:p>
+    <w:p>
+      <w:pPr>
+        <w:rPr>
+          <w:rFonts w:ascii="Times New Roman" w:hAnsi="Times New Roman" w:cs="Times New Roman"/>
+        </w:rPr>
+      </w:pPr>
+      <w:r>
+        <w:rPr>
+          <w:rFonts w:ascii="Times New Roman" w:hAnsi="Times New Roman" w:cs="Times New Roman"/>
+        </w:rPr>
+        <w:t>I thank the review for this point</w:t>
+      </w:r>
+      <w:r>
+        <w:rPr>
+          <w:rFonts w:ascii="Times New Roman" w:hAnsi="Times New Roman" w:cs="Times New Roman"/>
+        </w:rPr>
+        <w:t xml:space="preserve">. </w:t>
+      </w:r>
+      <w:r>
+        <w:rPr>
+          <w:rFonts w:ascii="Times New Roman" w:hAnsi="Times New Roman" w:cs="Times New Roman"/>
+        </w:rPr>
+        <w:t xml:space="preserve">Throughout the manuscript </w:t>
+      </w:r>
+      <w:r>
+        <w:rPr>
+          <w:rFonts w:ascii="Times New Roman" w:hAnsi="Times New Roman" w:cs="Times New Roman"/>
+        </w:rPr>
+        <w:t>I allude to the fact, but never really have the space to note, that t</w:t>
       </w:r>
       <w:r>
         <w:rPr>
@@ -1662,13 +1691,31 @@
         <w:rPr>
           <w:rFonts w:ascii="Times New Roman" w:hAnsi="Times New Roman" w:cs="Times New Roman"/>
         </w:rPr>
-        <w:t xml:space="preserve">a review of the literature on education decentralization in that country </w:t>
-      </w:r>
-      <w:r>
-        <w:rPr>
-          <w:rFonts w:ascii="Times New Roman" w:hAnsi="Times New Roman" w:cs="Times New Roman"/>
-        </w:rPr>
-        <w:t xml:space="preserve">is roughly in line with what I would expect. First, the </w:t>
+        <w:t>a review of the</w:t>
+      </w:r>
+      <w:r>
+        <w:rPr>
+          <w:rFonts w:ascii="Times New Roman" w:hAnsi="Times New Roman" w:cs="Times New Roman"/>
+        </w:rPr>
+        <w:t xml:space="preserve"> secondary</w:t>
+      </w:r>
+      <w:r>
+        <w:rPr>
+          <w:rFonts w:ascii="Times New Roman" w:hAnsi="Times New Roman" w:cs="Times New Roman"/>
+        </w:rPr>
+        <w:t xml:space="preserve"> literature on education decentralization in that country </w:t>
+      </w:r>
+      <w:r>
+        <w:rPr>
+          <w:rFonts w:ascii="Times New Roman" w:hAnsi="Times New Roman" w:cs="Times New Roman"/>
+        </w:rPr>
+        <w:t>suggests that my argument could explain its decentralization program as well</w:t>
+      </w:r>
+      <w:r>
+        <w:rPr>
+          <w:rFonts w:ascii="Times New Roman" w:hAnsi="Times New Roman" w:cs="Times New Roman"/>
+        </w:rPr>
+        <w:t xml:space="preserve">. First, the </w:t>
       </w:r>
       <w:r>
         <w:rPr>
@@ -1705,15 +1752,75 @@
           <w:rFonts w:ascii="Times New Roman" w:hAnsi="Times New Roman" w:cs="Times New Roman"/>
           <w:noProof/>
         </w:rPr>
-        <w:t xml:space="preserve">(Arcia </w:t>
+        <w:t>(Arcia and Belli 1990)</w:t>
+      </w:r>
+      <w:r>
+        <w:rPr>
+          <w:rFonts w:ascii="Times New Roman" w:hAnsi="Times New Roman" w:cs="Times New Roman"/>
+        </w:rPr>
+        <w:fldChar w:fldCharType="end"/>
+      </w:r>
+      <w:r>
+        <w:rPr>
+          <w:rFonts w:ascii="Times New Roman" w:hAnsi="Times New Roman" w:cs="Times New Roman"/>
+        </w:rPr>
+        <w:t xml:space="preserve">. Second, </w:t>
+      </w:r>
+      <w:r>
+        <w:rPr>
+          <w:rFonts w:ascii="Times New Roman" w:hAnsi="Times New Roman" w:cs="Times New Roman"/>
+        </w:rPr>
+        <w:t xml:space="preserve">the government advanced the </w:t>
+      </w:r>
+      <w:r>
+        <w:rPr>
+          <w:rFonts w:ascii="Times New Roman" w:hAnsi="Times New Roman" w:cs="Times New Roman"/>
+        </w:rPr>
+        <w:lastRenderedPageBreak/>
+        <w:t xml:space="preserve">project in the absence of concurrent </w:t>
+      </w:r>
+      <w:r>
+        <w:rPr>
+          <w:rFonts w:ascii="Times New Roman" w:hAnsi="Times New Roman" w:cs="Times New Roman"/>
+        </w:rPr>
+        <w:t xml:space="preserve">political or fiscal </w:t>
+      </w:r>
+      <w:r>
+        <w:rPr>
+          <w:rFonts w:ascii="Times New Roman" w:hAnsi="Times New Roman" w:cs="Times New Roman"/>
+        </w:rPr>
+        <w:t>devolution; as such it looks a lot like EDUCO</w:t>
+      </w:r>
+      <w:r>
+        <w:rPr>
+          <w:rFonts w:ascii="Times New Roman" w:hAnsi="Times New Roman" w:cs="Times New Roman"/>
+        </w:rPr>
+        <w:t xml:space="preserve"> </w:t>
+      </w:r>
+      <w:r>
+        <w:rPr>
+          <w:rFonts w:ascii="Times New Roman" w:hAnsi="Times New Roman" w:cs="Times New Roman"/>
+        </w:rPr>
+        <w:fldChar w:fldCharType="begin"/>
+      </w:r>
+      <w:r>
+        <w:rPr>
+          <w:rFonts w:ascii="Times New Roman" w:hAnsi="Times New Roman" w:cs="Times New Roman"/>
+        </w:rPr>
+        <w:instrText xml:space="preserve"> ADDIN ZOTERO_ITEM CSL_CITATION {"citationID":"wHf1Z38J","properties":{"formattedCitation":"(Gershberg and Meade 2005)","plainCitation":"(Gershberg and Meade 2005)","noteIndex":0},"citationItems":[{"id":3979,"uris":["http://zotero.org/users/3215559/items/7GARP3IP"],"uri":["http://zotero.org/users/3215559/items/7GARP3IP"],"itemData":{"id":3979,"type":"article-journal","abstract":"The Nicaraguan Autonomous School Programme is notable among the growing number of school governance decentralization reforms in the Americas in the degree of control given to parents, especially in decisions regarding the allocation of school resources. Much of schools’ discretionary spending was accumulated through various school charges. This paper analyses rare school‐level budget data to determine the proportion of resources that derived from parental contributions and other school‐based commercial activity. We find the contributions to be significant, highly varied, and correlated with income. The results have implications for many decentralization reforms that encourage local contributions as part of both their financing and accountability strategies.","container-title":"Comparative Education","DOI":"10.1080/03050060500211658","ISSN":"0305-0068","issue":"3","note":"publisher: Routledge\n_eprint: https://doi.org/10.1080/03050060500211658","page":"291-308","source":"Taylor and Francis+NEJM","title":"Parental contributions, school‐level finances and decentralization: an analysis of Nicaraguan autonomous school budgets","title-short":"Parental contributions, school‐level finances and decentralization","volume":"41","author":[{"family":"Gershberg","given":"Alec Ian"},{"family":"Meade","given":"Ben"}],"issued":{"date-parts":[["2005",8,1]]}}}],"schema":"https://github.com/citation-style-language/schema/raw/master/csl-citation.json"} </w:instrText>
+      </w:r>
+      <w:r>
+        <w:rPr>
+          <w:rFonts w:ascii="Times New Roman" w:hAnsi="Times New Roman" w:cs="Times New Roman"/>
+        </w:rPr>
+        <w:fldChar w:fldCharType="separate"/>
       </w:r>
       <w:r>
         <w:rPr>
           <w:rFonts w:ascii="Times New Roman" w:hAnsi="Times New Roman" w:cs="Times New Roman"/>
           <w:noProof/>
         </w:rPr>
-        <w:lastRenderedPageBreak/>
-        <w:t>and Belli 1990)</w:t>
+        <w:t>(Gershberg and Meade 2005)</w:t>
       </w:r>
       <w:r>
         <w:rPr>
@@ -1725,26 +1832,22 @@
         <w:rPr>
           <w:rFonts w:ascii="Times New Roman" w:hAnsi="Times New Roman" w:cs="Times New Roman"/>
         </w:rPr>
-        <w:t xml:space="preserve">. Second, </w:t>
-      </w:r>
-      <w:r>
-        <w:rPr>
-          <w:rFonts w:ascii="Times New Roman" w:hAnsi="Times New Roman" w:cs="Times New Roman"/>
-        </w:rPr>
-        <w:t xml:space="preserve">the government advanced the project in the absence of concurrent </w:t>
-      </w:r>
-      <w:r>
-        <w:rPr>
-          <w:rFonts w:ascii="Times New Roman" w:hAnsi="Times New Roman" w:cs="Times New Roman"/>
-        </w:rPr>
-        <w:t xml:space="preserve">political or fiscal </w:t>
-      </w:r>
-      <w:r>
-        <w:rPr>
-          <w:rFonts w:ascii="Times New Roman" w:hAnsi="Times New Roman" w:cs="Times New Roman"/>
-        </w:rPr>
-        <w:t>devolution; as such it looks a lot like EDUCO</w:t>
-      </w:r>
+        <w:t xml:space="preserve">. Third, </w:t>
+      </w:r>
+      <w:r>
+        <w:rPr>
+          <w:rFonts w:ascii="Times New Roman" w:hAnsi="Times New Roman" w:cs="Times New Roman"/>
+        </w:rPr>
+        <w:t xml:space="preserve">as reported by </w:t>
+      </w:r>
+      <w:proofErr w:type="spellStart"/>
+      <w:r>
+        <w:rPr>
+          <w:rFonts w:ascii="Times New Roman" w:hAnsi="Times New Roman" w:cs="Times New Roman"/>
+        </w:rPr>
+        <w:t>Kubal</w:t>
+      </w:r>
+      <w:proofErr w:type="spellEnd"/>
       <w:r>
         <w:rPr>
           <w:rFonts w:ascii="Times New Roman" w:hAnsi="Times New Roman" w:cs="Times New Roman"/>
@@ -1761,7 +1864,7 @@
         <w:rPr>
           <w:rFonts w:ascii="Times New Roman" w:hAnsi="Times New Roman" w:cs="Times New Roman"/>
         </w:rPr>
-        <w:instrText xml:space="preserve"> ADDIN ZOTERO_ITEM CSL_CITATION {"citationID":"wHf1Z38J","properties":{"formattedCitation":"(Gershberg and Meade 2005)","plainCitation":"(Gershberg and Meade 2005)","noteIndex":0},"citationItems":[{"id":3979,"uris":["http://zotero.org/users/3215559/items/7GARP3IP"],"uri":["http://zotero.org/users/3215559/items/7GARP3IP"],"itemData":{"id":3979,"type":"article-journal","abstract":"The Nicaraguan Autonomous School Programme is notable among the growing number of school governance decentralization reforms in the Americas in the degree of control given to parents, especially in decisions regarding the allocation of school resources. Much of schools’ discretionary spending was accumulated through various school charges. This paper analyses rare school‐level budget data to determine the proportion of resources that derived from parental contributions and other school‐based commercial activity. We find the contributions to be significant, highly varied, and correlated with income. The results have implications for many decentralization reforms that encourage local contributions as part of both their financing and accountability strategies.","container-title":"Comparative Education","DOI":"10.1080/03050060500211658","ISSN":"0305-0068","issue":"3","note":"publisher: Routledge\n_eprint: https://doi.org/10.1080/03050060500211658","page":"291-308","source":"Taylor and Francis+NEJM","title":"Parental contributions, school‐level finances and decentralization: an analysis of Nicaraguan autonomous school budgets","title-short":"Parental contributions, school‐level finances and decentralization","volume":"41","author":[{"family":"Gershberg","given":"Alec Ian"},{"family":"Meade","given":"Ben"}],"issued":{"date-parts":[["2005",8,1]]}}}],"schema":"https://github.com/citation-style-language/schema/raw/master/csl-citation.json"} </w:instrText>
+        <w:instrText xml:space="preserve"> ADDIN ZOTERO_ITEM CSL_CITATION {"citationID":"hlXWGQ8k","properties":{"formattedCitation":"(2003)","plainCitation":"(2003)","noteIndex":0},"citationItems":[{"id":2978,"uris":["http://zotero.org/users/3215559/items/QSGX83XH"],"uri":["http://zotero.org/users/3215559/items/QSGX83XH"],"itemData":{"id":2978,"type":"paper-conference","abstract":"The Politics of Education Decentralization in Latin America: Rhetoric and Reality in Chile, Mexico, Argentina, and Nicaragua","container-title":"meeting of the Latin American Studies …","event":"Latin American Studies Association","event-place":"Dallas, TX","language":"en","publisher-place":"Dallas, TX","source":"www.academia.edu","title":"The Politics of Education Decentralization in Latin America: Rhetoric and Reality in Chile, Mexico, Argentina, and Nicaragua","title-short":"The Politics of Education Decentralization in Latin America","URL":"https://www.academia.edu/1753749/The_Politics_of_Education_Decentralization_in_Latin_America_Rhetoric_and_Reality_in_Chile_Mexico_Argentina_and_Nicaragua","author":[{"family":"Kubal","given":"Mary Rose"}],"accessed":{"date-parts":[["2020",3,25]]},"issued":{"date-parts":[["2003"]]}},"suppress-author":true}],"schema":"https://github.com/citation-style-language/schema/raw/master/csl-citation.json"} </w:instrText>
       </w:r>
       <w:r>
         <w:rPr>
@@ -1774,7 +1877,7 @@
           <w:rFonts w:ascii="Times New Roman" w:hAnsi="Times New Roman" w:cs="Times New Roman"/>
           <w:noProof/>
         </w:rPr>
-        <w:t>(Gershberg and Meade 2005)</w:t>
+        <w:t>(2003)</w:t>
       </w:r>
       <w:r>
         <w:rPr>
@@ -1786,28 +1889,120 @@
         <w:rPr>
           <w:rFonts w:ascii="Times New Roman" w:hAnsi="Times New Roman" w:cs="Times New Roman"/>
         </w:rPr>
-        <w:t xml:space="preserve">. Third, </w:t>
-      </w:r>
-      <w:r>
-        <w:rPr>
-          <w:rFonts w:ascii="Times New Roman" w:hAnsi="Times New Roman" w:cs="Times New Roman"/>
-        </w:rPr>
-        <w:t>a</w:t>
-      </w:r>
-      <w:r>
-        <w:rPr>
-          <w:rFonts w:ascii="Times New Roman" w:hAnsi="Times New Roman" w:cs="Times New Roman"/>
-        </w:rPr>
-        <w:t xml:space="preserve">s reported by </w:t>
-      </w:r>
-      <w:proofErr w:type="spellStart"/>
-      <w:r>
-        <w:rPr>
-          <w:rFonts w:ascii="Times New Roman" w:hAnsi="Times New Roman" w:cs="Times New Roman"/>
-        </w:rPr>
-        <w:t>Kubal</w:t>
-      </w:r>
-      <w:proofErr w:type="spellEnd"/>
+        <w:t xml:space="preserve">, </w:t>
+      </w:r>
+      <w:r>
+        <w:rPr>
+          <w:rFonts w:ascii="Times New Roman" w:hAnsi="Times New Roman" w:cs="Times New Roman"/>
+        </w:rPr>
+        <w:t xml:space="preserve">the program was pushed by </w:t>
+      </w:r>
+      <w:r>
+        <w:rPr>
+          <w:rFonts w:ascii="Times New Roman" w:hAnsi="Times New Roman" w:cs="Times New Roman"/>
+        </w:rPr>
+        <w:t xml:space="preserve">the incumbent, </w:t>
+      </w:r>
+      <w:r>
+        <w:rPr>
+          <w:rFonts w:ascii="Times New Roman" w:hAnsi="Times New Roman" w:cs="Times New Roman"/>
+        </w:rPr>
+        <w:t xml:space="preserve">conservative government (Chamorro’s) </w:t>
+      </w:r>
+      <w:r>
+        <w:rPr>
+          <w:rFonts w:ascii="Times New Roman" w:hAnsi="Times New Roman" w:cs="Times New Roman"/>
+        </w:rPr>
+        <w:t xml:space="preserve">and opposed by the Sandinista-aligned </w:t>
+      </w:r>
+      <w:r>
+        <w:rPr>
+          <w:rFonts w:ascii="Times New Roman" w:hAnsi="Times New Roman" w:cs="Times New Roman"/>
+        </w:rPr>
+        <w:t xml:space="preserve">teacher’s union. </w:t>
+      </w:r>
+      <w:r>
+        <w:rPr>
+          <w:rFonts w:ascii="Times New Roman" w:hAnsi="Times New Roman" w:cs="Times New Roman"/>
+        </w:rPr>
+        <w:t xml:space="preserve">There are other intriguing parallels and </w:t>
+      </w:r>
+      <w:r>
+        <w:rPr>
+          <w:rFonts w:ascii="Times New Roman" w:hAnsi="Times New Roman" w:cs="Times New Roman"/>
+        </w:rPr>
+        <w:t xml:space="preserve">a few key </w:t>
+      </w:r>
+      <w:proofErr w:type="gramStart"/>
+      <w:r>
+        <w:rPr>
+          <w:rFonts w:ascii="Times New Roman" w:hAnsi="Times New Roman" w:cs="Times New Roman"/>
+        </w:rPr>
+        <w:t>differences</w:t>
+      </w:r>
+      <w:proofErr w:type="gramEnd"/>
+      <w:r>
+        <w:rPr>
+          <w:rFonts w:ascii="Times New Roman" w:hAnsi="Times New Roman" w:cs="Times New Roman"/>
+        </w:rPr>
+        <w:t xml:space="preserve"> but I am afraid I have not done the work to properly understand the politics around it. </w:t>
+      </w:r>
+      <w:r>
+        <w:rPr>
+          <w:rFonts w:ascii="Times New Roman" w:hAnsi="Times New Roman" w:cs="Times New Roman"/>
+        </w:rPr>
+        <w:t>F</w:t>
+      </w:r>
+      <w:r>
+        <w:rPr>
+          <w:rFonts w:ascii="Times New Roman" w:hAnsi="Times New Roman" w:cs="Times New Roman"/>
+        </w:rPr>
+        <w:t xml:space="preserve">or example, </w:t>
+      </w:r>
+      <w:r>
+        <w:rPr>
+          <w:rFonts w:ascii="Times New Roman" w:hAnsi="Times New Roman" w:cs="Times New Roman"/>
+        </w:rPr>
+        <w:t xml:space="preserve">the fact that Nicaragua features </w:t>
+      </w:r>
+      <w:r>
+        <w:rPr>
+          <w:rFonts w:ascii="Times New Roman" w:hAnsi="Times New Roman" w:cs="Times New Roman"/>
+        </w:rPr>
+        <w:t>a more fragmented teacher union environment</w:t>
+      </w:r>
+      <w:r>
+        <w:rPr>
+          <w:rFonts w:ascii="Times New Roman" w:hAnsi="Times New Roman" w:cs="Times New Roman"/>
+        </w:rPr>
+        <w:t xml:space="preserve"> might either strengthen my argument or challenge it. </w:t>
+      </w:r>
+      <w:r>
+        <w:rPr>
+          <w:rFonts w:ascii="Times New Roman" w:hAnsi="Times New Roman" w:cs="Times New Roman"/>
+        </w:rPr>
+        <w:t xml:space="preserve">I have left this </w:t>
+      </w:r>
+      <w:r>
+        <w:rPr>
+          <w:rFonts w:ascii="Times New Roman" w:hAnsi="Times New Roman" w:cs="Times New Roman"/>
+        </w:rPr>
+        <w:t>challenge to</w:t>
+      </w:r>
+      <w:r>
+        <w:rPr>
+          <w:rFonts w:ascii="Times New Roman" w:hAnsi="Times New Roman" w:cs="Times New Roman"/>
+        </w:rPr>
+        <w:t xml:space="preserve"> future </w:t>
+      </w:r>
+      <w:proofErr w:type="gramStart"/>
+      <w:r>
+        <w:rPr>
+          <w:rFonts w:ascii="Times New Roman" w:hAnsi="Times New Roman" w:cs="Times New Roman"/>
+        </w:rPr>
+        <w:t>work</w:t>
+      </w:r>
+      <w:proofErr w:type="gramEnd"/>
       <w:r>
         <w:rPr>
           <w:rFonts w:ascii="Times New Roman" w:hAnsi="Times New Roman" w:cs="Times New Roman"/>
@@ -1818,100 +2013,13 @@
         <w:rPr>
           <w:rFonts w:ascii="Times New Roman" w:hAnsi="Times New Roman" w:cs="Times New Roman"/>
         </w:rPr>
-        <w:fldChar w:fldCharType="begin"/>
-      </w:r>
-      <w:r>
-        <w:rPr>
-          <w:rFonts w:ascii="Times New Roman" w:hAnsi="Times New Roman" w:cs="Times New Roman"/>
-        </w:rPr>
-        <w:instrText xml:space="preserve"> ADDIN ZOTERO_ITEM CSL_CITATION {"citationID":"hlXWGQ8k","properties":{"formattedCitation":"(2003)","plainCitation":"(2003)","noteIndex":0},"citationItems":[{"id":2978,"uris":["http://zotero.org/users/3215559/items/QSGX83XH"],"uri":["http://zotero.org/users/3215559/items/QSGX83XH"],"itemData":{"id":2978,"type":"paper-conference","abstract":"The Politics of Education Decentralization in Latin America: Rhetoric and Reality in Chile, Mexico, Argentina, and Nicaragua","container-title":"meeting of the Latin American Studies …","event":"Latin American Studies Association","event-place":"Dallas, TX","language":"en","publisher-place":"Dallas, TX","source":"www.academia.edu","title":"The Politics of Education Decentralization in Latin America: Rhetoric and Reality in Chile, Mexico, Argentina, and Nicaragua","title-short":"The Politics of Education Decentralization in Latin America","URL":"https://www.academia.edu/1753749/The_Politics_of_Education_Decentralization_in_Latin_America_Rhetoric_and_Reality_in_Chile_Mexico_Argentina_and_Nicaragua","author":[{"family":"Kubal","given":"Mary Rose"}],"accessed":{"date-parts":[["2020",3,25]]},"issued":{"date-parts":[["2003"]]}},"suppress-author":true}],"schema":"https://github.com/citation-style-language/schema/raw/master/csl-citation.json"} </w:instrText>
-      </w:r>
-      <w:r>
-        <w:rPr>
-          <w:rFonts w:ascii="Times New Roman" w:hAnsi="Times New Roman" w:cs="Times New Roman"/>
-        </w:rPr>
-        <w:fldChar w:fldCharType="separate"/>
-      </w:r>
-      <w:r>
-        <w:rPr>
-          <w:rFonts w:ascii="Times New Roman" w:hAnsi="Times New Roman" w:cs="Times New Roman"/>
-          <w:noProof/>
-        </w:rPr>
-        <w:t>(2003)</w:t>
-      </w:r>
-      <w:r>
-        <w:rPr>
-          <w:rFonts w:ascii="Times New Roman" w:hAnsi="Times New Roman" w:cs="Times New Roman"/>
-        </w:rPr>
-        <w:fldChar w:fldCharType="end"/>
-      </w:r>
-      <w:r>
-        <w:rPr>
-          <w:rFonts w:ascii="Times New Roman" w:hAnsi="Times New Roman" w:cs="Times New Roman"/>
-        </w:rPr>
-        <w:t xml:space="preserve">, </w:t>
-      </w:r>
-      <w:r>
-        <w:rPr>
-          <w:rFonts w:ascii="Times New Roman" w:hAnsi="Times New Roman" w:cs="Times New Roman"/>
-        </w:rPr>
-        <w:t xml:space="preserve">the program was pushed by </w:t>
-      </w:r>
-      <w:r>
-        <w:rPr>
-          <w:rFonts w:ascii="Times New Roman" w:hAnsi="Times New Roman" w:cs="Times New Roman"/>
-        </w:rPr>
-        <w:t xml:space="preserve">the incumbent, </w:t>
-      </w:r>
-      <w:r>
-        <w:rPr>
-          <w:rFonts w:ascii="Times New Roman" w:hAnsi="Times New Roman" w:cs="Times New Roman"/>
-        </w:rPr>
-        <w:t xml:space="preserve">conservative government (Chamorro’s) </w:t>
-      </w:r>
-      <w:r>
-        <w:rPr>
-          <w:rFonts w:ascii="Times New Roman" w:hAnsi="Times New Roman" w:cs="Times New Roman"/>
-        </w:rPr>
-        <w:t xml:space="preserve">and opposed by the Sandinista-aligned </w:t>
-      </w:r>
-      <w:r>
-        <w:rPr>
-          <w:rFonts w:ascii="Times New Roman" w:hAnsi="Times New Roman" w:cs="Times New Roman"/>
-        </w:rPr>
-        <w:t xml:space="preserve">teacher’s union. </w:t>
-      </w:r>
-      <w:r>
-        <w:rPr>
-          <w:rFonts w:ascii="Times New Roman" w:hAnsi="Times New Roman" w:cs="Times New Roman"/>
-        </w:rPr>
-        <w:t xml:space="preserve">There are other intriguing parallels and </w:t>
-      </w:r>
-      <w:r>
-        <w:rPr>
-          <w:rFonts w:ascii="Times New Roman" w:hAnsi="Times New Roman" w:cs="Times New Roman"/>
-        </w:rPr>
-        <w:t xml:space="preserve">a few key </w:t>
-      </w:r>
-      <w:r>
-        <w:rPr>
-          <w:rFonts w:ascii="Times New Roman" w:hAnsi="Times New Roman" w:cs="Times New Roman"/>
-        </w:rPr>
-        <w:t xml:space="preserve">differences (for example, a more fragmented teacher union environment) but I am afraid I have not done the work to properly understand the politics around it. I have left this for future </w:t>
-      </w:r>
-      <w:proofErr w:type="gramStart"/>
-      <w:r>
-        <w:rPr>
-          <w:rFonts w:ascii="Times New Roman" w:hAnsi="Times New Roman" w:cs="Times New Roman"/>
-        </w:rPr>
-        <w:t>work</w:t>
-      </w:r>
-      <w:proofErr w:type="gramEnd"/>
-      <w:r>
-        <w:rPr>
-          <w:rFonts w:ascii="Times New Roman" w:hAnsi="Times New Roman" w:cs="Times New Roman"/>
-        </w:rPr>
-        <w:t xml:space="preserve"> and I have made a nod to this end in the conclusion</w:t>
+        <w:t>but</w:t>
+      </w:r>
+      <w:r>
+        <w:rPr>
+          <w:rFonts w:ascii="Times New Roman" w:hAnsi="Times New Roman" w:cs="Times New Roman"/>
+        </w:rPr>
+        <w:t xml:space="preserve"> I have made a nod to this end in the conclusion</w:t>
       </w:r>
       <w:r>
         <w:rPr>
@@ -1993,13 +2101,7 @@
         <w:rPr>
           <w:rFonts w:ascii="Times New Roman" w:hAnsi="Times New Roman" w:cs="Times New Roman"/>
         </w:rPr>
-        <w:t>Headings: “</w:t>
-      </w:r>
-      <w:r>
-        <w:rPr>
-          <w:rFonts w:ascii="Times New Roman" w:hAnsi="Times New Roman" w:cs="Times New Roman"/>
-        </w:rPr>
-        <w:t>Can section headings use more interesting language to summarize what each section is trying to do. For example, on p. 10, instead of “The Argument” perhaps “How Electoral Strategies Shape Decentralization Decisions,” or something like that.</w:t>
+        <w:t>Headings: “Can section headings use more interesting language to summarize what each section is trying to do. For example, on p. 10, instead of “The Argument” perhaps “How Electoral Strategies Shape Decentralization Decisions,” or something like that.</w:t>
       </w:r>
       <w:r>
         <w:rPr>
@@ -2025,7 +2127,25 @@
         <w:rPr>
           <w:rFonts w:ascii="Times New Roman" w:hAnsi="Times New Roman" w:cs="Times New Roman"/>
         </w:rPr>
-        <w:t xml:space="preserve">Thanks for this useful suggestion. I’ve now changed title headings to speak more directly to their content. </w:t>
+        <w:t>I thank the reviewer</w:t>
+      </w:r>
+      <w:r>
+        <w:rPr>
+          <w:rFonts w:ascii="Times New Roman" w:hAnsi="Times New Roman" w:cs="Times New Roman"/>
+        </w:rPr>
+        <w:t xml:space="preserve"> for this useful suggestion. I’ve now changed title headings</w:t>
+      </w:r>
+      <w:r>
+        <w:rPr>
+          <w:rFonts w:ascii="Times New Roman" w:hAnsi="Times New Roman" w:cs="Times New Roman"/>
+        </w:rPr>
+        <w:t xml:space="preserve"> throughout the manuscript</w:t>
+      </w:r>
+      <w:r>
+        <w:rPr>
+          <w:rFonts w:ascii="Times New Roman" w:hAnsi="Times New Roman" w:cs="Times New Roman"/>
+        </w:rPr>
+        <w:t xml:space="preserve"> to speak more directly to their content. </w:t>
       </w:r>
     </w:p>
     <w:p>
@@ -2050,34 +2170,28 @@
         <w:rPr>
           <w:rFonts w:ascii="Times New Roman" w:hAnsi="Times New Roman" w:cs="Times New Roman"/>
         </w:rPr>
-        <w:t>Conclusion: “</w:t>
-      </w:r>
-      <w:r>
-        <w:rPr>
-          <w:rFonts w:ascii="Times New Roman" w:hAnsi="Times New Roman" w:cs="Times New Roman"/>
-        </w:rPr>
-        <w:t>Beef up the conclusion – what are the main contributions to the literature? Again, talk to the broader literature on the politics of decentralization and multi-level governance, political parties, and education politics.</w:t>
-      </w:r>
-      <w:r>
-        <w:rPr>
-          <w:rFonts w:ascii="Times New Roman" w:hAnsi="Times New Roman" w:cs="Times New Roman"/>
-        </w:rPr>
-        <w:t>”</w:t>
-      </w:r>
-    </w:p>
-    <w:p>
-      <w:pPr>
-        <w:rPr>
-          <w:rFonts w:ascii="Times New Roman" w:hAnsi="Times New Roman" w:cs="Times New Roman"/>
-        </w:rPr>
-      </w:pPr>
-    </w:p>
-    <w:p>
-      <w:pPr>
-        <w:rPr>
-          <w:rFonts w:ascii="Times New Roman" w:hAnsi="Times New Roman" w:cs="Times New Roman"/>
-        </w:rPr>
-      </w:pPr>
+        <w:t>Conclusion: “Beef up the conclusion – what are the main contributions to the literature? Again, talk to the broader literature on the politics of decentralization and multi-level governance, political parties, and education politics.”</w:t>
+      </w:r>
+    </w:p>
+    <w:p>
+      <w:pPr>
+        <w:rPr>
+          <w:rFonts w:ascii="Times New Roman" w:hAnsi="Times New Roman" w:cs="Times New Roman"/>
+        </w:rPr>
+      </w:pPr>
+    </w:p>
+    <w:p>
+      <w:pPr>
+        <w:rPr>
+          <w:rFonts w:ascii="Times New Roman" w:hAnsi="Times New Roman" w:cs="Times New Roman"/>
+        </w:rPr>
+      </w:pPr>
+      <w:r>
+        <w:rPr>
+          <w:rFonts w:ascii="Times New Roman" w:hAnsi="Times New Roman" w:cs="Times New Roman"/>
+        </w:rPr>
+        <w:t xml:space="preserve">I thank the reviewer for this point. </w:t>
+      </w:r>
       <w:r>
         <w:rPr>
           <w:rFonts w:ascii="Times New Roman" w:hAnsi="Times New Roman" w:cs="Times New Roman"/>
@@ -2111,20 +2225,6 @@
           <w:rFonts w:ascii="Times New Roman" w:hAnsi="Times New Roman" w:cs="Times New Roman"/>
         </w:rPr>
       </w:pPr>
-    </w:p>
-    <w:p>
-      <w:pPr>
-        <w:rPr>
-          <w:rFonts w:ascii="Times New Roman" w:hAnsi="Times New Roman" w:cs="Times New Roman"/>
-        </w:rPr>
-      </w:pPr>
-    </w:p>
-    <w:p>
-      <w:pPr>
-        <w:rPr>
-          <w:rFonts w:ascii="Times New Roman" w:hAnsi="Times New Roman" w:cs="Times New Roman"/>
-        </w:rPr>
-      </w:pPr>
       <w:r>
         <w:rPr>
           <w:rFonts w:ascii="Times New Roman" w:hAnsi="Times New Roman" w:cs="Times New Roman"/>
@@ -2149,6 +2249,20 @@
         <w:rPr>
           <w:rFonts w:ascii="Times New Roman" w:hAnsi="Times New Roman" w:cs="Times New Roman"/>
         </w:rPr>
+        <w:br w:type="page"/>
+      </w:r>
+    </w:p>
+    <w:p>
+      <w:pPr>
+        <w:rPr>
+          <w:rFonts w:ascii="Times New Roman" w:hAnsi="Times New Roman" w:cs="Times New Roman"/>
+        </w:rPr>
+      </w:pPr>
+      <w:r>
+        <w:rPr>
+          <w:rFonts w:ascii="Times New Roman" w:hAnsi="Times New Roman" w:cs="Times New Roman"/>
+        </w:rPr>
+        <w:lastRenderedPageBreak/>
         <w:t>References</w:t>
       </w:r>
     </w:p>
@@ -2158,6 +2272,615 @@
           <w:rFonts w:ascii="Times New Roman" w:hAnsi="Times New Roman" w:cs="Times New Roman"/>
         </w:rPr>
       </w:pPr>
+    </w:p>
+    <w:p>
+      <w:pPr>
+        <w:pStyle w:val="Bibliography"/>
+        <w:rPr>
+          <w:rFonts w:ascii="Times New Roman" w:hAnsi="Times New Roman" w:cs="Times New Roman"/>
+        </w:rPr>
+      </w:pPr>
+      <w:r>
+        <w:fldChar w:fldCharType="begin"/>
+      </w:r>
+      <w:r>
+        <w:instrText xml:space="preserve"> ADDIN ZOTERO_BIBL {"uncited":[],"omitted":[],"custom":[]} CSL_BIBLIOGRAPHY </w:instrText>
+      </w:r>
+      <w:r>
+        <w:fldChar w:fldCharType="separate"/>
+      </w:r>
+      <w:proofErr w:type="spellStart"/>
+      <w:r>
+        <w:rPr>
+          <w:rFonts w:ascii="Times New Roman" w:hAnsi="Times New Roman" w:cs="Times New Roman"/>
+        </w:rPr>
+        <w:t>Arcia</w:t>
+      </w:r>
+      <w:proofErr w:type="spellEnd"/>
+      <w:r>
+        <w:rPr>
+          <w:rFonts w:ascii="Times New Roman" w:hAnsi="Times New Roman" w:cs="Times New Roman"/>
+        </w:rPr>
+        <w:t xml:space="preserve">, Gustavo, and Humberto Belli. 1990. </w:t>
+      </w:r>
+      <w:r>
+        <w:rPr>
+          <w:rFonts w:ascii="Times New Roman" w:hAnsi="Times New Roman" w:cs="Times New Roman"/>
+          <w:i/>
+          <w:iCs/>
+        </w:rPr>
+        <w:t>Rebuilding the Social Contract: School Autonomy in Nicaragua</w:t>
+      </w:r>
+      <w:r>
+        <w:rPr>
+          <w:rFonts w:ascii="Times New Roman" w:hAnsi="Times New Roman" w:cs="Times New Roman"/>
+        </w:rPr>
+        <w:t>. Washington, DC: The World Bank.</w:t>
+      </w:r>
+    </w:p>
+    <w:p>
+      <w:pPr>
+        <w:pStyle w:val="Bibliography"/>
+        <w:rPr>
+          <w:rFonts w:ascii="Times New Roman" w:hAnsi="Times New Roman" w:cs="Times New Roman"/>
+        </w:rPr>
+      </w:pPr>
+      <w:proofErr w:type="spellStart"/>
+      <w:r>
+        <w:rPr>
+          <w:rFonts w:ascii="Times New Roman" w:hAnsi="Times New Roman" w:cs="Times New Roman"/>
+        </w:rPr>
+        <w:t>Bohlken</w:t>
+      </w:r>
+      <w:proofErr w:type="spellEnd"/>
+      <w:r>
+        <w:rPr>
+          <w:rFonts w:ascii="Times New Roman" w:hAnsi="Times New Roman" w:cs="Times New Roman"/>
+        </w:rPr>
+        <w:t xml:space="preserve">, Anjali Thomas. 2016. </w:t>
+      </w:r>
+      <w:r>
+        <w:rPr>
+          <w:rFonts w:ascii="Times New Roman" w:hAnsi="Times New Roman" w:cs="Times New Roman"/>
+          <w:i/>
+          <w:iCs/>
+        </w:rPr>
+        <w:t>Democratization from Above: The Logic of Local Democracy in the Developing World</w:t>
+      </w:r>
+      <w:r>
+        <w:rPr>
+          <w:rFonts w:ascii="Times New Roman" w:hAnsi="Times New Roman" w:cs="Times New Roman"/>
+        </w:rPr>
+        <w:t>. Cambridge University Press.</w:t>
+      </w:r>
+    </w:p>
+    <w:p>
+      <w:pPr>
+        <w:pStyle w:val="Bibliography"/>
+        <w:rPr>
+          <w:rFonts w:ascii="Times New Roman" w:hAnsi="Times New Roman" w:cs="Times New Roman"/>
+        </w:rPr>
+      </w:pPr>
+      <w:r>
+        <w:rPr>
+          <w:rFonts w:ascii="Times New Roman" w:hAnsi="Times New Roman" w:cs="Times New Roman"/>
+        </w:rPr>
+        <w:t xml:space="preserve">Edwards Jr, D. Brent. 2017. </w:t>
+      </w:r>
+      <w:r>
+        <w:rPr>
+          <w:rFonts w:ascii="Times New Roman" w:hAnsi="Times New Roman" w:cs="Times New Roman"/>
+          <w:i/>
+          <w:iCs/>
+        </w:rPr>
+        <w:t>The Trajectory of Global Education Policy: Community-Based Management in El Salvador and the Global Reform Agenda</w:t>
+      </w:r>
+      <w:r>
+        <w:rPr>
+          <w:rFonts w:ascii="Times New Roman" w:hAnsi="Times New Roman" w:cs="Times New Roman"/>
+        </w:rPr>
+        <w:t>. Springer.</w:t>
+      </w:r>
+    </w:p>
+    <w:p>
+      <w:pPr>
+        <w:pStyle w:val="Bibliography"/>
+        <w:rPr>
+          <w:rFonts w:ascii="Times New Roman" w:hAnsi="Times New Roman" w:cs="Times New Roman"/>
+        </w:rPr>
+      </w:pPr>
+      <w:proofErr w:type="spellStart"/>
+      <w:r>
+        <w:rPr>
+          <w:rFonts w:ascii="Times New Roman" w:hAnsi="Times New Roman" w:cs="Times New Roman"/>
+        </w:rPr>
+        <w:t>Falleti</w:t>
+      </w:r>
+      <w:proofErr w:type="spellEnd"/>
+      <w:r>
+        <w:rPr>
+          <w:rFonts w:ascii="Times New Roman" w:hAnsi="Times New Roman" w:cs="Times New Roman"/>
+        </w:rPr>
+        <w:t xml:space="preserve">, Tulia. 2010. </w:t>
+      </w:r>
+      <w:r>
+        <w:rPr>
+          <w:rFonts w:ascii="Times New Roman" w:hAnsi="Times New Roman" w:cs="Times New Roman"/>
+          <w:i/>
+          <w:iCs/>
+        </w:rPr>
+        <w:t>Decentralization and Subnational Politics in Latin America</w:t>
+      </w:r>
+      <w:r>
+        <w:rPr>
+          <w:rFonts w:ascii="Times New Roman" w:hAnsi="Times New Roman" w:cs="Times New Roman"/>
+        </w:rPr>
+        <w:t>. Cambridge University Press.</w:t>
+      </w:r>
+    </w:p>
+    <w:p>
+      <w:pPr>
+        <w:pStyle w:val="Bibliography"/>
+        <w:rPr>
+          <w:rFonts w:ascii="Times New Roman" w:hAnsi="Times New Roman" w:cs="Times New Roman"/>
+        </w:rPr>
+      </w:pPr>
+      <w:proofErr w:type="spellStart"/>
+      <w:r>
+        <w:rPr>
+          <w:rFonts w:ascii="Times New Roman" w:hAnsi="Times New Roman" w:cs="Times New Roman"/>
+        </w:rPr>
+        <w:t>Gershberg</w:t>
+      </w:r>
+      <w:proofErr w:type="spellEnd"/>
+      <w:r>
+        <w:rPr>
+          <w:rFonts w:ascii="Times New Roman" w:hAnsi="Times New Roman" w:cs="Times New Roman"/>
+        </w:rPr>
+        <w:t xml:space="preserve">, Alec Ian, and Ben Meade. 2005. “Parental Contributions, School‐level Finances and Decentralization: An Analysis of Nicaraguan Autonomous School Budgets.” </w:t>
+      </w:r>
+      <w:r>
+        <w:rPr>
+          <w:rFonts w:ascii="Times New Roman" w:hAnsi="Times New Roman" w:cs="Times New Roman"/>
+          <w:i/>
+          <w:iCs/>
+        </w:rPr>
+        <w:t>Comparative Education</w:t>
+      </w:r>
+      <w:r>
+        <w:rPr>
+          <w:rFonts w:ascii="Times New Roman" w:hAnsi="Times New Roman" w:cs="Times New Roman"/>
+        </w:rPr>
+        <w:t xml:space="preserve"> 41(3): 291–308.</w:t>
+      </w:r>
+    </w:p>
+    <w:p>
+      <w:pPr>
+        <w:pStyle w:val="Bibliography"/>
+        <w:rPr>
+          <w:rFonts w:ascii="Times New Roman" w:hAnsi="Times New Roman" w:cs="Times New Roman"/>
+        </w:rPr>
+      </w:pPr>
+      <w:r>
+        <w:rPr>
+          <w:rFonts w:ascii="Times New Roman" w:hAnsi="Times New Roman" w:cs="Times New Roman"/>
+        </w:rPr>
+        <w:t xml:space="preserve">Jimenez, Emmanuel, and </w:t>
+      </w:r>
+      <w:proofErr w:type="spellStart"/>
+      <w:r>
+        <w:rPr>
+          <w:rFonts w:ascii="Times New Roman" w:hAnsi="Times New Roman" w:cs="Times New Roman"/>
+        </w:rPr>
+        <w:t>Yasuyuki</w:t>
+      </w:r>
+      <w:proofErr w:type="spellEnd"/>
+      <w:r>
+        <w:rPr>
+          <w:rFonts w:ascii="Times New Roman" w:hAnsi="Times New Roman" w:cs="Times New Roman"/>
+        </w:rPr>
+        <w:t xml:space="preserve"> Sawada. 1998. </w:t>
+      </w:r>
+      <w:r>
+        <w:rPr>
+          <w:rFonts w:ascii="Times New Roman" w:hAnsi="Times New Roman" w:cs="Times New Roman"/>
+          <w:i/>
+          <w:iCs/>
+        </w:rPr>
+        <w:t>Do Community-Managed Schools Work? An Evaluation of El Salvador’s EDUCO Program</w:t>
+      </w:r>
+      <w:r>
+        <w:rPr>
+          <w:rFonts w:ascii="Times New Roman" w:hAnsi="Times New Roman" w:cs="Times New Roman"/>
+        </w:rPr>
+        <w:t>. Washington, DC: World Bank.</w:t>
+      </w:r>
+    </w:p>
+    <w:p>
+      <w:pPr>
+        <w:pStyle w:val="Bibliography"/>
+        <w:rPr>
+          <w:rFonts w:ascii="Times New Roman" w:hAnsi="Times New Roman" w:cs="Times New Roman"/>
+        </w:rPr>
+      </w:pPr>
+      <w:proofErr w:type="spellStart"/>
+      <w:r>
+        <w:rPr>
+          <w:rFonts w:ascii="Times New Roman" w:hAnsi="Times New Roman" w:cs="Times New Roman"/>
+        </w:rPr>
+        <w:t>Kubal</w:t>
+      </w:r>
+      <w:proofErr w:type="spellEnd"/>
+      <w:r>
+        <w:rPr>
+          <w:rFonts w:ascii="Times New Roman" w:hAnsi="Times New Roman" w:cs="Times New Roman"/>
+        </w:rPr>
+        <w:t xml:space="preserve">, Mary Rose. 2003. “The Politics of Education Decentralization in Latin America: Rhetoric and Reality in Chile, Mexico, Argentina, and Nicaragua.” In </w:t>
+      </w:r>
+      <w:r>
+        <w:rPr>
+          <w:rFonts w:ascii="Times New Roman" w:hAnsi="Times New Roman" w:cs="Times New Roman"/>
+          <w:i/>
+          <w:iCs/>
+        </w:rPr>
+        <w:t>Meeting of the Latin American Studies …</w:t>
+      </w:r>
+      <w:r>
+        <w:rPr>
+          <w:rFonts w:ascii="Times New Roman" w:hAnsi="Times New Roman" w:cs="Times New Roman"/>
+        </w:rPr>
+        <w:t>, Dallas, TX. https://www.academia.edu/1753749/The_Politics_of_Education_Decentralization_in_Latin_America_Rhetoric_and_Reality_in_Chile_Mexico_Argentina_and_Nicaragua (March 25, 2020).</w:t>
+      </w:r>
+    </w:p>
+    <w:p>
+      <w:pPr>
+        <w:pStyle w:val="Bibliography"/>
+        <w:rPr>
+          <w:rFonts w:ascii="Times New Roman" w:hAnsi="Times New Roman" w:cs="Times New Roman"/>
+        </w:rPr>
+      </w:pPr>
+      <w:r>
+        <w:rPr>
+          <w:rFonts w:ascii="Times New Roman" w:hAnsi="Times New Roman" w:cs="Times New Roman"/>
+        </w:rPr>
+        <w:t xml:space="preserve">Meza, </w:t>
+      </w:r>
+      <w:proofErr w:type="spellStart"/>
+      <w:r>
+        <w:rPr>
+          <w:rFonts w:ascii="Times New Roman" w:hAnsi="Times New Roman" w:cs="Times New Roman"/>
+        </w:rPr>
+        <w:t>Darlyn</w:t>
+      </w:r>
+      <w:proofErr w:type="spellEnd"/>
+      <w:r>
+        <w:rPr>
+          <w:rFonts w:ascii="Times New Roman" w:hAnsi="Times New Roman" w:cs="Times New Roman"/>
+        </w:rPr>
+        <w:t xml:space="preserve">, José L. Guzman, and Lorena De Varela. 2004. </w:t>
+      </w:r>
+      <w:r>
+        <w:rPr>
+          <w:rFonts w:ascii="Times New Roman" w:hAnsi="Times New Roman" w:cs="Times New Roman"/>
+          <w:i/>
+          <w:iCs/>
+        </w:rPr>
+        <w:t xml:space="preserve">EDUCO: Un </w:t>
+      </w:r>
+      <w:proofErr w:type="spellStart"/>
+      <w:r>
+        <w:rPr>
+          <w:rFonts w:ascii="Times New Roman" w:hAnsi="Times New Roman" w:cs="Times New Roman"/>
+          <w:i/>
+          <w:iCs/>
+        </w:rPr>
+        <w:t>Programa</w:t>
+      </w:r>
+      <w:proofErr w:type="spellEnd"/>
+      <w:r>
+        <w:rPr>
+          <w:rFonts w:ascii="Times New Roman" w:hAnsi="Times New Roman" w:cs="Times New Roman"/>
+          <w:i/>
+          <w:iCs/>
+        </w:rPr>
+        <w:t xml:space="preserve"> de </w:t>
+      </w:r>
+      <w:proofErr w:type="spellStart"/>
+      <w:r>
+        <w:rPr>
+          <w:rFonts w:ascii="Times New Roman" w:hAnsi="Times New Roman" w:cs="Times New Roman"/>
+          <w:i/>
+          <w:iCs/>
+        </w:rPr>
+        <w:t>Eduación</w:t>
+      </w:r>
+      <w:proofErr w:type="spellEnd"/>
+      <w:r>
+        <w:rPr>
+          <w:rFonts w:ascii="Times New Roman" w:hAnsi="Times New Roman" w:cs="Times New Roman"/>
+          <w:i/>
+          <w:iCs/>
+        </w:rPr>
+        <w:t xml:space="preserve"> </w:t>
+      </w:r>
+      <w:proofErr w:type="spellStart"/>
+      <w:r>
+        <w:rPr>
+          <w:rFonts w:ascii="Times New Roman" w:hAnsi="Times New Roman" w:cs="Times New Roman"/>
+          <w:i/>
+          <w:iCs/>
+        </w:rPr>
+        <w:t>Administrado</w:t>
+      </w:r>
+      <w:proofErr w:type="spellEnd"/>
+      <w:r>
+        <w:rPr>
+          <w:rFonts w:ascii="Times New Roman" w:hAnsi="Times New Roman" w:cs="Times New Roman"/>
+          <w:i/>
+          <w:iCs/>
+        </w:rPr>
+        <w:t xml:space="preserve"> Por La </w:t>
+      </w:r>
+      <w:proofErr w:type="spellStart"/>
+      <w:r>
+        <w:rPr>
+          <w:rFonts w:ascii="Times New Roman" w:hAnsi="Times New Roman" w:cs="Times New Roman"/>
+          <w:i/>
+          <w:iCs/>
+        </w:rPr>
+        <w:t>Comunidad</w:t>
+      </w:r>
+      <w:proofErr w:type="spellEnd"/>
+      <w:r>
+        <w:rPr>
+          <w:rFonts w:ascii="Times New Roman" w:hAnsi="Times New Roman" w:cs="Times New Roman"/>
+          <w:i/>
+          <w:iCs/>
+        </w:rPr>
+        <w:t xml:space="preserve"> </w:t>
+      </w:r>
+      <w:proofErr w:type="spellStart"/>
+      <w:r>
+        <w:rPr>
+          <w:rFonts w:ascii="Times New Roman" w:hAnsi="Times New Roman" w:cs="Times New Roman"/>
+          <w:i/>
+          <w:iCs/>
+        </w:rPr>
+        <w:t>En</w:t>
+      </w:r>
+      <w:proofErr w:type="spellEnd"/>
+      <w:r>
+        <w:rPr>
+          <w:rFonts w:ascii="Times New Roman" w:hAnsi="Times New Roman" w:cs="Times New Roman"/>
+          <w:i/>
+          <w:iCs/>
+        </w:rPr>
+        <w:t xml:space="preserve"> Las Zonas Rurales de El Salvador (1991-2003)</w:t>
+      </w:r>
+      <w:r>
+        <w:rPr>
+          <w:rFonts w:ascii="Times New Roman" w:hAnsi="Times New Roman" w:cs="Times New Roman"/>
+        </w:rPr>
+        <w:t>. Washington, DC: World Bank.</w:t>
+      </w:r>
+    </w:p>
+    <w:p>
+      <w:pPr>
+        <w:pStyle w:val="Bibliography"/>
+        <w:rPr>
+          <w:rFonts w:ascii="Times New Roman" w:hAnsi="Times New Roman" w:cs="Times New Roman"/>
+        </w:rPr>
+      </w:pPr>
+      <w:proofErr w:type="spellStart"/>
+      <w:r>
+        <w:rPr>
+          <w:rFonts w:ascii="Times New Roman" w:hAnsi="Times New Roman" w:cs="Times New Roman"/>
+        </w:rPr>
+        <w:t>Niedzwiecki</w:t>
+      </w:r>
+      <w:proofErr w:type="spellEnd"/>
+      <w:r>
+        <w:rPr>
+          <w:rFonts w:ascii="Times New Roman" w:hAnsi="Times New Roman" w:cs="Times New Roman"/>
+        </w:rPr>
+        <w:t xml:space="preserve">, Sara. 2018. </w:t>
+      </w:r>
+      <w:r>
+        <w:rPr>
+          <w:rFonts w:ascii="Times New Roman" w:hAnsi="Times New Roman" w:cs="Times New Roman"/>
+          <w:i/>
+          <w:iCs/>
+        </w:rPr>
+        <w:t>Uneven Social Policies: The Politics of Subnational Variation in Latin America</w:t>
+      </w:r>
+      <w:r>
+        <w:rPr>
+          <w:rFonts w:ascii="Times New Roman" w:hAnsi="Times New Roman" w:cs="Times New Roman"/>
+        </w:rPr>
+        <w:t>. Cambridge University Press.</w:t>
+      </w:r>
+    </w:p>
+    <w:p>
+      <w:pPr>
+        <w:pStyle w:val="Bibliography"/>
+        <w:rPr>
+          <w:rFonts w:ascii="Times New Roman" w:hAnsi="Times New Roman" w:cs="Times New Roman"/>
+        </w:rPr>
+      </w:pPr>
+      <w:r>
+        <w:rPr>
+          <w:rFonts w:ascii="Times New Roman" w:hAnsi="Times New Roman" w:cs="Times New Roman"/>
+        </w:rPr>
+        <w:t xml:space="preserve">O’Neill, Kathleen. 2003. “Decentralization as an Electoral Strategy.” </w:t>
+      </w:r>
+      <w:r>
+        <w:rPr>
+          <w:rFonts w:ascii="Times New Roman" w:hAnsi="Times New Roman" w:cs="Times New Roman"/>
+          <w:i/>
+          <w:iCs/>
+        </w:rPr>
+        <w:t>Comparative Political Studies</w:t>
+      </w:r>
+      <w:r>
+        <w:rPr>
+          <w:rFonts w:ascii="Times New Roman" w:hAnsi="Times New Roman" w:cs="Times New Roman"/>
+        </w:rPr>
+        <w:t xml:space="preserve"> 36(9): 1068–91.</w:t>
+      </w:r>
+    </w:p>
+    <w:p>
+      <w:pPr>
+        <w:pStyle w:val="Bibliography"/>
+        <w:rPr>
+          <w:rFonts w:ascii="Times New Roman" w:hAnsi="Times New Roman" w:cs="Times New Roman"/>
+        </w:rPr>
+      </w:pPr>
+      <w:r>
+        <w:rPr>
+          <w:rFonts w:ascii="Times New Roman" w:hAnsi="Times New Roman" w:cs="Times New Roman"/>
+        </w:rPr>
+        <w:t xml:space="preserve">———. 2005. </w:t>
+      </w:r>
+      <w:r>
+        <w:rPr>
+          <w:rFonts w:ascii="Times New Roman" w:hAnsi="Times New Roman" w:cs="Times New Roman"/>
+          <w:i/>
+          <w:iCs/>
+        </w:rPr>
+        <w:t>Decentralizing the State: Elections, Parties, and Local Power in the Andes</w:t>
+      </w:r>
+      <w:r>
+        <w:rPr>
+          <w:rFonts w:ascii="Times New Roman" w:hAnsi="Times New Roman" w:cs="Times New Roman"/>
+        </w:rPr>
+        <w:t>. Cambridge University Press.</w:t>
+      </w:r>
+    </w:p>
+    <w:p>
+      <w:pPr>
+        <w:pStyle w:val="Bibliography"/>
+        <w:rPr>
+          <w:rFonts w:ascii="Times New Roman" w:hAnsi="Times New Roman" w:cs="Times New Roman"/>
+        </w:rPr>
+      </w:pPr>
+      <w:r>
+        <w:rPr>
+          <w:rFonts w:ascii="Times New Roman" w:hAnsi="Times New Roman" w:cs="Times New Roman"/>
+        </w:rPr>
+        <w:t xml:space="preserve">Reimers, Fernando. 1997. “The Role of the Community in Expanding Educational Opportunities: The EDUCO Schools in El Salvador.” In </w:t>
+      </w:r>
+      <w:r>
+        <w:rPr>
+          <w:rFonts w:ascii="Times New Roman" w:hAnsi="Times New Roman" w:cs="Times New Roman"/>
+          <w:i/>
+          <w:iCs/>
+        </w:rPr>
+        <w:t>Education and Development: Tradition and Innovation</w:t>
+      </w:r>
+      <w:r>
+        <w:rPr>
+          <w:rFonts w:ascii="Times New Roman" w:hAnsi="Times New Roman" w:cs="Times New Roman"/>
+        </w:rPr>
+        <w:t xml:space="preserve">, eds. James Lynch, Celia Modgil, and </w:t>
+      </w:r>
+      <w:proofErr w:type="spellStart"/>
+      <w:r>
+        <w:rPr>
+          <w:rFonts w:ascii="Times New Roman" w:hAnsi="Times New Roman" w:cs="Times New Roman"/>
+        </w:rPr>
+        <w:t>Sohan</w:t>
+      </w:r>
+      <w:proofErr w:type="spellEnd"/>
+      <w:r>
+        <w:rPr>
+          <w:rFonts w:ascii="Times New Roman" w:hAnsi="Times New Roman" w:cs="Times New Roman"/>
+        </w:rPr>
+        <w:t xml:space="preserve"> </w:t>
+      </w:r>
+      <w:proofErr w:type="spellStart"/>
+      <w:r>
+        <w:rPr>
+          <w:rFonts w:ascii="Times New Roman" w:hAnsi="Times New Roman" w:cs="Times New Roman"/>
+        </w:rPr>
+        <w:t>Mogdil</w:t>
+      </w:r>
+      <w:proofErr w:type="spellEnd"/>
+      <w:r>
+        <w:rPr>
+          <w:rFonts w:ascii="Times New Roman" w:hAnsi="Times New Roman" w:cs="Times New Roman"/>
+        </w:rPr>
+        <w:t>. London: Cassell.</w:t>
+      </w:r>
+    </w:p>
+    <w:p>
+      <w:pPr>
+        <w:pStyle w:val="Bibliography"/>
+        <w:rPr>
+          <w:rFonts w:ascii="Times New Roman" w:hAnsi="Times New Roman" w:cs="Times New Roman"/>
+        </w:rPr>
+      </w:pPr>
+      <w:r>
+        <w:rPr>
+          <w:rFonts w:ascii="Times New Roman" w:hAnsi="Times New Roman" w:cs="Times New Roman"/>
+        </w:rPr>
+        <w:t xml:space="preserve">Sawada, </w:t>
+      </w:r>
+      <w:proofErr w:type="spellStart"/>
+      <w:r>
+        <w:rPr>
+          <w:rFonts w:ascii="Times New Roman" w:hAnsi="Times New Roman" w:cs="Times New Roman"/>
+        </w:rPr>
+        <w:t>Yasuyuki</w:t>
+      </w:r>
+      <w:proofErr w:type="spellEnd"/>
+      <w:r>
+        <w:rPr>
+          <w:rFonts w:ascii="Times New Roman" w:hAnsi="Times New Roman" w:cs="Times New Roman"/>
+        </w:rPr>
+        <w:t xml:space="preserve">, and Andrew Ragatz. 2005. “Decentralization of Education, Teacher Behavior, and Outcomes: The Case of El Salvador’s EDUCO Program.” In </w:t>
+      </w:r>
+      <w:r>
+        <w:rPr>
+          <w:rFonts w:ascii="Times New Roman" w:hAnsi="Times New Roman" w:cs="Times New Roman"/>
+          <w:i/>
+          <w:iCs/>
+        </w:rPr>
+        <w:t>Incentives to Improve Teaching</w:t>
+      </w:r>
+      <w:r>
+        <w:rPr>
+          <w:rFonts w:ascii="Times New Roman" w:hAnsi="Times New Roman" w:cs="Times New Roman"/>
+        </w:rPr>
+        <w:t xml:space="preserve">, ed. </w:t>
+      </w:r>
+      <w:proofErr w:type="spellStart"/>
+      <w:r>
+        <w:rPr>
+          <w:rFonts w:ascii="Times New Roman" w:hAnsi="Times New Roman" w:cs="Times New Roman"/>
+        </w:rPr>
+        <w:t>Emiliana</w:t>
+      </w:r>
+      <w:proofErr w:type="spellEnd"/>
+      <w:r>
+        <w:rPr>
+          <w:rFonts w:ascii="Times New Roman" w:hAnsi="Times New Roman" w:cs="Times New Roman"/>
+        </w:rPr>
+        <w:t xml:space="preserve"> Vegas. Washington, DC: World Bank.</w:t>
+      </w:r>
+    </w:p>
+    <w:p>
+      <w:pPr>
+        <w:rPr>
+          <w:rFonts w:ascii="Times New Roman" w:hAnsi="Times New Roman" w:cs="Times New Roman"/>
+        </w:rPr>
+      </w:pPr>
+      <w:r>
+        <w:rPr>
+          <w:rFonts w:ascii="Times New Roman" w:hAnsi="Times New Roman" w:cs="Times New Roman"/>
+        </w:rPr>
+        <w:lastRenderedPageBreak/>
+        <w:fldChar w:fldCharType="end"/>
+      </w:r>
     </w:p>
     <w:sectPr>
       <w:footerReference w:type="even" r:id="rId7"/>
@@ -2203,6 +2926,11 @@
         <w:docPartUnique/>
       </w:docPartObj>
     </w:sdtPr>
+    <w:sdtEndPr>
+      <w:rPr>
+        <w:rStyle w:val="PageNumber"/>
+      </w:rPr>
+    </w:sdtEndPr>
     <w:sdtContent>
       <w:p>
         <w:pPr>
@@ -2255,6 +2983,11 @@
         <w:docPartUnique/>
       </w:docPartObj>
     </w:sdtPr>
+    <w:sdtEndPr>
+      <w:rPr>
+        <w:rStyle w:val="PageNumber"/>
+      </w:rPr>
+    </w:sdtEndPr>
     <w:sdtContent>
       <w:p>
         <w:pPr>
@@ -3020,6 +3753,7 @@
   <w:style w:type="character" w:default="1" w:styleId="DefaultParagraphFont">
     <w:name w:val="Default Paragraph Font"/>
     <w:uiPriority w:val="1"/>
+    <w:semiHidden/>
     <w:unhideWhenUsed/>
   </w:style>
   <w:style w:type="table" w:default="1" w:styleId="TableNormal">
@@ -3111,6 +3845,18 @@
     <w:semiHidden/>
     <w:unhideWhenUsed/>
     <w:rsid w:val="003A366D"/>
+  </w:style>
+  <w:style w:type="paragraph" w:styleId="Bibliography">
+    <w:name w:val="Bibliography"/>
+    <w:basedOn w:val="Normal"/>
+    <w:next w:val="Normal"/>
+    <w:uiPriority w:val="37"/>
+    <w:unhideWhenUsed/>
+    <w:rsid w:val="009E6910"/>
+    <w:pPr>
+      <w:spacing w:after="240"/>
+      <w:ind w:left="720" w:hanging="720"/>
+    </w:pPr>
   </w:style>
 </w:styles>
 </file>

</xml_diff>

<commit_message>
Updates to the front end.
</commit_message>
<xml_diff>
--- a/revision_memo.docx
+++ b/revision_memo.docx
@@ -590,12 +590,6 @@
         <w:rPr>
           <w:rFonts w:ascii="Times New Roman" w:hAnsi="Times New Roman" w:cs="Times New Roman"/>
         </w:rPr>
-        <w:t xml:space="preserve">Naturally, </w:t>
-      </w:r>
-      <w:r>
-        <w:rPr>
-          <w:rFonts w:ascii="Times New Roman" w:hAnsi="Times New Roman" w:cs="Times New Roman"/>
-        </w:rPr>
         <w:t xml:space="preserve">I’ve thought a lot about this point. </w:t>
       </w:r>
       <w:r>
@@ -751,11 +745,25 @@
           <w:rFonts w:ascii="Times New Roman" w:hAnsi="Times New Roman" w:cs="Times New Roman"/>
         </w:rPr>
       </w:pPr>
-      <w:r>
-        <w:rPr>
-          <w:rFonts w:ascii="Times New Roman" w:hAnsi="Times New Roman" w:cs="Times New Roman"/>
-        </w:rPr>
-        <w:t>The reason she thinks so, I would argue, springs from her analytical focus on “big countries”, w</w:t>
+      <w:proofErr w:type="spellStart"/>
+      <w:r>
+        <w:rPr>
+          <w:rFonts w:ascii="Times New Roman" w:hAnsi="Times New Roman" w:cs="Times New Roman"/>
+        </w:rPr>
+        <w:t>Falleti’s</w:t>
+      </w:r>
+      <w:proofErr w:type="spellEnd"/>
+      <w:r>
+        <w:rPr>
+          <w:rFonts w:ascii="Times New Roman" w:hAnsi="Times New Roman" w:cs="Times New Roman"/>
+        </w:rPr>
+        <w:t xml:space="preserve"> stance</w:t>
+      </w:r>
+      <w:r>
+        <w:rPr>
+          <w:rFonts w:ascii="Times New Roman" w:hAnsi="Times New Roman" w:cs="Times New Roman"/>
+        </w:rPr>
+        <w:t xml:space="preserve"> springs from her analytical focus on “big countries”, w</w:t>
       </w:r>
       <w:r>
         <w:rPr>
@@ -836,19 +844,45 @@
         <w:rPr>
           <w:rFonts w:ascii="Times New Roman" w:hAnsi="Times New Roman" w:cs="Times New Roman"/>
         </w:rPr>
-        <w:t xml:space="preserve"> book, </w:t>
-      </w:r>
-      <w:r>
-        <w:rPr>
-          <w:rFonts w:ascii="Times New Roman" w:hAnsi="Times New Roman" w:cs="Times New Roman"/>
-        </w:rPr>
-        <w:t xml:space="preserve">where she shows that political decentralization is possible in the absence of fiscal and administrative devolution. This work now features more prominently in my literature review and distinguishes my work from that of </w:t>
+        <w:t xml:space="preserve"> book</w:t>
+      </w:r>
+      <w:r>
+        <w:rPr>
+          <w:rFonts w:ascii="Times New Roman" w:hAnsi="Times New Roman" w:cs="Times New Roman"/>
+        </w:rPr>
+        <w:t xml:space="preserve">. </w:t>
       </w:r>
       <w:proofErr w:type="spellStart"/>
       <w:r>
         <w:rPr>
           <w:rFonts w:ascii="Times New Roman" w:hAnsi="Times New Roman" w:cs="Times New Roman"/>
         </w:rPr>
+        <w:t>Bohlken</w:t>
+      </w:r>
+      <w:proofErr w:type="spellEnd"/>
+      <w:r>
+        <w:rPr>
+          <w:rFonts w:ascii="Times New Roman" w:hAnsi="Times New Roman" w:cs="Times New Roman"/>
+        </w:rPr>
+        <w:t xml:space="preserve"> shows that political decentralization is possible in the absence of fiscal and administrative devolution. This work now features more prominently in </w:t>
+      </w:r>
+      <w:r>
+        <w:rPr>
+          <w:rFonts w:ascii="Times New Roman" w:hAnsi="Times New Roman" w:cs="Times New Roman"/>
+        </w:rPr>
+        <w:t>the piece</w:t>
+      </w:r>
+      <w:r>
+        <w:rPr>
+          <w:rFonts w:ascii="Times New Roman" w:hAnsi="Times New Roman" w:cs="Times New Roman"/>
+        </w:rPr>
+        <w:t xml:space="preserve"> and distinguishes my work from that of </w:t>
+      </w:r>
+      <w:proofErr w:type="spellStart"/>
+      <w:r>
+        <w:rPr>
+          <w:rFonts w:ascii="Times New Roman" w:hAnsi="Times New Roman" w:cs="Times New Roman"/>
+        </w:rPr>
         <w:t>Falleti</w:t>
       </w:r>
       <w:proofErr w:type="spellEnd"/>
@@ -880,7 +914,24 @@
         <w:rPr>
           <w:rFonts w:ascii="Times New Roman" w:hAnsi="Times New Roman" w:cs="Times New Roman"/>
         </w:rPr>
-        <w:t xml:space="preserve"> It does raise the question of scope conditions, perhaps my theory applies only to unitary countries. But this is an empirical question that deserves more attention on the other side of the debate. </w:t>
+        <w:t xml:space="preserve"> </w:t>
+      </w:r>
+      <w:r>
+        <w:rPr>
+          <w:rFonts w:ascii="Times New Roman" w:hAnsi="Times New Roman" w:cs="Times New Roman"/>
+          <w:b/>
+          <w:bCs/>
+          <w:i/>
+          <w:iCs/>
+          <w:u w:val="single"/>
+        </w:rPr>
+        <w:t>It does raise the question of scope conditions, perhaps my theory applies only to unitary countries. But this is an empirical question that deserves more attention on the other side of the debate.</w:t>
+      </w:r>
+      <w:r>
+        <w:rPr>
+          <w:rFonts w:ascii="Times New Roman" w:hAnsi="Times New Roman" w:cs="Times New Roman"/>
+        </w:rPr>
+        <w:t xml:space="preserve"> </w:t>
       </w:r>
     </w:p>
     <w:p>
@@ -1685,7 +1736,19 @@
         <w:rPr>
           <w:rFonts w:ascii="Times New Roman" w:hAnsi="Times New Roman" w:cs="Times New Roman"/>
         </w:rPr>
-        <w:t xml:space="preserve">As to Nicaragua, </w:t>
+        <w:t>As to Nicaragua</w:t>
+      </w:r>
+      <w:r>
+        <w:rPr>
+          <w:rFonts w:ascii="Times New Roman" w:hAnsi="Times New Roman" w:cs="Times New Roman"/>
+        </w:rPr>
+        <w:t xml:space="preserve"> more specifically</w:t>
+      </w:r>
+      <w:r>
+        <w:rPr>
+          <w:rFonts w:ascii="Times New Roman" w:hAnsi="Times New Roman" w:cs="Times New Roman"/>
+        </w:rPr>
+        <w:t xml:space="preserve">, </w:t>
       </w:r>
       <w:r>
         <w:rPr>
@@ -1770,14 +1833,14 @@
         <w:rPr>
           <w:rFonts w:ascii="Times New Roman" w:hAnsi="Times New Roman" w:cs="Times New Roman"/>
         </w:rPr>
-        <w:t xml:space="preserve">the government advanced the </w:t>
+        <w:t xml:space="preserve">the </w:t>
       </w:r>
       <w:r>
         <w:rPr>
           <w:rFonts w:ascii="Times New Roman" w:hAnsi="Times New Roman" w:cs="Times New Roman"/>
         </w:rPr>
         <w:lastRenderedPageBreak/>
-        <w:t xml:space="preserve">project in the absence of concurrent </w:t>
+        <w:t xml:space="preserve">government advanced the project in the absence of concurrent </w:t>
       </w:r>
       <w:r>
         <w:rPr>
@@ -1951,31 +2014,7 @@
         <w:rPr>
           <w:rFonts w:ascii="Times New Roman" w:hAnsi="Times New Roman" w:cs="Times New Roman"/>
         </w:rPr>
-        <w:t>F</w:t>
-      </w:r>
-      <w:r>
-        <w:rPr>
-          <w:rFonts w:ascii="Times New Roman" w:hAnsi="Times New Roman" w:cs="Times New Roman"/>
-        </w:rPr>
-        <w:t xml:space="preserve">or example, </w:t>
-      </w:r>
-      <w:r>
-        <w:rPr>
-          <w:rFonts w:ascii="Times New Roman" w:hAnsi="Times New Roman" w:cs="Times New Roman"/>
-        </w:rPr>
-        <w:t xml:space="preserve">the fact that Nicaragua features </w:t>
-      </w:r>
-      <w:r>
-        <w:rPr>
-          <w:rFonts w:ascii="Times New Roman" w:hAnsi="Times New Roman" w:cs="Times New Roman"/>
-        </w:rPr>
-        <w:t>a more fragmented teacher union environment</w:t>
-      </w:r>
-      <w:r>
-        <w:rPr>
-          <w:rFonts w:ascii="Times New Roman" w:hAnsi="Times New Roman" w:cs="Times New Roman"/>
-        </w:rPr>
-        <w:t xml:space="preserve"> might either strengthen my argument or challenge it. </w:t>
+        <w:t xml:space="preserve">For example, the fact that Nicaragua features a more fragmented teacher union environment might either strengthen my argument or challenge it. </w:t>
       </w:r>
       <w:r>
         <w:rPr>
@@ -1987,7 +2026,13 @@
         <w:rPr>
           <w:rFonts w:ascii="Times New Roman" w:hAnsi="Times New Roman" w:cs="Times New Roman"/>
         </w:rPr>
-        <w:t>challenge to</w:t>
+        <w:t>task</w:t>
+      </w:r>
+      <w:r>
+        <w:rPr>
+          <w:rFonts w:ascii="Times New Roman" w:hAnsi="Times New Roman" w:cs="Times New Roman"/>
+        </w:rPr>
+        <w:t xml:space="preserve"> to</w:t>
       </w:r>
       <w:r>
         <w:rPr>
@@ -2289,19 +2334,11 @@
       <w:r>
         <w:fldChar w:fldCharType="separate"/>
       </w:r>
-      <w:proofErr w:type="spellStart"/>
-      <w:r>
-        <w:rPr>
-          <w:rFonts w:ascii="Times New Roman" w:hAnsi="Times New Roman" w:cs="Times New Roman"/>
-        </w:rPr>
-        <w:t>Arcia</w:t>
-      </w:r>
-      <w:proofErr w:type="spellEnd"/>
-      <w:r>
-        <w:rPr>
-          <w:rFonts w:ascii="Times New Roman" w:hAnsi="Times New Roman" w:cs="Times New Roman"/>
-        </w:rPr>
-        <w:t xml:space="preserve">, Gustavo, and Humberto Belli. 1990. </w:t>
+      <w:r>
+        <w:rPr>
+          <w:rFonts w:ascii="Times New Roman" w:hAnsi="Times New Roman" w:cs="Times New Roman"/>
+        </w:rPr>
+        <w:t xml:space="preserve">Arcia, Gustavo, and Humberto Belli. 1990. </w:t>
       </w:r>
       <w:r>
         <w:rPr>
@@ -2325,19 +2362,11 @@
           <w:rFonts w:ascii="Times New Roman" w:hAnsi="Times New Roman" w:cs="Times New Roman"/>
         </w:rPr>
       </w:pPr>
-      <w:proofErr w:type="spellStart"/>
-      <w:r>
-        <w:rPr>
-          <w:rFonts w:ascii="Times New Roman" w:hAnsi="Times New Roman" w:cs="Times New Roman"/>
-        </w:rPr>
-        <w:t>Bohlken</w:t>
-      </w:r>
-      <w:proofErr w:type="spellEnd"/>
-      <w:r>
-        <w:rPr>
-          <w:rFonts w:ascii="Times New Roman" w:hAnsi="Times New Roman" w:cs="Times New Roman"/>
-        </w:rPr>
-        <w:t xml:space="preserve">, Anjali Thomas. 2016. </w:t>
+      <w:r>
+        <w:rPr>
+          <w:rFonts w:ascii="Times New Roman" w:hAnsi="Times New Roman" w:cs="Times New Roman"/>
+        </w:rPr>
+        <w:t xml:space="preserve">Bohlken, Anjali Thomas. 2016. </w:t>
       </w:r>
       <w:r>
         <w:rPr>
@@ -2389,19 +2418,11 @@
           <w:rFonts w:ascii="Times New Roman" w:hAnsi="Times New Roman" w:cs="Times New Roman"/>
         </w:rPr>
       </w:pPr>
-      <w:proofErr w:type="spellStart"/>
-      <w:r>
-        <w:rPr>
-          <w:rFonts w:ascii="Times New Roman" w:hAnsi="Times New Roman" w:cs="Times New Roman"/>
-        </w:rPr>
-        <w:t>Falleti</w:t>
-      </w:r>
-      <w:proofErr w:type="spellEnd"/>
-      <w:r>
-        <w:rPr>
-          <w:rFonts w:ascii="Times New Roman" w:hAnsi="Times New Roman" w:cs="Times New Roman"/>
-        </w:rPr>
-        <w:t xml:space="preserve">, Tulia. 2010. </w:t>
+      <w:r>
+        <w:rPr>
+          <w:rFonts w:ascii="Times New Roman" w:hAnsi="Times New Roman" w:cs="Times New Roman"/>
+        </w:rPr>
+        <w:t xml:space="preserve">Falleti, Tulia. 2010. </w:t>
       </w:r>
       <w:r>
         <w:rPr>
@@ -2425,19 +2446,11 @@
           <w:rFonts w:ascii="Times New Roman" w:hAnsi="Times New Roman" w:cs="Times New Roman"/>
         </w:rPr>
       </w:pPr>
-      <w:proofErr w:type="spellStart"/>
-      <w:r>
-        <w:rPr>
-          <w:rFonts w:ascii="Times New Roman" w:hAnsi="Times New Roman" w:cs="Times New Roman"/>
-        </w:rPr>
-        <w:t>Gershberg</w:t>
-      </w:r>
-      <w:proofErr w:type="spellEnd"/>
-      <w:r>
-        <w:rPr>
-          <w:rFonts w:ascii="Times New Roman" w:hAnsi="Times New Roman" w:cs="Times New Roman"/>
-        </w:rPr>
-        <w:t xml:space="preserve">, Alec Ian, and Ben Meade. 2005. “Parental Contributions, School‐level Finances and Decentralization: An Analysis of Nicaraguan Autonomous School Budgets.” </w:t>
+      <w:r>
+        <w:rPr>
+          <w:rFonts w:ascii="Times New Roman" w:hAnsi="Times New Roman" w:cs="Times New Roman"/>
+        </w:rPr>
+        <w:t xml:space="preserve">Gershberg, Alec Ian, and Ben Meade. 2005. “Parental Contributions, School‐level Finances and Decentralization: An Analysis of Nicaraguan Autonomous School Budgets.” </w:t>
       </w:r>
       <w:r>
         <w:rPr>
@@ -2465,21 +2478,7 @@
         <w:rPr>
           <w:rFonts w:ascii="Times New Roman" w:hAnsi="Times New Roman" w:cs="Times New Roman"/>
         </w:rPr>
-        <w:t xml:space="preserve">Jimenez, Emmanuel, and </w:t>
-      </w:r>
-      <w:proofErr w:type="spellStart"/>
-      <w:r>
-        <w:rPr>
-          <w:rFonts w:ascii="Times New Roman" w:hAnsi="Times New Roman" w:cs="Times New Roman"/>
-        </w:rPr>
-        <w:t>Yasuyuki</w:t>
-      </w:r>
-      <w:proofErr w:type="spellEnd"/>
-      <w:r>
-        <w:rPr>
-          <w:rFonts w:ascii="Times New Roman" w:hAnsi="Times New Roman" w:cs="Times New Roman"/>
-        </w:rPr>
-        <w:t xml:space="preserve"> Sawada. 1998. </w:t>
+        <w:t xml:space="preserve">Jimenez, Emmanuel, and Yasuyuki Sawada. 1998. </w:t>
       </w:r>
       <w:r>
         <w:rPr>
@@ -2503,19 +2502,11 @@
           <w:rFonts w:ascii="Times New Roman" w:hAnsi="Times New Roman" w:cs="Times New Roman"/>
         </w:rPr>
       </w:pPr>
-      <w:proofErr w:type="spellStart"/>
-      <w:r>
-        <w:rPr>
-          <w:rFonts w:ascii="Times New Roman" w:hAnsi="Times New Roman" w:cs="Times New Roman"/>
-        </w:rPr>
-        <w:t>Kubal</w:t>
-      </w:r>
-      <w:proofErr w:type="spellEnd"/>
-      <w:r>
-        <w:rPr>
-          <w:rFonts w:ascii="Times New Roman" w:hAnsi="Times New Roman" w:cs="Times New Roman"/>
-        </w:rPr>
-        <w:t xml:space="preserve">, Mary Rose. 2003. “The Politics of Education Decentralization in Latin America: Rhetoric and Reality in Chile, Mexico, Argentina, and Nicaragua.” In </w:t>
+      <w:r>
+        <w:rPr>
+          <w:rFonts w:ascii="Times New Roman" w:hAnsi="Times New Roman" w:cs="Times New Roman"/>
+        </w:rPr>
+        <w:t xml:space="preserve">Kubal, Mary Rose. 2003. “The Politics of Education Decentralization in Latin America: Rhetoric and Reality in Chile, Mexico, Argentina, and Nicaragua.” In </w:t>
       </w:r>
       <w:r>
         <w:rPr>
@@ -2543,21 +2534,7 @@
         <w:rPr>
           <w:rFonts w:ascii="Times New Roman" w:hAnsi="Times New Roman" w:cs="Times New Roman"/>
         </w:rPr>
-        <w:t xml:space="preserve">Meza, </w:t>
-      </w:r>
-      <w:proofErr w:type="spellStart"/>
-      <w:r>
-        <w:rPr>
-          <w:rFonts w:ascii="Times New Roman" w:hAnsi="Times New Roman" w:cs="Times New Roman"/>
-        </w:rPr>
-        <w:t>Darlyn</w:t>
-      </w:r>
-      <w:proofErr w:type="spellEnd"/>
-      <w:r>
-        <w:rPr>
-          <w:rFonts w:ascii="Times New Roman" w:hAnsi="Times New Roman" w:cs="Times New Roman"/>
-        </w:rPr>
-        <w:t xml:space="preserve">, José L. Guzman, and Lorena De Varela. 2004. </w:t>
+        <w:t xml:space="preserve">Meza, Darlyn, José L. Guzman, and Lorena De Varela. 2004. </w:t>
       </w:r>
       <w:r>
         <w:rPr>
@@ -2565,307 +2542,153 @@
           <w:i/>
           <w:iCs/>
         </w:rPr>
-        <w:t xml:space="preserve">EDUCO: Un </w:t>
-      </w:r>
-      <w:proofErr w:type="spellStart"/>
+        <w:t>EDUCO: Un Programa de Eduación Administrado Por La Comunidad En Las Zonas Rurales de El Salvador (1991-2003)</w:t>
+      </w:r>
+      <w:r>
+        <w:rPr>
+          <w:rFonts w:ascii="Times New Roman" w:hAnsi="Times New Roman" w:cs="Times New Roman"/>
+        </w:rPr>
+        <w:t>. Washington, DC: World Bank.</w:t>
+      </w:r>
+    </w:p>
+    <w:p>
+      <w:pPr>
+        <w:pStyle w:val="Bibliography"/>
+        <w:rPr>
+          <w:rFonts w:ascii="Times New Roman" w:hAnsi="Times New Roman" w:cs="Times New Roman"/>
+        </w:rPr>
+      </w:pPr>
+      <w:r>
+        <w:rPr>
+          <w:rFonts w:ascii="Times New Roman" w:hAnsi="Times New Roman" w:cs="Times New Roman"/>
+        </w:rPr>
+        <w:t xml:space="preserve">Niedzwiecki, Sara. 2018. </w:t>
+      </w:r>
       <w:r>
         <w:rPr>
           <w:rFonts w:ascii="Times New Roman" w:hAnsi="Times New Roman" w:cs="Times New Roman"/>
           <w:i/>
           <w:iCs/>
         </w:rPr>
-        <w:t>Programa</w:t>
-      </w:r>
-      <w:proofErr w:type="spellEnd"/>
+        <w:t>Uneven Social Policies: The Politics of Subnational Variation in Latin America</w:t>
+      </w:r>
+      <w:r>
+        <w:rPr>
+          <w:rFonts w:ascii="Times New Roman" w:hAnsi="Times New Roman" w:cs="Times New Roman"/>
+        </w:rPr>
+        <w:t>. Cambridge University Press.</w:t>
+      </w:r>
+    </w:p>
+    <w:p>
+      <w:pPr>
+        <w:pStyle w:val="Bibliography"/>
+        <w:rPr>
+          <w:rFonts w:ascii="Times New Roman" w:hAnsi="Times New Roman" w:cs="Times New Roman"/>
+        </w:rPr>
+      </w:pPr>
+      <w:r>
+        <w:rPr>
+          <w:rFonts w:ascii="Times New Roman" w:hAnsi="Times New Roman" w:cs="Times New Roman"/>
+        </w:rPr>
+        <w:t xml:space="preserve">O’Neill, Kathleen. 2003. “Decentralization as an Electoral Strategy.” </w:t>
+      </w:r>
       <w:r>
         <w:rPr>
           <w:rFonts w:ascii="Times New Roman" w:hAnsi="Times New Roman" w:cs="Times New Roman"/>
           <w:i/>
           <w:iCs/>
         </w:rPr>
-        <w:t xml:space="preserve"> de </w:t>
-      </w:r>
-      <w:proofErr w:type="spellStart"/>
+        <w:t>Comparative Political Studies</w:t>
+      </w:r>
+      <w:r>
+        <w:rPr>
+          <w:rFonts w:ascii="Times New Roman" w:hAnsi="Times New Roman" w:cs="Times New Roman"/>
+        </w:rPr>
+        <w:t xml:space="preserve"> 36(9): 1068–91.</w:t>
+      </w:r>
+    </w:p>
+    <w:p>
+      <w:pPr>
+        <w:pStyle w:val="Bibliography"/>
+        <w:rPr>
+          <w:rFonts w:ascii="Times New Roman" w:hAnsi="Times New Roman" w:cs="Times New Roman"/>
+        </w:rPr>
+      </w:pPr>
+      <w:r>
+        <w:rPr>
+          <w:rFonts w:ascii="Times New Roman" w:hAnsi="Times New Roman" w:cs="Times New Roman"/>
+        </w:rPr>
+        <w:t xml:space="preserve">———. 2005. </w:t>
+      </w:r>
       <w:r>
         <w:rPr>
           <w:rFonts w:ascii="Times New Roman" w:hAnsi="Times New Roman" w:cs="Times New Roman"/>
           <w:i/>
           <w:iCs/>
         </w:rPr>
-        <w:t>Eduación</w:t>
-      </w:r>
-      <w:proofErr w:type="spellEnd"/>
+        <w:t>Decentralizing the State: Elections, Parties, and Local Power in the Andes</w:t>
+      </w:r>
+      <w:r>
+        <w:rPr>
+          <w:rFonts w:ascii="Times New Roman" w:hAnsi="Times New Roman" w:cs="Times New Roman"/>
+        </w:rPr>
+        <w:t>. Cambridge University Press.</w:t>
+      </w:r>
+    </w:p>
+    <w:p>
+      <w:pPr>
+        <w:pStyle w:val="Bibliography"/>
+        <w:rPr>
+          <w:rFonts w:ascii="Times New Roman" w:hAnsi="Times New Roman" w:cs="Times New Roman"/>
+        </w:rPr>
+      </w:pPr>
+      <w:r>
+        <w:rPr>
+          <w:rFonts w:ascii="Times New Roman" w:hAnsi="Times New Roman" w:cs="Times New Roman"/>
+        </w:rPr>
+        <w:t xml:space="preserve">Reimers, Fernando. 1997. “The Role of the Community in Expanding Educational Opportunities: The EDUCO Schools in El Salvador.” In </w:t>
+      </w:r>
       <w:r>
         <w:rPr>
           <w:rFonts w:ascii="Times New Roman" w:hAnsi="Times New Roman" w:cs="Times New Roman"/>
           <w:i/>
           <w:iCs/>
         </w:rPr>
-        <w:t xml:space="preserve"> </w:t>
-      </w:r>
-      <w:proofErr w:type="spellStart"/>
+        <w:t>Education and Development: Tradition and Innovation</w:t>
+      </w:r>
+      <w:r>
+        <w:rPr>
+          <w:rFonts w:ascii="Times New Roman" w:hAnsi="Times New Roman" w:cs="Times New Roman"/>
+        </w:rPr>
+        <w:t>, eds. James Lynch, Celia Modgil, and Sohan Mogdil. London: Cassell.</w:t>
+      </w:r>
+    </w:p>
+    <w:p>
+      <w:pPr>
+        <w:pStyle w:val="Bibliography"/>
+        <w:rPr>
+          <w:rFonts w:ascii="Times New Roman" w:hAnsi="Times New Roman" w:cs="Times New Roman"/>
+        </w:rPr>
+      </w:pPr>
+      <w:r>
+        <w:rPr>
+          <w:rFonts w:ascii="Times New Roman" w:hAnsi="Times New Roman" w:cs="Times New Roman"/>
+        </w:rPr>
+        <w:t xml:space="preserve">Sawada, Yasuyuki, and Andrew Ragatz. 2005. “Decentralization of Education, Teacher Behavior, and Outcomes: The Case of El Salvador’s EDUCO Program.” In </w:t>
+      </w:r>
       <w:r>
         <w:rPr>
           <w:rFonts w:ascii="Times New Roman" w:hAnsi="Times New Roman" w:cs="Times New Roman"/>
           <w:i/>
           <w:iCs/>
         </w:rPr>
-        <w:t>Administrado</w:t>
-      </w:r>
-      <w:proofErr w:type="spellEnd"/>
-      <w:r>
-        <w:rPr>
-          <w:rFonts w:ascii="Times New Roman" w:hAnsi="Times New Roman" w:cs="Times New Roman"/>
-          <w:i/>
-          <w:iCs/>
-        </w:rPr>
-        <w:t xml:space="preserve"> Por La </w:t>
-      </w:r>
-      <w:proofErr w:type="spellStart"/>
-      <w:r>
-        <w:rPr>
-          <w:rFonts w:ascii="Times New Roman" w:hAnsi="Times New Roman" w:cs="Times New Roman"/>
-          <w:i/>
-          <w:iCs/>
-        </w:rPr>
-        <w:t>Comunidad</w:t>
-      </w:r>
-      <w:proofErr w:type="spellEnd"/>
-      <w:r>
-        <w:rPr>
-          <w:rFonts w:ascii="Times New Roman" w:hAnsi="Times New Roman" w:cs="Times New Roman"/>
-          <w:i/>
-          <w:iCs/>
-        </w:rPr>
-        <w:t xml:space="preserve"> </w:t>
-      </w:r>
-      <w:proofErr w:type="spellStart"/>
-      <w:r>
-        <w:rPr>
-          <w:rFonts w:ascii="Times New Roman" w:hAnsi="Times New Roman" w:cs="Times New Roman"/>
-          <w:i/>
-          <w:iCs/>
-        </w:rPr>
-        <w:t>En</w:t>
-      </w:r>
-      <w:proofErr w:type="spellEnd"/>
-      <w:r>
-        <w:rPr>
-          <w:rFonts w:ascii="Times New Roman" w:hAnsi="Times New Roman" w:cs="Times New Roman"/>
-          <w:i/>
-          <w:iCs/>
-        </w:rPr>
-        <w:t xml:space="preserve"> Las Zonas Rurales de El Salvador (1991-2003)</w:t>
-      </w:r>
-      <w:r>
-        <w:rPr>
-          <w:rFonts w:ascii="Times New Roman" w:hAnsi="Times New Roman" w:cs="Times New Roman"/>
-        </w:rPr>
-        <w:t>. Washington, DC: World Bank.</w:t>
-      </w:r>
-    </w:p>
-    <w:p>
-      <w:pPr>
-        <w:pStyle w:val="Bibliography"/>
-        <w:rPr>
-          <w:rFonts w:ascii="Times New Roman" w:hAnsi="Times New Roman" w:cs="Times New Roman"/>
-        </w:rPr>
-      </w:pPr>
-      <w:proofErr w:type="spellStart"/>
-      <w:r>
-        <w:rPr>
-          <w:rFonts w:ascii="Times New Roman" w:hAnsi="Times New Roman" w:cs="Times New Roman"/>
-        </w:rPr>
-        <w:t>Niedzwiecki</w:t>
-      </w:r>
-      <w:proofErr w:type="spellEnd"/>
-      <w:r>
-        <w:rPr>
-          <w:rFonts w:ascii="Times New Roman" w:hAnsi="Times New Roman" w:cs="Times New Roman"/>
-        </w:rPr>
-        <w:t xml:space="preserve">, Sara. 2018. </w:t>
-      </w:r>
-      <w:r>
-        <w:rPr>
-          <w:rFonts w:ascii="Times New Roman" w:hAnsi="Times New Roman" w:cs="Times New Roman"/>
-          <w:i/>
-          <w:iCs/>
-        </w:rPr>
-        <w:t>Uneven Social Policies: The Politics of Subnational Variation in Latin America</w:t>
-      </w:r>
-      <w:r>
-        <w:rPr>
-          <w:rFonts w:ascii="Times New Roman" w:hAnsi="Times New Roman" w:cs="Times New Roman"/>
-        </w:rPr>
-        <w:t>. Cambridge University Press.</w:t>
-      </w:r>
-    </w:p>
-    <w:p>
-      <w:pPr>
-        <w:pStyle w:val="Bibliography"/>
-        <w:rPr>
-          <w:rFonts w:ascii="Times New Roman" w:hAnsi="Times New Roman" w:cs="Times New Roman"/>
-        </w:rPr>
-      </w:pPr>
-      <w:r>
-        <w:rPr>
-          <w:rFonts w:ascii="Times New Roman" w:hAnsi="Times New Roman" w:cs="Times New Roman"/>
-        </w:rPr>
-        <w:t xml:space="preserve">O’Neill, Kathleen. 2003. “Decentralization as an Electoral Strategy.” </w:t>
-      </w:r>
-      <w:r>
-        <w:rPr>
-          <w:rFonts w:ascii="Times New Roman" w:hAnsi="Times New Roman" w:cs="Times New Roman"/>
-          <w:i/>
-          <w:iCs/>
-        </w:rPr>
-        <w:t>Comparative Political Studies</w:t>
-      </w:r>
-      <w:r>
-        <w:rPr>
-          <w:rFonts w:ascii="Times New Roman" w:hAnsi="Times New Roman" w:cs="Times New Roman"/>
-        </w:rPr>
-        <w:t xml:space="preserve"> 36(9): 1068–91.</w:t>
-      </w:r>
-    </w:p>
-    <w:p>
-      <w:pPr>
-        <w:pStyle w:val="Bibliography"/>
-        <w:rPr>
-          <w:rFonts w:ascii="Times New Roman" w:hAnsi="Times New Roman" w:cs="Times New Roman"/>
-        </w:rPr>
-      </w:pPr>
-      <w:r>
-        <w:rPr>
-          <w:rFonts w:ascii="Times New Roman" w:hAnsi="Times New Roman" w:cs="Times New Roman"/>
-        </w:rPr>
-        <w:t xml:space="preserve">———. 2005. </w:t>
-      </w:r>
-      <w:r>
-        <w:rPr>
-          <w:rFonts w:ascii="Times New Roman" w:hAnsi="Times New Roman" w:cs="Times New Roman"/>
-          <w:i/>
-          <w:iCs/>
-        </w:rPr>
-        <w:t>Decentralizing the State: Elections, Parties, and Local Power in the Andes</w:t>
-      </w:r>
-      <w:r>
-        <w:rPr>
-          <w:rFonts w:ascii="Times New Roman" w:hAnsi="Times New Roman" w:cs="Times New Roman"/>
-        </w:rPr>
-        <w:t>. Cambridge University Press.</w:t>
-      </w:r>
-    </w:p>
-    <w:p>
-      <w:pPr>
-        <w:pStyle w:val="Bibliography"/>
-        <w:rPr>
-          <w:rFonts w:ascii="Times New Roman" w:hAnsi="Times New Roman" w:cs="Times New Roman"/>
-        </w:rPr>
-      </w:pPr>
-      <w:r>
-        <w:rPr>
-          <w:rFonts w:ascii="Times New Roman" w:hAnsi="Times New Roman" w:cs="Times New Roman"/>
-        </w:rPr>
-        <w:t xml:space="preserve">Reimers, Fernando. 1997. “The Role of the Community in Expanding Educational Opportunities: The EDUCO Schools in El Salvador.” In </w:t>
-      </w:r>
-      <w:r>
-        <w:rPr>
-          <w:rFonts w:ascii="Times New Roman" w:hAnsi="Times New Roman" w:cs="Times New Roman"/>
-          <w:i/>
-          <w:iCs/>
-        </w:rPr>
-        <w:t>Education and Development: Tradition and Innovation</w:t>
-      </w:r>
-      <w:r>
-        <w:rPr>
-          <w:rFonts w:ascii="Times New Roman" w:hAnsi="Times New Roman" w:cs="Times New Roman"/>
-        </w:rPr>
-        <w:t xml:space="preserve">, eds. James Lynch, Celia Modgil, and </w:t>
-      </w:r>
-      <w:proofErr w:type="spellStart"/>
-      <w:r>
-        <w:rPr>
-          <w:rFonts w:ascii="Times New Roman" w:hAnsi="Times New Roman" w:cs="Times New Roman"/>
-        </w:rPr>
-        <w:t>Sohan</w:t>
-      </w:r>
-      <w:proofErr w:type="spellEnd"/>
-      <w:r>
-        <w:rPr>
-          <w:rFonts w:ascii="Times New Roman" w:hAnsi="Times New Roman" w:cs="Times New Roman"/>
-        </w:rPr>
-        <w:t xml:space="preserve"> </w:t>
-      </w:r>
-      <w:proofErr w:type="spellStart"/>
-      <w:r>
-        <w:rPr>
-          <w:rFonts w:ascii="Times New Roman" w:hAnsi="Times New Roman" w:cs="Times New Roman"/>
-        </w:rPr>
-        <w:t>Mogdil</w:t>
-      </w:r>
-      <w:proofErr w:type="spellEnd"/>
-      <w:r>
-        <w:rPr>
-          <w:rFonts w:ascii="Times New Roman" w:hAnsi="Times New Roman" w:cs="Times New Roman"/>
-        </w:rPr>
-        <w:t>. London: Cassell.</w:t>
-      </w:r>
-    </w:p>
-    <w:p>
-      <w:pPr>
-        <w:pStyle w:val="Bibliography"/>
-        <w:rPr>
-          <w:rFonts w:ascii="Times New Roman" w:hAnsi="Times New Roman" w:cs="Times New Roman"/>
-        </w:rPr>
-      </w:pPr>
-      <w:r>
-        <w:rPr>
-          <w:rFonts w:ascii="Times New Roman" w:hAnsi="Times New Roman" w:cs="Times New Roman"/>
-        </w:rPr>
-        <w:t xml:space="preserve">Sawada, </w:t>
-      </w:r>
-      <w:proofErr w:type="spellStart"/>
-      <w:r>
-        <w:rPr>
-          <w:rFonts w:ascii="Times New Roman" w:hAnsi="Times New Roman" w:cs="Times New Roman"/>
-        </w:rPr>
-        <w:t>Yasuyuki</w:t>
-      </w:r>
-      <w:proofErr w:type="spellEnd"/>
-      <w:r>
-        <w:rPr>
-          <w:rFonts w:ascii="Times New Roman" w:hAnsi="Times New Roman" w:cs="Times New Roman"/>
-        </w:rPr>
-        <w:t xml:space="preserve">, and Andrew Ragatz. 2005. “Decentralization of Education, Teacher Behavior, and Outcomes: The Case of El Salvador’s EDUCO Program.” In </w:t>
-      </w:r>
-      <w:r>
-        <w:rPr>
-          <w:rFonts w:ascii="Times New Roman" w:hAnsi="Times New Roman" w:cs="Times New Roman"/>
-          <w:i/>
-          <w:iCs/>
-        </w:rPr>
         <w:t>Incentives to Improve Teaching</w:t>
       </w:r>
       <w:r>
         <w:rPr>
           <w:rFonts w:ascii="Times New Roman" w:hAnsi="Times New Roman" w:cs="Times New Roman"/>
         </w:rPr>
-        <w:t xml:space="preserve">, ed. </w:t>
-      </w:r>
-      <w:proofErr w:type="spellStart"/>
-      <w:r>
-        <w:rPr>
-          <w:rFonts w:ascii="Times New Roman" w:hAnsi="Times New Roman" w:cs="Times New Roman"/>
-        </w:rPr>
-        <w:t>Emiliana</w:t>
-      </w:r>
-      <w:proofErr w:type="spellEnd"/>
-      <w:r>
-        <w:rPr>
-          <w:rFonts w:ascii="Times New Roman" w:hAnsi="Times New Roman" w:cs="Times New Roman"/>
-        </w:rPr>
-        <w:t xml:space="preserve"> Vegas. Washington, DC: World Bank.</w:t>
+        <w:t>, ed. Emiliana Vegas. Washington, DC: World Bank.</w:t>
       </w:r>
     </w:p>
     <w:p>

</xml_diff>

<commit_message>
Extensive changes to the main text and argument.
</commit_message>
<xml_diff>
--- a/revision_memo.docx
+++ b/revision_memo.docx
@@ -104,7 +104,19 @@
         <w:rPr>
           <w:rFonts w:ascii="Times New Roman" w:hAnsi="Times New Roman" w:cs="Times New Roman"/>
         </w:rPr>
-        <w:t xml:space="preserve">. In my opinion, their </w:t>
+        <w:t xml:space="preserve">. </w:t>
+      </w:r>
+      <w:r>
+        <w:rPr>
+          <w:rFonts w:ascii="Times New Roman" w:hAnsi="Times New Roman" w:cs="Times New Roman"/>
+        </w:rPr>
+        <w:t>T</w:t>
+      </w:r>
+      <w:r>
+        <w:rPr>
+          <w:rFonts w:ascii="Times New Roman" w:hAnsi="Times New Roman" w:cs="Times New Roman"/>
+        </w:rPr>
+        <w:t xml:space="preserve">heir </w:t>
       </w:r>
       <w:r>
         <w:rPr>
@@ -140,7 +152,7 @@
         <w:rPr>
           <w:rFonts w:ascii="Times New Roman" w:hAnsi="Times New Roman" w:cs="Times New Roman"/>
         </w:rPr>
-        <w:t>begin by highlighting major changes to the manuscript since its first submissions.</w:t>
+        <w:t>begin by highlighting major changes to the manuscript since its first submission.</w:t>
       </w:r>
       <w:r>
         <w:rPr>
@@ -312,7 +324,19 @@
         <w:rPr>
           <w:rFonts w:ascii="Times New Roman" w:hAnsi="Times New Roman" w:cs="Times New Roman"/>
         </w:rPr>
-        <w:t xml:space="preserve">R1 suggests a conceptual beefing up of the article. I have redrawn the theoretical section to focus on actors and incentive </w:t>
+        <w:t>R1 suggests a conceptual beefing up of the article. I have redrawn the theoretical section to focus on actors and incentive</w:t>
+      </w:r>
+      <w:r>
+        <w:rPr>
+          <w:rFonts w:ascii="Times New Roman" w:hAnsi="Times New Roman" w:cs="Times New Roman"/>
+        </w:rPr>
+        <w:t>s.</w:t>
+      </w:r>
+      <w:r>
+        <w:rPr>
+          <w:rFonts w:ascii="Times New Roman" w:hAnsi="Times New Roman" w:cs="Times New Roman"/>
+        </w:rPr>
+        <w:t xml:space="preserve"> </w:t>
       </w:r>
     </w:p>
     <w:p>

</xml_diff>

<commit_message>
Progress on comments by reviewer 2.
</commit_message>
<xml_diff>
--- a/revision_memo.docx
+++ b/revision_memo.docx
@@ -190,11 +190,15 @@
       <w:pPr>
         <w:rPr>
           <w:rFonts w:ascii="Times New Roman" w:hAnsi="Times New Roman" w:cs="Times New Roman"/>
-        </w:rPr>
-      </w:pPr>
-      <w:r>
-        <w:rPr>
-          <w:rFonts w:ascii="Times New Roman" w:hAnsi="Times New Roman" w:cs="Times New Roman"/>
+          <w:b/>
+          <w:bCs/>
+        </w:rPr>
+      </w:pPr>
+      <w:r>
+        <w:rPr>
+          <w:rFonts w:ascii="Times New Roman" w:hAnsi="Times New Roman" w:cs="Times New Roman"/>
+          <w:b/>
+          <w:bCs/>
         </w:rPr>
         <w:t>Major Changes</w:t>
       </w:r>
@@ -278,6 +282,40 @@
           <w:rFonts w:ascii="Times New Roman" w:hAnsi="Times New Roman" w:cs="Times New Roman"/>
         </w:rPr>
       </w:pPr>
+      <w:r>
+        <w:rPr>
+          <w:rFonts w:ascii="Times New Roman" w:hAnsi="Times New Roman" w:cs="Times New Roman"/>
+        </w:rPr>
+        <w:t xml:space="preserve">R2 recommends that I integrate Hertel-Fernandez policy as weapon concept. I find this concept </w:t>
+      </w:r>
+      <w:proofErr w:type="gramStart"/>
+      <w:r>
+        <w:rPr>
+          <w:rFonts w:ascii="Times New Roman" w:hAnsi="Times New Roman" w:cs="Times New Roman"/>
+        </w:rPr>
+        <w:t>useful, and</w:t>
+      </w:r>
+      <w:proofErr w:type="gramEnd"/>
+      <w:r>
+        <w:rPr>
+          <w:rFonts w:ascii="Times New Roman" w:hAnsi="Times New Roman" w:cs="Times New Roman"/>
+        </w:rPr>
+        <w:t xml:space="preserve"> have incorporated into the argument section. I think </w:t>
+      </w:r>
+      <w:proofErr w:type="gramStart"/>
+      <w:r>
+        <w:rPr>
+          <w:rFonts w:ascii="Times New Roman" w:hAnsi="Times New Roman" w:cs="Times New Roman"/>
+        </w:rPr>
+        <w:t>this resolves</w:t>
+      </w:r>
+      <w:proofErr w:type="gramEnd"/>
+      <w:r>
+        <w:rPr>
+          <w:rFonts w:ascii="Times New Roman" w:hAnsi="Times New Roman" w:cs="Times New Roman"/>
+        </w:rPr>
+        <w:t xml:space="preserve"> some of R1’s concerns regarding concept development regarding electoral strategy.</w:t>
+      </w:r>
     </w:p>
     <w:p>
       <w:pPr>
@@ -389,11 +427,15 @@
       <w:pPr>
         <w:rPr>
           <w:rFonts w:ascii="Times New Roman" w:hAnsi="Times New Roman" w:cs="Times New Roman"/>
-        </w:rPr>
-      </w:pPr>
-      <w:r>
-        <w:rPr>
-          <w:rFonts w:ascii="Times New Roman" w:hAnsi="Times New Roman" w:cs="Times New Roman"/>
+          <w:b/>
+          <w:bCs/>
+        </w:rPr>
+      </w:pPr>
+      <w:r>
+        <w:rPr>
+          <w:rFonts w:ascii="Times New Roman" w:hAnsi="Times New Roman" w:cs="Times New Roman"/>
+          <w:b/>
+          <w:bCs/>
         </w:rPr>
         <w:t>Reply to Reviewer 1</w:t>
       </w:r>
@@ -567,7 +609,6 @@
         <w:rPr>
           <w:rFonts w:ascii="Times New Roman" w:hAnsi="Times New Roman" w:cs="Times New Roman"/>
         </w:rPr>
-        <w:lastRenderedPageBreak/>
         <w:t>Departure: “</w:t>
       </w:r>
       <w:r>
@@ -916,66 +957,37 @@
         </w:rPr>
         <w:t xml:space="preserve">. </w:t>
       </w:r>
-      <w:r>
-        <w:rPr>
-          <w:rFonts w:ascii="Times New Roman" w:hAnsi="Times New Roman" w:cs="Times New Roman"/>
-        </w:rPr>
-        <w:t>(</w:t>
-      </w:r>
-      <w:r>
-        <w:rPr>
-          <w:rFonts w:ascii="Times New Roman" w:hAnsi="Times New Roman" w:cs="Times New Roman"/>
-        </w:rPr>
-        <w:t>I’ll note also that the analytical point that small countries and their experiences with decentralization can inform theories of what happens in bigger countries, which only clicked for me with your engagement with my work, is now highlighted in the conclusion.</w:t>
-      </w:r>
-      <w:r>
-        <w:rPr>
-          <w:rFonts w:ascii="Times New Roman" w:hAnsi="Times New Roman" w:cs="Times New Roman"/>
-        </w:rPr>
-        <w:t>)</w:t>
-      </w:r>
-      <w:r>
-        <w:rPr>
-          <w:rFonts w:ascii="Times New Roman" w:hAnsi="Times New Roman" w:cs="Times New Roman"/>
-        </w:rPr>
-        <w:t xml:space="preserve"> </w:t>
-      </w:r>
-      <w:r>
-        <w:rPr>
-          <w:rFonts w:ascii="Times New Roman" w:hAnsi="Times New Roman" w:cs="Times New Roman"/>
-          <w:b/>
-          <w:bCs/>
-          <w:i/>
-          <w:iCs/>
-          <w:u w:val="single"/>
-        </w:rPr>
-        <w:t>It does raise the question of scope conditions, perhaps my theory applies only to unitary countries. But this is an empirical question that deserves more attention on the other side of the debate.</w:t>
-      </w:r>
-      <w:r>
-        <w:rPr>
-          <w:rFonts w:ascii="Times New Roman" w:hAnsi="Times New Roman" w:cs="Times New Roman"/>
-        </w:rPr>
-        <w:t xml:space="preserve"> </w:t>
-      </w:r>
-    </w:p>
-    <w:p>
-      <w:pPr>
-        <w:rPr>
-          <w:rFonts w:ascii="Times New Roman" w:hAnsi="Times New Roman" w:cs="Times New Roman"/>
-        </w:rPr>
-      </w:pPr>
-    </w:p>
-    <w:p>
-      <w:pPr>
-        <w:rPr>
-          <w:rFonts w:ascii="Times New Roman" w:hAnsi="Times New Roman" w:cs="Times New Roman"/>
-        </w:rPr>
-      </w:pPr>
-      <w:r>
-        <w:rPr>
-          <w:rFonts w:ascii="Times New Roman" w:hAnsi="Times New Roman" w:cs="Times New Roman"/>
-        </w:rPr>
-        <w:t xml:space="preserve">I do make a stronger connection between my work and that of Sara </w:t>
+    </w:p>
+    <w:p>
+      <w:pPr>
+        <w:rPr>
+          <w:rFonts w:ascii="Times New Roman" w:hAnsi="Times New Roman" w:cs="Times New Roman"/>
+        </w:rPr>
+      </w:pPr>
+    </w:p>
+    <w:p>
+      <w:pPr>
+        <w:rPr>
+          <w:rFonts w:ascii="Times New Roman" w:hAnsi="Times New Roman" w:cs="Times New Roman"/>
+        </w:rPr>
+      </w:pPr>
+      <w:r>
+        <w:rPr>
+          <w:rFonts w:ascii="Times New Roman" w:hAnsi="Times New Roman" w:cs="Times New Roman"/>
+        </w:rPr>
+        <w:t xml:space="preserve">I </w:t>
+      </w:r>
+      <w:r>
+        <w:rPr>
+          <w:rFonts w:ascii="Times New Roman" w:hAnsi="Times New Roman" w:cs="Times New Roman"/>
+        </w:rPr>
+        <w:t>also</w:t>
+      </w:r>
+      <w:r>
+        <w:rPr>
+          <w:rFonts w:ascii="Times New Roman" w:hAnsi="Times New Roman" w:cs="Times New Roman"/>
+        </w:rPr>
+        <w:t xml:space="preserve"> make a stronger connection between my work and that of Sara </w:t>
       </w:r>
       <w:proofErr w:type="spellStart"/>
       <w:r>
@@ -1248,21 +1260,70 @@
         <w:rPr>
           <w:rFonts w:ascii="Times New Roman" w:hAnsi="Times New Roman" w:cs="Times New Roman"/>
         </w:rPr>
-        <w:t xml:space="preserve"> market-</w:t>
-      </w:r>
+        <w:t xml:space="preserve"> market-oriented reforms on longstanding union allies. So why were parties loyal to teachers? More discussion of the loyalty dilemmas of parties, and why parties might be more loyal to teachers vs. other workers would be helpful.</w:t>
+      </w:r>
+      <w:r>
+        <w:rPr>
+          <w:rFonts w:ascii="Times New Roman" w:hAnsi="Times New Roman" w:cs="Times New Roman"/>
+        </w:rPr>
+        <w:t>”</w:t>
+      </w:r>
+    </w:p>
+    <w:p>
+      <w:pPr>
+        <w:rPr>
+          <w:rFonts w:ascii="Times New Roman" w:hAnsi="Times New Roman" w:cs="Times New Roman"/>
+        </w:rPr>
+      </w:pPr>
+    </w:p>
+    <w:p>
+      <w:pPr>
+        <w:rPr>
+          <w:rFonts w:ascii="Times New Roman" w:hAnsi="Times New Roman" w:cs="Times New Roman"/>
+        </w:rPr>
+      </w:pPr>
       <w:r>
         <w:rPr>
           <w:rFonts w:ascii="Times New Roman" w:hAnsi="Times New Roman" w:cs="Times New Roman"/>
         </w:rPr>
         <w:lastRenderedPageBreak/>
-        <w:t>oriented reforms on longstanding union allies. So why were parties loyal to teachers? More discussion of the loyalty dilemmas of parties, and why parties might be more loyal to teachers vs. other workers would be helpful.</w:t>
-      </w:r>
-      <w:r>
-        <w:rPr>
-          <w:rFonts w:ascii="Times New Roman" w:hAnsi="Times New Roman" w:cs="Times New Roman"/>
-        </w:rPr>
-        <w:t>”</w:t>
-      </w:r>
+        <w:t xml:space="preserve">I thank the reviews for this point. I do not assume that party union ties are permanent. As Chambers-Ju has shown, union makeup has shifted the organizations partisan affiliations over </w:t>
+      </w:r>
+      <w:proofErr w:type="gramStart"/>
+      <w:r>
+        <w:rPr>
+          <w:rFonts w:ascii="Times New Roman" w:hAnsi="Times New Roman" w:cs="Times New Roman"/>
+        </w:rPr>
+        <w:t>time;</w:t>
+      </w:r>
+      <w:proofErr w:type="gramEnd"/>
+      <w:r>
+        <w:rPr>
+          <w:rFonts w:ascii="Times New Roman" w:hAnsi="Times New Roman" w:cs="Times New Roman"/>
+        </w:rPr>
+        <w:t xml:space="preserve"> although </w:t>
+      </w:r>
+      <w:proofErr w:type="spellStart"/>
+      <w:r>
+        <w:rPr>
+          <w:rFonts w:ascii="Times New Roman" w:hAnsi="Times New Roman" w:cs="Times New Roman"/>
+        </w:rPr>
+        <w:t>Larreguy</w:t>
+      </w:r>
+      <w:proofErr w:type="spellEnd"/>
+      <w:r>
+        <w:rPr>
+          <w:rFonts w:ascii="Times New Roman" w:hAnsi="Times New Roman" w:cs="Times New Roman"/>
+        </w:rPr>
+        <w:t xml:space="preserve"> et al argue convincingly that</w:t>
+      </w:r>
+    </w:p>
+    <w:p>
+      <w:pPr>
+        <w:rPr>
+          <w:rFonts w:ascii="Times New Roman" w:hAnsi="Times New Roman" w:cs="Times New Roman"/>
+        </w:rPr>
+      </w:pPr>
     </w:p>
     <w:p>
       <w:pPr>
@@ -1275,6 +1336,141 @@
           <w:rFonts w:ascii="Times New Roman" w:hAnsi="Times New Roman" w:cs="Times New Roman"/>
         </w:rPr>
       </w:pPr>
+      <w:r>
+        <w:rPr>
+          <w:rFonts w:ascii="Times New Roman" w:hAnsi="Times New Roman" w:cs="Times New Roman"/>
+        </w:rPr>
+        <w:t>Case Selection: “</w:t>
+      </w:r>
+      <w:r>
+        <w:rPr>
+          <w:rFonts w:ascii="Times New Roman" w:hAnsi="Times New Roman" w:cs="Times New Roman"/>
+        </w:rPr>
+        <w:t>However, the fact that El Salvador was emerging from a civil war seems to strongly frame decentralization there. The author should acknowledge this difference and explain why it is not a problem for the paired comparison.</w:t>
+      </w:r>
+      <w:r>
+        <w:rPr>
+          <w:rFonts w:ascii="Times New Roman" w:hAnsi="Times New Roman" w:cs="Times New Roman"/>
+        </w:rPr>
+        <w:t>”</w:t>
+      </w:r>
+    </w:p>
+    <w:p>
+      <w:pPr>
+        <w:rPr>
+          <w:rFonts w:ascii="Times New Roman" w:hAnsi="Times New Roman" w:cs="Times New Roman"/>
+        </w:rPr>
+      </w:pPr>
+    </w:p>
+    <w:p>
+      <w:pPr>
+        <w:rPr>
+          <w:rFonts w:ascii="Times New Roman" w:hAnsi="Times New Roman" w:cs="Times New Roman"/>
+        </w:rPr>
+      </w:pPr>
+      <w:r>
+        <w:rPr>
+          <w:rFonts w:ascii="Times New Roman" w:hAnsi="Times New Roman" w:cs="Times New Roman"/>
+        </w:rPr>
+        <w:t xml:space="preserve">I thank the reviewer for this comment. I now make explicit the point that I think that the democratization period was similar in both countries. I acknowledge that generalized violence characterized </w:t>
+      </w:r>
+      <w:r>
+        <w:rPr>
+          <w:rFonts w:ascii="Times New Roman" w:hAnsi="Times New Roman" w:cs="Times New Roman"/>
+        </w:rPr>
+        <w:t xml:space="preserve">rural </w:t>
+      </w:r>
+      <w:r>
+        <w:rPr>
+          <w:rFonts w:ascii="Times New Roman" w:hAnsi="Times New Roman" w:cs="Times New Roman"/>
+        </w:rPr>
+        <w:t>El Salvador prior to transition, and that this was not the case in Paraguay</w:t>
+      </w:r>
+      <w:r>
+        <w:rPr>
+          <w:rFonts w:ascii="Times New Roman" w:hAnsi="Times New Roman" w:cs="Times New Roman"/>
+        </w:rPr>
+        <w:t>, though</w:t>
+      </w:r>
+      <w:r>
+        <w:rPr>
+          <w:rFonts w:ascii="Times New Roman" w:hAnsi="Times New Roman" w:cs="Times New Roman"/>
+        </w:rPr>
+        <w:t xml:space="preserve"> </w:t>
+      </w:r>
+      <w:r>
+        <w:rPr>
+          <w:rFonts w:ascii="Times New Roman" w:hAnsi="Times New Roman" w:cs="Times New Roman"/>
+        </w:rPr>
+        <w:t xml:space="preserve">the </w:t>
+      </w:r>
+      <w:r>
+        <w:rPr>
+          <w:rFonts w:ascii="Times New Roman" w:hAnsi="Times New Roman" w:cs="Times New Roman"/>
+        </w:rPr>
+        <w:t>Paraguay</w:t>
+      </w:r>
+      <w:r>
+        <w:rPr>
+          <w:rFonts w:ascii="Times New Roman" w:hAnsi="Times New Roman" w:cs="Times New Roman"/>
+        </w:rPr>
+        <w:t>an rural poor</w:t>
+      </w:r>
+      <w:r>
+        <w:rPr>
+          <w:rFonts w:ascii="Times New Roman" w:hAnsi="Times New Roman" w:cs="Times New Roman"/>
+        </w:rPr>
+        <w:t xml:space="preserve"> also suffered from targeted violence at the hand of </w:t>
+      </w:r>
+      <w:r>
+        <w:rPr>
+          <w:rFonts w:ascii="Times New Roman" w:hAnsi="Times New Roman" w:cs="Times New Roman"/>
+        </w:rPr>
+        <w:t>political actors prior to transition</w:t>
+      </w:r>
+      <w:r>
+        <w:rPr>
+          <w:rFonts w:ascii="Times New Roman" w:hAnsi="Times New Roman" w:cs="Times New Roman"/>
+        </w:rPr>
+        <w:t>. What is analytically important</w:t>
+      </w:r>
+      <w:r>
+        <w:rPr>
+          <w:rFonts w:ascii="Times New Roman" w:hAnsi="Times New Roman" w:cs="Times New Roman"/>
+        </w:rPr>
+        <w:t xml:space="preserve"> is that in both countries political forces entered the democratization process ready to leave </w:t>
+      </w:r>
+      <w:r>
+        <w:rPr>
+          <w:rFonts w:ascii="Times New Roman" w:hAnsi="Times New Roman" w:cs="Times New Roman"/>
+        </w:rPr>
+        <w:t xml:space="preserve">violence </w:t>
+      </w:r>
+      <w:r>
+        <w:rPr>
+          <w:rFonts w:ascii="Times New Roman" w:hAnsi="Times New Roman" w:cs="Times New Roman"/>
+        </w:rPr>
+        <w:t>behind.</w:t>
+      </w:r>
+      <w:r>
+        <w:rPr>
+          <w:rFonts w:ascii="Times New Roman" w:hAnsi="Times New Roman" w:cs="Times New Roman"/>
+        </w:rPr>
+        <w:t xml:space="preserve"> </w:t>
+      </w:r>
+      <w:r>
+        <w:rPr>
+          <w:rFonts w:ascii="Times New Roman" w:hAnsi="Times New Roman" w:cs="Times New Roman"/>
+        </w:rPr>
+        <w:t xml:space="preserve">In both cases, incumbents and previously banned opposition parties were serious about democratization and the opposition was seen as a formidable electoral rival. Thus, there was no question that largely abandoned rural territories would come back into the national fold. The big political question, instead, was who would win the first free election. </w:t>
+      </w:r>
+    </w:p>
+    <w:p>
+      <w:pPr>
+        <w:rPr>
+          <w:rFonts w:ascii="Times New Roman" w:hAnsi="Times New Roman" w:cs="Times New Roman"/>
+        </w:rPr>
+      </w:pPr>
     </w:p>
     <w:p>
       <w:pPr>
@@ -1291,19 +1487,244 @@
         <w:rPr>
           <w:rFonts w:ascii="Times New Roman" w:hAnsi="Times New Roman" w:cs="Times New Roman"/>
         </w:rPr>
-        <w:t>Case Selection: “</w:t>
-      </w:r>
-      <w:r>
-        <w:rPr>
-          <w:rFonts w:ascii="Times New Roman" w:hAnsi="Times New Roman" w:cs="Times New Roman"/>
-        </w:rPr>
-        <w:t>However, the fact that El Salvador was emerging from a civil war seems to strongly frame decentralization there. The author should acknowledge this difference and explain why it is not a problem for the paired comparison.</w:t>
+        <w:t xml:space="preserve">Correct Coding: </w:t>
+      </w:r>
+      <w:r>
+        <w:rPr>
+          <w:rFonts w:ascii="Times New Roman" w:hAnsi="Times New Roman" w:cs="Times New Roman"/>
+        </w:rPr>
+        <w:t>“</w:t>
+      </w:r>
+      <w:r>
+        <w:rPr>
+          <w:rFonts w:ascii="Times New Roman" w:hAnsi="Times New Roman" w:cs="Times New Roman"/>
+        </w:rPr>
+        <w:t>For Table 1, I would also like more evidence that these cases are scored correctly as dichotomous variables. Perhaps add 1-2 bullet points below each coding, to prove that this scoring of cases is correct. For example, if enrollment rates are low, what were they, according to the World Development Indicators?</w:t>
       </w:r>
       <w:r>
         <w:rPr>
           <w:rFonts w:ascii="Times New Roman" w:hAnsi="Times New Roman" w:cs="Times New Roman"/>
         </w:rPr>
         <w:t>”</w:t>
+      </w:r>
+    </w:p>
+    <w:p>
+      <w:pPr>
+        <w:pStyle w:val="ListParagraph"/>
+        <w:rPr>
+          <w:rFonts w:ascii="Times New Roman" w:hAnsi="Times New Roman" w:cs="Times New Roman"/>
+        </w:rPr>
+      </w:pPr>
+    </w:p>
+    <w:p>
+      <w:pPr>
+        <w:rPr>
+          <w:rFonts w:ascii="Times New Roman" w:hAnsi="Times New Roman" w:cs="Times New Roman"/>
+        </w:rPr>
+      </w:pPr>
+      <w:r>
+        <w:rPr>
+          <w:rFonts w:ascii="Times New Roman" w:hAnsi="Times New Roman" w:cs="Times New Roman"/>
+        </w:rPr>
+        <w:t xml:space="preserve">I thank the reviewer for this comment. </w:t>
+      </w:r>
+      <w:r>
+        <w:rPr>
+          <w:rFonts w:ascii="Times New Roman" w:hAnsi="Times New Roman" w:cs="Times New Roman"/>
+        </w:rPr>
+        <w:t xml:space="preserve">This is </w:t>
+      </w:r>
+      <w:r>
+        <w:rPr>
+          <w:rFonts w:ascii="Times New Roman" w:hAnsi="Times New Roman" w:cs="Times New Roman"/>
+        </w:rPr>
+        <w:t>an especially</w:t>
+      </w:r>
+      <w:r>
+        <w:rPr>
+          <w:rFonts w:ascii="Times New Roman" w:hAnsi="Times New Roman" w:cs="Times New Roman"/>
+        </w:rPr>
+        <w:t xml:space="preserve"> important point</w:t>
+      </w:r>
+      <w:r>
+        <w:rPr>
+          <w:rFonts w:ascii="Times New Roman" w:hAnsi="Times New Roman" w:cs="Times New Roman"/>
+        </w:rPr>
+        <w:t xml:space="preserve"> to me since the cases were selected with care. </w:t>
+      </w:r>
+      <w:r>
+        <w:rPr>
+          <w:rFonts w:ascii="Times New Roman" w:hAnsi="Times New Roman" w:cs="Times New Roman"/>
+        </w:rPr>
+        <w:t xml:space="preserve">I’ve gone back and added specific facts and references to </w:t>
+      </w:r>
+      <w:r>
+        <w:rPr>
+          <w:rFonts w:ascii="Times New Roman" w:hAnsi="Times New Roman" w:cs="Times New Roman"/>
+        </w:rPr>
+        <w:t>help</w:t>
+      </w:r>
+      <w:r>
+        <w:rPr>
+          <w:rFonts w:ascii="Times New Roman" w:hAnsi="Times New Roman" w:cs="Times New Roman"/>
+        </w:rPr>
+        <w:t xml:space="preserve"> the reader </w:t>
+      </w:r>
+      <w:r>
+        <w:rPr>
+          <w:rFonts w:ascii="Times New Roman" w:hAnsi="Times New Roman" w:cs="Times New Roman"/>
+        </w:rPr>
+        <w:t>assess</w:t>
+      </w:r>
+      <w:r>
+        <w:rPr>
+          <w:rFonts w:ascii="Times New Roman" w:hAnsi="Times New Roman" w:cs="Times New Roman"/>
+        </w:rPr>
+        <w:t xml:space="preserve"> </w:t>
+      </w:r>
+      <w:proofErr w:type="gramStart"/>
+      <w:r>
+        <w:rPr>
+          <w:rFonts w:ascii="Times New Roman" w:hAnsi="Times New Roman" w:cs="Times New Roman"/>
+        </w:rPr>
+        <w:t>whether or not</w:t>
+      </w:r>
+      <w:proofErr w:type="gramEnd"/>
+      <w:r>
+        <w:rPr>
+          <w:rFonts w:ascii="Times New Roman" w:hAnsi="Times New Roman" w:cs="Times New Roman"/>
+        </w:rPr>
+        <w:t xml:space="preserve"> the cases are </w:t>
+      </w:r>
+      <w:r>
+        <w:rPr>
+          <w:rFonts w:ascii="Times New Roman" w:hAnsi="Times New Roman" w:cs="Times New Roman"/>
+        </w:rPr>
+        <w:t>comparable</w:t>
+      </w:r>
+      <w:r>
+        <w:rPr>
+          <w:rFonts w:ascii="Times New Roman" w:hAnsi="Times New Roman" w:cs="Times New Roman"/>
+        </w:rPr>
+        <w:t>.</w:t>
+      </w:r>
+      <w:r>
+        <w:rPr>
+          <w:rFonts w:ascii="Times New Roman" w:hAnsi="Times New Roman" w:cs="Times New Roman"/>
+        </w:rPr>
+        <w:t xml:space="preserve"> </w:t>
+      </w:r>
+      <w:r>
+        <w:rPr>
+          <w:rFonts w:ascii="Times New Roman" w:hAnsi="Times New Roman" w:cs="Times New Roman"/>
+        </w:rPr>
+        <w:t>D</w:t>
+      </w:r>
+      <w:r>
+        <w:rPr>
+          <w:rFonts w:ascii="Times New Roman" w:hAnsi="Times New Roman" w:cs="Times New Roman"/>
+        </w:rPr>
+        <w:t xml:space="preserve">ata availability is challenging, so I select to provide information for the closest possible years. For the comparison on the two-party </w:t>
+      </w:r>
+      <w:proofErr w:type="gramStart"/>
+      <w:r>
+        <w:rPr>
+          <w:rFonts w:ascii="Times New Roman" w:hAnsi="Times New Roman" w:cs="Times New Roman"/>
+        </w:rPr>
+        <w:t>system</w:t>
+      </w:r>
+      <w:proofErr w:type="gramEnd"/>
+      <w:r>
+        <w:rPr>
+          <w:rFonts w:ascii="Times New Roman" w:hAnsi="Times New Roman" w:cs="Times New Roman"/>
+        </w:rPr>
+        <w:t xml:space="preserve"> I select the second election after “return to democracy” because this is the election that the parties fear, and that the demonstrates the establishment </w:t>
+      </w:r>
+      <w:r>
+        <w:rPr>
+          <w:rFonts w:ascii="Times New Roman" w:hAnsi="Times New Roman" w:cs="Times New Roman"/>
+        </w:rPr>
+        <w:t xml:space="preserve">of </w:t>
+      </w:r>
+      <w:r>
+        <w:rPr>
+          <w:rFonts w:ascii="Times New Roman" w:hAnsi="Times New Roman" w:cs="Times New Roman"/>
+        </w:rPr>
+        <w:t xml:space="preserve">(or perhaps return to) </w:t>
+      </w:r>
+      <w:r>
+        <w:rPr>
+          <w:rFonts w:ascii="Times New Roman" w:hAnsi="Times New Roman" w:cs="Times New Roman"/>
+        </w:rPr>
+        <w:t xml:space="preserve">the </w:t>
+      </w:r>
+      <w:r>
+        <w:rPr>
+          <w:rFonts w:ascii="Times New Roman" w:hAnsi="Times New Roman" w:cs="Times New Roman"/>
+        </w:rPr>
+        <w:t xml:space="preserve">two-party system. </w:t>
+      </w:r>
+      <w:r>
+        <w:rPr>
+          <w:rFonts w:ascii="Times New Roman" w:hAnsi="Times New Roman" w:cs="Times New Roman"/>
+        </w:rPr>
+        <w:t xml:space="preserve">While they are surely not perfect </w:t>
+      </w:r>
+      <w:r>
+        <w:rPr>
+          <w:rFonts w:ascii="Times New Roman" w:hAnsi="Times New Roman" w:cs="Times New Roman"/>
+        </w:rPr>
+        <w:t>clones</w:t>
+      </w:r>
+      <w:r>
+        <w:rPr>
+          <w:rFonts w:ascii="Times New Roman" w:hAnsi="Times New Roman" w:cs="Times New Roman"/>
+        </w:rPr>
+        <w:t xml:space="preserve">, they are quite similar on the analytical features I reference throughout. </w:t>
+      </w:r>
+    </w:p>
+    <w:p>
+      <w:pPr>
+        <w:rPr>
+          <w:rFonts w:ascii="Times New Roman" w:hAnsi="Times New Roman" w:cs="Times New Roman"/>
+        </w:rPr>
+      </w:pPr>
+    </w:p>
+    <w:p>
+      <w:pPr>
+        <w:rPr>
+          <w:rFonts w:ascii="Times New Roman" w:hAnsi="Times New Roman" w:cs="Times New Roman"/>
+        </w:rPr>
+      </w:pPr>
+      <w:r>
+        <w:rPr>
+          <w:rFonts w:ascii="Times New Roman" w:hAnsi="Times New Roman" w:cs="Times New Roman"/>
+        </w:rPr>
+        <w:t xml:space="preserve">I </w:t>
+      </w:r>
+      <w:r>
+        <w:rPr>
+          <w:rFonts w:ascii="Times New Roman" w:hAnsi="Times New Roman" w:cs="Times New Roman"/>
+        </w:rPr>
+        <w:t>will</w:t>
+      </w:r>
+      <w:r>
+        <w:rPr>
+          <w:rFonts w:ascii="Times New Roman" w:hAnsi="Times New Roman" w:cs="Times New Roman"/>
+        </w:rPr>
+        <w:t xml:space="preserve"> note that I had previously written “Low Primary Enrollment Rates” when I meant “Low Primary Completion Rates” which is what is referred to in-text. That has been corrected </w:t>
+      </w:r>
+      <w:r>
+        <w:rPr>
+          <w:rFonts w:ascii="Times New Roman" w:hAnsi="Times New Roman" w:cs="Times New Roman"/>
+        </w:rPr>
+        <w:t>in the revised manuscript</w:t>
+      </w:r>
+      <w:r>
+        <w:rPr>
+          <w:rFonts w:ascii="Times New Roman" w:hAnsi="Times New Roman" w:cs="Times New Roman"/>
+        </w:rPr>
+        <w:t xml:space="preserve">. </w:t>
       </w:r>
     </w:p>
     <w:p>
@@ -1328,94 +1749,63 @@
         <w:rPr>
           <w:rFonts w:ascii="Times New Roman" w:hAnsi="Times New Roman" w:cs="Times New Roman"/>
         </w:rPr>
-        <w:t xml:space="preserve">Correct Coding: </w:t>
-      </w:r>
-      <w:r>
-        <w:rPr>
-          <w:rFonts w:ascii="Times New Roman" w:hAnsi="Times New Roman" w:cs="Times New Roman"/>
-        </w:rPr>
-        <w:t>“</w:t>
-      </w:r>
-      <w:r>
-        <w:rPr>
-          <w:rFonts w:ascii="Times New Roman" w:hAnsi="Times New Roman" w:cs="Times New Roman"/>
-        </w:rPr>
-        <w:t>For Table 1, I would also like more evidence that these cases are scored correctly as dichotomous variables. Perhaps add 1-2 bullet points below each coding, to prove that this scoring of cases is correct. For example, if enrollment rates are low, what were they, according to the World Development Indicators?</w:t>
-      </w:r>
-      <w:r>
-        <w:rPr>
-          <w:rFonts w:ascii="Times New Roman" w:hAnsi="Times New Roman" w:cs="Times New Roman"/>
-        </w:rPr>
-        <w:t>”</w:t>
-      </w:r>
-    </w:p>
-    <w:p>
-      <w:pPr>
-        <w:pStyle w:val="ListParagraph"/>
-        <w:rPr>
-          <w:rFonts w:ascii="Times New Roman" w:hAnsi="Times New Roman" w:cs="Times New Roman"/>
-        </w:rPr>
-      </w:pPr>
-    </w:p>
-    <w:p>
-      <w:pPr>
-        <w:rPr>
-          <w:rFonts w:ascii="Times New Roman" w:hAnsi="Times New Roman" w:cs="Times New Roman"/>
-        </w:rPr>
-      </w:pPr>
-      <w:r>
-        <w:rPr>
-          <w:rFonts w:ascii="Times New Roman" w:hAnsi="Times New Roman" w:cs="Times New Roman"/>
-        </w:rPr>
-        <w:t xml:space="preserve">I thank the reviewer for this comment. </w:t>
-      </w:r>
-      <w:r>
-        <w:rPr>
-          <w:rFonts w:ascii="Times New Roman" w:hAnsi="Times New Roman" w:cs="Times New Roman"/>
-        </w:rPr>
-        <w:t xml:space="preserve">This is </w:t>
-      </w:r>
-      <w:r>
-        <w:rPr>
-          <w:rFonts w:ascii="Times New Roman" w:hAnsi="Times New Roman" w:cs="Times New Roman"/>
-        </w:rPr>
-        <w:t>an especially</w:t>
-      </w:r>
-      <w:r>
-        <w:rPr>
-          <w:rFonts w:ascii="Times New Roman" w:hAnsi="Times New Roman" w:cs="Times New Roman"/>
-        </w:rPr>
-        <w:t xml:space="preserve"> important point</w:t>
-      </w:r>
-      <w:r>
-        <w:rPr>
-          <w:rFonts w:ascii="Times New Roman" w:hAnsi="Times New Roman" w:cs="Times New Roman"/>
-        </w:rPr>
-        <w:t xml:space="preserve"> to me since the cases were selected with care. </w:t>
-      </w:r>
-      <w:r>
-        <w:rPr>
-          <w:rFonts w:ascii="Times New Roman" w:hAnsi="Times New Roman" w:cs="Times New Roman"/>
-        </w:rPr>
-        <w:t xml:space="preserve">I’ve gone back and added specific facts and references to </w:t>
-      </w:r>
-      <w:r>
-        <w:rPr>
-          <w:rFonts w:ascii="Times New Roman" w:hAnsi="Times New Roman" w:cs="Times New Roman"/>
-        </w:rPr>
-        <w:t>help</w:t>
-      </w:r>
-      <w:r>
-        <w:rPr>
-          <w:rFonts w:ascii="Times New Roman" w:hAnsi="Times New Roman" w:cs="Times New Roman"/>
-        </w:rPr>
-        <w:t xml:space="preserve"> the reader </w:t>
-      </w:r>
-      <w:r>
-        <w:rPr>
-          <w:rFonts w:ascii="Times New Roman" w:hAnsi="Times New Roman" w:cs="Times New Roman"/>
-        </w:rPr>
-        <w:t>assess</w:t>
+        <w:t xml:space="preserve">Other </w:t>
+      </w:r>
+      <w:r>
+        <w:rPr>
+          <w:rFonts w:ascii="Times New Roman" w:hAnsi="Times New Roman" w:cs="Times New Roman"/>
+        </w:rPr>
+        <w:t>Cases</w:t>
+      </w:r>
+      <w:r>
+        <w:rPr>
+          <w:rFonts w:ascii="Times New Roman" w:hAnsi="Times New Roman" w:cs="Times New Roman"/>
+        </w:rPr>
+        <w:t>: “There is a good deal of secondary literature on education decentralization in Central America, specifically Nicaragua. Could this be used to inform the analysis? Seems similar (and possibly relevant) to the case of El Salvador.”</w:t>
+      </w:r>
+    </w:p>
+    <w:p>
+      <w:pPr>
+        <w:rPr>
+          <w:rFonts w:ascii="Times New Roman" w:hAnsi="Times New Roman" w:cs="Times New Roman"/>
+        </w:rPr>
+      </w:pPr>
+    </w:p>
+    <w:p>
+      <w:pPr>
+        <w:rPr>
+          <w:rFonts w:ascii="Times New Roman" w:hAnsi="Times New Roman" w:cs="Times New Roman"/>
+        </w:rPr>
+      </w:pPr>
+      <w:r>
+        <w:rPr>
+          <w:rFonts w:ascii="Times New Roman" w:hAnsi="Times New Roman" w:cs="Times New Roman"/>
+        </w:rPr>
+        <w:t>I thank the review for this point</w:t>
+      </w:r>
+      <w:r>
+        <w:rPr>
+          <w:rFonts w:ascii="Times New Roman" w:hAnsi="Times New Roman" w:cs="Times New Roman"/>
+        </w:rPr>
+        <w:t xml:space="preserve">. </w:t>
+      </w:r>
+      <w:r>
+        <w:rPr>
+          <w:rFonts w:ascii="Times New Roman" w:hAnsi="Times New Roman" w:cs="Times New Roman"/>
+        </w:rPr>
+        <w:t xml:space="preserve">Throughout the manuscript </w:t>
+      </w:r>
+      <w:r>
+        <w:rPr>
+          <w:rFonts w:ascii="Times New Roman" w:hAnsi="Times New Roman" w:cs="Times New Roman"/>
+        </w:rPr>
+        <w:t>I allude to the fact, but never really have the space to note, that t</w:t>
+      </w:r>
+      <w:r>
+        <w:rPr>
+          <w:rFonts w:ascii="Times New Roman" w:hAnsi="Times New Roman" w:cs="Times New Roman"/>
+        </w:rPr>
+        <w:t>here is</w:t>
       </w:r>
       <w:r>
         <w:rPr>
@@ -1423,32 +1813,465 @@
         </w:rPr>
         <w:t xml:space="preserve"> </w:t>
       </w:r>
+      <w:r>
+        <w:rPr>
+          <w:rFonts w:ascii="Times New Roman" w:hAnsi="Times New Roman" w:cs="Times New Roman"/>
+        </w:rPr>
+        <w:t xml:space="preserve">an extensive literature in economics and public policy on decentralization in Central America. Specifically, the case of EDUCO in El Salvador garnered much attention </w:t>
+      </w:r>
+      <w:r>
+        <w:rPr>
+          <w:rFonts w:ascii="Times New Roman" w:hAnsi="Times New Roman" w:cs="Times New Roman"/>
+        </w:rPr>
+        <w:t xml:space="preserve">in the 90s </w:t>
+      </w:r>
+      <w:r>
+        <w:rPr>
+          <w:rFonts w:ascii="Times New Roman" w:hAnsi="Times New Roman" w:cs="Times New Roman"/>
+        </w:rPr>
+        <w:t>from impact evaluation specialist</w:t>
+      </w:r>
+      <w:r>
+        <w:rPr>
+          <w:rFonts w:ascii="Times New Roman" w:hAnsi="Times New Roman" w:cs="Times New Roman"/>
+        </w:rPr>
+        <w:t>s</w:t>
+      </w:r>
+      <w:r>
+        <w:rPr>
+          <w:rFonts w:ascii="Times New Roman" w:hAnsi="Times New Roman" w:cs="Times New Roman"/>
+        </w:rPr>
+        <w:t xml:space="preserve">. However, these studies </w:t>
+      </w:r>
+      <w:r>
+        <w:rPr>
+          <w:rFonts w:ascii="Times New Roman" w:hAnsi="Times New Roman" w:cs="Times New Roman"/>
+        </w:rPr>
+        <w:t>focus on</w:t>
+      </w:r>
+      <w:r>
+        <w:rPr>
+          <w:rFonts w:ascii="Times New Roman" w:hAnsi="Times New Roman" w:cs="Times New Roman"/>
+        </w:rPr>
+        <w:t xml:space="preserve"> the effects of the program on learning</w:t>
+      </w:r>
+      <w:r>
+        <w:rPr>
+          <w:rFonts w:ascii="Times New Roman" w:hAnsi="Times New Roman" w:cs="Times New Roman"/>
+        </w:rPr>
+        <w:t xml:space="preserve"> </w:t>
+      </w:r>
+      <w:r>
+        <w:rPr>
+          <w:rFonts w:ascii="Times New Roman" w:hAnsi="Times New Roman" w:cs="Times New Roman"/>
+        </w:rPr>
+        <w:fldChar w:fldCharType="begin"/>
+      </w:r>
+      <w:r>
+        <w:rPr>
+          <w:rFonts w:ascii="Times New Roman" w:hAnsi="Times New Roman" w:cs="Times New Roman"/>
+        </w:rPr>
+        <w:instrText xml:space="preserve"> ADDIN ZOTERO_ITEM CSL_CITATION {"citationID":"1klUKfUF","properties":{"formattedCitation":"(Jimenez and Sawada 1998; Meza, Guzman, and De Varela 2004; Reimers 1997; Sawada and Ragatz 2005)","plainCitation":"(Jimenez and Sawada 1998; Meza, Guzman, and De Varela 2004; Reimers 1997; Sawada and Ragatz 2005)","noteIndex":0},"citationItems":[{"id":1260,"uris":["http://zotero.org/users/3215559/items/BQ3W6B97"],"uri":["http://zotero.org/users/3215559/items/BQ3W6B97"],"itemData":{"id":1260,"type":"report","collection-title":"Impact Evaluation of Education Reforms","event-place":"Washington, DC","number":"8","publisher":"World Bank","publisher-place":"Washington, DC","title":"Do Community-Managed Schools Work? An Evaluation of El Salvador’s EDUCO Program","author":[{"family":"Jimenez","given":"Emmanuel"},{"family":"Sawada","given":"Yasuyuki"}],"issued":{"date-parts":[["1998"]]}}},{"id":1491,"uris":["http://zotero.org/users/3215559/items/3K3QTBP8"],"uri":["http://zotero.org/users/3215559/items/3K3QTBP8"],"itemData":{"id":1491,"type":"report","event-place":"Washington, DC","number":"51","publisher":"World Bank","publisher-place":"Washington, DC","title":"EDUCO: Un programa de eduación administrado por la comunidad en las zonas rurales de El Salvador (1991-2003)","author":[{"family":"Meza","given":"Darlyn"},{"family":"Guzman","given":"José L."},{"family":"De Varela","given":"Lorena"}],"issued":{"date-parts":[["2004"]]}}},{"id":2439,"uris":["http://zotero.org/users/3215559/items/GJUU2D7A"],"uri":["http://zotero.org/users/3215559/items/GJUU2D7A"],"itemData":{"id":2439,"type":"chapter","container-title":"Education and Development: Tradition and Innovation","event-place":"London","publisher":"Cassell","publisher-place":"London","title":"The Role of the Community in Expanding Educational Opportunities: The EDUCO Schools in El Salvador","volume":"Equity and Excellence in Education for Development","author":[{"family":"Reimers","given":"Fernando"}],"editor":[{"family":"Lynch","given":"James"},{"family":"Modgil","given":"Celia"},{"family":"Mogdil","given":"Sohan"}],"issued":{"date-parts":[["1997"]]}}},{"id":2933,"uris":["http://zotero.org/users/3215559/items/D57HX2H6"],"uri":["http://zotero.org/users/3215559/items/D57HX2H6"],"itemData":{"id":2933,"type":"chapter","container-title":"Incentives to Improve Teaching","event-place":"Washington, DC","publisher":"World Bank","publisher-place":"Washington, DC","title":"Decentralization of Education, Teacher Behavior, and Outcomes: The Case of El Salvador’s EDUCO Program","author":[{"family":"Sawada","given":"Yasuyuki"},{"family":"Ragatz","given":"Andrew"}],"editor":[{"family":"Vegas","given":"Emiliana"}],"issued":{"date-parts":[["2005"]]}}}],"schema":"https://github.com/citation-style-language/schema/raw/master/csl-citation.json"} </w:instrText>
+      </w:r>
+      <w:r>
+        <w:rPr>
+          <w:rFonts w:ascii="Times New Roman" w:hAnsi="Times New Roman" w:cs="Times New Roman"/>
+        </w:rPr>
+        <w:fldChar w:fldCharType="separate"/>
+      </w:r>
+      <w:r>
+        <w:rPr>
+          <w:rFonts w:ascii="Times New Roman" w:hAnsi="Times New Roman" w:cs="Times New Roman"/>
+          <w:noProof/>
+        </w:rPr>
+        <w:t xml:space="preserve">(Jimenez and Sawada 1998; Meza, Guzman, and De Varela </w:t>
+      </w:r>
+      <w:r>
+        <w:rPr>
+          <w:rFonts w:ascii="Times New Roman" w:hAnsi="Times New Roman" w:cs="Times New Roman"/>
+          <w:noProof/>
+        </w:rPr>
+        <w:lastRenderedPageBreak/>
+        <w:t>2004; Reimers 1997; Sawada and Ragatz 2005)</w:t>
+      </w:r>
+      <w:r>
+        <w:rPr>
+          <w:rFonts w:ascii="Times New Roman" w:hAnsi="Times New Roman" w:cs="Times New Roman"/>
+        </w:rPr>
+        <w:fldChar w:fldCharType="end"/>
+      </w:r>
+      <w:r>
+        <w:rPr>
+          <w:rFonts w:ascii="Times New Roman" w:hAnsi="Times New Roman" w:cs="Times New Roman"/>
+        </w:rPr>
+        <w:t xml:space="preserve">, not the political origins of these programs. Edwards </w:t>
+      </w:r>
+      <w:r>
+        <w:rPr>
+          <w:rFonts w:ascii="Times New Roman" w:hAnsi="Times New Roman" w:cs="Times New Roman"/>
+        </w:rPr>
+        <w:fldChar w:fldCharType="begin"/>
+      </w:r>
+      <w:r>
+        <w:rPr>
+          <w:rFonts w:ascii="Times New Roman" w:hAnsi="Times New Roman" w:cs="Times New Roman"/>
+        </w:rPr>
+        <w:instrText xml:space="preserve"> ADDIN ZOTERO_ITEM CSL_CITATION {"citationID":"vRcBNfkf","properties":{"formattedCitation":"(2017)","plainCitation":"(2017)","noteIndex":0},"citationItems":[{"id":2147,"uris":["http://zotero.org/users/3215559/items/R9LYWYDL"],"uri":["http://zotero.org/users/3215559/items/R9LYWYDL"],"itemData":{"id":2147,"type":"book","abstract":"This book provides new insights into the phenomena of global education policies and international policy transfer. While both of these issues have gained popularity in the field of international and comparative education, there remains much that we do not know. In particular, while numerous studies have been produced which examine how global education policies—such as vouchers, charter schools, conditional-cash transfers, standardized testing, child-centered pedagogy, etc.—are implemented globally, we lack research which illuminates the origins and evolution of such policies. The book addresses this critical gap in our knowledge by looking at multiple aspects of the trajectory of a particular policy which was born in El Salvador in the early 1990s and subsequently went global. Edwards explicitly analyzes the trajectory of global education policy with reference to the role of international organizations and within the larger international political and economic dynamics that affected the overall country context of El Salvador.","number-of-pages":"318","publisher":"Springer","title":"The Trajectory of Global Education Policy: Community-Based Management in El Salvador and the Global Reform Agenda","title-short":"The Trajectory of Global Education Policy","author":[{"family":"Edwards Jr","given":"D. Brent"}],"issued":{"date-parts":[["2017",9,25]]}},"suppress-author":true}],"schema":"https://github.com/citation-style-language/schema/raw/master/csl-citation.json"} </w:instrText>
+      </w:r>
+      <w:r>
+        <w:rPr>
+          <w:rFonts w:ascii="Times New Roman" w:hAnsi="Times New Roman" w:cs="Times New Roman"/>
+        </w:rPr>
+        <w:fldChar w:fldCharType="separate"/>
+      </w:r>
+      <w:r>
+        <w:rPr>
+          <w:rFonts w:ascii="Times New Roman" w:hAnsi="Times New Roman" w:cs="Times New Roman"/>
+          <w:noProof/>
+        </w:rPr>
+        <w:t>(2017)</w:t>
+      </w:r>
+      <w:r>
+        <w:rPr>
+          <w:rFonts w:ascii="Times New Roman" w:hAnsi="Times New Roman" w:cs="Times New Roman"/>
+        </w:rPr>
+        <w:fldChar w:fldCharType="end"/>
+      </w:r>
+      <w:r>
+        <w:rPr>
+          <w:rFonts w:ascii="Times New Roman" w:hAnsi="Times New Roman" w:cs="Times New Roman"/>
+        </w:rPr>
+        <w:t xml:space="preserve">, an education scholar, does study the politics of EDUCO but from the vantage point of critical international political economy. His emphasis is on how international organizations shaped and packaged EDUCO for “export” to other countries. </w:t>
+      </w:r>
+      <w:r>
+        <w:rPr>
+          <w:rFonts w:ascii="Times New Roman" w:hAnsi="Times New Roman" w:cs="Times New Roman"/>
+        </w:rPr>
+        <w:t xml:space="preserve">Nonetheless he is cited in my piece and informs much of my analysis. </w:t>
+      </w:r>
+    </w:p>
+    <w:p>
+      <w:pPr>
+        <w:rPr>
+          <w:rFonts w:ascii="Times New Roman" w:hAnsi="Times New Roman" w:cs="Times New Roman"/>
+        </w:rPr>
+      </w:pPr>
+    </w:p>
+    <w:p>
+      <w:pPr>
+        <w:rPr>
+          <w:rFonts w:ascii="Times New Roman" w:hAnsi="Times New Roman" w:cs="Times New Roman"/>
+        </w:rPr>
+      </w:pPr>
+      <w:r>
+        <w:rPr>
+          <w:rFonts w:ascii="Times New Roman" w:hAnsi="Times New Roman" w:cs="Times New Roman"/>
+        </w:rPr>
+        <w:t>As to Nicaragua</w:t>
+      </w:r>
+      <w:r>
+        <w:rPr>
+          <w:rFonts w:ascii="Times New Roman" w:hAnsi="Times New Roman" w:cs="Times New Roman"/>
+        </w:rPr>
+        <w:t xml:space="preserve"> more specifically</w:t>
+      </w:r>
+      <w:r>
+        <w:rPr>
+          <w:rFonts w:ascii="Times New Roman" w:hAnsi="Times New Roman" w:cs="Times New Roman"/>
+        </w:rPr>
+        <w:t xml:space="preserve">, </w:t>
+      </w:r>
+      <w:r>
+        <w:rPr>
+          <w:rFonts w:ascii="Times New Roman" w:hAnsi="Times New Roman" w:cs="Times New Roman"/>
+        </w:rPr>
+        <w:t>a review of the</w:t>
+      </w:r>
+      <w:r>
+        <w:rPr>
+          <w:rFonts w:ascii="Times New Roman" w:hAnsi="Times New Roman" w:cs="Times New Roman"/>
+        </w:rPr>
+        <w:t xml:space="preserve"> secondary</w:t>
+      </w:r>
+      <w:r>
+        <w:rPr>
+          <w:rFonts w:ascii="Times New Roman" w:hAnsi="Times New Roman" w:cs="Times New Roman"/>
+        </w:rPr>
+        <w:t xml:space="preserve"> literature on education decentralization in that country </w:t>
+      </w:r>
+      <w:r>
+        <w:rPr>
+          <w:rFonts w:ascii="Times New Roman" w:hAnsi="Times New Roman" w:cs="Times New Roman"/>
+        </w:rPr>
+        <w:t>suggests that my argument could explain its decentralization program as well</w:t>
+      </w:r>
+      <w:r>
+        <w:rPr>
+          <w:rFonts w:ascii="Times New Roman" w:hAnsi="Times New Roman" w:cs="Times New Roman"/>
+        </w:rPr>
+        <w:t xml:space="preserve">. First, the </w:t>
+      </w:r>
+      <w:r>
+        <w:rPr>
+          <w:rFonts w:ascii="Times New Roman" w:hAnsi="Times New Roman" w:cs="Times New Roman"/>
+        </w:rPr>
+        <w:t>decentralization program was initially</w:t>
+      </w:r>
+      <w:r>
+        <w:rPr>
+          <w:rFonts w:ascii="Times New Roman" w:hAnsi="Times New Roman" w:cs="Times New Roman"/>
+        </w:rPr>
+        <w:t xml:space="preserve"> couched in technical terms: the expansion of and increased efficiency in public education </w:t>
+      </w:r>
+      <w:r>
+        <w:rPr>
+          <w:rFonts w:ascii="Times New Roman" w:hAnsi="Times New Roman" w:cs="Times New Roman"/>
+        </w:rPr>
+        <w:fldChar w:fldCharType="begin"/>
+      </w:r>
+      <w:r>
+        <w:rPr>
+          <w:rFonts w:ascii="Times New Roman" w:hAnsi="Times New Roman" w:cs="Times New Roman"/>
+        </w:rPr>
+        <w:instrText xml:space="preserve"> ADDIN ZOTERO_ITEM CSL_CITATION {"citationID":"CxCuKldh","properties":{"formattedCitation":"(Arcia and Belli 1990)","plainCitation":"(Arcia and Belli 1990)","noteIndex":0},"citationItems":[{"id":3981,"uris":["http://zotero.org/users/3215559/items/4ESEUEB8"],"uri":["http://zotero.org/users/3215559/items/4ESEUEB8"],"itemData":{"id":3981,"type":"report","event-place":"Washington, DC","number":"20937","publisher":"The World Bank","publisher-place":"Washington, DC","title":"Rebuilding the Social Contract: School Autonomy in Nicaragua","author":[{"family":"Arcia","given":"Gustavo"},{"family":"Belli","given":"Humberto"}],"issued":{"date-parts":[["1990"]]}}}],"schema":"https://github.com/citation-style-language/schema/raw/master/csl-citation.json"} </w:instrText>
+      </w:r>
+      <w:r>
+        <w:rPr>
+          <w:rFonts w:ascii="Times New Roman" w:hAnsi="Times New Roman" w:cs="Times New Roman"/>
+        </w:rPr>
+        <w:fldChar w:fldCharType="separate"/>
+      </w:r>
+      <w:r>
+        <w:rPr>
+          <w:rFonts w:ascii="Times New Roman" w:hAnsi="Times New Roman" w:cs="Times New Roman"/>
+          <w:noProof/>
+        </w:rPr>
+        <w:t>(Arcia and Belli 1990)</w:t>
+      </w:r>
+      <w:r>
+        <w:rPr>
+          <w:rFonts w:ascii="Times New Roman" w:hAnsi="Times New Roman" w:cs="Times New Roman"/>
+        </w:rPr>
+        <w:fldChar w:fldCharType="end"/>
+      </w:r>
+      <w:r>
+        <w:rPr>
+          <w:rFonts w:ascii="Times New Roman" w:hAnsi="Times New Roman" w:cs="Times New Roman"/>
+        </w:rPr>
+        <w:t xml:space="preserve">. Second, </w:t>
+      </w:r>
+      <w:r>
+        <w:rPr>
+          <w:rFonts w:ascii="Times New Roman" w:hAnsi="Times New Roman" w:cs="Times New Roman"/>
+        </w:rPr>
+        <w:t xml:space="preserve">the government advanced the project in the absence of concurrent </w:t>
+      </w:r>
+      <w:r>
+        <w:rPr>
+          <w:rFonts w:ascii="Times New Roman" w:hAnsi="Times New Roman" w:cs="Times New Roman"/>
+        </w:rPr>
+        <w:t xml:space="preserve">political or fiscal </w:t>
+      </w:r>
+      <w:r>
+        <w:rPr>
+          <w:rFonts w:ascii="Times New Roman" w:hAnsi="Times New Roman" w:cs="Times New Roman"/>
+        </w:rPr>
+        <w:t>devolution; as such it looks a lot like EDUCO</w:t>
+      </w:r>
+      <w:r>
+        <w:rPr>
+          <w:rFonts w:ascii="Times New Roman" w:hAnsi="Times New Roman" w:cs="Times New Roman"/>
+        </w:rPr>
+        <w:t xml:space="preserve"> </w:t>
+      </w:r>
+      <w:r>
+        <w:rPr>
+          <w:rFonts w:ascii="Times New Roman" w:hAnsi="Times New Roman" w:cs="Times New Roman"/>
+        </w:rPr>
+        <w:fldChar w:fldCharType="begin"/>
+      </w:r>
+      <w:r>
+        <w:rPr>
+          <w:rFonts w:ascii="Times New Roman" w:hAnsi="Times New Roman" w:cs="Times New Roman"/>
+        </w:rPr>
+        <w:instrText xml:space="preserve"> ADDIN ZOTERO_ITEM CSL_CITATION {"citationID":"wHf1Z38J","properties":{"formattedCitation":"(Gershberg and Meade 2005)","plainCitation":"(Gershberg and Meade 2005)","noteIndex":0},"citationItems":[{"id":3979,"uris":["http://zotero.org/users/3215559/items/7GARP3IP"],"uri":["http://zotero.org/users/3215559/items/7GARP3IP"],"itemData":{"id":3979,"type":"article-journal","abstract":"The Nicaraguan Autonomous School Programme is notable among the growing number of school governance decentralization reforms in the Americas in the degree of control given to parents, especially in decisions regarding the allocation of school resources. Much of schools’ discretionary spending was accumulated through various school charges. This paper analyses rare school‐level budget data to determine the proportion of resources that derived from parental contributions and other school‐based commercial activity. We find the contributions to be significant, highly varied, and correlated with income. The results have implications for many decentralization reforms that encourage local contributions as part of both their financing and accountability strategies.","container-title":"Comparative Education","DOI":"10.1080/03050060500211658","ISSN":"0305-0068","issue":"3","note":"publisher: Routledge\n_eprint: https://doi.org/10.1080/03050060500211658","page":"291-308","source":"Taylor and Francis+NEJM","title":"Parental contributions, school‐level finances and decentralization: an analysis of Nicaraguan autonomous school budgets","title-short":"Parental contributions, school‐level finances and decentralization","volume":"41","author":[{"family":"Gershberg","given":"Alec Ian"},{"family":"Meade","given":"Ben"}],"issued":{"date-parts":[["2005",8,1]]}}}],"schema":"https://github.com/citation-style-language/schema/raw/master/csl-citation.json"} </w:instrText>
+      </w:r>
+      <w:r>
+        <w:rPr>
+          <w:rFonts w:ascii="Times New Roman" w:hAnsi="Times New Roman" w:cs="Times New Roman"/>
+        </w:rPr>
+        <w:fldChar w:fldCharType="separate"/>
+      </w:r>
+      <w:r>
+        <w:rPr>
+          <w:rFonts w:ascii="Times New Roman" w:hAnsi="Times New Roman" w:cs="Times New Roman"/>
+          <w:noProof/>
+        </w:rPr>
+        <w:t>(Gershberg and Meade 2005)</w:t>
+      </w:r>
+      <w:r>
+        <w:rPr>
+          <w:rFonts w:ascii="Times New Roman" w:hAnsi="Times New Roman" w:cs="Times New Roman"/>
+        </w:rPr>
+        <w:fldChar w:fldCharType="end"/>
+      </w:r>
+      <w:r>
+        <w:rPr>
+          <w:rFonts w:ascii="Times New Roman" w:hAnsi="Times New Roman" w:cs="Times New Roman"/>
+        </w:rPr>
+        <w:t xml:space="preserve">. Third, </w:t>
+      </w:r>
+      <w:r>
+        <w:rPr>
+          <w:rFonts w:ascii="Times New Roman" w:hAnsi="Times New Roman" w:cs="Times New Roman"/>
+        </w:rPr>
+        <w:t xml:space="preserve">as reported by </w:t>
+      </w:r>
+      <w:proofErr w:type="spellStart"/>
+      <w:r>
+        <w:rPr>
+          <w:rFonts w:ascii="Times New Roman" w:hAnsi="Times New Roman" w:cs="Times New Roman"/>
+        </w:rPr>
+        <w:t>Kubal</w:t>
+      </w:r>
+      <w:proofErr w:type="spellEnd"/>
+      <w:r>
+        <w:rPr>
+          <w:rFonts w:ascii="Times New Roman" w:hAnsi="Times New Roman" w:cs="Times New Roman"/>
+        </w:rPr>
+        <w:t xml:space="preserve"> </w:t>
+      </w:r>
+      <w:r>
+        <w:rPr>
+          <w:rFonts w:ascii="Times New Roman" w:hAnsi="Times New Roman" w:cs="Times New Roman"/>
+        </w:rPr>
+        <w:fldChar w:fldCharType="begin"/>
+      </w:r>
+      <w:r>
+        <w:rPr>
+          <w:rFonts w:ascii="Times New Roman" w:hAnsi="Times New Roman" w:cs="Times New Roman"/>
+        </w:rPr>
+        <w:instrText xml:space="preserve"> ADDIN ZOTERO_ITEM CSL_CITATION {"citationID":"hlXWGQ8k","properties":{"formattedCitation":"(2003)","plainCitation":"(2003)","noteIndex":0},"citationItems":[{"id":2978,"uris":["http://zotero.org/users/3215559/items/QSGX83XH"],"uri":["http://zotero.org/users/3215559/items/QSGX83XH"],"itemData":{"id":2978,"type":"paper-conference","abstract":"The Politics of Education Decentralization in Latin America: Rhetoric and Reality in Chile, Mexico, Argentina, and Nicaragua","container-title":"meeting of the Latin American Studies …","event":"Latin American Studies Association","event-place":"Dallas, TX","language":"en","publisher-place":"Dallas, TX","source":"www.academia.edu","title":"The Politics of Education Decentralization in Latin America: Rhetoric and Reality in Chile, Mexico, Argentina, and Nicaragua","title-short":"The Politics of Education Decentralization in Latin America","URL":"https://www.academia.edu/1753749/The_Politics_of_Education_Decentralization_in_Latin_America_Rhetoric_and_Reality_in_Chile_Mexico_Argentina_and_Nicaragua","author":[{"family":"Kubal","given":"Mary Rose"}],"accessed":{"date-parts":[["2020",3,25]]},"issued":{"date-parts":[["2003"]]}},"suppress-author":true}],"schema":"https://github.com/citation-style-language/schema/raw/master/csl-citation.json"} </w:instrText>
+      </w:r>
+      <w:r>
+        <w:rPr>
+          <w:rFonts w:ascii="Times New Roman" w:hAnsi="Times New Roman" w:cs="Times New Roman"/>
+        </w:rPr>
+        <w:fldChar w:fldCharType="separate"/>
+      </w:r>
+      <w:r>
+        <w:rPr>
+          <w:rFonts w:ascii="Times New Roman" w:hAnsi="Times New Roman" w:cs="Times New Roman"/>
+          <w:noProof/>
+        </w:rPr>
+        <w:t>(2003)</w:t>
+      </w:r>
+      <w:r>
+        <w:rPr>
+          <w:rFonts w:ascii="Times New Roman" w:hAnsi="Times New Roman" w:cs="Times New Roman"/>
+        </w:rPr>
+        <w:fldChar w:fldCharType="end"/>
+      </w:r>
+      <w:r>
+        <w:rPr>
+          <w:rFonts w:ascii="Times New Roman" w:hAnsi="Times New Roman" w:cs="Times New Roman"/>
+        </w:rPr>
+        <w:t xml:space="preserve">, </w:t>
+      </w:r>
+      <w:r>
+        <w:rPr>
+          <w:rFonts w:ascii="Times New Roman" w:hAnsi="Times New Roman" w:cs="Times New Roman"/>
+        </w:rPr>
+        <w:t xml:space="preserve">the program was pushed by </w:t>
+      </w:r>
+      <w:r>
+        <w:rPr>
+          <w:rFonts w:ascii="Times New Roman" w:hAnsi="Times New Roman" w:cs="Times New Roman"/>
+        </w:rPr>
+        <w:t xml:space="preserve">the incumbent, </w:t>
+      </w:r>
+      <w:r>
+        <w:rPr>
+          <w:rFonts w:ascii="Times New Roman" w:hAnsi="Times New Roman" w:cs="Times New Roman"/>
+        </w:rPr>
+        <w:t xml:space="preserve">conservative government (Chamorro’s) </w:t>
+      </w:r>
+      <w:r>
+        <w:rPr>
+          <w:rFonts w:ascii="Times New Roman" w:hAnsi="Times New Roman" w:cs="Times New Roman"/>
+        </w:rPr>
+        <w:t xml:space="preserve">and opposed by the Sandinista-aligned </w:t>
+      </w:r>
+      <w:r>
+        <w:rPr>
+          <w:rFonts w:ascii="Times New Roman" w:hAnsi="Times New Roman" w:cs="Times New Roman"/>
+        </w:rPr>
+        <w:t xml:space="preserve">teacher’s union. </w:t>
+      </w:r>
+      <w:r>
+        <w:rPr>
+          <w:rFonts w:ascii="Times New Roman" w:hAnsi="Times New Roman" w:cs="Times New Roman"/>
+        </w:rPr>
+        <w:t xml:space="preserve">There are other intriguing parallels and </w:t>
+      </w:r>
+      <w:r>
+        <w:rPr>
+          <w:rFonts w:ascii="Times New Roman" w:hAnsi="Times New Roman" w:cs="Times New Roman"/>
+        </w:rPr>
+        <w:t xml:space="preserve">a few key </w:t>
+      </w:r>
       <w:proofErr w:type="gramStart"/>
       <w:r>
         <w:rPr>
           <w:rFonts w:ascii="Times New Roman" w:hAnsi="Times New Roman" w:cs="Times New Roman"/>
         </w:rPr>
-        <w:t>whether or not</w:t>
+        <w:t>differences</w:t>
       </w:r>
       <w:proofErr w:type="gramEnd"/>
       <w:r>
         <w:rPr>
           <w:rFonts w:ascii="Times New Roman" w:hAnsi="Times New Roman" w:cs="Times New Roman"/>
         </w:rPr>
-        <w:t xml:space="preserve"> the cases are </w:t>
-      </w:r>
-      <w:r>
-        <w:rPr>
-          <w:rFonts w:ascii="Times New Roman" w:hAnsi="Times New Roman" w:cs="Times New Roman"/>
-        </w:rPr>
-        <w:t>comparable</w:t>
-      </w:r>
-      <w:r>
-        <w:rPr>
-          <w:rFonts w:ascii="Times New Roman" w:hAnsi="Times New Roman" w:cs="Times New Roman"/>
-        </w:rPr>
-        <w:t>.</w:t>
-      </w:r>
+        <w:t xml:space="preserve"> but I am afraid I have not done the work to properly understand the politics around it. </w:t>
+      </w:r>
+      <w:r>
+        <w:rPr>
+          <w:rFonts w:ascii="Times New Roman" w:hAnsi="Times New Roman" w:cs="Times New Roman"/>
+        </w:rPr>
+        <w:t xml:space="preserve">For example, the fact that Nicaragua features a more fragmented teacher union environment might either strengthen my argument or challenge it. </w:t>
+      </w:r>
+      <w:r>
+        <w:rPr>
+          <w:rFonts w:ascii="Times New Roman" w:hAnsi="Times New Roman" w:cs="Times New Roman"/>
+        </w:rPr>
+        <w:t xml:space="preserve">I have left this </w:t>
+      </w:r>
+      <w:r>
+        <w:rPr>
+          <w:rFonts w:ascii="Times New Roman" w:hAnsi="Times New Roman" w:cs="Times New Roman"/>
+        </w:rPr>
+        <w:t>task</w:t>
+      </w:r>
+      <w:r>
+        <w:rPr>
+          <w:rFonts w:ascii="Times New Roman" w:hAnsi="Times New Roman" w:cs="Times New Roman"/>
+        </w:rPr>
+        <w:t xml:space="preserve"> to</w:t>
+      </w:r>
+      <w:r>
+        <w:rPr>
+          <w:rFonts w:ascii="Times New Roman" w:hAnsi="Times New Roman" w:cs="Times New Roman"/>
+        </w:rPr>
+        <w:t xml:space="preserve"> future </w:t>
+      </w:r>
+      <w:proofErr w:type="gramStart"/>
+      <w:r>
+        <w:rPr>
+          <w:rFonts w:ascii="Times New Roman" w:hAnsi="Times New Roman" w:cs="Times New Roman"/>
+        </w:rPr>
+        <w:t>work</w:t>
+      </w:r>
+      <w:proofErr w:type="gramEnd"/>
       <w:r>
         <w:rPr>
           <w:rFonts w:ascii="Times New Roman" w:hAnsi="Times New Roman" w:cs="Times New Roman"/>
@@ -1459,107 +2282,13 @@
         <w:rPr>
           <w:rFonts w:ascii="Times New Roman" w:hAnsi="Times New Roman" w:cs="Times New Roman"/>
         </w:rPr>
-        <w:t>D</w:t>
-      </w:r>
-      <w:r>
-        <w:rPr>
-          <w:rFonts w:ascii="Times New Roman" w:hAnsi="Times New Roman" w:cs="Times New Roman"/>
-        </w:rPr>
-        <w:t xml:space="preserve">ata availability is challenging, so I select to provide information for the closest possible years. For the comparison on the two-party </w:t>
-      </w:r>
-      <w:proofErr w:type="gramStart"/>
-      <w:r>
-        <w:rPr>
-          <w:rFonts w:ascii="Times New Roman" w:hAnsi="Times New Roman" w:cs="Times New Roman"/>
-        </w:rPr>
-        <w:t>system</w:t>
-      </w:r>
-      <w:proofErr w:type="gramEnd"/>
-      <w:r>
-        <w:rPr>
-          <w:rFonts w:ascii="Times New Roman" w:hAnsi="Times New Roman" w:cs="Times New Roman"/>
-        </w:rPr>
-        <w:t xml:space="preserve"> I select the second election after “return to democracy” because this is the election that the parties fear, and that the demonstrates the establishment </w:t>
-      </w:r>
-      <w:r>
-        <w:rPr>
-          <w:rFonts w:ascii="Times New Roman" w:hAnsi="Times New Roman" w:cs="Times New Roman"/>
-        </w:rPr>
-        <w:t xml:space="preserve">of </w:t>
-      </w:r>
-      <w:r>
-        <w:rPr>
-          <w:rFonts w:ascii="Times New Roman" w:hAnsi="Times New Roman" w:cs="Times New Roman"/>
-        </w:rPr>
-        <w:t xml:space="preserve">(or perhaps return to) </w:t>
-      </w:r>
-      <w:r>
-        <w:rPr>
-          <w:rFonts w:ascii="Times New Roman" w:hAnsi="Times New Roman" w:cs="Times New Roman"/>
-        </w:rPr>
-        <w:t xml:space="preserve">the </w:t>
-      </w:r>
-      <w:r>
-        <w:rPr>
-          <w:rFonts w:ascii="Times New Roman" w:hAnsi="Times New Roman" w:cs="Times New Roman"/>
-        </w:rPr>
-        <w:t xml:space="preserve">two-party system. </w:t>
-      </w:r>
-      <w:r>
-        <w:rPr>
-          <w:rFonts w:ascii="Times New Roman" w:hAnsi="Times New Roman" w:cs="Times New Roman"/>
-        </w:rPr>
-        <w:t xml:space="preserve">While they are surely not perfect </w:t>
-      </w:r>
-      <w:r>
-        <w:rPr>
-          <w:rFonts w:ascii="Times New Roman" w:hAnsi="Times New Roman" w:cs="Times New Roman"/>
-        </w:rPr>
-        <w:t>clones</w:t>
-      </w:r>
-      <w:r>
-        <w:rPr>
-          <w:rFonts w:ascii="Times New Roman" w:hAnsi="Times New Roman" w:cs="Times New Roman"/>
-        </w:rPr>
-        <w:t xml:space="preserve">, they are quite similar on the analytical features I reference throughout. </w:t>
-      </w:r>
-    </w:p>
-    <w:p>
-      <w:pPr>
-        <w:rPr>
-          <w:rFonts w:ascii="Times New Roman" w:hAnsi="Times New Roman" w:cs="Times New Roman"/>
-        </w:rPr>
-      </w:pPr>
-    </w:p>
-    <w:p>
-      <w:pPr>
-        <w:rPr>
-          <w:rFonts w:ascii="Times New Roman" w:hAnsi="Times New Roman" w:cs="Times New Roman"/>
-        </w:rPr>
-      </w:pPr>
-      <w:r>
-        <w:rPr>
-          <w:rFonts w:ascii="Times New Roman" w:hAnsi="Times New Roman" w:cs="Times New Roman"/>
-        </w:rPr>
-        <w:t xml:space="preserve">I </w:t>
-      </w:r>
-      <w:r>
-        <w:rPr>
-          <w:rFonts w:ascii="Times New Roman" w:hAnsi="Times New Roman" w:cs="Times New Roman"/>
-        </w:rPr>
-        <w:t>will</w:t>
-      </w:r>
-      <w:r>
-        <w:rPr>
-          <w:rFonts w:ascii="Times New Roman" w:hAnsi="Times New Roman" w:cs="Times New Roman"/>
-        </w:rPr>
-        <w:t xml:space="preserve"> note that I had previously written “Low Primary Enrollment Rates” when I meant “Low Primary Completion Rates” which is what is referred to in-text. That has been corrected </w:t>
-      </w:r>
-      <w:r>
-        <w:rPr>
-          <w:rFonts w:ascii="Times New Roman" w:hAnsi="Times New Roman" w:cs="Times New Roman"/>
-        </w:rPr>
-        <w:t>in the revised manuscript</w:t>
+        <w:t>but</w:t>
+      </w:r>
+      <w:r>
+        <w:rPr>
+          <w:rFonts w:ascii="Times New Roman" w:hAnsi="Times New Roman" w:cs="Times New Roman"/>
+        </w:rPr>
+        <w:t xml:space="preserve"> I have made a nod to this end in the conclusion</w:t>
       </w:r>
       <w:r>
         <w:rPr>
@@ -1590,551 +2319,33 @@
         <w:rPr>
           <w:rFonts w:ascii="Times New Roman" w:hAnsi="Times New Roman" w:cs="Times New Roman"/>
         </w:rPr>
-        <w:t xml:space="preserve">Other </w:t>
-      </w:r>
-      <w:r>
-        <w:rPr>
-          <w:rFonts w:ascii="Times New Roman" w:hAnsi="Times New Roman" w:cs="Times New Roman"/>
-        </w:rPr>
-        <w:t>Cases</w:t>
-      </w:r>
-      <w:r>
-        <w:rPr>
-          <w:rFonts w:ascii="Times New Roman" w:hAnsi="Times New Roman" w:cs="Times New Roman"/>
-        </w:rPr>
-        <w:t>: “There is a good deal of secondary literature on education decentralization in Central America, specifically Nicaragua. Could this be used to inform the analysis? Seems similar (and possibly relevant) to the case of El Salvador.”</w:t>
-      </w:r>
-    </w:p>
-    <w:p>
-      <w:pPr>
-        <w:rPr>
-          <w:rFonts w:ascii="Times New Roman" w:hAnsi="Times New Roman" w:cs="Times New Roman"/>
-        </w:rPr>
-      </w:pPr>
-    </w:p>
-    <w:p>
-      <w:pPr>
-        <w:rPr>
-          <w:rFonts w:ascii="Times New Roman" w:hAnsi="Times New Roman" w:cs="Times New Roman"/>
-        </w:rPr>
-      </w:pPr>
-      <w:r>
-        <w:rPr>
-          <w:rFonts w:ascii="Times New Roman" w:hAnsi="Times New Roman" w:cs="Times New Roman"/>
-        </w:rPr>
-        <w:t>I thank the review for this point</w:t>
-      </w:r>
-      <w:r>
-        <w:rPr>
-          <w:rFonts w:ascii="Times New Roman" w:hAnsi="Times New Roman" w:cs="Times New Roman"/>
-        </w:rPr>
-        <w:t xml:space="preserve">. </w:t>
-      </w:r>
-      <w:r>
-        <w:rPr>
-          <w:rFonts w:ascii="Times New Roman" w:hAnsi="Times New Roman" w:cs="Times New Roman"/>
-        </w:rPr>
-        <w:t xml:space="preserve">Throughout the manuscript </w:t>
-      </w:r>
-      <w:r>
-        <w:rPr>
-          <w:rFonts w:ascii="Times New Roman" w:hAnsi="Times New Roman" w:cs="Times New Roman"/>
-        </w:rPr>
-        <w:t>I allude to the fact, but never really have the space to note, that t</w:t>
-      </w:r>
-      <w:r>
-        <w:rPr>
-          <w:rFonts w:ascii="Times New Roman" w:hAnsi="Times New Roman" w:cs="Times New Roman"/>
-        </w:rPr>
-        <w:t>here is</w:t>
-      </w:r>
-      <w:r>
-        <w:rPr>
-          <w:rFonts w:ascii="Times New Roman" w:hAnsi="Times New Roman" w:cs="Times New Roman"/>
-        </w:rPr>
-        <w:t xml:space="preserve"> </w:t>
-      </w:r>
-      <w:r>
-        <w:rPr>
-          <w:rFonts w:ascii="Times New Roman" w:hAnsi="Times New Roman" w:cs="Times New Roman"/>
-        </w:rPr>
-        <w:t xml:space="preserve">an extensive literature in economics and public policy on decentralization in Central America. Specifically, the case of EDUCO in El Salvador garnered much attention </w:t>
-      </w:r>
-      <w:r>
-        <w:rPr>
-          <w:rFonts w:ascii="Times New Roman" w:hAnsi="Times New Roman" w:cs="Times New Roman"/>
-        </w:rPr>
-        <w:t xml:space="preserve">in the 90s </w:t>
-      </w:r>
-      <w:r>
-        <w:rPr>
-          <w:rFonts w:ascii="Times New Roman" w:hAnsi="Times New Roman" w:cs="Times New Roman"/>
-        </w:rPr>
-        <w:t>from impact evaluation specialist</w:t>
-      </w:r>
-      <w:r>
-        <w:rPr>
-          <w:rFonts w:ascii="Times New Roman" w:hAnsi="Times New Roman" w:cs="Times New Roman"/>
-        </w:rPr>
-        <w:t>s</w:t>
-      </w:r>
-      <w:r>
-        <w:rPr>
-          <w:rFonts w:ascii="Times New Roman" w:hAnsi="Times New Roman" w:cs="Times New Roman"/>
-        </w:rPr>
-        <w:t xml:space="preserve">. However, these studies </w:t>
-      </w:r>
-      <w:r>
-        <w:rPr>
-          <w:rFonts w:ascii="Times New Roman" w:hAnsi="Times New Roman" w:cs="Times New Roman"/>
-        </w:rPr>
-        <w:t>focus on</w:t>
-      </w:r>
-      <w:r>
-        <w:rPr>
-          <w:rFonts w:ascii="Times New Roman" w:hAnsi="Times New Roman" w:cs="Times New Roman"/>
-        </w:rPr>
-        <w:t xml:space="preserve"> the effects of the program on learning</w:t>
-      </w:r>
-      <w:r>
-        <w:rPr>
-          <w:rFonts w:ascii="Times New Roman" w:hAnsi="Times New Roman" w:cs="Times New Roman"/>
-        </w:rPr>
-        <w:t xml:space="preserve"> </w:t>
-      </w:r>
-      <w:r>
-        <w:rPr>
-          <w:rFonts w:ascii="Times New Roman" w:hAnsi="Times New Roman" w:cs="Times New Roman"/>
-        </w:rPr>
-        <w:fldChar w:fldCharType="begin"/>
-      </w:r>
-      <w:r>
-        <w:rPr>
-          <w:rFonts w:ascii="Times New Roman" w:hAnsi="Times New Roman" w:cs="Times New Roman"/>
-        </w:rPr>
-        <w:instrText xml:space="preserve"> ADDIN ZOTERO_ITEM CSL_CITATION {"citationID":"1klUKfUF","properties":{"formattedCitation":"(Jimenez and Sawada 1998; Meza, Guzman, and De Varela 2004; Reimers 1997; Sawada and Ragatz 2005)","plainCitation":"(Jimenez and Sawada 1998; Meza, Guzman, and De Varela 2004; Reimers 1997; Sawada and Ragatz 2005)","noteIndex":0},"citationItems":[{"id":1260,"uris":["http://zotero.org/users/3215559/items/BQ3W6B97"],"uri":["http://zotero.org/users/3215559/items/BQ3W6B97"],"itemData":{"id":1260,"type":"report","collection-title":"Impact Evaluation of Education Reforms","event-place":"Washington, DC","number":"8","publisher":"World Bank","publisher-place":"Washington, DC","title":"Do Community-Managed Schools Work? An Evaluation of El Salvador’s EDUCO Program","author":[{"family":"Jimenez","given":"Emmanuel"},{"family":"Sawada","given":"Yasuyuki"}],"issued":{"date-parts":[["1998"]]}}},{"id":1491,"uris":["http://zotero.org/users/3215559/items/3K3QTBP8"],"uri":["http://zotero.org/users/3215559/items/3K3QTBP8"],"itemData":{"id":1491,"type":"report","event-place":"Washington, DC","number":"51","publisher":"World Bank","publisher-place":"Washington, DC","title":"EDUCO: Un programa de eduación administrado por la comunidad en las zonas rurales de El Salvador (1991-2003)","author":[{"family":"Meza","given":"Darlyn"},{"family":"Guzman","given":"José L."},{"family":"De Varela","given":"Lorena"}],"issued":{"date-parts":[["2004"]]}}},{"id":2439,"uris":["http://zotero.org/users/3215559/items/GJUU2D7A"],"uri":["http://zotero.org/users/3215559/items/GJUU2D7A"],"itemData":{"id":2439,"type":"chapter","container-title":"Education and Development: Tradition and Innovation","event-place":"London","publisher":"Cassell","publisher-place":"London","title":"The Role of the Community in Expanding Educational Opportunities: The EDUCO Schools in El Salvador","volume":"Equity and Excellence in Education for Development","author":[{"family":"Reimers","given":"Fernando"}],"editor":[{"family":"Lynch","given":"James"},{"family":"Modgil","given":"Celia"},{"family":"Mogdil","given":"Sohan"}],"issued":{"date-parts":[["1997"]]}}},{"id":2933,"uris":["http://zotero.org/users/3215559/items/D57HX2H6"],"uri":["http://zotero.org/users/3215559/items/D57HX2H6"],"itemData":{"id":2933,"type":"chapter","container-title":"Incentives to Improve Teaching","event-place":"Washington, DC","publisher":"World Bank","publisher-place":"Washington, DC","title":"Decentralization of Education, Teacher Behavior, and Outcomes: The Case of El Salvador’s EDUCO Program","author":[{"family":"Sawada","given":"Yasuyuki"},{"family":"Ragatz","given":"Andrew"}],"editor":[{"family":"Vegas","given":"Emiliana"}],"issued":{"date-parts":[["2005"]]}}}],"schema":"https://github.com/citation-style-language/schema/raw/master/csl-citation.json"} </w:instrText>
-      </w:r>
-      <w:r>
-        <w:rPr>
-          <w:rFonts w:ascii="Times New Roman" w:hAnsi="Times New Roman" w:cs="Times New Roman"/>
-        </w:rPr>
-        <w:fldChar w:fldCharType="separate"/>
-      </w:r>
-      <w:r>
-        <w:rPr>
-          <w:rFonts w:ascii="Times New Roman" w:hAnsi="Times New Roman" w:cs="Times New Roman"/>
-          <w:noProof/>
-        </w:rPr>
-        <w:t>(Jimenez and Sawada 1998; Meza, Guzman, and De Varela 2004; Reimers 1997; Sawada and Ragatz 2005)</w:t>
-      </w:r>
-      <w:r>
-        <w:rPr>
-          <w:rFonts w:ascii="Times New Roman" w:hAnsi="Times New Roman" w:cs="Times New Roman"/>
-        </w:rPr>
-        <w:fldChar w:fldCharType="end"/>
-      </w:r>
-      <w:r>
-        <w:rPr>
-          <w:rFonts w:ascii="Times New Roman" w:hAnsi="Times New Roman" w:cs="Times New Roman"/>
-        </w:rPr>
-        <w:t xml:space="preserve">, not the political origins of these programs. Edwards </w:t>
-      </w:r>
-      <w:r>
-        <w:rPr>
-          <w:rFonts w:ascii="Times New Roman" w:hAnsi="Times New Roman" w:cs="Times New Roman"/>
-        </w:rPr>
-        <w:fldChar w:fldCharType="begin"/>
-      </w:r>
-      <w:r>
-        <w:rPr>
-          <w:rFonts w:ascii="Times New Roman" w:hAnsi="Times New Roman" w:cs="Times New Roman"/>
-        </w:rPr>
-        <w:instrText xml:space="preserve"> ADDIN ZOTERO_ITEM CSL_CITATION {"citationID":"vRcBNfkf","properties":{"formattedCitation":"(2017)","plainCitation":"(2017)","noteIndex":0},"citationItems":[{"id":2147,"uris":["http://zotero.org/users/3215559/items/R9LYWYDL"],"uri":["http://zotero.org/users/3215559/items/R9LYWYDL"],"itemData":{"id":2147,"type":"book","abstract":"This book provides new insights into the phenomena of global education policies and international policy transfer. While both of these issues have gained popularity in the field of international and comparative education, there remains much that we do not know. In particular, while numerous studies have been produced which examine how global education policies—such as vouchers, charter schools, conditional-cash transfers, standardized testing, child-centered pedagogy, etc.—are implemented globally, we lack research which illuminates the origins and evolution of such policies. The book addresses this critical gap in our knowledge by looking at multiple aspects of the trajectory of a particular policy which was born in El Salvador in the early 1990s and subsequently went global. Edwards explicitly analyzes the trajectory of global education policy with reference to the role of international organizations and within the larger international political and economic dynamics that affected the overall country context of El Salvador.","number-of-pages":"318","publisher":"Springer","title":"The Trajectory of Global Education Policy: Community-Based Management in El Salvador and the Global Reform Agenda","title-short":"The Trajectory of Global Education Policy","author":[{"family":"Edwards Jr","given":"D. Brent"}],"issued":{"date-parts":[["2017",9,25]]}},"suppress-author":true}],"schema":"https://github.com/citation-style-language/schema/raw/master/csl-citation.json"} </w:instrText>
-      </w:r>
-      <w:r>
-        <w:rPr>
-          <w:rFonts w:ascii="Times New Roman" w:hAnsi="Times New Roman" w:cs="Times New Roman"/>
-        </w:rPr>
-        <w:fldChar w:fldCharType="separate"/>
-      </w:r>
-      <w:r>
-        <w:rPr>
-          <w:rFonts w:ascii="Times New Roman" w:hAnsi="Times New Roman" w:cs="Times New Roman"/>
-          <w:noProof/>
-        </w:rPr>
-        <w:t>(2017)</w:t>
-      </w:r>
-      <w:r>
-        <w:rPr>
-          <w:rFonts w:ascii="Times New Roman" w:hAnsi="Times New Roman" w:cs="Times New Roman"/>
-        </w:rPr>
-        <w:fldChar w:fldCharType="end"/>
-      </w:r>
-      <w:r>
-        <w:rPr>
-          <w:rFonts w:ascii="Times New Roman" w:hAnsi="Times New Roman" w:cs="Times New Roman"/>
-        </w:rPr>
-        <w:t xml:space="preserve">, an education scholar, does study the politics of EDUCO but from the vantage point of critical international political economy. His emphasis is on how international organizations shaped and packaged EDUCO for “export” to other countries. </w:t>
-      </w:r>
-      <w:r>
-        <w:rPr>
-          <w:rFonts w:ascii="Times New Roman" w:hAnsi="Times New Roman" w:cs="Times New Roman"/>
-        </w:rPr>
-        <w:t xml:space="preserve">Nonetheless he is cited in my piece and informs much of my analysis. </w:t>
-      </w:r>
-    </w:p>
-    <w:p>
-      <w:pPr>
-        <w:rPr>
-          <w:rFonts w:ascii="Times New Roman" w:hAnsi="Times New Roman" w:cs="Times New Roman"/>
-        </w:rPr>
-      </w:pPr>
-    </w:p>
-    <w:p>
-      <w:pPr>
-        <w:rPr>
-          <w:rFonts w:ascii="Times New Roman" w:hAnsi="Times New Roman" w:cs="Times New Roman"/>
-        </w:rPr>
-      </w:pPr>
-      <w:r>
-        <w:rPr>
-          <w:rFonts w:ascii="Times New Roman" w:hAnsi="Times New Roman" w:cs="Times New Roman"/>
-        </w:rPr>
-        <w:t>As to Nicaragua</w:t>
-      </w:r>
-      <w:r>
-        <w:rPr>
-          <w:rFonts w:ascii="Times New Roman" w:hAnsi="Times New Roman" w:cs="Times New Roman"/>
-        </w:rPr>
-        <w:t xml:space="preserve"> more specifically</w:t>
-      </w:r>
-      <w:r>
-        <w:rPr>
-          <w:rFonts w:ascii="Times New Roman" w:hAnsi="Times New Roman" w:cs="Times New Roman"/>
-        </w:rPr>
-        <w:t xml:space="preserve">, </w:t>
-      </w:r>
-      <w:r>
-        <w:rPr>
-          <w:rFonts w:ascii="Times New Roman" w:hAnsi="Times New Roman" w:cs="Times New Roman"/>
-        </w:rPr>
-        <w:t>a review of the</w:t>
-      </w:r>
-      <w:r>
-        <w:rPr>
-          <w:rFonts w:ascii="Times New Roman" w:hAnsi="Times New Roman" w:cs="Times New Roman"/>
-        </w:rPr>
-        <w:t xml:space="preserve"> secondary</w:t>
-      </w:r>
-      <w:r>
-        <w:rPr>
-          <w:rFonts w:ascii="Times New Roman" w:hAnsi="Times New Roman" w:cs="Times New Roman"/>
-        </w:rPr>
-        <w:t xml:space="preserve"> literature on education decentralization in that country </w:t>
-      </w:r>
-      <w:r>
-        <w:rPr>
-          <w:rFonts w:ascii="Times New Roman" w:hAnsi="Times New Roman" w:cs="Times New Roman"/>
-        </w:rPr>
-        <w:t>suggests that my argument could explain its decentralization program as well</w:t>
-      </w:r>
-      <w:r>
-        <w:rPr>
-          <w:rFonts w:ascii="Times New Roman" w:hAnsi="Times New Roman" w:cs="Times New Roman"/>
-        </w:rPr>
-        <w:t xml:space="preserve">. First, the </w:t>
-      </w:r>
-      <w:r>
-        <w:rPr>
-          <w:rFonts w:ascii="Times New Roman" w:hAnsi="Times New Roman" w:cs="Times New Roman"/>
-        </w:rPr>
-        <w:t>decentralization program was initially</w:t>
-      </w:r>
-      <w:r>
-        <w:rPr>
-          <w:rFonts w:ascii="Times New Roman" w:hAnsi="Times New Roman" w:cs="Times New Roman"/>
-        </w:rPr>
-        <w:t xml:space="preserve"> couched in technical terms: the expansion of and increased efficiency in public education </w:t>
-      </w:r>
-      <w:r>
-        <w:rPr>
-          <w:rFonts w:ascii="Times New Roman" w:hAnsi="Times New Roman" w:cs="Times New Roman"/>
-        </w:rPr>
-        <w:fldChar w:fldCharType="begin"/>
-      </w:r>
-      <w:r>
-        <w:rPr>
-          <w:rFonts w:ascii="Times New Roman" w:hAnsi="Times New Roman" w:cs="Times New Roman"/>
-        </w:rPr>
-        <w:instrText xml:space="preserve"> ADDIN ZOTERO_ITEM CSL_CITATION {"citationID":"CxCuKldh","properties":{"formattedCitation":"(Arcia and Belli 1990)","plainCitation":"(Arcia and Belli 1990)","noteIndex":0},"citationItems":[{"id":3981,"uris":["http://zotero.org/users/3215559/items/4ESEUEB8"],"uri":["http://zotero.org/users/3215559/items/4ESEUEB8"],"itemData":{"id":3981,"type":"report","event-place":"Washington, DC","number":"20937","publisher":"The World Bank","publisher-place":"Washington, DC","title":"Rebuilding the Social Contract: School Autonomy in Nicaragua","author":[{"family":"Arcia","given":"Gustavo"},{"family":"Belli","given":"Humberto"}],"issued":{"date-parts":[["1990"]]}}}],"schema":"https://github.com/citation-style-language/schema/raw/master/csl-citation.json"} </w:instrText>
-      </w:r>
-      <w:r>
-        <w:rPr>
-          <w:rFonts w:ascii="Times New Roman" w:hAnsi="Times New Roman" w:cs="Times New Roman"/>
-        </w:rPr>
-        <w:fldChar w:fldCharType="separate"/>
-      </w:r>
-      <w:r>
-        <w:rPr>
-          <w:rFonts w:ascii="Times New Roman" w:hAnsi="Times New Roman" w:cs="Times New Roman"/>
-          <w:noProof/>
-        </w:rPr>
-        <w:t>(Arcia and Belli 1990)</w:t>
-      </w:r>
-      <w:r>
-        <w:rPr>
-          <w:rFonts w:ascii="Times New Roman" w:hAnsi="Times New Roman" w:cs="Times New Roman"/>
-        </w:rPr>
-        <w:fldChar w:fldCharType="end"/>
-      </w:r>
-      <w:r>
-        <w:rPr>
-          <w:rFonts w:ascii="Times New Roman" w:hAnsi="Times New Roman" w:cs="Times New Roman"/>
-        </w:rPr>
-        <w:t xml:space="preserve">. Second, </w:t>
-      </w:r>
-      <w:r>
-        <w:rPr>
-          <w:rFonts w:ascii="Times New Roman" w:hAnsi="Times New Roman" w:cs="Times New Roman"/>
-        </w:rPr>
-        <w:t xml:space="preserve">the government advanced the project in the absence of concurrent </w:t>
-      </w:r>
-      <w:r>
-        <w:rPr>
-          <w:rFonts w:ascii="Times New Roman" w:hAnsi="Times New Roman" w:cs="Times New Roman"/>
-        </w:rPr>
-        <w:t xml:space="preserve">political or fiscal </w:t>
-      </w:r>
-      <w:r>
-        <w:rPr>
-          <w:rFonts w:ascii="Times New Roman" w:hAnsi="Times New Roman" w:cs="Times New Roman"/>
-        </w:rPr>
-        <w:t xml:space="preserve">devolution; as </w:t>
-      </w:r>
-      <w:r>
-        <w:rPr>
-          <w:rFonts w:ascii="Times New Roman" w:hAnsi="Times New Roman" w:cs="Times New Roman"/>
-        </w:rPr>
-        <w:lastRenderedPageBreak/>
-        <w:t>such it looks a lot like EDUCO</w:t>
-      </w:r>
-      <w:r>
-        <w:rPr>
-          <w:rFonts w:ascii="Times New Roman" w:hAnsi="Times New Roman" w:cs="Times New Roman"/>
-        </w:rPr>
-        <w:t xml:space="preserve"> </w:t>
-      </w:r>
-      <w:r>
-        <w:rPr>
-          <w:rFonts w:ascii="Times New Roman" w:hAnsi="Times New Roman" w:cs="Times New Roman"/>
-        </w:rPr>
-        <w:fldChar w:fldCharType="begin"/>
-      </w:r>
-      <w:r>
-        <w:rPr>
-          <w:rFonts w:ascii="Times New Roman" w:hAnsi="Times New Roman" w:cs="Times New Roman"/>
-        </w:rPr>
-        <w:instrText xml:space="preserve"> ADDIN ZOTERO_ITEM CSL_CITATION {"citationID":"wHf1Z38J","properties":{"formattedCitation":"(Gershberg and Meade 2005)","plainCitation":"(Gershberg and Meade 2005)","noteIndex":0},"citationItems":[{"id":3979,"uris":["http://zotero.org/users/3215559/items/7GARP3IP"],"uri":["http://zotero.org/users/3215559/items/7GARP3IP"],"itemData":{"id":3979,"type":"article-journal","abstract":"The Nicaraguan Autonomous School Programme is notable among the growing number of school governance decentralization reforms in the Americas in the degree of control given to parents, especially in decisions regarding the allocation of school resources. Much of schools’ discretionary spending was accumulated through various school charges. This paper analyses rare school‐level budget data to determine the proportion of resources that derived from parental contributions and other school‐based commercial activity. We find the contributions to be significant, highly varied, and correlated with income. The results have implications for many decentralization reforms that encourage local contributions as part of both their financing and accountability strategies.","container-title":"Comparative Education","DOI":"10.1080/03050060500211658","ISSN":"0305-0068","issue":"3","note":"publisher: Routledge\n_eprint: https://doi.org/10.1080/03050060500211658","page":"291-308","source":"Taylor and Francis+NEJM","title":"Parental contributions, school‐level finances and decentralization: an analysis of Nicaraguan autonomous school budgets","title-short":"Parental contributions, school‐level finances and decentralization","volume":"41","author":[{"family":"Gershberg","given":"Alec Ian"},{"family":"Meade","given":"Ben"}],"issued":{"date-parts":[["2005",8,1]]}}}],"schema":"https://github.com/citation-style-language/schema/raw/master/csl-citation.json"} </w:instrText>
-      </w:r>
-      <w:r>
-        <w:rPr>
-          <w:rFonts w:ascii="Times New Roman" w:hAnsi="Times New Roman" w:cs="Times New Roman"/>
-        </w:rPr>
-        <w:fldChar w:fldCharType="separate"/>
-      </w:r>
-      <w:r>
-        <w:rPr>
-          <w:rFonts w:ascii="Times New Roman" w:hAnsi="Times New Roman" w:cs="Times New Roman"/>
-          <w:noProof/>
-        </w:rPr>
-        <w:t>(Gershberg and Meade 2005)</w:t>
-      </w:r>
-      <w:r>
-        <w:rPr>
-          <w:rFonts w:ascii="Times New Roman" w:hAnsi="Times New Roman" w:cs="Times New Roman"/>
-        </w:rPr>
-        <w:fldChar w:fldCharType="end"/>
-      </w:r>
-      <w:r>
-        <w:rPr>
-          <w:rFonts w:ascii="Times New Roman" w:hAnsi="Times New Roman" w:cs="Times New Roman"/>
-        </w:rPr>
-        <w:t xml:space="preserve">. Third, </w:t>
-      </w:r>
-      <w:r>
-        <w:rPr>
-          <w:rFonts w:ascii="Times New Roman" w:hAnsi="Times New Roman" w:cs="Times New Roman"/>
-        </w:rPr>
-        <w:t xml:space="preserve">as reported by </w:t>
-      </w:r>
-      <w:proofErr w:type="spellStart"/>
-      <w:r>
-        <w:rPr>
-          <w:rFonts w:ascii="Times New Roman" w:hAnsi="Times New Roman" w:cs="Times New Roman"/>
-        </w:rPr>
-        <w:t>Kubal</w:t>
-      </w:r>
-      <w:proofErr w:type="spellEnd"/>
-      <w:r>
-        <w:rPr>
-          <w:rFonts w:ascii="Times New Roman" w:hAnsi="Times New Roman" w:cs="Times New Roman"/>
-        </w:rPr>
-        <w:t xml:space="preserve"> </w:t>
-      </w:r>
-      <w:r>
-        <w:rPr>
-          <w:rFonts w:ascii="Times New Roman" w:hAnsi="Times New Roman" w:cs="Times New Roman"/>
-        </w:rPr>
-        <w:fldChar w:fldCharType="begin"/>
-      </w:r>
-      <w:r>
-        <w:rPr>
-          <w:rFonts w:ascii="Times New Roman" w:hAnsi="Times New Roman" w:cs="Times New Roman"/>
-        </w:rPr>
-        <w:instrText xml:space="preserve"> ADDIN ZOTERO_ITEM CSL_CITATION {"citationID":"hlXWGQ8k","properties":{"formattedCitation":"(2003)","plainCitation":"(2003)","noteIndex":0},"citationItems":[{"id":2978,"uris":["http://zotero.org/users/3215559/items/QSGX83XH"],"uri":["http://zotero.org/users/3215559/items/QSGX83XH"],"itemData":{"id":2978,"type":"paper-conference","abstract":"The Politics of Education Decentralization in Latin America: Rhetoric and Reality in Chile, Mexico, Argentina, and Nicaragua","container-title":"meeting of the Latin American Studies …","event":"Latin American Studies Association","event-place":"Dallas, TX","language":"en","publisher-place":"Dallas, TX","source":"www.academia.edu","title":"The Politics of Education Decentralization in Latin America: Rhetoric and Reality in Chile, Mexico, Argentina, and Nicaragua","title-short":"The Politics of Education Decentralization in Latin America","URL":"https://www.academia.edu/1753749/The_Politics_of_Education_Decentralization_in_Latin_America_Rhetoric_and_Reality_in_Chile_Mexico_Argentina_and_Nicaragua","author":[{"family":"Kubal","given":"Mary Rose"}],"accessed":{"date-parts":[["2020",3,25]]},"issued":{"date-parts":[["2003"]]}},"suppress-author":true}],"schema":"https://github.com/citation-style-language/schema/raw/master/csl-citation.json"} </w:instrText>
-      </w:r>
-      <w:r>
-        <w:rPr>
-          <w:rFonts w:ascii="Times New Roman" w:hAnsi="Times New Roman" w:cs="Times New Roman"/>
-        </w:rPr>
-        <w:fldChar w:fldCharType="separate"/>
-      </w:r>
-      <w:r>
-        <w:rPr>
-          <w:rFonts w:ascii="Times New Roman" w:hAnsi="Times New Roman" w:cs="Times New Roman"/>
-          <w:noProof/>
-        </w:rPr>
-        <w:t>(2003)</w:t>
-      </w:r>
-      <w:r>
-        <w:rPr>
-          <w:rFonts w:ascii="Times New Roman" w:hAnsi="Times New Roman" w:cs="Times New Roman"/>
-        </w:rPr>
-        <w:fldChar w:fldCharType="end"/>
-      </w:r>
-      <w:r>
-        <w:rPr>
-          <w:rFonts w:ascii="Times New Roman" w:hAnsi="Times New Roman" w:cs="Times New Roman"/>
-        </w:rPr>
-        <w:t xml:space="preserve">, </w:t>
-      </w:r>
-      <w:r>
-        <w:rPr>
-          <w:rFonts w:ascii="Times New Roman" w:hAnsi="Times New Roman" w:cs="Times New Roman"/>
-        </w:rPr>
-        <w:t xml:space="preserve">the program was pushed by </w:t>
-      </w:r>
-      <w:r>
-        <w:rPr>
-          <w:rFonts w:ascii="Times New Roman" w:hAnsi="Times New Roman" w:cs="Times New Roman"/>
-        </w:rPr>
-        <w:t xml:space="preserve">the incumbent, </w:t>
-      </w:r>
-      <w:r>
-        <w:rPr>
-          <w:rFonts w:ascii="Times New Roman" w:hAnsi="Times New Roman" w:cs="Times New Roman"/>
-        </w:rPr>
-        <w:t xml:space="preserve">conservative government (Chamorro’s) </w:t>
-      </w:r>
-      <w:r>
-        <w:rPr>
-          <w:rFonts w:ascii="Times New Roman" w:hAnsi="Times New Roman" w:cs="Times New Roman"/>
-        </w:rPr>
-        <w:t xml:space="preserve">and opposed by the Sandinista-aligned </w:t>
-      </w:r>
-      <w:r>
-        <w:rPr>
-          <w:rFonts w:ascii="Times New Roman" w:hAnsi="Times New Roman" w:cs="Times New Roman"/>
-        </w:rPr>
-        <w:t xml:space="preserve">teacher’s union. </w:t>
-      </w:r>
-      <w:r>
-        <w:rPr>
-          <w:rFonts w:ascii="Times New Roman" w:hAnsi="Times New Roman" w:cs="Times New Roman"/>
-        </w:rPr>
-        <w:t xml:space="preserve">There are other intriguing parallels and </w:t>
-      </w:r>
-      <w:r>
-        <w:rPr>
-          <w:rFonts w:ascii="Times New Roman" w:hAnsi="Times New Roman" w:cs="Times New Roman"/>
-        </w:rPr>
-        <w:t xml:space="preserve">a few key </w:t>
+        <w:t>Education access: “</w:t>
+      </w:r>
+      <w:r>
+        <w:rPr>
+          <w:rFonts w:ascii="Times New Roman" w:hAnsi="Times New Roman" w:cs="Times New Roman"/>
+        </w:rPr>
+        <w:t xml:space="preserve">I am confused about the argument about educational access. Was decentralization </w:t>
       </w:r>
       <w:proofErr w:type="gramStart"/>
       <w:r>
         <w:rPr>
           <w:rFonts w:ascii="Times New Roman" w:hAnsi="Times New Roman" w:cs="Times New Roman"/>
         </w:rPr>
-        <w:t>differences</w:t>
+        <w:t>really about</w:t>
       </w:r>
       <w:proofErr w:type="gramEnd"/>
       <w:r>
         <w:rPr>
           <w:rFonts w:ascii="Times New Roman" w:hAnsi="Times New Roman" w:cs="Times New Roman"/>
         </w:rPr>
-        <w:t xml:space="preserve"> but I am afraid I have not done the work to properly understand the politics around it. </w:t>
-      </w:r>
-      <w:r>
-        <w:rPr>
-          <w:rFonts w:ascii="Times New Roman" w:hAnsi="Times New Roman" w:cs="Times New Roman"/>
-        </w:rPr>
-        <w:t xml:space="preserve">For example, the fact that Nicaragua features a more fragmented teacher union environment might either strengthen my argument or challenge it. </w:t>
-      </w:r>
-      <w:r>
-        <w:rPr>
-          <w:rFonts w:ascii="Times New Roman" w:hAnsi="Times New Roman" w:cs="Times New Roman"/>
-        </w:rPr>
-        <w:t xml:space="preserve">I have left this </w:t>
-      </w:r>
-      <w:r>
-        <w:rPr>
-          <w:rFonts w:ascii="Times New Roman" w:hAnsi="Times New Roman" w:cs="Times New Roman"/>
-        </w:rPr>
-        <w:t>task</w:t>
-      </w:r>
-      <w:r>
-        <w:rPr>
-          <w:rFonts w:ascii="Times New Roman" w:hAnsi="Times New Roman" w:cs="Times New Roman"/>
-        </w:rPr>
-        <w:t xml:space="preserve"> to</w:t>
-      </w:r>
-      <w:r>
-        <w:rPr>
-          <w:rFonts w:ascii="Times New Roman" w:hAnsi="Times New Roman" w:cs="Times New Roman"/>
-        </w:rPr>
-        <w:t xml:space="preserve"> future </w:t>
-      </w:r>
-      <w:proofErr w:type="gramStart"/>
-      <w:r>
-        <w:rPr>
-          <w:rFonts w:ascii="Times New Roman" w:hAnsi="Times New Roman" w:cs="Times New Roman"/>
-        </w:rPr>
-        <w:t>work</w:t>
-      </w:r>
-      <w:proofErr w:type="gramEnd"/>
-      <w:r>
-        <w:rPr>
-          <w:rFonts w:ascii="Times New Roman" w:hAnsi="Times New Roman" w:cs="Times New Roman"/>
-        </w:rPr>
-        <w:t xml:space="preserve"> </w:t>
-      </w:r>
-      <w:r>
-        <w:rPr>
-          <w:rFonts w:ascii="Times New Roman" w:hAnsi="Times New Roman" w:cs="Times New Roman"/>
-        </w:rPr>
-        <w:t>but</w:t>
-      </w:r>
-      <w:r>
-        <w:rPr>
-          <w:rFonts w:ascii="Times New Roman" w:hAnsi="Times New Roman" w:cs="Times New Roman"/>
-        </w:rPr>
-        <w:t xml:space="preserve"> I have made a nod to this end in the conclusion</w:t>
-      </w:r>
-      <w:r>
-        <w:rPr>
-          <w:rFonts w:ascii="Times New Roman" w:hAnsi="Times New Roman" w:cs="Times New Roman"/>
-        </w:rPr>
-        <w:t xml:space="preserve">. </w:t>
+        <w:t xml:space="preserve"> expanding educational access? I thought it was about the quality of education. Provide more evidence or cut this discussion.</w:t>
+      </w:r>
+      <w:r>
+        <w:rPr>
+          <w:rFonts w:ascii="Times New Roman" w:hAnsi="Times New Roman" w:cs="Times New Roman"/>
+        </w:rPr>
+        <w:t>”</w:t>
       </w:r>
     </w:p>
     <w:p>
@@ -2159,33 +2370,51 @@
         <w:rPr>
           <w:rFonts w:ascii="Times New Roman" w:hAnsi="Times New Roman" w:cs="Times New Roman"/>
         </w:rPr>
-        <w:t>Education access: “</w:t>
-      </w:r>
-      <w:r>
-        <w:rPr>
-          <w:rFonts w:ascii="Times New Roman" w:hAnsi="Times New Roman" w:cs="Times New Roman"/>
-        </w:rPr>
-        <w:t xml:space="preserve">I am confused about the argument about educational access. Was decentralization </w:t>
-      </w:r>
-      <w:proofErr w:type="gramStart"/>
-      <w:r>
-        <w:rPr>
-          <w:rFonts w:ascii="Times New Roman" w:hAnsi="Times New Roman" w:cs="Times New Roman"/>
-        </w:rPr>
-        <w:t>really about</w:t>
-      </w:r>
-      <w:proofErr w:type="gramEnd"/>
-      <w:r>
-        <w:rPr>
-          <w:rFonts w:ascii="Times New Roman" w:hAnsi="Times New Roman" w:cs="Times New Roman"/>
-        </w:rPr>
-        <w:t xml:space="preserve"> expanding educational access? I thought it was about the quality of education. Provide more evidence or cut this discussion.</w:t>
+        <w:t>Headings: “Can section headings use more interesting language to summarize what each section is trying to do. For example, on p. 10, instead of “The Argument” perhaps “How Electoral Strategies Shape Decentralization Decisions,” or something like that.</w:t>
       </w:r>
       <w:r>
         <w:rPr>
           <w:rFonts w:ascii="Times New Roman" w:hAnsi="Times New Roman" w:cs="Times New Roman"/>
         </w:rPr>
         <w:t>”</w:t>
+      </w:r>
+    </w:p>
+    <w:p>
+      <w:pPr>
+        <w:rPr>
+          <w:rFonts w:ascii="Times New Roman" w:hAnsi="Times New Roman" w:cs="Times New Roman"/>
+        </w:rPr>
+      </w:pPr>
+    </w:p>
+    <w:p>
+      <w:pPr>
+        <w:rPr>
+          <w:rFonts w:ascii="Times New Roman" w:hAnsi="Times New Roman" w:cs="Times New Roman"/>
+        </w:rPr>
+      </w:pPr>
+      <w:r>
+        <w:rPr>
+          <w:rFonts w:ascii="Times New Roman" w:hAnsi="Times New Roman" w:cs="Times New Roman"/>
+        </w:rPr>
+        <w:t>I thank the reviewer</w:t>
+      </w:r>
+      <w:r>
+        <w:rPr>
+          <w:rFonts w:ascii="Times New Roman" w:hAnsi="Times New Roman" w:cs="Times New Roman"/>
+        </w:rPr>
+        <w:t xml:space="preserve"> for this useful suggestion. I’ve now changed title headings</w:t>
+      </w:r>
+      <w:r>
+        <w:rPr>
+          <w:rFonts w:ascii="Times New Roman" w:hAnsi="Times New Roman" w:cs="Times New Roman"/>
+        </w:rPr>
+        <w:t xml:space="preserve"> throughout the manuscript</w:t>
+      </w:r>
+      <w:r>
+        <w:rPr>
+          <w:rFonts w:ascii="Times New Roman" w:hAnsi="Times New Roman" w:cs="Times New Roman"/>
+        </w:rPr>
+        <w:t xml:space="preserve"> to speak more directly to their content. </w:t>
       </w:r>
     </w:p>
     <w:p>
@@ -2210,51 +2439,70 @@
         <w:rPr>
           <w:rFonts w:ascii="Times New Roman" w:hAnsi="Times New Roman" w:cs="Times New Roman"/>
         </w:rPr>
-        <w:t>Headings: “Can section headings use more interesting language to summarize what each section is trying to do. For example, on p. 10, instead of “The Argument” perhaps “How Electoral Strategies Shape Decentralization Decisions,” or something like that.</w:t>
-      </w:r>
-      <w:r>
-        <w:rPr>
-          <w:rFonts w:ascii="Times New Roman" w:hAnsi="Times New Roman" w:cs="Times New Roman"/>
-        </w:rPr>
-        <w:t>”</w:t>
-      </w:r>
-    </w:p>
-    <w:p>
-      <w:pPr>
-        <w:rPr>
-          <w:rFonts w:ascii="Times New Roman" w:hAnsi="Times New Roman" w:cs="Times New Roman"/>
-        </w:rPr>
-      </w:pPr>
-    </w:p>
-    <w:p>
-      <w:pPr>
-        <w:rPr>
-          <w:rFonts w:ascii="Times New Roman" w:hAnsi="Times New Roman" w:cs="Times New Roman"/>
-        </w:rPr>
-      </w:pPr>
-      <w:r>
-        <w:rPr>
-          <w:rFonts w:ascii="Times New Roman" w:hAnsi="Times New Roman" w:cs="Times New Roman"/>
-        </w:rPr>
-        <w:t>I thank the reviewer</w:t>
-      </w:r>
-      <w:r>
-        <w:rPr>
-          <w:rFonts w:ascii="Times New Roman" w:hAnsi="Times New Roman" w:cs="Times New Roman"/>
-        </w:rPr>
-        <w:t xml:space="preserve"> for this useful suggestion. I’ve now changed title headings</w:t>
-      </w:r>
-      <w:r>
-        <w:rPr>
-          <w:rFonts w:ascii="Times New Roman" w:hAnsi="Times New Roman" w:cs="Times New Roman"/>
-        </w:rPr>
-        <w:t xml:space="preserve"> throughout the manuscript</w:t>
-      </w:r>
-      <w:r>
-        <w:rPr>
-          <w:rFonts w:ascii="Times New Roman" w:hAnsi="Times New Roman" w:cs="Times New Roman"/>
-        </w:rPr>
-        <w:t xml:space="preserve"> to speak more directly to their content. </w:t>
+        <w:t>Conclusion: “Beef up the conclusion – what are the main contributions to the literature? Again, talk to the broader literature on the politics of decentralization and multi-level governance, political parties, and education politics.”</w:t>
+      </w:r>
+    </w:p>
+    <w:p>
+      <w:pPr>
+        <w:rPr>
+          <w:rFonts w:ascii="Times New Roman" w:hAnsi="Times New Roman" w:cs="Times New Roman"/>
+        </w:rPr>
+      </w:pPr>
+    </w:p>
+    <w:p>
+      <w:pPr>
+        <w:rPr>
+          <w:rFonts w:ascii="Times New Roman" w:hAnsi="Times New Roman" w:cs="Times New Roman"/>
+        </w:rPr>
+      </w:pPr>
+      <w:r>
+        <w:rPr>
+          <w:rFonts w:ascii="Times New Roman" w:hAnsi="Times New Roman" w:cs="Times New Roman"/>
+        </w:rPr>
+        <w:t xml:space="preserve">I thank the reviewer for this point. </w:t>
+      </w:r>
+      <w:r>
+        <w:rPr>
+          <w:rFonts w:ascii="Times New Roman" w:hAnsi="Times New Roman" w:cs="Times New Roman"/>
+        </w:rPr>
+        <w:t>I’</w:t>
+      </w:r>
+      <w:r>
+        <w:rPr>
+          <w:rFonts w:ascii="Times New Roman" w:hAnsi="Times New Roman" w:cs="Times New Roman"/>
+        </w:rPr>
+        <w:t xml:space="preserve">ve rewritten the conclusion to speak more directly to these points and to connect them to the revised introduction. </w:t>
+      </w:r>
+    </w:p>
+    <w:p>
+      <w:pPr>
+        <w:rPr>
+          <w:rFonts w:ascii="Times New Roman" w:hAnsi="Times New Roman" w:cs="Times New Roman"/>
+        </w:rPr>
+      </w:pPr>
+    </w:p>
+    <w:p>
+      <w:pPr>
+        <w:rPr>
+          <w:rFonts w:ascii="Times New Roman" w:hAnsi="Times New Roman" w:cs="Times New Roman"/>
+        </w:rPr>
+      </w:pPr>
+    </w:p>
+    <w:p>
+      <w:pPr>
+        <w:rPr>
+          <w:rFonts w:ascii="Times New Roman" w:hAnsi="Times New Roman" w:cs="Times New Roman"/>
+          <w:b/>
+          <w:bCs/>
+        </w:rPr>
+      </w:pPr>
+      <w:r>
+        <w:rPr>
+          <w:rFonts w:ascii="Times New Roman" w:hAnsi="Times New Roman" w:cs="Times New Roman"/>
+          <w:b/>
+          <w:bCs/>
+        </w:rPr>
+        <w:t>Reply to Reviewer 2</w:t>
       </w:r>
     </w:p>
     <w:p>
@@ -2279,67 +2527,1055 @@
         <w:rPr>
           <w:rFonts w:ascii="Times New Roman" w:hAnsi="Times New Roman" w:cs="Times New Roman"/>
         </w:rPr>
-        <w:t>Conclusion: “Beef up the conclusion – what are the main contributions to the literature? Again, talk to the broader literature on the politics of decentralization and multi-level governance, political parties, and education politics.”</w:t>
-      </w:r>
-    </w:p>
-    <w:p>
-      <w:pPr>
-        <w:rPr>
-          <w:rFonts w:ascii="Times New Roman" w:hAnsi="Times New Roman" w:cs="Times New Roman"/>
-        </w:rPr>
-      </w:pPr>
-    </w:p>
-    <w:p>
-      <w:pPr>
-        <w:rPr>
-          <w:rFonts w:ascii="Times New Roman" w:hAnsi="Times New Roman" w:cs="Times New Roman"/>
-        </w:rPr>
-      </w:pPr>
-      <w:r>
-        <w:rPr>
-          <w:rFonts w:ascii="Times New Roman" w:hAnsi="Times New Roman" w:cs="Times New Roman"/>
-        </w:rPr>
-        <w:t xml:space="preserve">I thank the reviewer for this point. </w:t>
-      </w:r>
-      <w:r>
-        <w:rPr>
-          <w:rFonts w:ascii="Times New Roman" w:hAnsi="Times New Roman" w:cs="Times New Roman"/>
-        </w:rPr>
-        <w:t>I’</w:t>
-      </w:r>
-      <w:r>
-        <w:rPr>
-          <w:rFonts w:ascii="Times New Roman" w:hAnsi="Times New Roman" w:cs="Times New Roman"/>
-        </w:rPr>
-        <w:t xml:space="preserve">ve rewritten the conclusion to speak more directly to these points and to connect them to the revised introduction. </w:t>
-      </w:r>
-    </w:p>
-    <w:p>
-      <w:pPr>
-        <w:rPr>
-          <w:rFonts w:ascii="Times New Roman" w:hAnsi="Times New Roman" w:cs="Times New Roman"/>
-        </w:rPr>
-      </w:pPr>
-    </w:p>
-    <w:p>
-      <w:pPr>
-        <w:rPr>
-          <w:rFonts w:ascii="Times New Roman" w:hAnsi="Times New Roman" w:cs="Times New Roman"/>
-        </w:rPr>
-      </w:pPr>
-    </w:p>
-    <w:p>
-      <w:pPr>
-        <w:rPr>
-          <w:rFonts w:ascii="Times New Roman" w:hAnsi="Times New Roman" w:cs="Times New Roman"/>
-        </w:rPr>
-      </w:pPr>
-      <w:r>
-        <w:rPr>
-          <w:rFonts w:ascii="Times New Roman" w:hAnsi="Times New Roman" w:cs="Times New Roman"/>
-        </w:rPr>
-        <w:t>Reply to Reviewer 2</w:t>
-      </w:r>
+        <w:t>Framework: “</w:t>
+      </w:r>
+      <w:r>
+        <w:rPr>
+          <w:rFonts w:ascii="Times New Roman" w:hAnsi="Times New Roman" w:cs="Times New Roman"/>
+        </w:rPr>
+        <w:t xml:space="preserve">I recommend the author incorporate Alexander Hertel-Fernandez’s article “Policy as Political Weapon” which, while not about education decentralization, makes an argument very similar to the </w:t>
+      </w:r>
+      <w:proofErr w:type="gramStart"/>
+      <w:r>
+        <w:rPr>
+          <w:rFonts w:ascii="Times New Roman" w:hAnsi="Times New Roman" w:cs="Times New Roman"/>
+        </w:rPr>
+        <w:t>author’s</w:t>
+      </w:r>
+      <w:proofErr w:type="gramEnd"/>
+      <w:r>
+        <w:rPr>
+          <w:rFonts w:ascii="Times New Roman" w:hAnsi="Times New Roman" w:cs="Times New Roman"/>
+        </w:rPr>
+        <w:t>.</w:t>
+      </w:r>
+      <w:r>
+        <w:rPr>
+          <w:rFonts w:ascii="Times New Roman" w:hAnsi="Times New Roman" w:cs="Times New Roman"/>
+        </w:rPr>
+        <w:t>”</w:t>
+      </w:r>
+    </w:p>
+    <w:p>
+      <w:pPr>
+        <w:rPr>
+          <w:rFonts w:ascii="Times New Roman" w:hAnsi="Times New Roman" w:cs="Times New Roman"/>
+        </w:rPr>
+      </w:pPr>
+    </w:p>
+    <w:p>
+      <w:pPr>
+        <w:rPr>
+          <w:rFonts w:ascii="Times New Roman" w:hAnsi="Times New Roman" w:cs="Times New Roman"/>
+        </w:rPr>
+      </w:pPr>
+      <w:r>
+        <w:rPr>
+          <w:rFonts w:ascii="Times New Roman" w:hAnsi="Times New Roman" w:cs="Times New Roman"/>
+        </w:rPr>
+        <w:t xml:space="preserve">I thank the reviewer </w:t>
+      </w:r>
+      <w:r>
+        <w:rPr>
+          <w:rFonts w:ascii="Times New Roman" w:hAnsi="Times New Roman" w:cs="Times New Roman"/>
+        </w:rPr>
+        <w:t>for highlighting parallels with work by</w:t>
+      </w:r>
+      <w:r>
+        <w:rPr>
+          <w:rFonts w:ascii="Times New Roman" w:hAnsi="Times New Roman" w:cs="Times New Roman"/>
+        </w:rPr>
+        <w:t xml:space="preserve"> Hertel-Fernandez.</w:t>
+      </w:r>
+      <w:r>
+        <w:rPr>
+          <w:rFonts w:ascii="Times New Roman" w:hAnsi="Times New Roman" w:cs="Times New Roman"/>
+        </w:rPr>
+        <w:t xml:space="preserve"> </w:t>
+      </w:r>
+      <w:proofErr w:type="gramStart"/>
+      <w:r>
+        <w:rPr>
+          <w:rFonts w:ascii="Times New Roman" w:hAnsi="Times New Roman" w:cs="Times New Roman"/>
+        </w:rPr>
+        <w:t>In light of</w:t>
+      </w:r>
+      <w:proofErr w:type="gramEnd"/>
+      <w:r>
+        <w:rPr>
+          <w:rFonts w:ascii="Times New Roman" w:hAnsi="Times New Roman" w:cs="Times New Roman"/>
+        </w:rPr>
+        <w:t xml:space="preserve"> my reading of </w:t>
+      </w:r>
+      <w:r>
+        <w:rPr>
+          <w:rFonts w:ascii="Times New Roman" w:hAnsi="Times New Roman" w:cs="Times New Roman"/>
+        </w:rPr>
+        <w:t>his work</w:t>
+      </w:r>
+      <w:r>
+        <w:rPr>
+          <w:rFonts w:ascii="Times New Roman" w:hAnsi="Times New Roman" w:cs="Times New Roman"/>
+        </w:rPr>
+        <w:t xml:space="preserve">, I’ve pushed aside the general notion that </w:t>
+      </w:r>
+      <w:r>
+        <w:rPr>
+          <w:rFonts w:ascii="Times New Roman" w:hAnsi="Times New Roman" w:cs="Times New Roman"/>
+        </w:rPr>
+        <w:t xml:space="preserve">incumbents advanced </w:t>
+      </w:r>
+      <w:r>
+        <w:rPr>
+          <w:rFonts w:ascii="Times New Roman" w:hAnsi="Times New Roman" w:cs="Times New Roman"/>
+        </w:rPr>
+        <w:lastRenderedPageBreak/>
+        <w:t xml:space="preserve">decentralization as a political strategy in favor of the more specific idea that the use decentralization as a political weapon to demobilize the opposition. </w:t>
+      </w:r>
+      <w:r>
+        <w:rPr>
+          <w:rFonts w:ascii="Times New Roman" w:hAnsi="Times New Roman" w:cs="Times New Roman"/>
+        </w:rPr>
+        <w:t>In Hertel-Fernandez’ view, t</w:t>
+      </w:r>
+      <w:r>
+        <w:rPr>
+          <w:rFonts w:ascii="Times New Roman" w:hAnsi="Times New Roman" w:cs="Times New Roman"/>
+        </w:rPr>
+        <w:t>here are three types of weaponized policy: those affecting interest groups organizing, barriers to civic engagement, and weakening state capacity. Decentralization as political weapon is most cleanly related to the first type</w:t>
+      </w:r>
+      <w:r>
+        <w:rPr>
+          <w:rFonts w:ascii="Times New Roman" w:hAnsi="Times New Roman" w:cs="Times New Roman"/>
+        </w:rPr>
+        <w:t>. Breaking up concentrated authority over education policy fragments teacher organization. The case of El Salvador is an extreme example of this:</w:t>
+      </w:r>
+      <w:r>
+        <w:rPr>
+          <w:rFonts w:ascii="Times New Roman" w:hAnsi="Times New Roman" w:cs="Times New Roman"/>
+        </w:rPr>
+        <w:t xml:space="preserve"> incumbents advance decentralization in part because it </w:t>
+      </w:r>
+      <w:r>
+        <w:rPr>
+          <w:rFonts w:ascii="Times New Roman" w:hAnsi="Times New Roman" w:cs="Times New Roman"/>
+        </w:rPr>
+        <w:t xml:space="preserve">increases contracting and limits the number of employees on public payroll that are unionized. The piece now develops this point in conversation with Hertel-Fernandez. In doing so, I am to my knowledge the first to apply the policy as weapon insights to a non-American context and in relation to popular decentralization strategies of the 1990s. </w:t>
+      </w:r>
+    </w:p>
+    <w:p>
+      <w:pPr>
+        <w:rPr>
+          <w:rFonts w:ascii="Times New Roman" w:hAnsi="Times New Roman" w:cs="Times New Roman"/>
+        </w:rPr>
+      </w:pPr>
+    </w:p>
+    <w:p>
+      <w:pPr>
+        <w:pStyle w:val="ListParagraph"/>
+        <w:numPr>
+          <w:ilvl w:val="0"/>
+          <w:numId w:val="2"/>
+        </w:numPr>
+        <w:rPr>
+          <w:rFonts w:ascii="Times New Roman" w:hAnsi="Times New Roman" w:cs="Times New Roman"/>
+        </w:rPr>
+      </w:pPr>
+      <w:r>
+        <w:rPr>
+          <w:rFonts w:ascii="Times New Roman" w:hAnsi="Times New Roman" w:cs="Times New Roman"/>
+        </w:rPr>
+        <w:t>Reframing technocratic explanation: “</w:t>
+      </w:r>
+      <w:r>
+        <w:rPr>
+          <w:rFonts w:ascii="Times New Roman" w:hAnsi="Times New Roman" w:cs="Times New Roman"/>
+        </w:rPr>
+        <w:t xml:space="preserve">When the author argues that the technocratic explanation doesn’t suffice because education was actually already much improved, there are some aspects of this argument that are misleading. The author focuses on primary schooling, but secondary completion rates remained relatively low. Additionally, even if students were more likely to graduate, this doesn’t mean that the quality of education was any good. I suggest the author mention these facts </w:t>
+      </w:r>
+      <w:proofErr w:type="gramStart"/>
+      <w:r>
+        <w:rPr>
+          <w:rFonts w:ascii="Times New Roman" w:hAnsi="Times New Roman" w:cs="Times New Roman"/>
+        </w:rPr>
+        <w:t>as a way to</w:t>
+      </w:r>
+      <w:proofErr w:type="gramEnd"/>
+      <w:r>
+        <w:rPr>
+          <w:rFonts w:ascii="Times New Roman" w:hAnsi="Times New Roman" w:cs="Times New Roman"/>
+        </w:rPr>
+        <w:t xml:space="preserve"> nuance and strengthen the rebuttal of the technocratic explanation.</w:t>
+      </w:r>
+    </w:p>
+    <w:p>
+      <w:pPr>
+        <w:rPr>
+          <w:rFonts w:ascii="Times New Roman" w:hAnsi="Times New Roman" w:cs="Times New Roman"/>
+        </w:rPr>
+      </w:pPr>
+    </w:p>
+    <w:p>
+      <w:pPr>
+        <w:rPr>
+          <w:rFonts w:ascii="Times New Roman" w:hAnsi="Times New Roman" w:cs="Times New Roman"/>
+        </w:rPr>
+      </w:pPr>
+      <w:r>
+        <w:rPr>
+          <w:rFonts w:ascii="Times New Roman" w:hAnsi="Times New Roman" w:cs="Times New Roman"/>
+        </w:rPr>
+        <w:t>I thank the author for this point. I may have leaned too hard on the idea that things were getting better. I think the stronger point is</w:t>
+      </w:r>
+      <w:r>
+        <w:rPr>
+          <w:rFonts w:ascii="Times New Roman" w:hAnsi="Times New Roman" w:cs="Times New Roman"/>
+        </w:rPr>
+        <w:t xml:space="preserve"> that the picture was </w:t>
+      </w:r>
+      <w:proofErr w:type="gramStart"/>
+      <w:r>
+        <w:rPr>
+          <w:rFonts w:ascii="Times New Roman" w:hAnsi="Times New Roman" w:cs="Times New Roman"/>
+        </w:rPr>
+        <w:t>mixed</w:t>
+      </w:r>
+      <w:proofErr w:type="gramEnd"/>
+      <w:r>
+        <w:rPr>
+          <w:rFonts w:ascii="Times New Roman" w:hAnsi="Times New Roman" w:cs="Times New Roman"/>
+        </w:rPr>
+        <w:t xml:space="preserve"> and that key information was missing</w:t>
+      </w:r>
+      <w:r>
+        <w:rPr>
+          <w:rFonts w:ascii="Times New Roman" w:hAnsi="Times New Roman" w:cs="Times New Roman"/>
+        </w:rPr>
+        <w:t xml:space="preserve">. </w:t>
+      </w:r>
+      <w:r>
+        <w:rPr>
+          <w:rFonts w:ascii="Times New Roman" w:hAnsi="Times New Roman" w:cs="Times New Roman"/>
+        </w:rPr>
+        <w:t>As you point out, g</w:t>
+      </w:r>
+      <w:r>
+        <w:rPr>
+          <w:rFonts w:ascii="Times New Roman" w:hAnsi="Times New Roman" w:cs="Times New Roman"/>
+        </w:rPr>
+        <w:t>ood-</w:t>
+      </w:r>
+      <w:proofErr w:type="spellStart"/>
+      <w:r>
+        <w:rPr>
+          <w:rFonts w:ascii="Times New Roman" w:hAnsi="Times New Roman" w:cs="Times New Roman"/>
+        </w:rPr>
+        <w:t>ish</w:t>
+      </w:r>
+      <w:proofErr w:type="spellEnd"/>
+      <w:r>
+        <w:rPr>
+          <w:rFonts w:ascii="Times New Roman" w:hAnsi="Times New Roman" w:cs="Times New Roman"/>
+        </w:rPr>
+        <w:t xml:space="preserve"> enrollment rates at the primary level</w:t>
+      </w:r>
+      <w:r>
+        <w:rPr>
+          <w:rFonts w:ascii="Times New Roman" w:hAnsi="Times New Roman" w:cs="Times New Roman"/>
+        </w:rPr>
+        <w:t xml:space="preserve"> must be considered </w:t>
+      </w:r>
+      <w:r>
+        <w:rPr>
+          <w:rFonts w:ascii="Times New Roman" w:hAnsi="Times New Roman" w:cs="Times New Roman"/>
+        </w:rPr>
+        <w:t>alongside</w:t>
+      </w:r>
+      <w:r>
+        <w:rPr>
+          <w:rFonts w:ascii="Times New Roman" w:hAnsi="Times New Roman" w:cs="Times New Roman"/>
+        </w:rPr>
+        <w:t xml:space="preserve"> concerning enrollment trends in secondary. </w:t>
+      </w:r>
+      <w:r>
+        <w:rPr>
+          <w:rFonts w:ascii="Times New Roman" w:hAnsi="Times New Roman" w:cs="Times New Roman"/>
+        </w:rPr>
+        <w:t>Moreover</w:t>
+      </w:r>
+      <w:r>
+        <w:rPr>
+          <w:rFonts w:ascii="Times New Roman" w:hAnsi="Times New Roman" w:cs="Times New Roman"/>
+        </w:rPr>
+        <w:t xml:space="preserve">, </w:t>
+      </w:r>
+      <w:r>
+        <w:rPr>
+          <w:rFonts w:ascii="Times New Roman" w:hAnsi="Times New Roman" w:cs="Times New Roman"/>
+        </w:rPr>
+        <w:t>any reasonable observer</w:t>
+      </w:r>
+      <w:r>
+        <w:rPr>
+          <w:rFonts w:ascii="Times New Roman" w:hAnsi="Times New Roman" w:cs="Times New Roman"/>
+        </w:rPr>
+        <w:t xml:space="preserve"> </w:t>
+      </w:r>
+      <w:r>
+        <w:rPr>
+          <w:rFonts w:ascii="Times New Roman" w:hAnsi="Times New Roman" w:cs="Times New Roman"/>
+        </w:rPr>
+        <w:t xml:space="preserve">might have had lingering concerns over the quality of education. </w:t>
+      </w:r>
+      <w:r>
+        <w:rPr>
+          <w:rFonts w:ascii="Times New Roman" w:hAnsi="Times New Roman" w:cs="Times New Roman"/>
+        </w:rPr>
+        <w:t>I have no illusions about the sort of education being provided in La Chacra</w:t>
+      </w:r>
+      <w:r>
+        <w:rPr>
+          <w:rFonts w:ascii="Times New Roman" w:hAnsi="Times New Roman" w:cs="Times New Roman"/>
+        </w:rPr>
+        <w:t xml:space="preserve">, </w:t>
+      </w:r>
+      <w:proofErr w:type="spellStart"/>
+      <w:r>
+        <w:rPr>
+          <w:rFonts w:ascii="Times New Roman" w:hAnsi="Times New Roman" w:cs="Times New Roman"/>
+        </w:rPr>
+        <w:t>Mejicanos</w:t>
+      </w:r>
+      <w:proofErr w:type="spellEnd"/>
+      <w:r>
+        <w:rPr>
+          <w:rFonts w:ascii="Times New Roman" w:hAnsi="Times New Roman" w:cs="Times New Roman"/>
+        </w:rPr>
+        <w:t xml:space="preserve"> in San Salvador</w:t>
+      </w:r>
+      <w:r>
+        <w:rPr>
+          <w:rFonts w:ascii="Times New Roman" w:hAnsi="Times New Roman" w:cs="Times New Roman"/>
+        </w:rPr>
+        <w:t>, for example</w:t>
+      </w:r>
+      <w:r>
+        <w:rPr>
+          <w:rFonts w:ascii="Times New Roman" w:hAnsi="Times New Roman" w:cs="Times New Roman"/>
+        </w:rPr>
+        <w:t xml:space="preserve">. But other than common sense and intuitions, </w:t>
+      </w:r>
+      <w:r>
+        <w:rPr>
+          <w:rFonts w:ascii="Times New Roman" w:hAnsi="Times New Roman" w:cs="Times New Roman"/>
+        </w:rPr>
+        <w:t xml:space="preserve">there was no evidence regarding the comparative achievement of Latin American students. </w:t>
+      </w:r>
+      <w:r>
+        <w:rPr>
+          <w:rFonts w:ascii="Times New Roman" w:hAnsi="Times New Roman" w:cs="Times New Roman"/>
+        </w:rPr>
+        <w:t>Latin American countries participated in only three testing initiatives prior to 1993.</w:t>
+      </w:r>
+      <w:r>
+        <w:rPr>
+          <w:rFonts w:ascii="Times New Roman" w:hAnsi="Times New Roman" w:cs="Times New Roman"/>
+        </w:rPr>
+        <w:t xml:space="preserve"> </w:t>
+      </w:r>
+      <w:r>
+        <w:rPr>
+          <w:rFonts w:ascii="Times New Roman" w:hAnsi="Times New Roman" w:cs="Times New Roman"/>
+        </w:rPr>
+        <w:t xml:space="preserve">The first true comparative testing effort that considered a broad swath of Latin American countries was the Trends in International Mathematics and Science Study (TIMSS) in 1992. </w:t>
+      </w:r>
+      <w:r>
+        <w:rPr>
+          <w:rFonts w:ascii="Times New Roman" w:hAnsi="Times New Roman" w:cs="Times New Roman"/>
+        </w:rPr>
+        <w:t xml:space="preserve">But TIMSS included only 5 Latin American countries and the study used a </w:t>
+      </w:r>
+      <w:r>
+        <w:rPr>
+          <w:rFonts w:ascii="Times New Roman" w:hAnsi="Times New Roman" w:cs="Times New Roman"/>
+        </w:rPr>
+        <w:t>convenience rather than a representative sample, limiting any inferences we can make about actual state of education in any of these countries.</w:t>
+      </w:r>
+      <w:r>
+        <w:rPr>
+          <w:rFonts w:ascii="Times New Roman" w:hAnsi="Times New Roman" w:cs="Times New Roman"/>
+        </w:rPr>
+        <w:t xml:space="preserve"> </w:t>
+      </w:r>
+      <w:r>
+        <w:rPr>
+          <w:rFonts w:ascii="Times New Roman" w:hAnsi="Times New Roman" w:cs="Times New Roman"/>
+        </w:rPr>
+        <w:t>In 2001, UNESCO’s Office for Latin American and the Caribbean concluded that “we do not yet have a time series of education achievement indicators that is sufficiently broad to adequately describe the behavior and trends of such indicators within countries in the region</w:t>
+      </w:r>
+      <w:r>
+        <w:rPr>
+          <w:rFonts w:ascii="Times New Roman" w:hAnsi="Times New Roman" w:cs="Times New Roman"/>
+        </w:rPr>
+        <w:t xml:space="preserve">” </w:t>
+      </w:r>
+      <w:r>
+        <w:rPr>
+          <w:rFonts w:ascii="Times New Roman" w:hAnsi="Times New Roman" w:cs="Times New Roman"/>
+        </w:rPr>
+        <w:fldChar w:fldCharType="begin"/>
+      </w:r>
+      <w:r>
+        <w:rPr>
+          <w:rFonts w:ascii="Times New Roman" w:hAnsi="Times New Roman" w:cs="Times New Roman"/>
+        </w:rPr>
+        <w:instrText xml:space="preserve"> ADDIN ZOTERO_ITEM CSL_CITATION {"citationID":"uOclGM21","properties":{"formattedCitation":"(UNESCO 2001, 10)","plainCitation":"(UNESCO 2001, 10)","noteIndex":0},"citationItems":[{"id":2165,"uris":["http://zotero.org/users/3215559/items/N2TDYSQH"],"uri":["http://zotero.org/users/3215559/items/N2TDYSQH"],"itemData":{"id":2165,"type":"report","event-place":"Santiago, Chile","publisher":"UNESCO/OREALC","publisher-place":"Santiago, Chile","title":"The state of education in Latin America and the Caribbean, 1980-2000","author":[{"literal":"UNESCO"}],"issued":{"date-parts":[["2001"]]}},"locator":"10"}],"schema":"https://github.com/citation-style-language/schema/raw/master/csl-citation.json"} </w:instrText>
+      </w:r>
+      <w:r>
+        <w:rPr>
+          <w:rFonts w:ascii="Times New Roman" w:hAnsi="Times New Roman" w:cs="Times New Roman"/>
+        </w:rPr>
+        <w:fldChar w:fldCharType="separate"/>
+      </w:r>
+      <w:r>
+        <w:rPr>
+          <w:rFonts w:ascii="Times New Roman" w:hAnsi="Times New Roman" w:cs="Times New Roman"/>
+          <w:noProof/>
+        </w:rPr>
+        <w:t>(UNESCO 2001, 10)</w:t>
+      </w:r>
+      <w:r>
+        <w:rPr>
+          <w:rFonts w:ascii="Times New Roman" w:hAnsi="Times New Roman" w:cs="Times New Roman"/>
+        </w:rPr>
+        <w:fldChar w:fldCharType="end"/>
+      </w:r>
+      <w:r>
+        <w:rPr>
+          <w:rFonts w:ascii="Times New Roman" w:hAnsi="Times New Roman" w:cs="Times New Roman"/>
+        </w:rPr>
+        <w:t>.</w:t>
+      </w:r>
+      <w:r>
+        <w:rPr>
+          <w:rFonts w:ascii="Times New Roman" w:hAnsi="Times New Roman" w:cs="Times New Roman"/>
+        </w:rPr>
+        <w:t xml:space="preserve"> </w:t>
+      </w:r>
+      <w:r>
+        <w:rPr>
+          <w:rFonts w:ascii="Times New Roman" w:hAnsi="Times New Roman" w:cs="Times New Roman"/>
+        </w:rPr>
+        <w:t>In the interim years Latin American countries had made all sorts of changes to their education systems</w:t>
+      </w:r>
+      <w:r>
+        <w:rPr>
+          <w:rFonts w:ascii="Times New Roman" w:hAnsi="Times New Roman" w:cs="Times New Roman"/>
+        </w:rPr>
+        <w:t xml:space="preserve">. That by the </w:t>
+      </w:r>
+      <w:r>
+        <w:rPr>
+          <w:rFonts w:ascii="Times New Roman" w:hAnsi="Times New Roman" w:cs="Times New Roman"/>
+        </w:rPr>
+        <w:t>beginning of the</w:t>
+      </w:r>
+      <w:r>
+        <w:rPr>
+          <w:rFonts w:ascii="Times New Roman" w:hAnsi="Times New Roman" w:cs="Times New Roman"/>
+        </w:rPr>
+        <w:t xml:space="preserve"> new</w:t>
+      </w:r>
+      <w:r>
+        <w:rPr>
+          <w:rFonts w:ascii="Times New Roman" w:hAnsi="Times New Roman" w:cs="Times New Roman"/>
+        </w:rPr>
+        <w:t xml:space="preserve"> millennium policymakers across the region still had no tools to assess either the quality of education in their countries or the effectiveness of so-called quality-improving reforms</w:t>
+      </w:r>
+      <w:r>
+        <w:rPr>
+          <w:rFonts w:ascii="Times New Roman" w:hAnsi="Times New Roman" w:cs="Times New Roman"/>
+        </w:rPr>
+        <w:t xml:space="preserve"> should be highly suspect!</w:t>
+      </w:r>
+    </w:p>
+    <w:p>
+      <w:pPr>
+        <w:rPr>
+          <w:rFonts w:ascii="Times New Roman" w:hAnsi="Times New Roman" w:cs="Times New Roman"/>
+        </w:rPr>
+      </w:pPr>
+    </w:p>
+    <w:p>
+      <w:pPr>
+        <w:rPr>
+          <w:rFonts w:ascii="Times New Roman" w:hAnsi="Times New Roman" w:cs="Times New Roman"/>
+        </w:rPr>
+      </w:pPr>
+      <w:r>
+        <w:rPr>
+          <w:rFonts w:ascii="Times New Roman" w:hAnsi="Times New Roman" w:cs="Times New Roman"/>
+        </w:rPr>
+        <w:t xml:space="preserve">I’ve condensed this discussion </w:t>
+      </w:r>
+      <w:r>
+        <w:rPr>
+          <w:rFonts w:ascii="Times New Roman" w:hAnsi="Times New Roman" w:cs="Times New Roman"/>
+        </w:rPr>
+        <w:t xml:space="preserve">to suggest that this alone cannot explain why countries decentralized education.  </w:t>
+      </w:r>
+    </w:p>
+    <w:p>
+      <w:pPr>
+        <w:rPr>
+          <w:rFonts w:ascii="Times New Roman" w:hAnsi="Times New Roman" w:cs="Times New Roman"/>
+        </w:rPr>
+      </w:pPr>
+    </w:p>
+    <w:p>
+      <w:pPr>
+        <w:rPr>
+          <w:rFonts w:ascii="Times New Roman" w:hAnsi="Times New Roman" w:cs="Times New Roman"/>
+        </w:rPr>
+      </w:pPr>
+    </w:p>
+    <w:p>
+      <w:pPr>
+        <w:pStyle w:val="ListParagraph"/>
+        <w:numPr>
+          <w:ilvl w:val="0"/>
+          <w:numId w:val="2"/>
+        </w:numPr>
+        <w:rPr>
+          <w:rFonts w:ascii="Times New Roman" w:hAnsi="Times New Roman" w:cs="Times New Roman"/>
+        </w:rPr>
+      </w:pPr>
+      <w:r>
+        <w:rPr>
+          <w:rFonts w:ascii="Times New Roman" w:hAnsi="Times New Roman" w:cs="Times New Roman"/>
+        </w:rPr>
+        <w:lastRenderedPageBreak/>
+        <w:t>And “</w:t>
+      </w:r>
+      <w:r>
+        <w:rPr>
+          <w:rFonts w:ascii="Times New Roman" w:hAnsi="Times New Roman" w:cs="Times New Roman"/>
+        </w:rPr>
+        <w:t>There also could have been other technocratic motivations for actors beside improving education. One could imagine that there could be financial reasons why some might decentralize education that have nothing to do with the quality of education. The author mentions that such motivations exist, but it seems to me important that the author addresses head-on why the desire to cut government spending in and of itself is not a viable motivation for education decentralization</w:t>
+      </w:r>
+      <w:r>
+        <w:rPr>
+          <w:rFonts w:ascii="Times New Roman" w:hAnsi="Times New Roman" w:cs="Times New Roman"/>
+        </w:rPr>
+        <w:t>”</w:t>
+      </w:r>
+    </w:p>
+    <w:p>
+      <w:pPr>
+        <w:rPr>
+          <w:rFonts w:ascii="Times New Roman" w:hAnsi="Times New Roman" w:cs="Times New Roman"/>
+        </w:rPr>
+      </w:pPr>
+    </w:p>
+    <w:p>
+      <w:pPr>
+        <w:pStyle w:val="ListParagraph"/>
+        <w:numPr>
+          <w:ilvl w:val="0"/>
+          <w:numId w:val="2"/>
+        </w:numPr>
+        <w:rPr>
+          <w:rFonts w:ascii="Times New Roman" w:hAnsi="Times New Roman" w:cs="Times New Roman"/>
+        </w:rPr>
+      </w:pPr>
+      <w:r>
+        <w:rPr>
+          <w:rFonts w:ascii="Times New Roman" w:hAnsi="Times New Roman" w:cs="Times New Roman"/>
+        </w:rPr>
+        <w:t>Diffusion: “</w:t>
+      </w:r>
+      <w:r>
+        <w:rPr>
+          <w:rFonts w:ascii="Times New Roman" w:hAnsi="Times New Roman" w:cs="Times New Roman"/>
+        </w:rPr>
+        <w:t xml:space="preserve">I found the diffusion section unclear. It was unclear whether the author was asserting that banks did not actually condition on decentralization or that they did but it happened after decentralization. Additionally, it would be good for the author to address that there could have been other types of diffusion, like through the hiring of technocrats supportive of neoliberal policy, even if unrelated to loans. </w:t>
+      </w:r>
+      <w:proofErr w:type="gramStart"/>
+      <w:r>
+        <w:rPr>
+          <w:rFonts w:ascii="Times New Roman" w:hAnsi="Times New Roman" w:cs="Times New Roman"/>
+        </w:rPr>
+        <w:t>Also</w:t>
+      </w:r>
+      <w:proofErr w:type="gramEnd"/>
+      <w:r>
+        <w:rPr>
+          <w:rFonts w:ascii="Times New Roman" w:hAnsi="Times New Roman" w:cs="Times New Roman"/>
+        </w:rPr>
+        <w:t xml:space="preserve"> I didn’t find Figure 3 that helpful. I would either cut it entirely or replace it with a table that provides the year of decentralization and the year of conditionality in the social sector.</w:t>
+      </w:r>
+      <w:r>
+        <w:rPr>
+          <w:rFonts w:ascii="Times New Roman" w:hAnsi="Times New Roman" w:cs="Times New Roman"/>
+        </w:rPr>
+        <w:t>”</w:t>
+      </w:r>
+    </w:p>
+    <w:p>
+      <w:pPr>
+        <w:pStyle w:val="ListParagraph"/>
+        <w:numPr>
+          <w:ilvl w:val="0"/>
+          <w:numId w:val="2"/>
+        </w:numPr>
+        <w:rPr>
+          <w:rFonts w:ascii="Times New Roman" w:hAnsi="Times New Roman" w:cs="Times New Roman"/>
+        </w:rPr>
+      </w:pPr>
+      <w:r>
+        <w:rPr>
+          <w:rFonts w:ascii="Times New Roman" w:hAnsi="Times New Roman" w:cs="Times New Roman"/>
+        </w:rPr>
+        <w:t>Assumption about number of teachers’ unions: “</w:t>
+      </w:r>
+      <w:r>
+        <w:rPr>
+          <w:rFonts w:ascii="Times New Roman" w:hAnsi="Times New Roman" w:cs="Times New Roman"/>
+        </w:rPr>
+        <w:t>I don’t know, but this seems to be an important assumption in the argument because if there isn’t national collective bargaining, then does decentralization really represent much of a threat?</w:t>
+      </w:r>
+      <w:r>
+        <w:rPr>
+          <w:rFonts w:ascii="Times New Roman" w:hAnsi="Times New Roman" w:cs="Times New Roman"/>
+        </w:rPr>
+        <w:t>”</w:t>
+      </w:r>
+    </w:p>
+    <w:p>
+      <w:pPr>
+        <w:pStyle w:val="ListParagraph"/>
+        <w:numPr>
+          <w:ilvl w:val="0"/>
+          <w:numId w:val="2"/>
+        </w:numPr>
+        <w:rPr>
+          <w:rFonts w:ascii="Times New Roman" w:hAnsi="Times New Roman" w:cs="Times New Roman"/>
+        </w:rPr>
+      </w:pPr>
+      <w:r>
+        <w:rPr>
+          <w:rFonts w:ascii="Times New Roman" w:hAnsi="Times New Roman" w:cs="Times New Roman"/>
+        </w:rPr>
+        <w:t>Focus: “</w:t>
+      </w:r>
+      <w:r>
+        <w:rPr>
+          <w:rFonts w:ascii="Times New Roman" w:hAnsi="Times New Roman" w:cs="Times New Roman"/>
+        </w:rPr>
+        <w:t>I'm not persuaded by the paragraph in the middle on page 10. Why does it matter whether teachers' unions were able to block the reforms? The author’s argument is about the pursuit of reforms, as I understood it.</w:t>
+      </w:r>
+      <w:r>
+        <w:rPr>
+          <w:rFonts w:ascii="Times New Roman" w:hAnsi="Times New Roman" w:cs="Times New Roman"/>
+        </w:rPr>
+        <w:t>”</w:t>
+      </w:r>
+    </w:p>
+    <w:p>
+      <w:pPr>
+        <w:rPr>
+          <w:rFonts w:ascii="Times New Roman" w:hAnsi="Times New Roman" w:cs="Times New Roman"/>
+        </w:rPr>
+      </w:pPr>
+    </w:p>
+    <w:p>
+      <w:pPr>
+        <w:rPr>
+          <w:rFonts w:ascii="Times New Roman" w:hAnsi="Times New Roman" w:cs="Times New Roman"/>
+        </w:rPr>
+      </w:pPr>
+      <w:r>
+        <w:rPr>
+          <w:rFonts w:ascii="Times New Roman" w:hAnsi="Times New Roman" w:cs="Times New Roman"/>
+        </w:rPr>
+        <w:t xml:space="preserve">Thanks for this important point, I’ve now deleted it. </w:t>
+      </w:r>
+    </w:p>
+    <w:p>
+      <w:pPr>
+        <w:rPr>
+          <w:rFonts w:ascii="Times New Roman" w:hAnsi="Times New Roman" w:cs="Times New Roman"/>
+        </w:rPr>
+      </w:pPr>
+    </w:p>
+    <w:p>
+      <w:pPr>
+        <w:pStyle w:val="ListParagraph"/>
+        <w:numPr>
+          <w:ilvl w:val="0"/>
+          <w:numId w:val="2"/>
+        </w:numPr>
+        <w:rPr>
+          <w:rFonts w:ascii="Times New Roman" w:hAnsi="Times New Roman" w:cs="Times New Roman"/>
+        </w:rPr>
+      </w:pPr>
+      <w:r>
+        <w:rPr>
+          <w:rFonts w:ascii="Times New Roman" w:hAnsi="Times New Roman" w:cs="Times New Roman"/>
+        </w:rPr>
+        <w:t>State-Building: “</w:t>
+      </w:r>
+      <w:r>
+        <w:rPr>
+          <w:rFonts w:ascii="Times New Roman" w:hAnsi="Times New Roman" w:cs="Times New Roman"/>
+        </w:rPr>
+        <w:t>In the El Salvador case, I wondered whether the government was decentralizing control partially to regain state control of schools. The author mentions that guerillas and teachers’ unions were deeply connected, which made it sound like wresting power away from the unions was also an effort at regaining state capacity. The author should better make the case that this was an electoral strategy rather than a state-building strategy.</w:t>
+      </w:r>
+      <w:r>
+        <w:rPr>
+          <w:rFonts w:ascii="Times New Roman" w:hAnsi="Times New Roman" w:cs="Times New Roman"/>
+        </w:rPr>
+        <w:t>”</w:t>
+      </w:r>
+    </w:p>
+    <w:p>
+      <w:pPr>
+        <w:rPr>
+          <w:rFonts w:ascii="Times New Roman" w:hAnsi="Times New Roman" w:cs="Times New Roman"/>
+        </w:rPr>
+      </w:pPr>
+    </w:p>
+    <w:p>
+      <w:pPr>
+        <w:rPr>
+          <w:rFonts w:ascii="Times New Roman" w:hAnsi="Times New Roman" w:cs="Times New Roman"/>
+        </w:rPr>
+      </w:pPr>
+      <w:r>
+        <w:rPr>
+          <w:rFonts w:ascii="Times New Roman" w:hAnsi="Times New Roman" w:cs="Times New Roman"/>
+        </w:rPr>
+        <w:t xml:space="preserve">I thank the reviewer for this important point. It matches concerns from reviewer 1 about how the civil war framed the case of El Salvador. </w:t>
+      </w:r>
+      <w:r>
+        <w:rPr>
+          <w:rFonts w:ascii="Times New Roman" w:hAnsi="Times New Roman" w:cs="Times New Roman"/>
+        </w:rPr>
+        <w:t>D</w:t>
+      </w:r>
+      <w:r>
+        <w:rPr>
+          <w:rFonts w:ascii="Times New Roman" w:hAnsi="Times New Roman" w:cs="Times New Roman"/>
+        </w:rPr>
+        <w:t>ecentralization could be conceived of as an attempt to wrestle these areas away from guerrilla control</w:t>
+      </w:r>
+      <w:r>
+        <w:rPr>
+          <w:rFonts w:ascii="Times New Roman" w:hAnsi="Times New Roman" w:cs="Times New Roman"/>
+        </w:rPr>
+        <w:t xml:space="preserve">, via the replacement of </w:t>
+      </w:r>
+      <w:proofErr w:type="spellStart"/>
+      <w:r>
+        <w:rPr>
+          <w:rFonts w:ascii="Times New Roman" w:hAnsi="Times New Roman" w:cs="Times New Roman"/>
+        </w:rPr>
+        <w:t>escuelas</w:t>
+      </w:r>
+      <w:proofErr w:type="spellEnd"/>
+      <w:r>
+        <w:rPr>
+          <w:rFonts w:ascii="Times New Roman" w:hAnsi="Times New Roman" w:cs="Times New Roman"/>
+        </w:rPr>
+        <w:t xml:space="preserve"> </w:t>
+      </w:r>
+      <w:proofErr w:type="spellStart"/>
+      <w:r>
+        <w:rPr>
+          <w:rFonts w:ascii="Times New Roman" w:hAnsi="Times New Roman" w:cs="Times New Roman"/>
+        </w:rPr>
+        <w:t>populares</w:t>
+      </w:r>
+      <w:proofErr w:type="spellEnd"/>
+      <w:r>
+        <w:rPr>
+          <w:rFonts w:ascii="Times New Roman" w:hAnsi="Times New Roman" w:cs="Times New Roman"/>
+        </w:rPr>
+        <w:t>,</w:t>
+      </w:r>
+      <w:r>
+        <w:rPr>
+          <w:rFonts w:ascii="Times New Roman" w:hAnsi="Times New Roman" w:cs="Times New Roman"/>
+        </w:rPr>
+        <w:t xml:space="preserve"> and directly into the </w:t>
+      </w:r>
+      <w:r>
+        <w:rPr>
+          <w:rFonts w:ascii="Times New Roman" w:hAnsi="Times New Roman" w:cs="Times New Roman"/>
+        </w:rPr>
+        <w:t xml:space="preserve">national fold. It is difficult to suggest that this was not also a motivation for the incumbent government. </w:t>
+      </w:r>
+    </w:p>
+    <w:p>
+      <w:pPr>
+        <w:rPr>
+          <w:rFonts w:ascii="Times New Roman" w:hAnsi="Times New Roman" w:cs="Times New Roman"/>
+        </w:rPr>
+      </w:pPr>
+    </w:p>
+    <w:p>
+      <w:pPr>
+        <w:rPr>
+          <w:rFonts w:ascii="Times New Roman" w:hAnsi="Times New Roman" w:cs="Times New Roman"/>
+        </w:rPr>
+      </w:pPr>
+      <w:r>
+        <w:rPr>
+          <w:rFonts w:ascii="Times New Roman" w:hAnsi="Times New Roman" w:cs="Times New Roman"/>
+        </w:rPr>
+        <w:t xml:space="preserve">Still, two points suggest that decentralization was about more than state building. First, </w:t>
+      </w:r>
+      <w:r>
+        <w:rPr>
+          <w:rFonts w:ascii="Times New Roman" w:hAnsi="Times New Roman" w:cs="Times New Roman"/>
+        </w:rPr>
+        <w:t xml:space="preserve">under the terms of the peace agreement the FMLN would abandon violence as a means of political power. It was not ready to </w:t>
+      </w:r>
+      <w:r>
+        <w:rPr>
+          <w:rFonts w:ascii="Times New Roman" w:hAnsi="Times New Roman" w:cs="Times New Roman"/>
+        </w:rPr>
+        <w:t xml:space="preserve"> </w:t>
+      </w:r>
+    </w:p>
+    <w:p>
+      <w:pPr>
+        <w:rPr>
+          <w:rFonts w:ascii="Times New Roman" w:hAnsi="Times New Roman" w:cs="Times New Roman"/>
+        </w:rPr>
+      </w:pPr>
+    </w:p>
+    <w:p>
+      <w:pPr>
+        <w:rPr>
+          <w:rFonts w:ascii="Times New Roman" w:hAnsi="Times New Roman" w:cs="Times New Roman"/>
+        </w:rPr>
+      </w:pPr>
+      <w:r>
+        <w:rPr>
+          <w:rFonts w:ascii="Times New Roman" w:hAnsi="Times New Roman" w:cs="Times New Roman"/>
+        </w:rPr>
+        <w:t xml:space="preserve">It does not explain why the government chose decentralization as the strategy to reach these areas. </w:t>
+      </w:r>
+      <w:r>
+        <w:rPr>
+          <w:rFonts w:ascii="Times New Roman" w:hAnsi="Times New Roman" w:cs="Times New Roman"/>
+        </w:rPr>
+        <w:t xml:space="preserve">Extending schools to the rural areas could have been achieved using the existing system. </w:t>
+      </w:r>
+    </w:p>
+    <w:p>
+      <w:pPr>
+        <w:rPr>
+          <w:rFonts w:ascii="Times New Roman" w:hAnsi="Times New Roman" w:cs="Times New Roman"/>
+        </w:rPr>
+      </w:pPr>
+    </w:p>
+    <w:p>
+      <w:pPr>
+        <w:rPr>
+          <w:rFonts w:ascii="Times New Roman" w:hAnsi="Times New Roman" w:cs="Times New Roman"/>
+        </w:rPr>
+      </w:pPr>
+    </w:p>
+    <w:p>
+      <w:pPr>
+        <w:rPr>
+          <w:rFonts w:ascii="Times New Roman" w:hAnsi="Times New Roman" w:cs="Times New Roman"/>
+        </w:rPr>
+      </w:pPr>
+    </w:p>
+    <w:p>
+      <w:pPr>
+        <w:rPr>
+          <w:rFonts w:ascii="Times New Roman" w:hAnsi="Times New Roman" w:cs="Times New Roman"/>
+        </w:rPr>
+      </w:pPr>
+    </w:p>
+    <w:p>
+      <w:pPr>
+        <w:pStyle w:val="ListParagraph"/>
+        <w:numPr>
+          <w:ilvl w:val="0"/>
+          <w:numId w:val="2"/>
+        </w:numPr>
+        <w:rPr>
+          <w:rFonts w:ascii="Times New Roman" w:hAnsi="Times New Roman" w:cs="Times New Roman"/>
+        </w:rPr>
+      </w:pPr>
+      <w:proofErr w:type="spellStart"/>
+      <w:r>
+        <w:rPr>
+          <w:rFonts w:ascii="Times New Roman" w:hAnsi="Times New Roman" w:cs="Times New Roman"/>
+        </w:rPr>
+        <w:lastRenderedPageBreak/>
+        <w:t>Dismanteling</w:t>
+      </w:r>
+      <w:proofErr w:type="spellEnd"/>
+      <w:r>
+        <w:rPr>
+          <w:rFonts w:ascii="Times New Roman" w:hAnsi="Times New Roman" w:cs="Times New Roman"/>
+        </w:rPr>
+        <w:t>: “</w:t>
+      </w:r>
+      <w:r>
+        <w:rPr>
+          <w:rFonts w:ascii="Times New Roman" w:hAnsi="Times New Roman" w:cs="Times New Roman"/>
+        </w:rPr>
+        <w:t xml:space="preserve">I think the author could make clearer how, in the author’s words, enacting decentralization dismantled the apparatus benefitting the opposition via the teachers’ union. The author makes clear that the teachers were allied with the opposition and that the EDUCO program discouraged the hiring of ANDES teachers in certain areas. But how did this dismantle anything? It sounds more like this created a new ANDES-free structure without touching what was in place. Did they get rid of the </w:t>
+      </w:r>
+      <w:proofErr w:type="spellStart"/>
+      <w:r>
+        <w:rPr>
+          <w:rFonts w:ascii="Times New Roman" w:hAnsi="Times New Roman" w:cs="Times New Roman"/>
+        </w:rPr>
+        <w:t>escuelas</w:t>
+      </w:r>
+      <w:proofErr w:type="spellEnd"/>
+      <w:r>
+        <w:rPr>
+          <w:rFonts w:ascii="Times New Roman" w:hAnsi="Times New Roman" w:cs="Times New Roman"/>
+        </w:rPr>
+        <w:t xml:space="preserve"> </w:t>
+      </w:r>
+      <w:proofErr w:type="spellStart"/>
+      <w:r>
+        <w:rPr>
+          <w:rFonts w:ascii="Times New Roman" w:hAnsi="Times New Roman" w:cs="Times New Roman"/>
+        </w:rPr>
+        <w:t>populares</w:t>
+      </w:r>
+      <w:proofErr w:type="spellEnd"/>
+      <w:r>
+        <w:rPr>
+          <w:rFonts w:ascii="Times New Roman" w:hAnsi="Times New Roman" w:cs="Times New Roman"/>
+        </w:rPr>
+        <w:t xml:space="preserve"> altogether?</w:t>
+      </w:r>
+      <w:r>
+        <w:rPr>
+          <w:rFonts w:ascii="Times New Roman" w:hAnsi="Times New Roman" w:cs="Times New Roman"/>
+        </w:rPr>
+        <w:t>”</w:t>
+      </w:r>
+    </w:p>
+    <w:p>
+      <w:pPr>
+        <w:rPr>
+          <w:rFonts w:ascii="Times New Roman" w:hAnsi="Times New Roman" w:cs="Times New Roman"/>
+        </w:rPr>
+      </w:pPr>
+    </w:p>
+    <w:p>
+      <w:pPr>
+        <w:rPr>
+          <w:rFonts w:ascii="Times New Roman" w:hAnsi="Times New Roman" w:cs="Times New Roman"/>
+        </w:rPr>
+      </w:pPr>
+      <w:r>
+        <w:rPr>
+          <w:rFonts w:ascii="Times New Roman" w:hAnsi="Times New Roman" w:cs="Times New Roman"/>
+        </w:rPr>
+        <w:t xml:space="preserve">Yes, exactly. </w:t>
+      </w:r>
+      <w:proofErr w:type="spellStart"/>
+      <w:r>
+        <w:rPr>
+          <w:rFonts w:ascii="Times New Roman" w:hAnsi="Times New Roman" w:cs="Times New Roman"/>
+        </w:rPr>
+        <w:t>Escuelas</w:t>
+      </w:r>
+      <w:proofErr w:type="spellEnd"/>
+      <w:r>
+        <w:rPr>
+          <w:rFonts w:ascii="Times New Roman" w:hAnsi="Times New Roman" w:cs="Times New Roman"/>
+        </w:rPr>
+        <w:t xml:space="preserve"> </w:t>
+      </w:r>
+      <w:proofErr w:type="spellStart"/>
+      <w:r>
+        <w:rPr>
+          <w:rFonts w:ascii="Times New Roman" w:hAnsi="Times New Roman" w:cs="Times New Roman"/>
+        </w:rPr>
+        <w:t>populares</w:t>
+      </w:r>
+      <w:proofErr w:type="spellEnd"/>
+      <w:r>
+        <w:rPr>
+          <w:rFonts w:ascii="Times New Roman" w:hAnsi="Times New Roman" w:cs="Times New Roman"/>
+        </w:rPr>
+        <w:t xml:space="preserve"> were entirely replaced the end effect being that the only way for ANDES affiliated teachers to teach in rural areas previously under guerrilla control was to </w:t>
+      </w:r>
+    </w:p>
+    <w:p>
+      <w:pPr>
+        <w:pStyle w:val="ListParagraph"/>
+        <w:numPr>
+          <w:ilvl w:val="0"/>
+          <w:numId w:val="2"/>
+        </w:numPr>
+        <w:rPr>
+          <w:rFonts w:ascii="Times New Roman" w:hAnsi="Times New Roman" w:cs="Times New Roman"/>
+        </w:rPr>
+      </w:pPr>
+    </w:p>
+    <w:p>
+      <w:pPr>
+        <w:rPr>
+          <w:rFonts w:ascii="Times New Roman" w:hAnsi="Times New Roman" w:cs="Times New Roman"/>
+        </w:rPr>
+      </w:pPr>
+    </w:p>
+    <w:p>
+      <w:pPr>
+        <w:rPr>
+          <w:rFonts w:ascii="Times New Roman" w:hAnsi="Times New Roman" w:cs="Times New Roman"/>
+        </w:rPr>
+      </w:pPr>
+      <w:r>
+        <w:rPr>
+          <w:rFonts w:ascii="Times New Roman" w:hAnsi="Times New Roman" w:cs="Times New Roman"/>
+        </w:rPr>
+        <w:t xml:space="preserve">I mostly agree. I </w:t>
+      </w:r>
+      <w:proofErr w:type="spellStart"/>
+      <w:r>
+        <w:rPr>
+          <w:rFonts w:ascii="Times New Roman" w:hAnsi="Times New Roman" w:cs="Times New Roman"/>
+        </w:rPr>
+        <w:t>thnk</w:t>
+      </w:r>
+      <w:proofErr w:type="spellEnd"/>
+      <w:r>
+        <w:rPr>
+          <w:rFonts w:ascii="Times New Roman" w:hAnsi="Times New Roman" w:cs="Times New Roman"/>
+        </w:rPr>
+        <w:t xml:space="preserve"> the focus should stay on the </w:t>
+      </w:r>
+    </w:p>
+    <w:p>
+      <w:pPr>
+        <w:rPr>
+          <w:rFonts w:ascii="Times New Roman" w:hAnsi="Times New Roman" w:cs="Times New Roman"/>
+        </w:rPr>
+      </w:pPr>
+    </w:p>
+    <w:p>
+      <w:pPr>
+        <w:rPr>
+          <w:rFonts w:ascii="Times New Roman" w:hAnsi="Times New Roman" w:cs="Times New Roman"/>
+        </w:rPr>
+      </w:pPr>
     </w:p>
     <w:p>
       <w:pPr>
@@ -2398,11 +3634,19 @@
       <w:r>
         <w:fldChar w:fldCharType="separate"/>
       </w:r>
-      <w:r>
-        <w:rPr>
-          <w:rFonts w:ascii="Times New Roman" w:hAnsi="Times New Roman" w:cs="Times New Roman"/>
-        </w:rPr>
-        <w:t xml:space="preserve">Arcia, Gustavo, and Humberto Belli. 1990. </w:t>
+      <w:proofErr w:type="spellStart"/>
+      <w:r>
+        <w:rPr>
+          <w:rFonts w:ascii="Times New Roman" w:hAnsi="Times New Roman" w:cs="Times New Roman"/>
+        </w:rPr>
+        <w:t>Arcia</w:t>
+      </w:r>
+      <w:proofErr w:type="spellEnd"/>
+      <w:r>
+        <w:rPr>
+          <w:rFonts w:ascii="Times New Roman" w:hAnsi="Times New Roman" w:cs="Times New Roman"/>
+        </w:rPr>
+        <w:t xml:space="preserve">, Gustavo, and Humberto Belli. 1990. </w:t>
       </w:r>
       <w:r>
         <w:rPr>
@@ -2426,11 +3670,19 @@
           <w:rFonts w:ascii="Times New Roman" w:hAnsi="Times New Roman" w:cs="Times New Roman"/>
         </w:rPr>
       </w:pPr>
-      <w:r>
-        <w:rPr>
-          <w:rFonts w:ascii="Times New Roman" w:hAnsi="Times New Roman" w:cs="Times New Roman"/>
-        </w:rPr>
-        <w:t xml:space="preserve">Bohlken, Anjali Thomas. 2016. </w:t>
+      <w:proofErr w:type="spellStart"/>
+      <w:r>
+        <w:rPr>
+          <w:rFonts w:ascii="Times New Roman" w:hAnsi="Times New Roman" w:cs="Times New Roman"/>
+        </w:rPr>
+        <w:t>Bohlken</w:t>
+      </w:r>
+      <w:proofErr w:type="spellEnd"/>
+      <w:r>
+        <w:rPr>
+          <w:rFonts w:ascii="Times New Roman" w:hAnsi="Times New Roman" w:cs="Times New Roman"/>
+        </w:rPr>
+        <w:t xml:space="preserve">, Anjali Thomas. 2016. </w:t>
       </w:r>
       <w:r>
         <w:rPr>
@@ -2482,11 +3734,19 @@
           <w:rFonts w:ascii="Times New Roman" w:hAnsi="Times New Roman" w:cs="Times New Roman"/>
         </w:rPr>
       </w:pPr>
-      <w:r>
-        <w:rPr>
-          <w:rFonts w:ascii="Times New Roman" w:hAnsi="Times New Roman" w:cs="Times New Roman"/>
-        </w:rPr>
-        <w:t xml:space="preserve">Falleti, Tulia. 2010. </w:t>
+      <w:proofErr w:type="spellStart"/>
+      <w:r>
+        <w:rPr>
+          <w:rFonts w:ascii="Times New Roman" w:hAnsi="Times New Roman" w:cs="Times New Roman"/>
+        </w:rPr>
+        <w:t>Falleti</w:t>
+      </w:r>
+      <w:proofErr w:type="spellEnd"/>
+      <w:r>
+        <w:rPr>
+          <w:rFonts w:ascii="Times New Roman" w:hAnsi="Times New Roman" w:cs="Times New Roman"/>
+        </w:rPr>
+        <w:t xml:space="preserve">, Tulia. 2010. </w:t>
       </w:r>
       <w:r>
         <w:rPr>
@@ -2510,11 +3770,19 @@
           <w:rFonts w:ascii="Times New Roman" w:hAnsi="Times New Roman" w:cs="Times New Roman"/>
         </w:rPr>
       </w:pPr>
-      <w:r>
-        <w:rPr>
-          <w:rFonts w:ascii="Times New Roman" w:hAnsi="Times New Roman" w:cs="Times New Roman"/>
-        </w:rPr>
-        <w:t xml:space="preserve">Gershberg, Alec Ian, and Ben Meade. 2005. “Parental Contributions, School‐level Finances and Decentralization: An Analysis of Nicaraguan Autonomous School Budgets.” </w:t>
+      <w:proofErr w:type="spellStart"/>
+      <w:r>
+        <w:rPr>
+          <w:rFonts w:ascii="Times New Roman" w:hAnsi="Times New Roman" w:cs="Times New Roman"/>
+        </w:rPr>
+        <w:t>Gershberg</w:t>
+      </w:r>
+      <w:proofErr w:type="spellEnd"/>
+      <w:r>
+        <w:rPr>
+          <w:rFonts w:ascii="Times New Roman" w:hAnsi="Times New Roman" w:cs="Times New Roman"/>
+        </w:rPr>
+        <w:t xml:space="preserve">, Alec Ian, and Ben Meade. 2005. “Parental Contributions, School‐level Finances and Decentralization: An Analysis of Nicaraguan Autonomous School Budgets.” </w:t>
       </w:r>
       <w:r>
         <w:rPr>
@@ -2542,7 +3810,21 @@
         <w:rPr>
           <w:rFonts w:ascii="Times New Roman" w:hAnsi="Times New Roman" w:cs="Times New Roman"/>
         </w:rPr>
-        <w:t xml:space="preserve">Jimenez, Emmanuel, and Yasuyuki Sawada. 1998. </w:t>
+        <w:t xml:space="preserve">Jimenez, Emmanuel, and </w:t>
+      </w:r>
+      <w:proofErr w:type="spellStart"/>
+      <w:r>
+        <w:rPr>
+          <w:rFonts w:ascii="Times New Roman" w:hAnsi="Times New Roman" w:cs="Times New Roman"/>
+        </w:rPr>
+        <w:t>Yasuyuki</w:t>
+      </w:r>
+      <w:proofErr w:type="spellEnd"/>
+      <w:r>
+        <w:rPr>
+          <w:rFonts w:ascii="Times New Roman" w:hAnsi="Times New Roman" w:cs="Times New Roman"/>
+        </w:rPr>
+        <w:t xml:space="preserve"> Sawada. 1998. </w:t>
       </w:r>
       <w:r>
         <w:rPr>
@@ -2566,11 +3848,19 @@
           <w:rFonts w:ascii="Times New Roman" w:hAnsi="Times New Roman" w:cs="Times New Roman"/>
         </w:rPr>
       </w:pPr>
-      <w:r>
-        <w:rPr>
-          <w:rFonts w:ascii="Times New Roman" w:hAnsi="Times New Roman" w:cs="Times New Roman"/>
-        </w:rPr>
-        <w:t xml:space="preserve">Kubal, Mary Rose. 2003. “The Politics of Education Decentralization in Latin America: Rhetoric and Reality in Chile, Mexico, Argentina, and Nicaragua.” In </w:t>
+      <w:proofErr w:type="spellStart"/>
+      <w:r>
+        <w:rPr>
+          <w:rFonts w:ascii="Times New Roman" w:hAnsi="Times New Roman" w:cs="Times New Roman"/>
+        </w:rPr>
+        <w:t>Kubal</w:t>
+      </w:r>
+      <w:proofErr w:type="spellEnd"/>
+      <w:r>
+        <w:rPr>
+          <w:rFonts w:ascii="Times New Roman" w:hAnsi="Times New Roman" w:cs="Times New Roman"/>
+        </w:rPr>
+        <w:t xml:space="preserve">, Mary Rose. 2003. “The Politics of Education Decentralization in Latin America: Rhetoric and Reality in Chile, Mexico, Argentina, and Nicaragua.” In </w:t>
       </w:r>
       <w:r>
         <w:rPr>
@@ -2598,7 +3888,21 @@
         <w:rPr>
           <w:rFonts w:ascii="Times New Roman" w:hAnsi="Times New Roman" w:cs="Times New Roman"/>
         </w:rPr>
-        <w:t xml:space="preserve">Meza, Darlyn, José L. Guzman, and Lorena De Varela. 2004. </w:t>
+        <w:t xml:space="preserve">Meza, </w:t>
+      </w:r>
+      <w:proofErr w:type="spellStart"/>
+      <w:r>
+        <w:rPr>
+          <w:rFonts w:ascii="Times New Roman" w:hAnsi="Times New Roman" w:cs="Times New Roman"/>
+        </w:rPr>
+        <w:t>Darlyn</w:t>
+      </w:r>
+      <w:proofErr w:type="spellEnd"/>
+      <w:r>
+        <w:rPr>
+          <w:rFonts w:ascii="Times New Roman" w:hAnsi="Times New Roman" w:cs="Times New Roman"/>
+        </w:rPr>
+        <w:t xml:space="preserve">, José L. Guzman, and Lorena De Varela. 2004. </w:t>
       </w:r>
       <w:r>
         <w:rPr>
@@ -2606,157 +3910,312 @@
           <w:i/>
           <w:iCs/>
         </w:rPr>
-        <w:t>EDUCO: Un Programa de Eduación Administrado Por La Comunidad En Las Zonas Rurales de El Salvador (1991-2003)</w:t>
-      </w:r>
-      <w:r>
-        <w:rPr>
-          <w:rFonts w:ascii="Times New Roman" w:hAnsi="Times New Roman" w:cs="Times New Roman"/>
-        </w:rPr>
-        <w:t>. Washington, DC: World Bank.</w:t>
-      </w:r>
-    </w:p>
-    <w:p>
-      <w:pPr>
-        <w:pStyle w:val="Bibliography"/>
-        <w:rPr>
-          <w:rFonts w:ascii="Times New Roman" w:hAnsi="Times New Roman" w:cs="Times New Roman"/>
-        </w:rPr>
-      </w:pPr>
-      <w:r>
-        <w:rPr>
-          <w:rFonts w:ascii="Times New Roman" w:hAnsi="Times New Roman" w:cs="Times New Roman"/>
-        </w:rPr>
-        <w:t xml:space="preserve">Niedzwiecki, Sara. 2018. </w:t>
-      </w:r>
+        <w:t xml:space="preserve">EDUCO: Un </w:t>
+      </w:r>
+      <w:proofErr w:type="spellStart"/>
       <w:r>
         <w:rPr>
           <w:rFonts w:ascii="Times New Roman" w:hAnsi="Times New Roman" w:cs="Times New Roman"/>
           <w:i/>
           <w:iCs/>
         </w:rPr>
-        <w:t>Uneven Social Policies: The Politics of Subnational Variation in Latin America</w:t>
-      </w:r>
-      <w:r>
-        <w:rPr>
-          <w:rFonts w:ascii="Times New Roman" w:hAnsi="Times New Roman" w:cs="Times New Roman"/>
-        </w:rPr>
-        <w:t>. Cambridge University Press.</w:t>
-      </w:r>
-    </w:p>
-    <w:p>
-      <w:pPr>
-        <w:pStyle w:val="Bibliography"/>
-        <w:rPr>
-          <w:rFonts w:ascii="Times New Roman" w:hAnsi="Times New Roman" w:cs="Times New Roman"/>
-        </w:rPr>
-      </w:pPr>
-      <w:r>
-        <w:rPr>
-          <w:rFonts w:ascii="Times New Roman" w:hAnsi="Times New Roman" w:cs="Times New Roman"/>
-        </w:rPr>
-        <w:t xml:space="preserve">O’Neill, Kathleen. 2003. “Decentralization as an Electoral Strategy.” </w:t>
-      </w:r>
+        <w:t>Programa</w:t>
+      </w:r>
+      <w:proofErr w:type="spellEnd"/>
       <w:r>
         <w:rPr>
           <w:rFonts w:ascii="Times New Roman" w:hAnsi="Times New Roman" w:cs="Times New Roman"/>
           <w:i/>
           <w:iCs/>
         </w:rPr>
-        <w:t>Comparative Political Studies</w:t>
-      </w:r>
-      <w:r>
-        <w:rPr>
-          <w:rFonts w:ascii="Times New Roman" w:hAnsi="Times New Roman" w:cs="Times New Roman"/>
-        </w:rPr>
-        <w:t xml:space="preserve"> 36(9): 1068–91.</w:t>
-      </w:r>
-    </w:p>
-    <w:p>
-      <w:pPr>
-        <w:pStyle w:val="Bibliography"/>
-        <w:rPr>
-          <w:rFonts w:ascii="Times New Roman" w:hAnsi="Times New Roman" w:cs="Times New Roman"/>
-        </w:rPr>
-      </w:pPr>
-      <w:r>
-        <w:rPr>
-          <w:rFonts w:ascii="Times New Roman" w:hAnsi="Times New Roman" w:cs="Times New Roman"/>
-        </w:rPr>
-        <w:t xml:space="preserve">———. 2005. </w:t>
-      </w:r>
+        <w:t xml:space="preserve"> de </w:t>
+      </w:r>
+      <w:proofErr w:type="spellStart"/>
       <w:r>
         <w:rPr>
           <w:rFonts w:ascii="Times New Roman" w:hAnsi="Times New Roman" w:cs="Times New Roman"/>
           <w:i/>
           <w:iCs/>
         </w:rPr>
-        <w:t>Decentralizing the State: Elections, Parties, and Local Power in the Andes</w:t>
-      </w:r>
-      <w:r>
-        <w:rPr>
-          <w:rFonts w:ascii="Times New Roman" w:hAnsi="Times New Roman" w:cs="Times New Roman"/>
-        </w:rPr>
-        <w:t>. Cambridge University Press.</w:t>
-      </w:r>
-    </w:p>
-    <w:p>
-      <w:pPr>
-        <w:pStyle w:val="Bibliography"/>
-        <w:rPr>
-          <w:rFonts w:ascii="Times New Roman" w:hAnsi="Times New Roman" w:cs="Times New Roman"/>
-        </w:rPr>
-      </w:pPr>
-      <w:r>
-        <w:rPr>
-          <w:rFonts w:ascii="Times New Roman" w:hAnsi="Times New Roman" w:cs="Times New Roman"/>
-        </w:rPr>
-        <w:t xml:space="preserve">Reimers, Fernando. 1997. “The Role of the Community in Expanding Educational Opportunities: The EDUCO Schools in El Salvador.” In </w:t>
-      </w:r>
+        <w:t>Eduación</w:t>
+      </w:r>
+      <w:proofErr w:type="spellEnd"/>
       <w:r>
         <w:rPr>
           <w:rFonts w:ascii="Times New Roman" w:hAnsi="Times New Roman" w:cs="Times New Roman"/>
           <w:i/>
           <w:iCs/>
         </w:rPr>
-        <w:t>Education and Development: Tradition and Innovation</w:t>
-      </w:r>
-      <w:r>
-        <w:rPr>
-          <w:rFonts w:ascii="Times New Roman" w:hAnsi="Times New Roman" w:cs="Times New Roman"/>
-        </w:rPr>
-        <w:t>, eds. James Lynch, Celia Modgil, and Sohan Mogdil. London: Cassell.</w:t>
-      </w:r>
-    </w:p>
-    <w:p>
-      <w:pPr>
-        <w:pStyle w:val="Bibliography"/>
-        <w:rPr>
-          <w:rFonts w:ascii="Times New Roman" w:hAnsi="Times New Roman" w:cs="Times New Roman"/>
-        </w:rPr>
-      </w:pPr>
-      <w:r>
-        <w:rPr>
-          <w:rFonts w:ascii="Times New Roman" w:hAnsi="Times New Roman" w:cs="Times New Roman"/>
-        </w:rPr>
-        <w:t xml:space="preserve">Sawada, Yasuyuki, and Andrew Ragatz. 2005. “Decentralization of Education, Teacher Behavior, and Outcomes: The Case of El Salvador’s EDUCO Program.” In </w:t>
-      </w:r>
+        <w:t xml:space="preserve"> </w:t>
+      </w:r>
+      <w:proofErr w:type="spellStart"/>
       <w:r>
         <w:rPr>
           <w:rFonts w:ascii="Times New Roman" w:hAnsi="Times New Roman" w:cs="Times New Roman"/>
           <w:i/>
           <w:iCs/>
         </w:rPr>
+        <w:t>Administrado</w:t>
+      </w:r>
+      <w:proofErr w:type="spellEnd"/>
+      <w:r>
+        <w:rPr>
+          <w:rFonts w:ascii="Times New Roman" w:hAnsi="Times New Roman" w:cs="Times New Roman"/>
+          <w:i/>
+          <w:iCs/>
+        </w:rPr>
+        <w:t xml:space="preserve"> Por La </w:t>
+      </w:r>
+      <w:proofErr w:type="spellStart"/>
+      <w:r>
+        <w:rPr>
+          <w:rFonts w:ascii="Times New Roman" w:hAnsi="Times New Roman" w:cs="Times New Roman"/>
+          <w:i/>
+          <w:iCs/>
+        </w:rPr>
+        <w:t>Comunidad</w:t>
+      </w:r>
+      <w:proofErr w:type="spellEnd"/>
+      <w:r>
+        <w:rPr>
+          <w:rFonts w:ascii="Times New Roman" w:hAnsi="Times New Roman" w:cs="Times New Roman"/>
+          <w:i/>
+          <w:iCs/>
+        </w:rPr>
+        <w:t xml:space="preserve"> </w:t>
+      </w:r>
+      <w:proofErr w:type="spellStart"/>
+      <w:r>
+        <w:rPr>
+          <w:rFonts w:ascii="Times New Roman" w:hAnsi="Times New Roman" w:cs="Times New Roman"/>
+          <w:i/>
+          <w:iCs/>
+        </w:rPr>
+        <w:t>En</w:t>
+      </w:r>
+      <w:proofErr w:type="spellEnd"/>
+      <w:r>
+        <w:rPr>
+          <w:rFonts w:ascii="Times New Roman" w:hAnsi="Times New Roman" w:cs="Times New Roman"/>
+          <w:i/>
+          <w:iCs/>
+        </w:rPr>
+        <w:t xml:space="preserve"> Las Zonas Rurales de El Salvador (1991-2003)</w:t>
+      </w:r>
+      <w:r>
+        <w:rPr>
+          <w:rFonts w:ascii="Times New Roman" w:hAnsi="Times New Roman" w:cs="Times New Roman"/>
+        </w:rPr>
+        <w:t>. Washington, DC: World Bank.</w:t>
+      </w:r>
+    </w:p>
+    <w:p>
+      <w:pPr>
+        <w:pStyle w:val="Bibliography"/>
+        <w:rPr>
+          <w:rFonts w:ascii="Times New Roman" w:hAnsi="Times New Roman" w:cs="Times New Roman"/>
+        </w:rPr>
+      </w:pPr>
+      <w:proofErr w:type="spellStart"/>
+      <w:r>
+        <w:rPr>
+          <w:rFonts w:ascii="Times New Roman" w:hAnsi="Times New Roman" w:cs="Times New Roman"/>
+        </w:rPr>
+        <w:t>Niedzwiecki</w:t>
+      </w:r>
+      <w:proofErr w:type="spellEnd"/>
+      <w:r>
+        <w:rPr>
+          <w:rFonts w:ascii="Times New Roman" w:hAnsi="Times New Roman" w:cs="Times New Roman"/>
+        </w:rPr>
+        <w:t xml:space="preserve">, Sara. 2018. </w:t>
+      </w:r>
+      <w:r>
+        <w:rPr>
+          <w:rFonts w:ascii="Times New Roman" w:hAnsi="Times New Roman" w:cs="Times New Roman"/>
+          <w:i/>
+          <w:iCs/>
+        </w:rPr>
+        <w:t>Uneven Social Policies: The Politics of Subnational Variation in Latin America</w:t>
+      </w:r>
+      <w:r>
+        <w:rPr>
+          <w:rFonts w:ascii="Times New Roman" w:hAnsi="Times New Roman" w:cs="Times New Roman"/>
+        </w:rPr>
+        <w:t>. Cambridge University Press.</w:t>
+      </w:r>
+    </w:p>
+    <w:p>
+      <w:pPr>
+        <w:pStyle w:val="Bibliography"/>
+        <w:rPr>
+          <w:rFonts w:ascii="Times New Roman" w:hAnsi="Times New Roman" w:cs="Times New Roman"/>
+        </w:rPr>
+      </w:pPr>
+      <w:r>
+        <w:rPr>
+          <w:rFonts w:ascii="Times New Roman" w:hAnsi="Times New Roman" w:cs="Times New Roman"/>
+        </w:rPr>
+        <w:t xml:space="preserve">O’Neill, Kathleen. 2003. “Decentralization as an Electoral Strategy.” </w:t>
+      </w:r>
+      <w:r>
+        <w:rPr>
+          <w:rFonts w:ascii="Times New Roman" w:hAnsi="Times New Roman" w:cs="Times New Roman"/>
+          <w:i/>
+          <w:iCs/>
+        </w:rPr>
+        <w:t>Comparative Political Studies</w:t>
+      </w:r>
+      <w:r>
+        <w:rPr>
+          <w:rFonts w:ascii="Times New Roman" w:hAnsi="Times New Roman" w:cs="Times New Roman"/>
+        </w:rPr>
+        <w:t xml:space="preserve"> 36(9): 1068–91.</w:t>
+      </w:r>
+    </w:p>
+    <w:p>
+      <w:pPr>
+        <w:pStyle w:val="Bibliography"/>
+        <w:rPr>
+          <w:rFonts w:ascii="Times New Roman" w:hAnsi="Times New Roman" w:cs="Times New Roman"/>
+        </w:rPr>
+      </w:pPr>
+      <w:r>
+        <w:rPr>
+          <w:rFonts w:ascii="Times New Roman" w:hAnsi="Times New Roman" w:cs="Times New Roman"/>
+        </w:rPr>
+        <w:t xml:space="preserve">———. 2005. </w:t>
+      </w:r>
+      <w:r>
+        <w:rPr>
+          <w:rFonts w:ascii="Times New Roman" w:hAnsi="Times New Roman" w:cs="Times New Roman"/>
+          <w:i/>
+          <w:iCs/>
+        </w:rPr>
+        <w:t>Decentralizing the State: Elections, Parties, and Local Power in the Andes</w:t>
+      </w:r>
+      <w:r>
+        <w:rPr>
+          <w:rFonts w:ascii="Times New Roman" w:hAnsi="Times New Roman" w:cs="Times New Roman"/>
+        </w:rPr>
+        <w:t>. Cambridge University Press.</w:t>
+      </w:r>
+    </w:p>
+    <w:p>
+      <w:pPr>
+        <w:pStyle w:val="Bibliography"/>
+        <w:rPr>
+          <w:rFonts w:ascii="Times New Roman" w:hAnsi="Times New Roman" w:cs="Times New Roman"/>
+        </w:rPr>
+      </w:pPr>
+      <w:r>
+        <w:rPr>
+          <w:rFonts w:ascii="Times New Roman" w:hAnsi="Times New Roman" w:cs="Times New Roman"/>
+        </w:rPr>
+        <w:t xml:space="preserve">Reimers, Fernando. 1997. “The Role of the Community in Expanding Educational Opportunities: The EDUCO Schools in El Salvador.” In </w:t>
+      </w:r>
+      <w:r>
+        <w:rPr>
+          <w:rFonts w:ascii="Times New Roman" w:hAnsi="Times New Roman" w:cs="Times New Roman"/>
+          <w:i/>
+          <w:iCs/>
+        </w:rPr>
+        <w:t>Education and Development: Tradition and Innovation</w:t>
+      </w:r>
+      <w:r>
+        <w:rPr>
+          <w:rFonts w:ascii="Times New Roman" w:hAnsi="Times New Roman" w:cs="Times New Roman"/>
+        </w:rPr>
+        <w:t xml:space="preserve">, eds. James Lynch, Celia Modgil, and </w:t>
+      </w:r>
+      <w:proofErr w:type="spellStart"/>
+      <w:r>
+        <w:rPr>
+          <w:rFonts w:ascii="Times New Roman" w:hAnsi="Times New Roman" w:cs="Times New Roman"/>
+        </w:rPr>
+        <w:t>Sohan</w:t>
+      </w:r>
+      <w:proofErr w:type="spellEnd"/>
+      <w:r>
+        <w:rPr>
+          <w:rFonts w:ascii="Times New Roman" w:hAnsi="Times New Roman" w:cs="Times New Roman"/>
+        </w:rPr>
+        <w:t xml:space="preserve"> </w:t>
+      </w:r>
+      <w:proofErr w:type="spellStart"/>
+      <w:r>
+        <w:rPr>
+          <w:rFonts w:ascii="Times New Roman" w:hAnsi="Times New Roman" w:cs="Times New Roman"/>
+        </w:rPr>
+        <w:t>Mogdil</w:t>
+      </w:r>
+      <w:proofErr w:type="spellEnd"/>
+      <w:r>
+        <w:rPr>
+          <w:rFonts w:ascii="Times New Roman" w:hAnsi="Times New Roman" w:cs="Times New Roman"/>
+        </w:rPr>
+        <w:t>. London: Cassell.</w:t>
+      </w:r>
+    </w:p>
+    <w:p>
+      <w:pPr>
+        <w:pStyle w:val="Bibliography"/>
+        <w:rPr>
+          <w:rFonts w:ascii="Times New Roman" w:hAnsi="Times New Roman" w:cs="Times New Roman"/>
+        </w:rPr>
+      </w:pPr>
+      <w:r>
+        <w:rPr>
+          <w:rFonts w:ascii="Times New Roman" w:hAnsi="Times New Roman" w:cs="Times New Roman"/>
+        </w:rPr>
+        <w:t xml:space="preserve">Sawada, </w:t>
+      </w:r>
+      <w:proofErr w:type="spellStart"/>
+      <w:r>
+        <w:rPr>
+          <w:rFonts w:ascii="Times New Roman" w:hAnsi="Times New Roman" w:cs="Times New Roman"/>
+        </w:rPr>
+        <w:t>Yasuyuki</w:t>
+      </w:r>
+      <w:proofErr w:type="spellEnd"/>
+      <w:r>
+        <w:rPr>
+          <w:rFonts w:ascii="Times New Roman" w:hAnsi="Times New Roman" w:cs="Times New Roman"/>
+        </w:rPr>
+        <w:t xml:space="preserve">, and Andrew Ragatz. 2005. “Decentralization of Education, Teacher Behavior, and Outcomes: The Case of El Salvador’s EDUCO Program.” In </w:t>
+      </w:r>
+      <w:r>
+        <w:rPr>
+          <w:rFonts w:ascii="Times New Roman" w:hAnsi="Times New Roman" w:cs="Times New Roman"/>
+          <w:i/>
+          <w:iCs/>
+        </w:rPr>
         <w:t>Incentives to Improve Teaching</w:t>
       </w:r>
       <w:r>
         <w:rPr>
           <w:rFonts w:ascii="Times New Roman" w:hAnsi="Times New Roman" w:cs="Times New Roman"/>
         </w:rPr>
-        <w:t>, ed. Emiliana Vegas. Washington, DC: World Bank.</w:t>
-      </w:r>
-    </w:p>
-    <w:p>
-      <w:pPr>
+        <w:t xml:space="preserve">, ed. </w:t>
+      </w:r>
+      <w:proofErr w:type="spellStart"/>
+      <w:r>
+        <w:rPr>
+          <w:rFonts w:ascii="Times New Roman" w:hAnsi="Times New Roman" w:cs="Times New Roman"/>
+        </w:rPr>
+        <w:t>Emiliana</w:t>
+      </w:r>
+      <w:proofErr w:type="spellEnd"/>
+      <w:r>
+        <w:rPr>
+          <w:rFonts w:ascii="Times New Roman" w:hAnsi="Times New Roman" w:cs="Times New Roman"/>
+        </w:rPr>
+        <w:t xml:space="preserve"> Vegas. Washington, DC: World Bank.</w:t>
+      </w:r>
+    </w:p>
+    <w:p>
+      <w:pPr>
+        <w:pStyle w:val="Bibliography"/>
         <w:rPr>
           <w:rFonts w:ascii="Times New Roman" w:hAnsi="Times New Roman" w:cs="Times New Roman"/>
         </w:rPr>
@@ -2766,6 +4225,33 @@
           <w:rFonts w:ascii="Times New Roman" w:hAnsi="Times New Roman" w:cs="Times New Roman"/>
         </w:rPr>
         <w:lastRenderedPageBreak/>
+        <w:t xml:space="preserve">UNESCO. 2001. </w:t>
+      </w:r>
+      <w:r>
+        <w:rPr>
+          <w:rFonts w:ascii="Times New Roman" w:hAnsi="Times New Roman" w:cs="Times New Roman"/>
+          <w:i/>
+          <w:iCs/>
+        </w:rPr>
+        <w:t>The State of Education in Latin America and the Caribbean, 1980-2000</w:t>
+      </w:r>
+      <w:r>
+        <w:rPr>
+          <w:rFonts w:ascii="Times New Roman" w:hAnsi="Times New Roman" w:cs="Times New Roman"/>
+        </w:rPr>
+        <w:t>. Santiago, Chile: UNESCO/OREALC.</w:t>
+      </w:r>
+    </w:p>
+    <w:p>
+      <w:pPr>
+        <w:rPr>
+          <w:rFonts w:ascii="Times New Roman" w:hAnsi="Times New Roman" w:cs="Times New Roman"/>
+        </w:rPr>
+      </w:pPr>
+      <w:r>
+        <w:rPr>
+          <w:rFonts w:ascii="Times New Roman" w:hAnsi="Times New Roman" w:cs="Times New Roman"/>
+        </w:rPr>
         <w:fldChar w:fldCharType="end"/>
       </w:r>
     </w:p>
@@ -3064,7 +4550,7 @@
   <w:abstractNum w:abstractNumId="1" w15:restartNumberingAfterBreak="0">
     <w:nsid w:val="6A5F0731"/>
     <w:multiLevelType w:val="hybridMultilevel"/>
-    <w:tmpl w:val="8E3C3BCE"/>
+    <w:tmpl w:val="5D4CB5D8"/>
     <w:lvl w:ilvl="0" w:tplc="0409000F">
       <w:start w:val="1"/>
       <w:numFmt w:val="decimal"/>

</xml_diff>

<commit_message>
Changes to technocratic explanations.
</commit_message>
<xml_diff>
--- a/revision_memo.docx
+++ b/revision_memo.docx
@@ -2685,7 +2685,13 @@
         <w:rPr>
           <w:rFonts w:ascii="Times New Roman" w:hAnsi="Times New Roman" w:cs="Times New Roman"/>
         </w:rPr>
-        <w:t>Reframing technocratic explanation: “</w:t>
+        <w:t>Expanding/reframing the</w:t>
+      </w:r>
+      <w:r>
+        <w:rPr>
+          <w:rFonts w:ascii="Times New Roman" w:hAnsi="Times New Roman" w:cs="Times New Roman"/>
+        </w:rPr>
+        <w:t xml:space="preserve"> technocratic explanation: “</w:t>
       </w:r>
       <w:r>
         <w:rPr>
@@ -2731,7 +2737,19 @@
         <w:rPr>
           <w:rFonts w:ascii="Times New Roman" w:hAnsi="Times New Roman" w:cs="Times New Roman"/>
         </w:rPr>
-        <w:t xml:space="preserve"> that the picture was </w:t>
+        <w:t xml:space="preserve"> that the picture was</w:t>
+      </w:r>
+      <w:r>
+        <w:rPr>
+          <w:rFonts w:ascii="Times New Roman" w:hAnsi="Times New Roman" w:cs="Times New Roman"/>
+        </w:rPr>
+        <w:t xml:space="preserve"> actually</w:t>
+      </w:r>
+      <w:r>
+        <w:rPr>
+          <w:rFonts w:ascii="Times New Roman" w:hAnsi="Times New Roman" w:cs="Times New Roman"/>
+        </w:rPr>
+        <w:t xml:space="preserve"> </w:t>
       </w:r>
       <w:proofErr w:type="gramStart"/>
       <w:r>
@@ -2745,7 +2763,19 @@
         <w:rPr>
           <w:rFonts w:ascii="Times New Roman" w:hAnsi="Times New Roman" w:cs="Times New Roman"/>
         </w:rPr>
-        <w:t xml:space="preserve"> and that key information was missing</w:t>
+        <w:t xml:space="preserve"> and that </w:t>
+      </w:r>
+      <w:r>
+        <w:rPr>
+          <w:rFonts w:ascii="Times New Roman" w:hAnsi="Times New Roman" w:cs="Times New Roman"/>
+        </w:rPr>
+        <w:t>critical</w:t>
+      </w:r>
+      <w:r>
+        <w:rPr>
+          <w:rFonts w:ascii="Times New Roman" w:hAnsi="Times New Roman" w:cs="Times New Roman"/>
+        </w:rPr>
+        <w:t xml:space="preserve"> information was missing</w:t>
       </w:r>
       <w:r>
         <w:rPr>
@@ -2801,7 +2831,7 @@
         <w:rPr>
           <w:rFonts w:ascii="Times New Roman" w:hAnsi="Times New Roman" w:cs="Times New Roman"/>
         </w:rPr>
-        <w:t>Moreover</w:t>
+        <w:t>In addition</w:t>
       </w:r>
       <w:r>
         <w:rPr>
@@ -2837,7 +2867,13 @@
         <w:rPr>
           <w:rFonts w:ascii="Times New Roman" w:hAnsi="Times New Roman" w:cs="Times New Roman"/>
         </w:rPr>
-        <w:t xml:space="preserve">, </w:t>
+        <w:t xml:space="preserve"> or</w:t>
+      </w:r>
+      <w:r>
+        <w:rPr>
+          <w:rFonts w:ascii="Times New Roman" w:hAnsi="Times New Roman" w:cs="Times New Roman"/>
+        </w:rPr>
+        <w:t xml:space="preserve"> </w:t>
       </w:r>
       <w:proofErr w:type="spellStart"/>
       <w:r>
@@ -2863,19 +2899,37 @@
         <w:rPr>
           <w:rFonts w:ascii="Times New Roman" w:hAnsi="Times New Roman" w:cs="Times New Roman"/>
         </w:rPr>
-        <w:t xml:space="preserve">. But other than common sense and intuitions, </w:t>
-      </w:r>
-      <w:r>
-        <w:rPr>
-          <w:rFonts w:ascii="Times New Roman" w:hAnsi="Times New Roman" w:cs="Times New Roman"/>
-        </w:rPr>
-        <w:t xml:space="preserve">there was no evidence regarding the comparative achievement of Latin American students. </w:t>
-      </w:r>
-      <w:r>
-        <w:rPr>
-          <w:rFonts w:ascii="Times New Roman" w:hAnsi="Times New Roman" w:cs="Times New Roman"/>
-        </w:rPr>
-        <w:t>Latin American countries participated in only three testing initiatives prior to 1993.</w:t>
+        <w:t xml:space="preserve">. But other than common sense, </w:t>
+      </w:r>
+      <w:r>
+        <w:rPr>
+          <w:rFonts w:ascii="Times New Roman" w:hAnsi="Times New Roman" w:cs="Times New Roman"/>
+        </w:rPr>
+        <w:t>there was</w:t>
+      </w:r>
+      <w:r>
+        <w:rPr>
+          <w:rFonts w:ascii="Times New Roman" w:hAnsi="Times New Roman" w:cs="Times New Roman"/>
+        </w:rPr>
+        <w:t xml:space="preserve"> literally</w:t>
+      </w:r>
+      <w:r>
+        <w:rPr>
+          <w:rFonts w:ascii="Times New Roman" w:hAnsi="Times New Roman" w:cs="Times New Roman"/>
+        </w:rPr>
+        <w:t xml:space="preserve"> no evidence regarding the comparative achievement of Latin American students</w:t>
+      </w:r>
+      <w:r>
+        <w:rPr>
+          <w:rFonts w:ascii="Times New Roman" w:hAnsi="Times New Roman" w:cs="Times New Roman"/>
+        </w:rPr>
+        <w:t xml:space="preserve"> prior to 1993</w:t>
+      </w:r>
+      <w:r>
+        <w:rPr>
+          <w:rFonts w:ascii="Times New Roman" w:hAnsi="Times New Roman" w:cs="Times New Roman"/>
+        </w:rPr>
+        <w:t>.</w:t>
       </w:r>
       <w:r>
         <w:rPr>
@@ -2887,7 +2941,19 @@
         <w:rPr>
           <w:rFonts w:ascii="Times New Roman" w:hAnsi="Times New Roman" w:cs="Times New Roman"/>
         </w:rPr>
-        <w:t xml:space="preserve">The first true comparative testing effort that considered a broad swath of Latin American countries was the Trends in International Mathematics and Science Study (TIMSS) in 1992. </w:t>
+        <w:t xml:space="preserve">The first true comparative testing effort that considered a broad swath of Latin American countries was the Trends in International Mathematics and Science Study (TIMSS) </w:t>
+      </w:r>
+      <w:r>
+        <w:rPr>
+          <w:rFonts w:ascii="Times New Roman" w:hAnsi="Times New Roman" w:cs="Times New Roman"/>
+        </w:rPr>
+        <w:t>which used data from</w:t>
+      </w:r>
+      <w:r>
+        <w:rPr>
+          <w:rFonts w:ascii="Times New Roman" w:hAnsi="Times New Roman" w:cs="Times New Roman"/>
+        </w:rPr>
+        <w:t xml:space="preserve"> 1992. </w:t>
       </w:r>
       <w:r>
         <w:rPr>
@@ -2899,7 +2965,19 @@
         <w:rPr>
           <w:rFonts w:ascii="Times New Roman" w:hAnsi="Times New Roman" w:cs="Times New Roman"/>
         </w:rPr>
-        <w:t>convenience rather than a representative sample, limiting any inferences we can make about actual state of education in any of these countries.</w:t>
+        <w:t xml:space="preserve">convenience rather than a representative sample, limiting any inferences we can make about </w:t>
+      </w:r>
+      <w:r>
+        <w:rPr>
+          <w:rFonts w:ascii="Times New Roman" w:hAnsi="Times New Roman" w:cs="Times New Roman"/>
+        </w:rPr>
+        <w:t xml:space="preserve">the </w:t>
+      </w:r>
+      <w:r>
+        <w:rPr>
+          <w:rFonts w:ascii="Times New Roman" w:hAnsi="Times New Roman" w:cs="Times New Roman"/>
+        </w:rPr>
+        <w:t>actual state of education in any of these countries.</w:t>
       </w:r>
       <w:r>
         <w:rPr>
@@ -3061,13 +3139,63 @@
         <w:rPr>
           <w:rFonts w:ascii="Times New Roman" w:hAnsi="Times New Roman" w:cs="Times New Roman"/>
         </w:rPr>
-        <w:t>There also could have been other technocratic motivations for actors beside improving education. One could imagine that there could be financial reasons why some might decentralize education that have nothing to do with the quality of education. The author mentions that such motivations exist, but it seems to me important that the author addresses head-on why the desire to cut government spending in and of itself is not a viable motivation for education decentralization</w:t>
+        <w:t xml:space="preserve">The author mentions </w:t>
+      </w:r>
+      <w:r>
+        <w:rPr>
+          <w:rFonts w:ascii="Times New Roman" w:hAnsi="Times New Roman" w:cs="Times New Roman"/>
+        </w:rPr>
+        <w:t>[that financial motivations might exist]</w:t>
+      </w:r>
+      <w:r>
+        <w:rPr>
+          <w:rFonts w:ascii="Times New Roman" w:hAnsi="Times New Roman" w:cs="Times New Roman"/>
+        </w:rPr>
+        <w:t>, but it seems to me important that the author addresses head-on why the desire to cut government spending in and of itself is not a viable motivation for education decentralization</w:t>
       </w:r>
       <w:r>
         <w:rPr>
           <w:rFonts w:ascii="Times New Roman" w:hAnsi="Times New Roman" w:cs="Times New Roman"/>
         </w:rPr>
         <w:t>”</w:t>
+      </w:r>
+    </w:p>
+    <w:p>
+      <w:pPr>
+        <w:rPr>
+          <w:rFonts w:ascii="Times New Roman" w:hAnsi="Times New Roman" w:cs="Times New Roman"/>
+        </w:rPr>
+      </w:pPr>
+    </w:p>
+    <w:p>
+      <w:pPr>
+        <w:rPr>
+          <w:rFonts w:ascii="Times New Roman" w:hAnsi="Times New Roman" w:cs="Times New Roman"/>
+        </w:rPr>
+      </w:pPr>
+      <w:r>
+        <w:rPr>
+          <w:rFonts w:ascii="Times New Roman" w:hAnsi="Times New Roman" w:cs="Times New Roman"/>
+        </w:rPr>
+        <w:t xml:space="preserve">Thanks for this point. </w:t>
+      </w:r>
+      <w:r>
+        <w:rPr>
+          <w:rFonts w:ascii="Times New Roman" w:hAnsi="Times New Roman" w:cs="Times New Roman"/>
+        </w:rPr>
+        <w:t xml:space="preserve">I agree that financial motivations could be seen as a technocratic incentive. </w:t>
+      </w:r>
+      <w:r>
+        <w:rPr>
+          <w:rFonts w:ascii="Times New Roman" w:hAnsi="Times New Roman" w:cs="Times New Roman"/>
+        </w:rPr>
+        <w:t xml:space="preserve">I choose to tackle this in the section on ideology because I don’t know that we can divorce cost-cutting measure from neoliberal logics. </w:t>
+      </w:r>
+      <w:r>
+        <w:rPr>
+          <w:rFonts w:ascii="Times New Roman" w:hAnsi="Times New Roman" w:cs="Times New Roman"/>
+        </w:rPr>
+        <w:t xml:space="preserve">To address this point, I’ve gone back to the data to see how I could show that this doesn’t matter as much as politics. In terms of debt service, both countries have similar levels of external debt in the 1970s, this shoots up considerable in the mid 1980s before falling in the early 1990s. Interestingly, it is Paraguay and not El Salvador that reaches the higher levels of debt. Yet this wasn’t enough to compel the government to decentralize education. Second, I’ve looked at education spending as a share of GDP over time. By 1989, Paraguay was spending more than half a percentage point on education than El Salvador, with similar populations sizes and challenges in access. El Salvador steadily raises spending to match Paraguay throughout the 1990s, the time during which EDUCO was in full gear. In short, the case studies suggest that financial motivations may have been another cover for the political incentives that govern when countries advanced social sector reform. For questions of space, I’ve included only the first point in the narrative. </w:t>
       </w:r>
     </w:p>
     <w:p>
@@ -3307,7 +3435,14 @@
         <w:rPr>
           <w:rFonts w:ascii="Times New Roman" w:hAnsi="Times New Roman" w:cs="Times New Roman"/>
         </w:rPr>
-        <w:t xml:space="preserve"> and directly into the </w:t>
+        <w:t xml:space="preserve"> and </w:t>
+      </w:r>
+      <w:r>
+        <w:rPr>
+          <w:rFonts w:ascii="Times New Roman" w:hAnsi="Times New Roman" w:cs="Times New Roman"/>
+        </w:rPr>
+        <w:lastRenderedPageBreak/>
+        <w:t xml:space="preserve">directly into the </w:t>
       </w:r>
       <w:r>
         <w:rPr>
@@ -3418,7 +3553,6 @@
         <w:rPr>
           <w:rFonts w:ascii="Times New Roman" w:hAnsi="Times New Roman" w:cs="Times New Roman"/>
         </w:rPr>
-        <w:lastRenderedPageBreak/>
         <w:t>Dismanteling</w:t>
       </w:r>
       <w:proofErr w:type="spellEnd"/>
@@ -3634,19 +3768,11 @@
       <w:r>
         <w:fldChar w:fldCharType="separate"/>
       </w:r>
-      <w:proofErr w:type="spellStart"/>
-      <w:r>
-        <w:rPr>
-          <w:rFonts w:ascii="Times New Roman" w:hAnsi="Times New Roman" w:cs="Times New Roman"/>
-        </w:rPr>
-        <w:t>Arcia</w:t>
-      </w:r>
-      <w:proofErr w:type="spellEnd"/>
-      <w:r>
-        <w:rPr>
-          <w:rFonts w:ascii="Times New Roman" w:hAnsi="Times New Roman" w:cs="Times New Roman"/>
-        </w:rPr>
-        <w:t xml:space="preserve">, Gustavo, and Humberto Belli. 1990. </w:t>
+      <w:r>
+        <w:rPr>
+          <w:rFonts w:ascii="Times New Roman" w:hAnsi="Times New Roman" w:cs="Times New Roman"/>
+        </w:rPr>
+        <w:t xml:space="preserve">Arcia, Gustavo, and Humberto Belli. 1990. </w:t>
       </w:r>
       <w:r>
         <w:rPr>
@@ -3670,19 +3796,11 @@
           <w:rFonts w:ascii="Times New Roman" w:hAnsi="Times New Roman" w:cs="Times New Roman"/>
         </w:rPr>
       </w:pPr>
-      <w:proofErr w:type="spellStart"/>
-      <w:r>
-        <w:rPr>
-          <w:rFonts w:ascii="Times New Roman" w:hAnsi="Times New Roman" w:cs="Times New Roman"/>
-        </w:rPr>
-        <w:t>Bohlken</w:t>
-      </w:r>
-      <w:proofErr w:type="spellEnd"/>
-      <w:r>
-        <w:rPr>
-          <w:rFonts w:ascii="Times New Roman" w:hAnsi="Times New Roman" w:cs="Times New Roman"/>
-        </w:rPr>
-        <w:t xml:space="preserve">, Anjali Thomas. 2016. </w:t>
+      <w:r>
+        <w:rPr>
+          <w:rFonts w:ascii="Times New Roman" w:hAnsi="Times New Roman" w:cs="Times New Roman"/>
+        </w:rPr>
+        <w:t xml:space="preserve">Bohlken, Anjali Thomas. 2016. </w:t>
       </w:r>
       <w:r>
         <w:rPr>
@@ -3734,19 +3852,11 @@
           <w:rFonts w:ascii="Times New Roman" w:hAnsi="Times New Roman" w:cs="Times New Roman"/>
         </w:rPr>
       </w:pPr>
-      <w:proofErr w:type="spellStart"/>
-      <w:r>
-        <w:rPr>
-          <w:rFonts w:ascii="Times New Roman" w:hAnsi="Times New Roman" w:cs="Times New Roman"/>
-        </w:rPr>
-        <w:t>Falleti</w:t>
-      </w:r>
-      <w:proofErr w:type="spellEnd"/>
-      <w:r>
-        <w:rPr>
-          <w:rFonts w:ascii="Times New Roman" w:hAnsi="Times New Roman" w:cs="Times New Roman"/>
-        </w:rPr>
-        <w:t xml:space="preserve">, Tulia. 2010. </w:t>
+      <w:r>
+        <w:rPr>
+          <w:rFonts w:ascii="Times New Roman" w:hAnsi="Times New Roman" w:cs="Times New Roman"/>
+        </w:rPr>
+        <w:t xml:space="preserve">Falleti, Tulia. 2010. </w:t>
       </w:r>
       <w:r>
         <w:rPr>
@@ -3770,19 +3880,11 @@
           <w:rFonts w:ascii="Times New Roman" w:hAnsi="Times New Roman" w:cs="Times New Roman"/>
         </w:rPr>
       </w:pPr>
-      <w:proofErr w:type="spellStart"/>
-      <w:r>
-        <w:rPr>
-          <w:rFonts w:ascii="Times New Roman" w:hAnsi="Times New Roman" w:cs="Times New Roman"/>
-        </w:rPr>
-        <w:t>Gershberg</w:t>
-      </w:r>
-      <w:proofErr w:type="spellEnd"/>
-      <w:r>
-        <w:rPr>
-          <w:rFonts w:ascii="Times New Roman" w:hAnsi="Times New Roman" w:cs="Times New Roman"/>
-        </w:rPr>
-        <w:t xml:space="preserve">, Alec Ian, and Ben Meade. 2005. “Parental Contributions, School‐level Finances and Decentralization: An Analysis of Nicaraguan Autonomous School Budgets.” </w:t>
+      <w:r>
+        <w:rPr>
+          <w:rFonts w:ascii="Times New Roman" w:hAnsi="Times New Roman" w:cs="Times New Roman"/>
+        </w:rPr>
+        <w:t xml:space="preserve">Gershberg, Alec Ian, and Ben Meade. 2005. “Parental Contributions, School‐level Finances and Decentralization: An Analysis of Nicaraguan Autonomous School Budgets.” </w:t>
       </w:r>
       <w:r>
         <w:rPr>
@@ -3810,21 +3912,7 @@
         <w:rPr>
           <w:rFonts w:ascii="Times New Roman" w:hAnsi="Times New Roman" w:cs="Times New Roman"/>
         </w:rPr>
-        <w:t xml:space="preserve">Jimenez, Emmanuel, and </w:t>
-      </w:r>
-      <w:proofErr w:type="spellStart"/>
-      <w:r>
-        <w:rPr>
-          <w:rFonts w:ascii="Times New Roman" w:hAnsi="Times New Roman" w:cs="Times New Roman"/>
-        </w:rPr>
-        <w:t>Yasuyuki</w:t>
-      </w:r>
-      <w:proofErr w:type="spellEnd"/>
-      <w:r>
-        <w:rPr>
-          <w:rFonts w:ascii="Times New Roman" w:hAnsi="Times New Roman" w:cs="Times New Roman"/>
-        </w:rPr>
-        <w:t xml:space="preserve"> Sawada. 1998. </w:t>
+        <w:t xml:space="preserve">Jimenez, Emmanuel, and Yasuyuki Sawada. 1998. </w:t>
       </w:r>
       <w:r>
         <w:rPr>
@@ -3848,19 +3936,11 @@
           <w:rFonts w:ascii="Times New Roman" w:hAnsi="Times New Roman" w:cs="Times New Roman"/>
         </w:rPr>
       </w:pPr>
-      <w:proofErr w:type="spellStart"/>
-      <w:r>
-        <w:rPr>
-          <w:rFonts w:ascii="Times New Roman" w:hAnsi="Times New Roman" w:cs="Times New Roman"/>
-        </w:rPr>
-        <w:t>Kubal</w:t>
-      </w:r>
-      <w:proofErr w:type="spellEnd"/>
-      <w:r>
-        <w:rPr>
-          <w:rFonts w:ascii="Times New Roman" w:hAnsi="Times New Roman" w:cs="Times New Roman"/>
-        </w:rPr>
-        <w:t xml:space="preserve">, Mary Rose. 2003. “The Politics of Education Decentralization in Latin America: Rhetoric and Reality in Chile, Mexico, Argentina, and Nicaragua.” In </w:t>
+      <w:r>
+        <w:rPr>
+          <w:rFonts w:ascii="Times New Roman" w:hAnsi="Times New Roman" w:cs="Times New Roman"/>
+        </w:rPr>
+        <w:t xml:space="preserve">Kubal, Mary Rose. 2003. “The Politics of Education Decentralization in Latin America: Rhetoric and Reality in Chile, Mexico, Argentina, and Nicaragua.” In </w:t>
       </w:r>
       <w:r>
         <w:rPr>
@@ -3888,21 +3968,7 @@
         <w:rPr>
           <w:rFonts w:ascii="Times New Roman" w:hAnsi="Times New Roman" w:cs="Times New Roman"/>
         </w:rPr>
-        <w:t xml:space="preserve">Meza, </w:t>
-      </w:r>
-      <w:proofErr w:type="spellStart"/>
-      <w:r>
-        <w:rPr>
-          <w:rFonts w:ascii="Times New Roman" w:hAnsi="Times New Roman" w:cs="Times New Roman"/>
-        </w:rPr>
-        <w:t>Darlyn</w:t>
-      </w:r>
-      <w:proofErr w:type="spellEnd"/>
-      <w:r>
-        <w:rPr>
-          <w:rFonts w:ascii="Times New Roman" w:hAnsi="Times New Roman" w:cs="Times New Roman"/>
-        </w:rPr>
-        <w:t xml:space="preserve">, José L. Guzman, and Lorena De Varela. 2004. </w:t>
+        <w:t xml:space="preserve">Meza, Darlyn, José L. Guzman, and Lorena De Varela. 2004. </w:t>
       </w:r>
       <w:r>
         <w:rPr>
@@ -3910,307 +3976,153 @@
           <w:i/>
           <w:iCs/>
         </w:rPr>
-        <w:t xml:space="preserve">EDUCO: Un </w:t>
-      </w:r>
-      <w:proofErr w:type="spellStart"/>
+        <w:t>EDUCO: Un Programa de Eduación Administrado Por La Comunidad En Las Zonas Rurales de El Salvador (1991-2003)</w:t>
+      </w:r>
+      <w:r>
+        <w:rPr>
+          <w:rFonts w:ascii="Times New Roman" w:hAnsi="Times New Roman" w:cs="Times New Roman"/>
+        </w:rPr>
+        <w:t>. Washington, DC: World Bank.</w:t>
+      </w:r>
+    </w:p>
+    <w:p>
+      <w:pPr>
+        <w:pStyle w:val="Bibliography"/>
+        <w:rPr>
+          <w:rFonts w:ascii="Times New Roman" w:hAnsi="Times New Roman" w:cs="Times New Roman"/>
+        </w:rPr>
+      </w:pPr>
+      <w:r>
+        <w:rPr>
+          <w:rFonts w:ascii="Times New Roman" w:hAnsi="Times New Roman" w:cs="Times New Roman"/>
+        </w:rPr>
+        <w:t xml:space="preserve">Niedzwiecki, Sara. 2018. </w:t>
+      </w:r>
       <w:r>
         <w:rPr>
           <w:rFonts w:ascii="Times New Roman" w:hAnsi="Times New Roman" w:cs="Times New Roman"/>
           <w:i/>
           <w:iCs/>
         </w:rPr>
-        <w:t>Programa</w:t>
-      </w:r>
-      <w:proofErr w:type="spellEnd"/>
+        <w:t>Uneven Social Policies: The Politics of Subnational Variation in Latin America</w:t>
+      </w:r>
+      <w:r>
+        <w:rPr>
+          <w:rFonts w:ascii="Times New Roman" w:hAnsi="Times New Roman" w:cs="Times New Roman"/>
+        </w:rPr>
+        <w:t>. Cambridge University Press.</w:t>
+      </w:r>
+    </w:p>
+    <w:p>
+      <w:pPr>
+        <w:pStyle w:val="Bibliography"/>
+        <w:rPr>
+          <w:rFonts w:ascii="Times New Roman" w:hAnsi="Times New Roman" w:cs="Times New Roman"/>
+        </w:rPr>
+      </w:pPr>
+      <w:r>
+        <w:rPr>
+          <w:rFonts w:ascii="Times New Roman" w:hAnsi="Times New Roman" w:cs="Times New Roman"/>
+        </w:rPr>
+        <w:t xml:space="preserve">O’Neill, Kathleen. 2003. “Decentralization as an Electoral Strategy.” </w:t>
+      </w:r>
       <w:r>
         <w:rPr>
           <w:rFonts w:ascii="Times New Roman" w:hAnsi="Times New Roman" w:cs="Times New Roman"/>
           <w:i/>
           <w:iCs/>
         </w:rPr>
-        <w:t xml:space="preserve"> de </w:t>
-      </w:r>
-      <w:proofErr w:type="spellStart"/>
+        <w:t>Comparative Political Studies</w:t>
+      </w:r>
+      <w:r>
+        <w:rPr>
+          <w:rFonts w:ascii="Times New Roman" w:hAnsi="Times New Roman" w:cs="Times New Roman"/>
+        </w:rPr>
+        <w:t xml:space="preserve"> 36(9): 1068–91.</w:t>
+      </w:r>
+    </w:p>
+    <w:p>
+      <w:pPr>
+        <w:pStyle w:val="Bibliography"/>
+        <w:rPr>
+          <w:rFonts w:ascii="Times New Roman" w:hAnsi="Times New Roman" w:cs="Times New Roman"/>
+        </w:rPr>
+      </w:pPr>
+      <w:r>
+        <w:rPr>
+          <w:rFonts w:ascii="Times New Roman" w:hAnsi="Times New Roman" w:cs="Times New Roman"/>
+        </w:rPr>
+        <w:t xml:space="preserve">———. 2005. </w:t>
+      </w:r>
       <w:r>
         <w:rPr>
           <w:rFonts w:ascii="Times New Roman" w:hAnsi="Times New Roman" w:cs="Times New Roman"/>
           <w:i/>
           <w:iCs/>
         </w:rPr>
-        <w:t>Eduación</w:t>
-      </w:r>
-      <w:proofErr w:type="spellEnd"/>
+        <w:t>Decentralizing the State: Elections, Parties, and Local Power in the Andes</w:t>
+      </w:r>
+      <w:r>
+        <w:rPr>
+          <w:rFonts w:ascii="Times New Roman" w:hAnsi="Times New Roman" w:cs="Times New Roman"/>
+        </w:rPr>
+        <w:t>. Cambridge University Press.</w:t>
+      </w:r>
+    </w:p>
+    <w:p>
+      <w:pPr>
+        <w:pStyle w:val="Bibliography"/>
+        <w:rPr>
+          <w:rFonts w:ascii="Times New Roman" w:hAnsi="Times New Roman" w:cs="Times New Roman"/>
+        </w:rPr>
+      </w:pPr>
+      <w:r>
+        <w:rPr>
+          <w:rFonts w:ascii="Times New Roman" w:hAnsi="Times New Roman" w:cs="Times New Roman"/>
+        </w:rPr>
+        <w:t xml:space="preserve">Reimers, Fernando. 1997. “The Role of the Community in Expanding Educational Opportunities: The EDUCO Schools in El Salvador.” In </w:t>
+      </w:r>
       <w:r>
         <w:rPr>
           <w:rFonts w:ascii="Times New Roman" w:hAnsi="Times New Roman" w:cs="Times New Roman"/>
           <w:i/>
           <w:iCs/>
         </w:rPr>
-        <w:t xml:space="preserve"> </w:t>
-      </w:r>
-      <w:proofErr w:type="spellStart"/>
+        <w:t>Education and Development: Tradition and Innovation</w:t>
+      </w:r>
+      <w:r>
+        <w:rPr>
+          <w:rFonts w:ascii="Times New Roman" w:hAnsi="Times New Roman" w:cs="Times New Roman"/>
+        </w:rPr>
+        <w:t>, eds. James Lynch, Celia Modgil, and Sohan Mogdil. London: Cassell.</w:t>
+      </w:r>
+    </w:p>
+    <w:p>
+      <w:pPr>
+        <w:pStyle w:val="Bibliography"/>
+        <w:rPr>
+          <w:rFonts w:ascii="Times New Roman" w:hAnsi="Times New Roman" w:cs="Times New Roman"/>
+        </w:rPr>
+      </w:pPr>
+      <w:r>
+        <w:rPr>
+          <w:rFonts w:ascii="Times New Roman" w:hAnsi="Times New Roman" w:cs="Times New Roman"/>
+        </w:rPr>
+        <w:t xml:space="preserve">Sawada, Yasuyuki, and Andrew Ragatz. 2005. “Decentralization of Education, Teacher Behavior, and Outcomes: The Case of El Salvador’s EDUCO Program.” In </w:t>
+      </w:r>
       <w:r>
         <w:rPr>
           <w:rFonts w:ascii="Times New Roman" w:hAnsi="Times New Roman" w:cs="Times New Roman"/>
           <w:i/>
           <w:iCs/>
         </w:rPr>
-        <w:t>Administrado</w:t>
-      </w:r>
-      <w:proofErr w:type="spellEnd"/>
-      <w:r>
-        <w:rPr>
-          <w:rFonts w:ascii="Times New Roman" w:hAnsi="Times New Roman" w:cs="Times New Roman"/>
-          <w:i/>
-          <w:iCs/>
-        </w:rPr>
-        <w:t xml:space="preserve"> Por La </w:t>
-      </w:r>
-      <w:proofErr w:type="spellStart"/>
-      <w:r>
-        <w:rPr>
-          <w:rFonts w:ascii="Times New Roman" w:hAnsi="Times New Roman" w:cs="Times New Roman"/>
-          <w:i/>
-          <w:iCs/>
-        </w:rPr>
-        <w:t>Comunidad</w:t>
-      </w:r>
-      <w:proofErr w:type="spellEnd"/>
-      <w:r>
-        <w:rPr>
-          <w:rFonts w:ascii="Times New Roman" w:hAnsi="Times New Roman" w:cs="Times New Roman"/>
-          <w:i/>
-          <w:iCs/>
-        </w:rPr>
-        <w:t xml:space="preserve"> </w:t>
-      </w:r>
-      <w:proofErr w:type="spellStart"/>
-      <w:r>
-        <w:rPr>
-          <w:rFonts w:ascii="Times New Roman" w:hAnsi="Times New Roman" w:cs="Times New Roman"/>
-          <w:i/>
-          <w:iCs/>
-        </w:rPr>
-        <w:t>En</w:t>
-      </w:r>
-      <w:proofErr w:type="spellEnd"/>
-      <w:r>
-        <w:rPr>
-          <w:rFonts w:ascii="Times New Roman" w:hAnsi="Times New Roman" w:cs="Times New Roman"/>
-          <w:i/>
-          <w:iCs/>
-        </w:rPr>
-        <w:t xml:space="preserve"> Las Zonas Rurales de El Salvador (1991-2003)</w:t>
-      </w:r>
-      <w:r>
-        <w:rPr>
-          <w:rFonts w:ascii="Times New Roman" w:hAnsi="Times New Roman" w:cs="Times New Roman"/>
-        </w:rPr>
-        <w:t>. Washington, DC: World Bank.</w:t>
-      </w:r>
-    </w:p>
-    <w:p>
-      <w:pPr>
-        <w:pStyle w:val="Bibliography"/>
-        <w:rPr>
-          <w:rFonts w:ascii="Times New Roman" w:hAnsi="Times New Roman" w:cs="Times New Roman"/>
-        </w:rPr>
-      </w:pPr>
-      <w:proofErr w:type="spellStart"/>
-      <w:r>
-        <w:rPr>
-          <w:rFonts w:ascii="Times New Roman" w:hAnsi="Times New Roman" w:cs="Times New Roman"/>
-        </w:rPr>
-        <w:t>Niedzwiecki</w:t>
-      </w:r>
-      <w:proofErr w:type="spellEnd"/>
-      <w:r>
-        <w:rPr>
-          <w:rFonts w:ascii="Times New Roman" w:hAnsi="Times New Roman" w:cs="Times New Roman"/>
-        </w:rPr>
-        <w:t xml:space="preserve">, Sara. 2018. </w:t>
-      </w:r>
-      <w:r>
-        <w:rPr>
-          <w:rFonts w:ascii="Times New Roman" w:hAnsi="Times New Roman" w:cs="Times New Roman"/>
-          <w:i/>
-          <w:iCs/>
-        </w:rPr>
-        <w:t>Uneven Social Policies: The Politics of Subnational Variation in Latin America</w:t>
-      </w:r>
-      <w:r>
-        <w:rPr>
-          <w:rFonts w:ascii="Times New Roman" w:hAnsi="Times New Roman" w:cs="Times New Roman"/>
-        </w:rPr>
-        <w:t>. Cambridge University Press.</w:t>
-      </w:r>
-    </w:p>
-    <w:p>
-      <w:pPr>
-        <w:pStyle w:val="Bibliography"/>
-        <w:rPr>
-          <w:rFonts w:ascii="Times New Roman" w:hAnsi="Times New Roman" w:cs="Times New Roman"/>
-        </w:rPr>
-      </w:pPr>
-      <w:r>
-        <w:rPr>
-          <w:rFonts w:ascii="Times New Roman" w:hAnsi="Times New Roman" w:cs="Times New Roman"/>
-        </w:rPr>
-        <w:t xml:space="preserve">O’Neill, Kathleen. 2003. “Decentralization as an Electoral Strategy.” </w:t>
-      </w:r>
-      <w:r>
-        <w:rPr>
-          <w:rFonts w:ascii="Times New Roman" w:hAnsi="Times New Roman" w:cs="Times New Roman"/>
-          <w:i/>
-          <w:iCs/>
-        </w:rPr>
-        <w:t>Comparative Political Studies</w:t>
-      </w:r>
-      <w:r>
-        <w:rPr>
-          <w:rFonts w:ascii="Times New Roman" w:hAnsi="Times New Roman" w:cs="Times New Roman"/>
-        </w:rPr>
-        <w:t xml:space="preserve"> 36(9): 1068–91.</w:t>
-      </w:r>
-    </w:p>
-    <w:p>
-      <w:pPr>
-        <w:pStyle w:val="Bibliography"/>
-        <w:rPr>
-          <w:rFonts w:ascii="Times New Roman" w:hAnsi="Times New Roman" w:cs="Times New Roman"/>
-        </w:rPr>
-      </w:pPr>
-      <w:r>
-        <w:rPr>
-          <w:rFonts w:ascii="Times New Roman" w:hAnsi="Times New Roman" w:cs="Times New Roman"/>
-        </w:rPr>
-        <w:t xml:space="preserve">———. 2005. </w:t>
-      </w:r>
-      <w:r>
-        <w:rPr>
-          <w:rFonts w:ascii="Times New Roman" w:hAnsi="Times New Roman" w:cs="Times New Roman"/>
-          <w:i/>
-          <w:iCs/>
-        </w:rPr>
-        <w:t>Decentralizing the State: Elections, Parties, and Local Power in the Andes</w:t>
-      </w:r>
-      <w:r>
-        <w:rPr>
-          <w:rFonts w:ascii="Times New Roman" w:hAnsi="Times New Roman" w:cs="Times New Roman"/>
-        </w:rPr>
-        <w:t>. Cambridge University Press.</w:t>
-      </w:r>
-    </w:p>
-    <w:p>
-      <w:pPr>
-        <w:pStyle w:val="Bibliography"/>
-        <w:rPr>
-          <w:rFonts w:ascii="Times New Roman" w:hAnsi="Times New Roman" w:cs="Times New Roman"/>
-        </w:rPr>
-      </w:pPr>
-      <w:r>
-        <w:rPr>
-          <w:rFonts w:ascii="Times New Roman" w:hAnsi="Times New Roman" w:cs="Times New Roman"/>
-        </w:rPr>
-        <w:t xml:space="preserve">Reimers, Fernando. 1997. “The Role of the Community in Expanding Educational Opportunities: The EDUCO Schools in El Salvador.” In </w:t>
-      </w:r>
-      <w:r>
-        <w:rPr>
-          <w:rFonts w:ascii="Times New Roman" w:hAnsi="Times New Roman" w:cs="Times New Roman"/>
-          <w:i/>
-          <w:iCs/>
-        </w:rPr>
-        <w:t>Education and Development: Tradition and Innovation</w:t>
-      </w:r>
-      <w:r>
-        <w:rPr>
-          <w:rFonts w:ascii="Times New Roman" w:hAnsi="Times New Roman" w:cs="Times New Roman"/>
-        </w:rPr>
-        <w:t xml:space="preserve">, eds. James Lynch, Celia Modgil, and </w:t>
-      </w:r>
-      <w:proofErr w:type="spellStart"/>
-      <w:r>
-        <w:rPr>
-          <w:rFonts w:ascii="Times New Roman" w:hAnsi="Times New Roman" w:cs="Times New Roman"/>
-        </w:rPr>
-        <w:t>Sohan</w:t>
-      </w:r>
-      <w:proofErr w:type="spellEnd"/>
-      <w:r>
-        <w:rPr>
-          <w:rFonts w:ascii="Times New Roman" w:hAnsi="Times New Roman" w:cs="Times New Roman"/>
-        </w:rPr>
-        <w:t xml:space="preserve"> </w:t>
-      </w:r>
-      <w:proofErr w:type="spellStart"/>
-      <w:r>
-        <w:rPr>
-          <w:rFonts w:ascii="Times New Roman" w:hAnsi="Times New Roman" w:cs="Times New Roman"/>
-        </w:rPr>
-        <w:t>Mogdil</w:t>
-      </w:r>
-      <w:proofErr w:type="spellEnd"/>
-      <w:r>
-        <w:rPr>
-          <w:rFonts w:ascii="Times New Roman" w:hAnsi="Times New Roman" w:cs="Times New Roman"/>
-        </w:rPr>
-        <w:t>. London: Cassell.</w:t>
-      </w:r>
-    </w:p>
-    <w:p>
-      <w:pPr>
-        <w:pStyle w:val="Bibliography"/>
-        <w:rPr>
-          <w:rFonts w:ascii="Times New Roman" w:hAnsi="Times New Roman" w:cs="Times New Roman"/>
-        </w:rPr>
-      </w:pPr>
-      <w:r>
-        <w:rPr>
-          <w:rFonts w:ascii="Times New Roman" w:hAnsi="Times New Roman" w:cs="Times New Roman"/>
-        </w:rPr>
-        <w:t xml:space="preserve">Sawada, </w:t>
-      </w:r>
-      <w:proofErr w:type="spellStart"/>
-      <w:r>
-        <w:rPr>
-          <w:rFonts w:ascii="Times New Roman" w:hAnsi="Times New Roman" w:cs="Times New Roman"/>
-        </w:rPr>
-        <w:t>Yasuyuki</w:t>
-      </w:r>
-      <w:proofErr w:type="spellEnd"/>
-      <w:r>
-        <w:rPr>
-          <w:rFonts w:ascii="Times New Roman" w:hAnsi="Times New Roman" w:cs="Times New Roman"/>
-        </w:rPr>
-        <w:t xml:space="preserve">, and Andrew Ragatz. 2005. “Decentralization of Education, Teacher Behavior, and Outcomes: The Case of El Salvador’s EDUCO Program.” In </w:t>
-      </w:r>
-      <w:r>
-        <w:rPr>
-          <w:rFonts w:ascii="Times New Roman" w:hAnsi="Times New Roman" w:cs="Times New Roman"/>
-          <w:i/>
-          <w:iCs/>
-        </w:rPr>
         <w:t>Incentives to Improve Teaching</w:t>
       </w:r>
       <w:r>
         <w:rPr>
           <w:rFonts w:ascii="Times New Roman" w:hAnsi="Times New Roman" w:cs="Times New Roman"/>
         </w:rPr>
-        <w:t xml:space="preserve">, ed. </w:t>
-      </w:r>
-      <w:proofErr w:type="spellStart"/>
-      <w:r>
-        <w:rPr>
-          <w:rFonts w:ascii="Times New Roman" w:hAnsi="Times New Roman" w:cs="Times New Roman"/>
-        </w:rPr>
-        <w:t>Emiliana</w:t>
-      </w:r>
-      <w:proofErr w:type="spellEnd"/>
-      <w:r>
-        <w:rPr>
-          <w:rFonts w:ascii="Times New Roman" w:hAnsi="Times New Roman" w:cs="Times New Roman"/>
-        </w:rPr>
-        <w:t xml:space="preserve"> Vegas. Washington, DC: World Bank.</w:t>
+        <w:t>, ed. Emiliana Vegas. Washington, DC: World Bank.</w:t>
       </w:r>
     </w:p>
     <w:p>

</xml_diff>

<commit_message>
Getting close to final revisions.
</commit_message>
<xml_diff>
--- a/revision_memo.docx
+++ b/revision_memo.docx
@@ -1,6 +1,6 @@
 
 <file path=word/document.xml><?xml version="1.0" encoding="utf-8"?>
-<w:document xmlns:wpc="http://schemas.microsoft.com/office/word/2010/wordprocessingCanvas" xmlns:cx="http://schemas.microsoft.com/office/drawing/2014/chartex" xmlns:cx1="http://schemas.microsoft.com/office/drawing/2015/9/8/chartex" xmlns:cx2="http://schemas.microsoft.com/office/drawing/2015/10/21/chartex" xmlns:cx3="http://schemas.microsoft.com/office/drawing/2016/5/9/chartex" xmlns:cx4="http://schemas.microsoft.com/office/drawing/2016/5/10/chartex" xmlns:cx5="http://schemas.microsoft.com/office/drawing/2016/5/11/chartex" xmlns:cx6="http://schemas.microsoft.com/office/drawing/2016/5/12/chartex" xmlns:cx7="http://schemas.microsoft.com/office/drawing/2016/5/13/chartex" xmlns:cx8="http://schemas.microsoft.com/office/drawing/2016/5/14/chartex" xmlns:mc="http://schemas.openxmlformats.org/markup-compatibility/2006" xmlns:aink="http://schemas.microsoft.com/office/drawing/2016/ink" xmlns:am3d="http://schemas.microsoft.com/office/drawing/2017/model3d" xmlns:o="urn:schemas-microsoft-com:office:office" xmlns:r="http://schemas.openxmlformats.org/officeDocument/2006/relationships" xmlns:m="http://schemas.openxmlformats.org/officeDocument/2006/math" xmlns:v="urn:schemas-microsoft-com:vml" xmlns:wp14="http://schemas.microsoft.com/office/word/2010/wordprocessingDrawing" xmlns:wp="http://schemas.openxmlformats.org/drawingml/2006/wordprocessingDrawing" xmlns:w10="urn:schemas-microsoft-com:office:word" xmlns:w="http://schemas.openxmlformats.org/wordprocessingml/2006/main" xmlns:w14="http://schemas.microsoft.com/office/word/2010/wordml" xmlns:w15="http://schemas.microsoft.com/office/word/2012/wordml" xmlns:w16cex="http://schemas.microsoft.com/office/word/2018/wordml/cex" xmlns:w16cid="http://schemas.microsoft.com/office/word/2016/wordml/cid" xmlns:w16="http://schemas.microsoft.com/office/word/2018/wordml" xmlns:w16se="http://schemas.microsoft.com/office/word/2015/wordml/symex" xmlns:wpg="http://schemas.microsoft.com/office/word/2010/wordprocessingGroup" xmlns:wpi="http://schemas.microsoft.com/office/word/2010/wordprocessingInk" xmlns:wne="http://schemas.microsoft.com/office/word/2006/wordml" xmlns:wps="http://schemas.microsoft.com/office/word/2010/wordprocessingShape" mc:Ignorable="w14 w15 w16se w16cid w16 w16cex wp14">
+<w:document xmlns:wpc="http://schemas.microsoft.com/office/word/2010/wordprocessingCanvas" xmlns:cx="http://schemas.microsoft.com/office/drawing/2014/chartex" xmlns:cx1="http://schemas.microsoft.com/office/drawing/2015/9/8/chartex" xmlns:cx2="http://schemas.microsoft.com/office/drawing/2015/10/21/chartex" xmlns:cx3="http://schemas.microsoft.com/office/drawing/2016/5/9/chartex" xmlns:cx4="http://schemas.microsoft.com/office/drawing/2016/5/10/chartex" xmlns:cx5="http://schemas.microsoft.com/office/drawing/2016/5/11/chartex" xmlns:cx6="http://schemas.microsoft.com/office/drawing/2016/5/12/chartex" xmlns:cx7="http://schemas.microsoft.com/office/drawing/2016/5/13/chartex" xmlns:cx8="http://schemas.microsoft.com/office/drawing/2016/5/14/chartex" xmlns:mc="http://schemas.openxmlformats.org/markup-compatibility/2006" xmlns:aink="http://schemas.microsoft.com/office/drawing/2016/ink" xmlns:am3d="http://schemas.microsoft.com/office/drawing/2017/model3d" xmlns:o="urn:schemas-microsoft-com:office:office" xmlns:r="http://schemas.openxmlformats.org/officeDocument/2006/relationships" xmlns:m="http://schemas.openxmlformats.org/officeDocument/2006/math" xmlns:v="urn:schemas-microsoft-com:vml" xmlns:wp14="http://schemas.microsoft.com/office/word/2010/wordprocessingDrawing" xmlns:wp="http://schemas.openxmlformats.org/drawingml/2006/wordprocessingDrawing" xmlns:w10="urn:schemas-microsoft-com:office:word" xmlns:w="http://schemas.openxmlformats.org/wordprocessingml/2006/main" xmlns:w14="http://schemas.microsoft.com/office/word/2010/wordml" xmlns:w15="http://schemas.microsoft.com/office/word/2012/wordml" xmlns:w16cex="http://schemas.microsoft.com/office/word/2018/wordml/cex" xmlns:w16cid="http://schemas.microsoft.com/office/word/2016/wordml/cid" xmlns:w16="http://schemas.microsoft.com/office/word/2018/wordml" xmlns:w16sdtdh="http://schemas.microsoft.com/office/word/2020/wordml/sdtdatahash" xmlns:w16se="http://schemas.microsoft.com/office/word/2015/wordml/symex" xmlns:wpg="http://schemas.microsoft.com/office/word/2010/wordprocessingGroup" xmlns:wpi="http://schemas.microsoft.com/office/word/2010/wordprocessingInk" xmlns:wne="http://schemas.microsoft.com/office/word/2006/wordml" xmlns:wps="http://schemas.microsoft.com/office/word/2010/wordprocessingShape" mc:Ignorable="w14 w15 w16se w16cid w16 w16cex w16sdtdh wp14">
   <w:body>
     <w:p>
       <w:pPr>
@@ -13,7 +13,7 @@
         <w:rPr>
           <w:rFonts w:ascii="Times New Roman" w:hAnsi="Times New Roman" w:cs="Times New Roman"/>
         </w:rPr>
-        <w:t>April 30</w:t>
+        <w:t>July 20</w:t>
       </w:r>
       <w:r>
         <w:rPr>
@@ -152,7 +152,19 @@
         <w:rPr>
           <w:rFonts w:ascii="Times New Roman" w:hAnsi="Times New Roman" w:cs="Times New Roman"/>
         </w:rPr>
-        <w:t>begin by highlighting major changes to the manuscript since its first submission.</w:t>
+        <w:t xml:space="preserve">begin by highlighting </w:t>
+      </w:r>
+      <w:r>
+        <w:rPr>
+          <w:rFonts w:ascii="Times New Roman" w:hAnsi="Times New Roman" w:cs="Times New Roman"/>
+        </w:rPr>
+        <w:t xml:space="preserve">four </w:t>
+      </w:r>
+      <w:r>
+        <w:rPr>
+          <w:rFonts w:ascii="Times New Roman" w:hAnsi="Times New Roman" w:cs="Times New Roman"/>
+        </w:rPr>
+        <w:t>major changes to the manuscript since its first submission.</w:t>
       </w:r>
       <w:r>
         <w:rPr>
@@ -202,6 +214,15 @@
         </w:rPr>
         <w:t>Major Changes</w:t>
       </w:r>
+    </w:p>
+    <w:p>
+      <w:pPr>
+        <w:rPr>
+          <w:rFonts w:ascii="Times New Roman" w:hAnsi="Times New Roman" w:cs="Times New Roman"/>
+          <w:b/>
+          <w:bCs/>
+        </w:rPr>
+      </w:pPr>
     </w:p>
     <w:p>
       <w:pPr>
@@ -218,21 +239,19 @@
         <w:rPr>
           <w:rFonts w:ascii="Times New Roman" w:hAnsi="Times New Roman" w:cs="Times New Roman"/>
         </w:rPr>
-        <w:t xml:space="preserve">R1 suggests I more fully position my argument with respect to the broader literature </w:t>
-      </w:r>
-      <w:proofErr w:type="gramStart"/>
-      <w:r>
-        <w:rPr>
-          <w:rFonts w:ascii="Times New Roman" w:hAnsi="Times New Roman" w:cs="Times New Roman"/>
-        </w:rPr>
-        <w:t>on  decentralization</w:t>
-      </w:r>
-      <w:proofErr w:type="gramEnd"/>
-      <w:r>
-        <w:rPr>
-          <w:rFonts w:ascii="Times New Roman" w:hAnsi="Times New Roman" w:cs="Times New Roman"/>
-        </w:rPr>
-        <w:t>.</w:t>
+        <w:t>R</w:t>
+      </w:r>
+      <w:r>
+        <w:rPr>
+          <w:rFonts w:ascii="Times New Roman" w:hAnsi="Times New Roman" w:cs="Times New Roman"/>
+        </w:rPr>
+        <w:t xml:space="preserve">eviewer </w:t>
+      </w:r>
+      <w:r>
+        <w:rPr>
+          <w:rFonts w:ascii="Times New Roman" w:hAnsi="Times New Roman" w:cs="Times New Roman"/>
+        </w:rPr>
+        <w:t>1 suggests I more fully position my argument with respect to the broader literature on decentralization.</w:t>
       </w:r>
       <w:r>
         <w:rPr>
@@ -269,6 +288,24 @@
           <w:rFonts w:ascii="Times New Roman" w:hAnsi="Times New Roman" w:cs="Times New Roman"/>
         </w:rPr>
         <w:t>scholarship on decentralization, alongside what I think are important contributions to the literature on education.</w:t>
+      </w:r>
+      <w:r>
+        <w:rPr>
+          <w:rFonts w:ascii="Times New Roman" w:hAnsi="Times New Roman" w:cs="Times New Roman"/>
+        </w:rPr>
+        <w:t xml:space="preserve"> I have clarified these contribution</w:t>
+      </w:r>
+      <w:r>
+        <w:rPr>
+          <w:rFonts w:ascii="Times New Roman" w:hAnsi="Times New Roman" w:cs="Times New Roman"/>
+        </w:rPr>
+        <w:t>s</w:t>
+      </w:r>
+      <w:r>
+        <w:rPr>
+          <w:rFonts w:ascii="Times New Roman" w:hAnsi="Times New Roman" w:cs="Times New Roman"/>
+        </w:rPr>
+        <w:t xml:space="preserve"> on the front-end.  </w:t>
       </w:r>
     </w:p>
     <w:p>
@@ -286,35 +323,55 @@
         <w:rPr>
           <w:rFonts w:ascii="Times New Roman" w:hAnsi="Times New Roman" w:cs="Times New Roman"/>
         </w:rPr>
-        <w:t xml:space="preserve">R2 recommends that I integrate Hertel-Fernandez policy as weapon concept. I find this concept </w:t>
-      </w:r>
-      <w:proofErr w:type="gramStart"/>
-      <w:r>
-        <w:rPr>
-          <w:rFonts w:ascii="Times New Roman" w:hAnsi="Times New Roman" w:cs="Times New Roman"/>
-        </w:rPr>
-        <w:t>useful, and</w:t>
-      </w:r>
-      <w:proofErr w:type="gramEnd"/>
-      <w:r>
-        <w:rPr>
-          <w:rFonts w:ascii="Times New Roman" w:hAnsi="Times New Roman" w:cs="Times New Roman"/>
-        </w:rPr>
-        <w:t xml:space="preserve"> have incorporated into the argument section. I think </w:t>
-      </w:r>
-      <w:proofErr w:type="gramStart"/>
-      <w:r>
-        <w:rPr>
-          <w:rFonts w:ascii="Times New Roman" w:hAnsi="Times New Roman" w:cs="Times New Roman"/>
-        </w:rPr>
-        <w:t>this resolves</w:t>
-      </w:r>
-      <w:proofErr w:type="gramEnd"/>
-      <w:r>
-        <w:rPr>
-          <w:rFonts w:ascii="Times New Roman" w:hAnsi="Times New Roman" w:cs="Times New Roman"/>
-        </w:rPr>
-        <w:t xml:space="preserve"> some of R1’s concerns regarding concept development regarding electoral strategy.</w:t>
+        <w:t>R</w:t>
+      </w:r>
+      <w:r>
+        <w:rPr>
+          <w:rFonts w:ascii="Times New Roman" w:hAnsi="Times New Roman" w:cs="Times New Roman"/>
+        </w:rPr>
+        <w:t xml:space="preserve">eviewer </w:t>
+      </w:r>
+      <w:r>
+        <w:rPr>
+          <w:rFonts w:ascii="Times New Roman" w:hAnsi="Times New Roman" w:cs="Times New Roman"/>
+        </w:rPr>
+        <w:t xml:space="preserve">2 recommends that I integrate Hertel-Fernandez policy as weapon concept. I find this concept useful and have incorporated </w:t>
+      </w:r>
+      <w:r>
+        <w:rPr>
+          <w:rFonts w:ascii="Times New Roman" w:hAnsi="Times New Roman" w:cs="Times New Roman"/>
+        </w:rPr>
+        <w:t xml:space="preserve">it </w:t>
+      </w:r>
+      <w:r>
+        <w:rPr>
+          <w:rFonts w:ascii="Times New Roman" w:hAnsi="Times New Roman" w:cs="Times New Roman"/>
+        </w:rPr>
+        <w:t xml:space="preserve">into the argument section. </w:t>
+      </w:r>
+      <w:r>
+        <w:rPr>
+          <w:rFonts w:ascii="Times New Roman" w:hAnsi="Times New Roman" w:cs="Times New Roman"/>
+        </w:rPr>
+        <w:t>T</w:t>
+      </w:r>
+      <w:r>
+        <w:rPr>
+          <w:rFonts w:ascii="Times New Roman" w:hAnsi="Times New Roman" w:cs="Times New Roman"/>
+        </w:rPr>
+        <w:t xml:space="preserve">his resolves some of R1’s concerns regarding </w:t>
+      </w:r>
+      <w:r>
+        <w:rPr>
+          <w:rFonts w:ascii="Times New Roman" w:hAnsi="Times New Roman" w:cs="Times New Roman"/>
+        </w:rPr>
+        <w:t>concept development</w:t>
+      </w:r>
+      <w:r>
+        <w:rPr>
+          <w:rFonts w:ascii="Times New Roman" w:hAnsi="Times New Roman" w:cs="Times New Roman"/>
+        </w:rPr>
+        <w:t>.</w:t>
       </w:r>
     </w:p>
     <w:p>
@@ -332,19 +389,37 @@
         <w:rPr>
           <w:rFonts w:ascii="Times New Roman" w:hAnsi="Times New Roman" w:cs="Times New Roman"/>
         </w:rPr>
-        <w:t>R2 notes inconsistency in the dependent variable—am I talking about decentralization outcomes or the pursuing of decentralization</w:t>
-      </w:r>
-      <w:r>
-        <w:rPr>
-          <w:rFonts w:ascii="Times New Roman" w:hAnsi="Times New Roman" w:cs="Times New Roman"/>
-        </w:rPr>
-        <w:t>?</w:t>
-      </w:r>
-      <w:r>
-        <w:rPr>
-          <w:rFonts w:ascii="Times New Roman" w:hAnsi="Times New Roman" w:cs="Times New Roman"/>
-        </w:rPr>
-        <w:t xml:space="preserve"> My manuscript is interested in the first, but as I elaborate in my response below, this has implications for the second. I do flesh out this distinction in the paper and focus more clearly on the determinants of decisions to decentralize. </w:t>
+        <w:t>R</w:t>
+      </w:r>
+      <w:r>
+        <w:rPr>
+          <w:rFonts w:ascii="Times New Roman" w:hAnsi="Times New Roman" w:cs="Times New Roman"/>
+        </w:rPr>
+        <w:t xml:space="preserve">eviewer </w:t>
+      </w:r>
+      <w:r>
+        <w:rPr>
+          <w:rFonts w:ascii="Times New Roman" w:hAnsi="Times New Roman" w:cs="Times New Roman"/>
+        </w:rPr>
+        <w:t>2 notes inconsistency in the dependent variable</w:t>
+      </w:r>
+      <w:r>
+        <w:rPr>
+          <w:rFonts w:ascii="Times New Roman" w:hAnsi="Times New Roman" w:cs="Times New Roman"/>
+        </w:rPr>
+        <w:t xml:space="preserve">. I am interested in explaining when incumbents advance education decentralization. This is an original contribution to the literature on decentralization because most studies focus on explaining when decentralization initiatives are successfully enacted (or not). I have streamlined the manuscript to </w:t>
+      </w:r>
+      <w:r>
+        <w:rPr>
+          <w:rFonts w:ascii="Times New Roman" w:hAnsi="Times New Roman" w:cs="Times New Roman"/>
+        </w:rPr>
+        <w:t>focus on this DV more clearly</w:t>
+      </w:r>
+      <w:r>
+        <w:rPr>
+          <w:rFonts w:ascii="Times New Roman" w:hAnsi="Times New Roman" w:cs="Times New Roman"/>
+        </w:rPr>
+        <w:t xml:space="preserve">. </w:t>
       </w:r>
     </w:p>
     <w:p>
@@ -362,13 +437,61 @@
         <w:rPr>
           <w:rFonts w:ascii="Times New Roman" w:hAnsi="Times New Roman" w:cs="Times New Roman"/>
         </w:rPr>
-        <w:t>R1 suggests a conceptual beefing up of the article. I have redrawn the theoretical section to focus on actors and incentive</w:t>
-      </w:r>
-      <w:r>
-        <w:rPr>
-          <w:rFonts w:ascii="Times New Roman" w:hAnsi="Times New Roman" w:cs="Times New Roman"/>
-        </w:rPr>
-        <w:t>s.</w:t>
+        <w:t>R</w:t>
+      </w:r>
+      <w:r>
+        <w:rPr>
+          <w:rFonts w:ascii="Times New Roman" w:hAnsi="Times New Roman" w:cs="Times New Roman"/>
+        </w:rPr>
+        <w:t xml:space="preserve">eviewer </w:t>
+      </w:r>
+      <w:r>
+        <w:rPr>
+          <w:rFonts w:ascii="Times New Roman" w:hAnsi="Times New Roman" w:cs="Times New Roman"/>
+        </w:rPr>
+        <w:t>1 suggests I frame the paper as</w:t>
+      </w:r>
+      <w:r>
+        <w:rPr>
+          <w:rFonts w:ascii="Times New Roman" w:hAnsi="Times New Roman" w:cs="Times New Roman"/>
+        </w:rPr>
+        <w:t xml:space="preserve"> a</w:t>
+      </w:r>
+      <w:r>
+        <w:rPr>
+          <w:rFonts w:ascii="Times New Roman" w:hAnsi="Times New Roman" w:cs="Times New Roman"/>
+        </w:rPr>
+        <w:t xml:space="preserve"> theory building </w:t>
+      </w:r>
+      <w:r>
+        <w:rPr>
+          <w:rFonts w:ascii="Times New Roman" w:hAnsi="Times New Roman" w:cs="Times New Roman"/>
+        </w:rPr>
+        <w:t xml:space="preserve">exercise </w:t>
+      </w:r>
+      <w:r>
+        <w:rPr>
+          <w:rFonts w:ascii="Times New Roman" w:hAnsi="Times New Roman" w:cs="Times New Roman"/>
+        </w:rPr>
+        <w:t xml:space="preserve">and suggests placing less attention to the </w:t>
+      </w:r>
+      <w:r>
+        <w:rPr>
+          <w:rFonts w:ascii="Times New Roman" w:hAnsi="Times New Roman" w:cs="Times New Roman"/>
+        </w:rPr>
+        <w:t>quantitative</w:t>
+      </w:r>
+      <w:r>
+        <w:rPr>
+          <w:rFonts w:ascii="Times New Roman" w:hAnsi="Times New Roman" w:cs="Times New Roman"/>
+        </w:rPr>
+        <w:t xml:space="preserve"> results.</w:t>
+      </w:r>
+      <w:r>
+        <w:rPr>
+          <w:rFonts w:ascii="Times New Roman" w:hAnsi="Times New Roman" w:cs="Times New Roman"/>
+        </w:rPr>
+        <w:t xml:space="preserve"> In response to this and point 3 above,</w:t>
       </w:r>
       <w:r>
         <w:rPr>
@@ -376,45 +499,72 @@
         </w:rPr>
         <w:t xml:space="preserve"> </w:t>
       </w:r>
-    </w:p>
-    <w:p>
-      <w:pPr>
-        <w:pStyle w:val="ListParagraph"/>
-        <w:numPr>
-          <w:ilvl w:val="0"/>
-          <w:numId w:val="1"/>
-        </w:numPr>
-        <w:rPr>
-          <w:rFonts w:ascii="Times New Roman" w:hAnsi="Times New Roman" w:cs="Times New Roman"/>
-        </w:rPr>
-      </w:pPr>
-      <w:r>
-        <w:rPr>
-          <w:rFonts w:ascii="Times New Roman" w:hAnsi="Times New Roman" w:cs="Times New Roman"/>
-        </w:rPr>
-        <w:t xml:space="preserve">R1 suggests I frame the paper as theory building and suggests placing less attention to the </w:t>
-      </w:r>
-      <w:proofErr w:type="spellStart"/>
-      <w:r>
-        <w:rPr>
-          <w:rFonts w:ascii="Times New Roman" w:hAnsi="Times New Roman" w:cs="Times New Roman"/>
-        </w:rPr>
-        <w:t>quantative</w:t>
-      </w:r>
-      <w:proofErr w:type="spellEnd"/>
-      <w:r>
-        <w:rPr>
-          <w:rFonts w:ascii="Times New Roman" w:hAnsi="Times New Roman" w:cs="Times New Roman"/>
-        </w:rPr>
-        <w:t xml:space="preserve"> results. I agree. I have placed more focus on the case studies and the theoretical discussion as a theory building exercise with a quantitative plausibility test instead of the regression as the main part of the paper. This gives me more space to develop the theory and concepts, R1 wanted. </w:t>
-      </w:r>
-    </w:p>
-    <w:p>
-      <w:pPr>
-        <w:rPr>
-          <w:rFonts w:ascii="Times New Roman" w:hAnsi="Times New Roman" w:cs="Times New Roman"/>
-        </w:rPr>
-      </w:pPr>
+      <w:r>
+        <w:rPr>
+          <w:rFonts w:ascii="Times New Roman" w:hAnsi="Times New Roman" w:cs="Times New Roman"/>
+        </w:rPr>
+        <w:t>I have eliminated the regression portion, giving</w:t>
+      </w:r>
+      <w:r>
+        <w:rPr>
+          <w:rFonts w:ascii="Times New Roman" w:hAnsi="Times New Roman" w:cs="Times New Roman"/>
+        </w:rPr>
+        <w:t xml:space="preserve"> me more space to develop the theory</w:t>
+      </w:r>
+      <w:r>
+        <w:rPr>
+          <w:rFonts w:ascii="Times New Roman" w:hAnsi="Times New Roman" w:cs="Times New Roman"/>
+        </w:rPr>
+        <w:t xml:space="preserve"> and</w:t>
+      </w:r>
+      <w:r>
+        <w:rPr>
+          <w:rFonts w:ascii="Times New Roman" w:hAnsi="Times New Roman" w:cs="Times New Roman"/>
+        </w:rPr>
+        <w:t xml:space="preserve"> </w:t>
+      </w:r>
+      <w:r>
+        <w:rPr>
+          <w:rFonts w:ascii="Times New Roman" w:hAnsi="Times New Roman" w:cs="Times New Roman"/>
+        </w:rPr>
+        <w:t>concepts</w:t>
+      </w:r>
+      <w:r>
+        <w:rPr>
+          <w:rFonts w:ascii="Times New Roman" w:hAnsi="Times New Roman" w:cs="Times New Roman"/>
+        </w:rPr>
+        <w:t xml:space="preserve">, and </w:t>
+      </w:r>
+      <w:r>
+        <w:rPr>
+          <w:rFonts w:ascii="Times New Roman" w:hAnsi="Times New Roman" w:cs="Times New Roman"/>
+        </w:rPr>
+        <w:t>address other</w:t>
+      </w:r>
+      <w:r>
+        <w:rPr>
+          <w:rFonts w:ascii="Times New Roman" w:hAnsi="Times New Roman" w:cs="Times New Roman"/>
+        </w:rPr>
+        <w:t xml:space="preserve"> reviewer concerns</w:t>
+      </w:r>
+      <w:r>
+        <w:rPr>
+          <w:rFonts w:ascii="Times New Roman" w:hAnsi="Times New Roman" w:cs="Times New Roman"/>
+        </w:rPr>
+        <w:t>.</w:t>
+      </w:r>
+      <w:r>
+        <w:rPr>
+          <w:rFonts w:ascii="Times New Roman" w:hAnsi="Times New Roman" w:cs="Times New Roman"/>
+        </w:rPr>
+        <w:t xml:space="preserve"> I do keep a plausibility test that speaks to my theory’s implications for understanding when decentralization succeeds</w:t>
+      </w:r>
+      <w:r>
+        <w:rPr>
+          <w:rFonts w:ascii="Times New Roman" w:hAnsi="Times New Roman" w:cs="Times New Roman"/>
+        </w:rPr>
+        <w:t>.</w:t>
+      </w:r>
     </w:p>
     <w:p>
       <w:pPr>
@@ -437,6 +587,24 @@
           <w:b/>
           <w:bCs/>
         </w:rPr>
+        <w:br w:type="page"/>
+      </w:r>
+    </w:p>
+    <w:p>
+      <w:pPr>
+        <w:rPr>
+          <w:rFonts w:ascii="Times New Roman" w:hAnsi="Times New Roman" w:cs="Times New Roman"/>
+          <w:b/>
+          <w:bCs/>
+        </w:rPr>
+      </w:pPr>
+      <w:r>
+        <w:rPr>
+          <w:rFonts w:ascii="Times New Roman" w:hAnsi="Times New Roman" w:cs="Times New Roman"/>
+          <w:b/>
+          <w:bCs/>
+        </w:rPr>
+        <w:lastRenderedPageBreak/>
         <w:t>Reply to Reviewer 1</w:t>
       </w:r>
     </w:p>
@@ -796,126 +964,100 @@
         </w:rPr>
         <w:t xml:space="preserve"> </w:t>
       </w:r>
-    </w:p>
-    <w:p>
-      <w:pPr>
-        <w:rPr>
-          <w:rFonts w:ascii="Times New Roman" w:hAnsi="Times New Roman" w:cs="Times New Roman"/>
-        </w:rPr>
-      </w:pPr>
-    </w:p>
-    <w:p>
-      <w:pPr>
-        <w:rPr>
-          <w:rFonts w:ascii="Times New Roman" w:hAnsi="Times New Roman" w:cs="Times New Roman"/>
-        </w:rPr>
-      </w:pPr>
+      <w:r>
+        <w:rPr>
+          <w:rFonts w:ascii="Times New Roman" w:hAnsi="Times New Roman" w:cs="Times New Roman"/>
+        </w:rPr>
+        <w:t xml:space="preserve">The case of El Salvador shows this isn’t generally true. This issue </w:t>
+      </w:r>
+      <w:r>
+        <w:rPr>
+          <w:rFonts w:ascii="Times New Roman" w:hAnsi="Times New Roman" w:cs="Times New Roman"/>
+        </w:rPr>
+        <w:t>also crops up in other newer work in decentralization, like Anjali Thomas</w:t>
+      </w:r>
+      <w:r>
+        <w:rPr>
+          <w:rFonts w:ascii="Times New Roman" w:hAnsi="Times New Roman" w:cs="Times New Roman"/>
+        </w:rPr>
+        <w:t xml:space="preserve"> </w:t>
+      </w:r>
       <w:proofErr w:type="spellStart"/>
       <w:r>
         <w:rPr>
           <w:rFonts w:ascii="Times New Roman" w:hAnsi="Times New Roman" w:cs="Times New Roman"/>
         </w:rPr>
-        <w:t>Falleti’s</w:t>
+        <w:t>Bohlken’s</w:t>
       </w:r>
       <w:proofErr w:type="spellEnd"/>
       <w:r>
         <w:rPr>
           <w:rFonts w:ascii="Times New Roman" w:hAnsi="Times New Roman" w:cs="Times New Roman"/>
         </w:rPr>
-        <w:t xml:space="preserve"> stance</w:t>
-      </w:r>
-      <w:r>
-        <w:rPr>
-          <w:rFonts w:ascii="Times New Roman" w:hAnsi="Times New Roman" w:cs="Times New Roman"/>
-        </w:rPr>
-        <w:t xml:space="preserve"> springs from her analytical focus on “big countries”, w</w:t>
-      </w:r>
-      <w:r>
-        <w:rPr>
-          <w:rFonts w:ascii="Times New Roman" w:hAnsi="Times New Roman" w:cs="Times New Roman"/>
-        </w:rPr>
-        <w:t>hereas</w:t>
-      </w:r>
-      <w:r>
-        <w:rPr>
-          <w:rFonts w:ascii="Times New Roman" w:hAnsi="Times New Roman" w:cs="Times New Roman"/>
-        </w:rPr>
-        <w:t xml:space="preserve"> piecemeal decentralization initiatives are much more common in smaller, </w:t>
-      </w:r>
-      <w:r>
-        <w:rPr>
-          <w:rFonts w:ascii="Times New Roman" w:hAnsi="Times New Roman" w:cs="Times New Roman"/>
-        </w:rPr>
-        <w:t>unitary countries.</w:t>
-      </w:r>
-      <w:r>
-        <w:rPr>
-          <w:rFonts w:ascii="Times New Roman" w:hAnsi="Times New Roman" w:cs="Times New Roman"/>
-        </w:rPr>
-        <w:t xml:space="preserve"> This is a point that also crops up in other newer work in decentralization, like Anjali Thomas</w:t>
-      </w:r>
-      <w:r>
-        <w:rPr>
-          <w:rFonts w:ascii="Times New Roman" w:hAnsi="Times New Roman" w:cs="Times New Roman"/>
-        </w:rPr>
         <w:t xml:space="preserve"> </w:t>
       </w:r>
+      <w:r>
+        <w:rPr>
+          <w:rFonts w:ascii="Times New Roman" w:hAnsi="Times New Roman" w:cs="Times New Roman"/>
+        </w:rPr>
+        <w:fldChar w:fldCharType="begin"/>
+      </w:r>
+      <w:r>
+        <w:rPr>
+          <w:rFonts w:ascii="Times New Roman" w:hAnsi="Times New Roman" w:cs="Times New Roman"/>
+        </w:rPr>
+        <w:instrText xml:space="preserve"> ADDIN ZOTERO_ITEM CSL_CITATION {"citationID":"gIvsJMrY","properties":{"formattedCitation":"(2016)","plainCitation":"(2016)","noteIndex":0},"citationItems":[{"id":3911,"uris":["http://zotero.org/users/3215559/items/758FBHPF"],"uri":["http://zotero.org/users/3215559/items/758FBHPF"],"itemData":{"id":3911,"type":"book","abstract":"Democratization from Above seeks to explain why some national and state governments in the developing world introduce reforms to make local governance more democratic while others neglect or actively undermine democracy at local levels of government. The study challenges conventional wisdom that local democratization is implemented as a means of granting more autonomy to local actors. Instead, Anjali Thomas Bohlken argues that local democratization offers higher level government elites who lack control over party organizational networks an alternative means of increasing the effectiveness of local intermediaries on whom these elites rely to mobilize political support. The book starts with a focus on India and uses original data, and a combination of qualitative and quantitative evidence, to show support for the argument. The study then relies on an original cross-national dataset to show how the argument helps explain the variation in the implementation of local democratization reforms across the developing world.","ISBN":"978-1-107-12887-3","language":"en","note":"Google-Books-ID: h7EkCwAAQBAJ","number-of-pages":"307","publisher":"Cambridge University Press","source":"Google Books","title":"Democratization from Above: The Logic of Local Democracy in the Developing World","title-short":"Democratization from Above","author":[{"family":"Bohlken","given":"Anjali Thomas"}],"issued":{"date-parts":[["2016",1,11]]}},"suppress-author":true}],"schema":"https://github.com/citation-style-language/schema/raw/master/csl-citation.json"} </w:instrText>
+      </w:r>
+      <w:r>
+        <w:rPr>
+          <w:rFonts w:ascii="Times New Roman" w:hAnsi="Times New Roman" w:cs="Times New Roman"/>
+        </w:rPr>
+        <w:fldChar w:fldCharType="separate"/>
+      </w:r>
+      <w:r>
+        <w:rPr>
+          <w:rFonts w:ascii="Times New Roman" w:hAnsi="Times New Roman" w:cs="Times New Roman"/>
+          <w:noProof/>
+        </w:rPr>
+        <w:t>(2016)</w:t>
+      </w:r>
+      <w:r>
+        <w:rPr>
+          <w:rFonts w:ascii="Times New Roman" w:hAnsi="Times New Roman" w:cs="Times New Roman"/>
+        </w:rPr>
+        <w:fldChar w:fldCharType="end"/>
+      </w:r>
+      <w:r>
+        <w:rPr>
+          <w:rFonts w:ascii="Times New Roman" w:hAnsi="Times New Roman" w:cs="Times New Roman"/>
+        </w:rPr>
+        <w:t xml:space="preserve"> book</w:t>
+      </w:r>
+      <w:r>
+        <w:rPr>
+          <w:rFonts w:ascii="Times New Roman" w:hAnsi="Times New Roman" w:cs="Times New Roman"/>
+        </w:rPr>
+        <w:t xml:space="preserve">. </w:t>
+      </w:r>
       <w:proofErr w:type="spellStart"/>
       <w:r>
         <w:rPr>
           <w:rFonts w:ascii="Times New Roman" w:hAnsi="Times New Roman" w:cs="Times New Roman"/>
         </w:rPr>
-        <w:t>Bohlken’s</w:t>
+        <w:t>Bohlken</w:t>
       </w:r>
       <w:proofErr w:type="spellEnd"/>
       <w:r>
         <w:rPr>
           <w:rFonts w:ascii="Times New Roman" w:hAnsi="Times New Roman" w:cs="Times New Roman"/>
         </w:rPr>
-        <w:t xml:space="preserve"> </w:t>
-      </w:r>
-      <w:r>
-        <w:rPr>
-          <w:rFonts w:ascii="Times New Roman" w:hAnsi="Times New Roman" w:cs="Times New Roman"/>
-        </w:rPr>
-        <w:fldChar w:fldCharType="begin"/>
-      </w:r>
-      <w:r>
-        <w:rPr>
-          <w:rFonts w:ascii="Times New Roman" w:hAnsi="Times New Roman" w:cs="Times New Roman"/>
-        </w:rPr>
-        <w:instrText xml:space="preserve"> ADDIN ZOTERO_ITEM CSL_CITATION {"citationID":"gIvsJMrY","properties":{"formattedCitation":"(2016)","plainCitation":"(2016)","noteIndex":0},"citationItems":[{"id":3911,"uris":["http://zotero.org/users/3215559/items/758FBHPF"],"uri":["http://zotero.org/users/3215559/items/758FBHPF"],"itemData":{"id":3911,"type":"book","abstract":"Democratization from Above seeks to explain why some national and state governments in the developing world introduce reforms to make local governance more democratic while others neglect or actively undermine democracy at local levels of government. The study challenges conventional wisdom that local democratization is implemented as a means of granting more autonomy to local actors. Instead, Anjali Thomas Bohlken argues that local democratization offers higher level government elites who lack control over party organizational networks an alternative means of increasing the effectiveness of local intermediaries on whom these elites rely to mobilize political support. The book starts with a focus on India and uses original data, and a combination of qualitative and quantitative evidence, to show support for the argument. The study then relies on an original cross-national dataset to show how the argument helps explain the variation in the implementation of local democratization reforms across the developing world.","ISBN":"978-1-107-12887-3","language":"en","note":"Google-Books-ID: h7EkCwAAQBAJ","number-of-pages":"307","publisher":"Cambridge University Press","source":"Google Books","title":"Democratization from Above: The Logic of Local Democracy in the Developing World","title-short":"Democratization from Above","author":[{"family":"Bohlken","given":"Anjali Thomas"}],"issued":{"date-parts":[["2016",1,11]]}},"suppress-author":true}],"schema":"https://github.com/citation-style-language/schema/raw/master/csl-citation.json"} </w:instrText>
-      </w:r>
-      <w:r>
-        <w:rPr>
-          <w:rFonts w:ascii="Times New Roman" w:hAnsi="Times New Roman" w:cs="Times New Roman"/>
-        </w:rPr>
-        <w:fldChar w:fldCharType="separate"/>
-      </w:r>
-      <w:r>
-        <w:rPr>
-          <w:rFonts w:ascii="Times New Roman" w:hAnsi="Times New Roman" w:cs="Times New Roman"/>
-          <w:noProof/>
-        </w:rPr>
-        <w:t>(2016)</w:t>
-      </w:r>
-      <w:r>
-        <w:rPr>
-          <w:rFonts w:ascii="Times New Roman" w:hAnsi="Times New Roman" w:cs="Times New Roman"/>
-        </w:rPr>
-        <w:fldChar w:fldCharType="end"/>
-      </w:r>
-      <w:r>
-        <w:rPr>
-          <w:rFonts w:ascii="Times New Roman" w:hAnsi="Times New Roman" w:cs="Times New Roman"/>
-        </w:rPr>
-        <w:t xml:space="preserve"> book</w:t>
-      </w:r>
-      <w:r>
-        <w:rPr>
-          <w:rFonts w:ascii="Times New Roman" w:hAnsi="Times New Roman" w:cs="Times New Roman"/>
-        </w:rPr>
-        <w:t xml:space="preserve">. </w:t>
+        <w:t xml:space="preserve"> shows that political decentralization is possible in the absence of fiscal and administrative devolution. This </w:t>
+      </w:r>
+      <w:r>
+        <w:rPr>
+          <w:rFonts w:ascii="Times New Roman" w:hAnsi="Times New Roman" w:cs="Times New Roman"/>
+        </w:rPr>
+        <w:t xml:space="preserve">point and connection to </w:t>
       </w:r>
       <w:proofErr w:type="spellStart"/>
       <w:r>
@@ -929,7 +1071,7 @@
         <w:rPr>
           <w:rFonts w:ascii="Times New Roman" w:hAnsi="Times New Roman" w:cs="Times New Roman"/>
         </w:rPr>
-        <w:t xml:space="preserve"> shows that political decentralization is possible in the absence of fiscal and administrative devolution. This work now features more prominently in </w:t>
+        <w:t xml:space="preserve"> now features more prominently in </w:t>
       </w:r>
       <w:r>
         <w:rPr>
@@ -1128,55 +1270,34 @@
         <w:rPr>
           <w:rFonts w:ascii="Times New Roman" w:hAnsi="Times New Roman" w:cs="Times New Roman"/>
         </w:rPr>
-        <w:t>Teacher’s union link to the opposition (OUL)</w:t>
-      </w:r>
-    </w:p>
-    <w:p>
-      <w:pPr>
-        <w:rPr>
-          <w:rFonts w:ascii="Times New Roman" w:hAnsi="Times New Roman" w:cs="Times New Roman"/>
-        </w:rPr>
-      </w:pPr>
-    </w:p>
-    <w:p>
-      <w:pPr>
-        <w:rPr>
-          <w:rFonts w:ascii="Times New Roman" w:hAnsi="Times New Roman" w:cs="Times New Roman"/>
-        </w:rPr>
-      </w:pPr>
-      <w:r>
-        <w:rPr>
-          <w:rFonts w:ascii="Times New Roman" w:hAnsi="Times New Roman" w:cs="Times New Roman"/>
-        </w:rPr>
-        <w:t>Electoral competition</w:t>
-      </w:r>
-    </w:p>
-    <w:p>
-      <w:pPr>
-        <w:rPr>
-          <w:rFonts w:ascii="Times New Roman" w:hAnsi="Times New Roman" w:cs="Times New Roman"/>
-        </w:rPr>
-      </w:pPr>
-    </w:p>
-    <w:p>
-      <w:pPr>
-        <w:rPr>
-          <w:rFonts w:ascii="Times New Roman" w:hAnsi="Times New Roman" w:cs="Times New Roman"/>
-        </w:rPr>
-      </w:pPr>
+        <w:t xml:space="preserve">I thank the reviewer for this point. I’ve replaced teacher’s union link with language about associational </w:t>
+      </w:r>
       <w:proofErr w:type="gramStart"/>
       <w:r>
         <w:rPr>
           <w:rFonts w:ascii="Times New Roman" w:hAnsi="Times New Roman" w:cs="Times New Roman"/>
         </w:rPr>
-        <w:t>In order to</w:t>
+        <w:t>ties, and</w:t>
       </w:r>
       <w:proofErr w:type="gramEnd"/>
       <w:r>
         <w:rPr>
           <w:rFonts w:ascii="Times New Roman" w:hAnsi="Times New Roman" w:cs="Times New Roman"/>
         </w:rPr>
-        <w:t xml:space="preserve"> be conceptually more precise, I replace “electoral strategy” with the particular </w:t>
+        <w:t xml:space="preserve"> have expanded on what I mean by electoral competition. </w:t>
+      </w:r>
+      <w:r>
+        <w:rPr>
+          <w:rFonts w:ascii="Times New Roman" w:hAnsi="Times New Roman" w:cs="Times New Roman"/>
+        </w:rPr>
+        <w:t xml:space="preserve">I replace “electoral strategy” with the </w:t>
+      </w:r>
+      <w:proofErr w:type="gramStart"/>
+      <w:r>
+        <w:rPr>
+          <w:rFonts w:ascii="Times New Roman" w:hAnsi="Times New Roman" w:cs="Times New Roman"/>
+        </w:rPr>
+        <w:t xml:space="preserve">particular </w:t>
       </w:r>
       <w:r>
         <w:rPr>
@@ -1184,6 +1305,7 @@
         </w:rPr>
         <w:t>mechanism</w:t>
       </w:r>
+      <w:proofErr w:type="gramEnd"/>
       <w:r>
         <w:rPr>
           <w:rFonts w:ascii="Times New Roman" w:hAnsi="Times New Roman" w:cs="Times New Roman"/>
@@ -1226,6 +1348,7 @@
         <w:rPr>
           <w:rFonts w:ascii="Times New Roman" w:hAnsi="Times New Roman" w:cs="Times New Roman"/>
         </w:rPr>
+        <w:lastRenderedPageBreak/>
         <w:t>Argument: “</w:t>
       </w:r>
       <w:r>
@@ -1286,7 +1409,6 @@
         <w:rPr>
           <w:rFonts w:ascii="Times New Roman" w:hAnsi="Times New Roman" w:cs="Times New Roman"/>
         </w:rPr>
-        <w:lastRenderedPageBreak/>
         <w:t xml:space="preserve">I thank the reviews for this point. I do not assume that party union ties are permanent. As Chambers-Ju has shown, union makeup has shifted the organizations partisan affiliations over </w:t>
       </w:r>
       <w:proofErr w:type="gramStart"/>
@@ -1668,7 +1790,27 @@
         <w:rPr>
           <w:rFonts w:ascii="Times New Roman" w:hAnsi="Times New Roman" w:cs="Times New Roman"/>
         </w:rPr>
-        <w:t xml:space="preserve">While they are surely not perfect </w:t>
+        <w:t xml:space="preserve">While </w:t>
+      </w:r>
+      <w:r>
+        <w:rPr>
+          <w:rFonts w:ascii="Times New Roman" w:hAnsi="Times New Roman" w:cs="Times New Roman"/>
+        </w:rPr>
+        <w:t xml:space="preserve">El Salvador and </w:t>
+      </w:r>
+      <w:proofErr w:type="spellStart"/>
+      <w:r>
+        <w:rPr>
+          <w:rFonts w:ascii="Times New Roman" w:hAnsi="Times New Roman" w:cs="Times New Roman"/>
+        </w:rPr>
+        <w:t>Paraugay</w:t>
+      </w:r>
+      <w:proofErr w:type="spellEnd"/>
+      <w:r>
+        <w:rPr>
+          <w:rFonts w:ascii="Times New Roman" w:hAnsi="Times New Roman" w:cs="Times New Roman"/>
+        </w:rPr>
+        <w:t xml:space="preserve"> are surely not perfect </w:t>
       </w:r>
       <w:r>
         <w:rPr>
@@ -1749,6 +1891,7 @@
         <w:rPr>
           <w:rFonts w:ascii="Times New Roman" w:hAnsi="Times New Roman" w:cs="Times New Roman"/>
         </w:rPr>
+        <w:lastRenderedPageBreak/>
         <w:t xml:space="preserve">Other </w:t>
       </w:r>
       <w:r>
@@ -1884,15 +2027,44 @@
           <w:rFonts w:ascii="Times New Roman" w:hAnsi="Times New Roman" w:cs="Times New Roman"/>
           <w:noProof/>
         </w:rPr>
-        <w:t xml:space="preserve">(Jimenez and Sawada 1998; Meza, Guzman, and De Varela </w:t>
+        <w:t>(Jimenez and Sawada 1998; Meza, Guzman, and De Varela 2004; Reimers 1997; Sawada and Ragatz 2005)</w:t>
+      </w:r>
+      <w:r>
+        <w:rPr>
+          <w:rFonts w:ascii="Times New Roman" w:hAnsi="Times New Roman" w:cs="Times New Roman"/>
+        </w:rPr>
+        <w:fldChar w:fldCharType="end"/>
+      </w:r>
+      <w:r>
+        <w:rPr>
+          <w:rFonts w:ascii="Times New Roman" w:hAnsi="Times New Roman" w:cs="Times New Roman"/>
+        </w:rPr>
+        <w:t xml:space="preserve">, not the political origins of these programs. Edwards </w:t>
+      </w:r>
+      <w:r>
+        <w:rPr>
+          <w:rFonts w:ascii="Times New Roman" w:hAnsi="Times New Roman" w:cs="Times New Roman"/>
+        </w:rPr>
+        <w:fldChar w:fldCharType="begin"/>
+      </w:r>
+      <w:r>
+        <w:rPr>
+          <w:rFonts w:ascii="Times New Roman" w:hAnsi="Times New Roman" w:cs="Times New Roman"/>
+        </w:rPr>
+        <w:instrText xml:space="preserve"> ADDIN ZOTERO_ITEM CSL_CITATION {"citationID":"vRcBNfkf","properties":{"formattedCitation":"(2017)","plainCitation":"(2017)","noteIndex":0},"citationItems":[{"id":2147,"uris":["http://zotero.org/users/3215559/items/R9LYWYDL"],"uri":["http://zotero.org/users/3215559/items/R9LYWYDL"],"itemData":{"id":2147,"type":"book","abstract":"This book provides new insights into the phenomena of global education policies and international policy transfer. While both of these issues have gained popularity in the field of international and comparative education, there remains much that we do not know. In particular, while numerous studies have been produced which examine how global education policies—such as vouchers, charter schools, conditional-cash transfers, standardized testing, child-centered pedagogy, etc.—are implemented globally, we lack research which illuminates the origins and evolution of such policies. The book addresses this critical gap in our knowledge by looking at multiple aspects of the trajectory of a particular policy which was born in El Salvador in the early 1990s and subsequently went global. Edwards explicitly analyzes the trajectory of global education policy with reference to the role of international organizations and within the larger international political and economic dynamics that affected the overall country context of El Salvador.","number-of-pages":"318","publisher":"Springer","title":"The Trajectory of Global Education Policy: Community-Based Management in El Salvador and the Global Reform Agenda","title-short":"The Trajectory of Global Education Policy","author":[{"family":"Edwards Jr","given":"D. Brent"}],"issued":{"date-parts":[["2017",9,25]]}},"suppress-author":true}],"schema":"https://github.com/citation-style-language/schema/raw/master/csl-citation.json"} </w:instrText>
+      </w:r>
+      <w:r>
+        <w:rPr>
+          <w:rFonts w:ascii="Times New Roman" w:hAnsi="Times New Roman" w:cs="Times New Roman"/>
+        </w:rPr>
+        <w:fldChar w:fldCharType="separate"/>
       </w:r>
       <w:r>
         <w:rPr>
           <w:rFonts w:ascii="Times New Roman" w:hAnsi="Times New Roman" w:cs="Times New Roman"/>
           <w:noProof/>
         </w:rPr>
-        <w:lastRenderedPageBreak/>
-        <w:t>2004; Reimers 1997; Sawada and Ragatz 2005)</w:t>
+        <w:t>(2017)</w:t>
       </w:r>
       <w:r>
         <w:rPr>
@@ -1904,44 +2076,19 @@
         <w:rPr>
           <w:rFonts w:ascii="Times New Roman" w:hAnsi="Times New Roman" w:cs="Times New Roman"/>
         </w:rPr>
-        <w:t xml:space="preserve">, not the political origins of these programs. Edwards </w:t>
-      </w:r>
-      <w:r>
-        <w:rPr>
-          <w:rFonts w:ascii="Times New Roman" w:hAnsi="Times New Roman" w:cs="Times New Roman"/>
-        </w:rPr>
-        <w:fldChar w:fldCharType="begin"/>
-      </w:r>
-      <w:r>
-        <w:rPr>
-          <w:rFonts w:ascii="Times New Roman" w:hAnsi="Times New Roman" w:cs="Times New Roman"/>
-        </w:rPr>
-        <w:instrText xml:space="preserve"> ADDIN ZOTERO_ITEM CSL_CITATION {"citationID":"vRcBNfkf","properties":{"formattedCitation":"(2017)","plainCitation":"(2017)","noteIndex":0},"citationItems":[{"id":2147,"uris":["http://zotero.org/users/3215559/items/R9LYWYDL"],"uri":["http://zotero.org/users/3215559/items/R9LYWYDL"],"itemData":{"id":2147,"type":"book","abstract":"This book provides new insights into the phenomena of global education policies and international policy transfer. While both of these issues have gained popularity in the field of international and comparative education, there remains much that we do not know. In particular, while numerous studies have been produced which examine how global education policies—such as vouchers, charter schools, conditional-cash transfers, standardized testing, child-centered pedagogy, etc.—are implemented globally, we lack research which illuminates the origins and evolution of such policies. The book addresses this critical gap in our knowledge by looking at multiple aspects of the trajectory of a particular policy which was born in El Salvador in the early 1990s and subsequently went global. Edwards explicitly analyzes the trajectory of global education policy with reference to the role of international organizations and within the larger international political and economic dynamics that affected the overall country context of El Salvador.","number-of-pages":"318","publisher":"Springer","title":"The Trajectory of Global Education Policy: Community-Based Management in El Salvador and the Global Reform Agenda","title-short":"The Trajectory of Global Education Policy","author":[{"family":"Edwards Jr","given":"D. Brent"}],"issued":{"date-parts":[["2017",9,25]]}},"suppress-author":true}],"schema":"https://github.com/citation-style-language/schema/raw/master/csl-citation.json"} </w:instrText>
-      </w:r>
-      <w:r>
-        <w:rPr>
-          <w:rFonts w:ascii="Times New Roman" w:hAnsi="Times New Roman" w:cs="Times New Roman"/>
-        </w:rPr>
-        <w:fldChar w:fldCharType="separate"/>
-      </w:r>
-      <w:r>
-        <w:rPr>
-          <w:rFonts w:ascii="Times New Roman" w:hAnsi="Times New Roman" w:cs="Times New Roman"/>
-          <w:noProof/>
-        </w:rPr>
-        <w:t>(2017)</w:t>
-      </w:r>
-      <w:r>
-        <w:rPr>
-          <w:rFonts w:ascii="Times New Roman" w:hAnsi="Times New Roman" w:cs="Times New Roman"/>
-        </w:rPr>
-        <w:fldChar w:fldCharType="end"/>
-      </w:r>
-      <w:r>
-        <w:rPr>
-          <w:rFonts w:ascii="Times New Roman" w:hAnsi="Times New Roman" w:cs="Times New Roman"/>
-        </w:rPr>
-        <w:t xml:space="preserve">, an education scholar, does study the politics of EDUCO but from the vantage point of critical international political economy. His emphasis is on how international organizations shaped and packaged EDUCO for “export” to other countries. </w:t>
+        <w:t xml:space="preserve">, an education scholar, does study the politics of EDUCO but from the vantage point of critical international political economy. His emphasis is on how international organizations shaped and packaged EDUCO </w:t>
+      </w:r>
+      <w:r>
+        <w:rPr>
+          <w:rFonts w:ascii="Times New Roman" w:hAnsi="Times New Roman" w:cs="Times New Roman"/>
+        </w:rPr>
+        <w:t xml:space="preserve">in the early 2000s </w:t>
+      </w:r>
+      <w:r>
+        <w:rPr>
+          <w:rFonts w:ascii="Times New Roman" w:hAnsi="Times New Roman" w:cs="Times New Roman"/>
+        </w:rPr>
+        <w:t xml:space="preserve">for “export” to other countries. </w:t>
       </w:r>
       <w:r>
         <w:rPr>
@@ -2623,14 +2770,19 @@
         <w:rPr>
           <w:rFonts w:ascii="Times New Roman" w:hAnsi="Times New Roman" w:cs="Times New Roman"/>
         </w:rPr>
-        <w:t xml:space="preserve">incumbents advanced </w:t>
-      </w:r>
-      <w:r>
-        <w:rPr>
-          <w:rFonts w:ascii="Times New Roman" w:hAnsi="Times New Roman" w:cs="Times New Roman"/>
-        </w:rPr>
-        <w:lastRenderedPageBreak/>
-        <w:t xml:space="preserve">decentralization as a political strategy in favor of the more specific idea that the use decentralization as a political weapon to demobilize the opposition. </w:t>
+        <w:t>incumbents advanced decentralization as a</w:t>
+      </w:r>
+      <w:r>
+        <w:rPr>
+          <w:rFonts w:ascii="Times New Roman" w:hAnsi="Times New Roman" w:cs="Times New Roman"/>
+        </w:rPr>
+        <w:t xml:space="preserve">n electoral </w:t>
+      </w:r>
+      <w:r>
+        <w:rPr>
+          <w:rFonts w:ascii="Times New Roman" w:hAnsi="Times New Roman" w:cs="Times New Roman"/>
+        </w:rPr>
+        <w:t xml:space="preserve">strategy in favor of the more specific idea that the use decentralization as a political weapon to demobilize the opposition. </w:t>
       </w:r>
       <w:r>
         <w:rPr>
@@ -2660,7 +2812,7 @@
         <w:rPr>
           <w:rFonts w:ascii="Times New Roman" w:hAnsi="Times New Roman" w:cs="Times New Roman"/>
         </w:rPr>
-        <w:t xml:space="preserve">increases contracting and limits the number of employees on public payroll that are unionized. The piece now develops this point in conversation with Hertel-Fernandez. In doing so, I am to my knowledge the first to apply the policy as weapon insights to a non-American context and in relation to popular decentralization strategies of the 1990s. </w:t>
+        <w:t xml:space="preserve">increases contracting and limits the number of employees on public payroll that are unionized. The piece now develops this point in conversation with Hertel-Fernandez. In doing so, I am the first to apply the policy as weapon insights to a non-American context and in relation to popular decentralization strategies of the 1990s. </w:t>
       </w:r>
     </w:p>
     <w:p>
@@ -3068,7 +3220,14 @@
         <w:rPr>
           <w:rFonts w:ascii="Times New Roman" w:hAnsi="Times New Roman" w:cs="Times New Roman"/>
         </w:rPr>
-        <w:t xml:space="preserve"> millennium policymakers across the region still had no tools to assess either the quality of education in their countries or the effectiveness of so-called quality-improving reforms</w:t>
+        <w:t xml:space="preserve"> </w:t>
+      </w:r>
+      <w:r>
+        <w:rPr>
+          <w:rFonts w:ascii="Times New Roman" w:hAnsi="Times New Roman" w:cs="Times New Roman"/>
+        </w:rPr>
+        <w:lastRenderedPageBreak/>
+        <w:t>millennium policymakers across the region still had no tools to assess either the quality of education in their countries or the effectiveness of so-called quality-improving reforms</w:t>
       </w:r>
       <w:r>
         <w:rPr>
@@ -3132,7 +3291,6 @@
         <w:rPr>
           <w:rFonts w:ascii="Times New Roman" w:hAnsi="Times New Roman" w:cs="Times New Roman"/>
         </w:rPr>
-        <w:lastRenderedPageBreak/>
         <w:t>And “</w:t>
       </w:r>
       <w:r>
@@ -3251,6 +3409,73 @@
     </w:p>
     <w:p>
       <w:pPr>
+        <w:rPr>
+          <w:rFonts w:ascii="Times New Roman" w:hAnsi="Times New Roman" w:cs="Times New Roman"/>
+        </w:rPr>
+      </w:pPr>
+    </w:p>
+    <w:p>
+      <w:pPr>
+        <w:rPr>
+          <w:rFonts w:ascii="Times New Roman" w:hAnsi="Times New Roman" w:cs="Times New Roman"/>
+        </w:rPr>
+      </w:pPr>
+      <w:r>
+        <w:rPr>
+          <w:rFonts w:ascii="Times New Roman" w:hAnsi="Times New Roman" w:cs="Times New Roman"/>
+        </w:rPr>
+        <w:t xml:space="preserve">Thanks for this comment. I have now rewritten and organized this section. The argument is that there is no evidence of conditions </w:t>
+      </w:r>
+      <w:r>
+        <w:rPr>
+          <w:rFonts w:ascii="Times New Roman" w:hAnsi="Times New Roman" w:cs="Times New Roman"/>
+        </w:rPr>
+        <w:t xml:space="preserve">placed to encourage decentralization. Later in the 90s, I record two instances of the IMF placing soft conditions (structural benchmarks) on the </w:t>
+      </w:r>
+      <w:r>
+        <w:rPr>
+          <w:rFonts w:ascii="Times New Roman" w:hAnsi="Times New Roman" w:cs="Times New Roman"/>
+          <w:i/>
+          <w:iCs/>
+        </w:rPr>
+        <w:t>implementation</w:t>
+      </w:r>
+      <w:r>
+        <w:rPr>
+          <w:rFonts w:ascii="Times New Roman" w:hAnsi="Times New Roman" w:cs="Times New Roman"/>
+        </w:rPr>
+        <w:t xml:space="preserve"> of </w:t>
+      </w:r>
+      <w:r>
+        <w:rPr>
+          <w:rFonts w:ascii="Times New Roman" w:hAnsi="Times New Roman" w:cs="Times New Roman"/>
+        </w:rPr>
+        <w:t xml:space="preserve">two decentralization projects that have already cleared the legislature. Thus, limited evidence of IFIs coercing decentralization. The point you raise is more difficult to research. Surely, education ministers and high-level bureaucrats might have borrowed ideas from abroad. But this don’t explain why some countries would </w:t>
+      </w:r>
+      <w:proofErr w:type="gramStart"/>
+      <w:r>
+        <w:rPr>
+          <w:rFonts w:ascii="Times New Roman" w:hAnsi="Times New Roman" w:cs="Times New Roman"/>
+        </w:rPr>
+        <w:t>chose</w:t>
+      </w:r>
+      <w:proofErr w:type="gramEnd"/>
+      <w:r>
+        <w:rPr>
+          <w:rFonts w:ascii="Times New Roman" w:hAnsi="Times New Roman" w:cs="Times New Roman"/>
+        </w:rPr>
+        <w:t xml:space="preserve"> to fight the unions and the opposition to pursue them. </w:t>
+      </w:r>
+    </w:p>
+    <w:p>
+      <w:pPr>
+        <w:rPr>
+          <w:rFonts w:ascii="Times New Roman" w:hAnsi="Times New Roman" w:cs="Times New Roman"/>
+        </w:rPr>
+      </w:pPr>
+    </w:p>
+    <w:p>
+      <w:pPr>
         <w:pStyle w:val="ListParagraph"/>
         <w:numPr>
           <w:ilvl w:val="0"/>
@@ -3264,6 +3489,7 @@
         <w:rPr>
           <w:rFonts w:ascii="Times New Roman" w:hAnsi="Times New Roman" w:cs="Times New Roman"/>
         </w:rPr>
+        <w:lastRenderedPageBreak/>
         <w:t>Assumption about number of teachers’ unions: “</w:t>
       </w:r>
       <w:r>
@@ -3278,6 +3504,91 @@
         </w:rPr>
         <w:t>”</w:t>
       </w:r>
+    </w:p>
+    <w:p>
+      <w:pPr>
+        <w:rPr>
+          <w:rFonts w:ascii="Times New Roman" w:hAnsi="Times New Roman" w:cs="Times New Roman"/>
+        </w:rPr>
+      </w:pPr>
+    </w:p>
+    <w:p>
+      <w:pPr>
+        <w:rPr>
+          <w:rFonts w:ascii="Times New Roman" w:hAnsi="Times New Roman" w:cs="Times New Roman"/>
+        </w:rPr>
+      </w:pPr>
+      <w:r>
+        <w:rPr>
+          <w:rFonts w:ascii="Times New Roman" w:hAnsi="Times New Roman" w:cs="Times New Roman"/>
+        </w:rPr>
+        <w:t>Thanks for this comment. I agree that the easiest cases for my theory are those in which a single teacher’s union has monopoly of teacher representation. But assuming they don’t have a negligible membership, any teacher’s union associated with the opposition is a threat and any policy that demobilizes them is helpful to incumbents. S</w:t>
+      </w:r>
+      <w:r>
+        <w:rPr>
+          <w:rFonts w:ascii="Times New Roman" w:hAnsi="Times New Roman" w:cs="Times New Roman"/>
+        </w:rPr>
+        <w:t>till, w</w:t>
+      </w:r>
+      <w:r>
+        <w:rPr>
+          <w:rFonts w:ascii="Times New Roman" w:hAnsi="Times New Roman" w:cs="Times New Roman"/>
+        </w:rPr>
+        <w:t xml:space="preserve">hat determines differences across unions (geography, ideology, </w:t>
+      </w:r>
+      <w:proofErr w:type="spellStart"/>
+      <w:r>
+        <w:rPr>
+          <w:rFonts w:ascii="Times New Roman" w:hAnsi="Times New Roman" w:cs="Times New Roman"/>
+        </w:rPr>
+        <w:t>etc</w:t>
+      </w:r>
+      <w:proofErr w:type="spellEnd"/>
+      <w:r>
+        <w:rPr>
+          <w:rFonts w:ascii="Times New Roman" w:hAnsi="Times New Roman" w:cs="Times New Roman"/>
+        </w:rPr>
+        <w:t xml:space="preserve">) likely matters. </w:t>
+      </w:r>
+      <w:r>
+        <w:rPr>
+          <w:rFonts w:ascii="Times New Roman" w:hAnsi="Times New Roman" w:cs="Times New Roman"/>
+        </w:rPr>
+        <w:t xml:space="preserve">My quantitative analysis, now removed, suggests my theory is good enough to explain decentralization. But I leave this to future theorizing and empirical work.  </w:t>
+      </w:r>
+    </w:p>
+    <w:p>
+      <w:pPr>
+        <w:rPr>
+          <w:rFonts w:ascii="Times New Roman" w:hAnsi="Times New Roman" w:cs="Times New Roman"/>
+        </w:rPr>
+      </w:pPr>
+      <w:r>
+        <w:rPr>
+          <w:rFonts w:ascii="Times New Roman" w:hAnsi="Times New Roman" w:cs="Times New Roman"/>
+        </w:rPr>
+        <w:t xml:space="preserve"> </w:t>
+      </w:r>
+    </w:p>
+    <w:p>
+      <w:pPr>
+        <w:rPr>
+          <w:rFonts w:ascii="Times New Roman" w:hAnsi="Times New Roman" w:cs="Times New Roman"/>
+        </w:rPr>
+      </w:pPr>
+      <w:r>
+        <w:rPr>
+          <w:rFonts w:ascii="Times New Roman" w:hAnsi="Times New Roman" w:cs="Times New Roman"/>
+        </w:rPr>
+        <w:t xml:space="preserve">Perhaps. </w:t>
+      </w:r>
+    </w:p>
+    <w:p>
+      <w:pPr>
+        <w:rPr>
+          <w:rFonts w:ascii="Times New Roman" w:hAnsi="Times New Roman" w:cs="Times New Roman"/>
+        </w:rPr>
+      </w:pPr>
     </w:p>
     <w:p>
       <w:pPr>
@@ -3435,14 +3746,7 @@
         <w:rPr>
           <w:rFonts w:ascii="Times New Roman" w:hAnsi="Times New Roman" w:cs="Times New Roman"/>
         </w:rPr>
-        <w:t xml:space="preserve"> and </w:t>
-      </w:r>
-      <w:r>
-        <w:rPr>
-          <w:rFonts w:ascii="Times New Roman" w:hAnsi="Times New Roman" w:cs="Times New Roman"/>
-        </w:rPr>
-        <w:lastRenderedPageBreak/>
-        <w:t xml:space="preserve">directly into the </w:t>
+        <w:t xml:space="preserve"> and directly into the </w:t>
       </w:r>
       <w:r>
         <w:rPr>
@@ -3508,20 +3812,6 @@
         </w:rPr>
         <w:t xml:space="preserve">Extending schools to the rural areas could have been achieved using the existing system. </w:t>
       </w:r>
-    </w:p>
-    <w:p>
-      <w:pPr>
-        <w:rPr>
-          <w:rFonts w:ascii="Times New Roman" w:hAnsi="Times New Roman" w:cs="Times New Roman"/>
-        </w:rPr>
-      </w:pPr>
-    </w:p>
-    <w:p>
-      <w:pPr>
-        <w:rPr>
-          <w:rFonts w:ascii="Times New Roman" w:hAnsi="Times New Roman" w:cs="Times New Roman"/>
-        </w:rPr>
-      </w:pPr>
     </w:p>
     <w:p>
       <w:pPr>
@@ -3566,7 +3856,14 @@
         <w:rPr>
           <w:rFonts w:ascii="Times New Roman" w:hAnsi="Times New Roman" w:cs="Times New Roman"/>
         </w:rPr>
-        <w:t xml:space="preserve">I think the author could make clearer how, in the author’s words, enacting decentralization dismantled the apparatus benefitting the opposition via the teachers’ union. The author makes clear that the teachers were allied with the opposition and that the EDUCO program discouraged the hiring of ANDES teachers in certain areas. But how did this dismantle anything? It sounds more like this created a new ANDES-free structure without touching what was in place. Did they get rid of the </w:t>
+        <w:t xml:space="preserve">I think the author could make clearer how, in the author’s words, enacting decentralization dismantled the apparatus benefitting the opposition via the teachers’ union. The author makes clear that the teachers were allied with the opposition and that the EDUCO program discouraged the hiring of ANDES teachers in certain areas. But how did this dismantle anything? It sounds more like this created a new ANDES-free </w:t>
+      </w:r>
+      <w:r>
+        <w:rPr>
+          <w:rFonts w:ascii="Times New Roman" w:hAnsi="Times New Roman" w:cs="Times New Roman"/>
+        </w:rPr>
+        <w:lastRenderedPageBreak/>
+        <w:t xml:space="preserve">structure without touching what was in place. Did they get rid of the </w:t>
       </w:r>
       <w:proofErr w:type="spellStart"/>
       <w:r>
@@ -3650,6 +3947,13 @@
         </w:rPr>
         <w:t xml:space="preserve"> were entirely replaced the end effect being that the only way for ANDES affiliated teachers to teach in rural areas previously under guerrilla control was to </w:t>
       </w:r>
+    </w:p>
+    <w:p>
+      <w:pPr>
+        <w:rPr>
+          <w:rFonts w:ascii="Times New Roman" w:hAnsi="Times New Roman" w:cs="Times New Roman"/>
+        </w:rPr>
+      </w:pPr>
     </w:p>
     <w:p>
       <w:pPr>
@@ -3662,40 +3966,261 @@
           <w:rFonts w:ascii="Times New Roman" w:hAnsi="Times New Roman" w:cs="Times New Roman"/>
         </w:rPr>
       </w:pPr>
-    </w:p>
-    <w:p>
-      <w:pPr>
-        <w:rPr>
-          <w:rFonts w:ascii="Times New Roman" w:hAnsi="Times New Roman" w:cs="Times New Roman"/>
-        </w:rPr>
-      </w:pPr>
-    </w:p>
-    <w:p>
-      <w:pPr>
-        <w:rPr>
-          <w:rFonts w:ascii="Times New Roman" w:hAnsi="Times New Roman" w:cs="Times New Roman"/>
-        </w:rPr>
-      </w:pPr>
-      <w:r>
-        <w:rPr>
-          <w:rFonts w:ascii="Times New Roman" w:hAnsi="Times New Roman" w:cs="Times New Roman"/>
-        </w:rPr>
-        <w:t xml:space="preserve">I mostly agree. I </w:t>
+      <w:r>
+        <w:rPr>
+          <w:rFonts w:ascii="Times New Roman" w:hAnsi="Times New Roman" w:cs="Times New Roman"/>
+        </w:rPr>
+        <w:t>Role of diffusion: “T</w:t>
+      </w:r>
+      <w:r>
+        <w:rPr>
+          <w:rFonts w:ascii="Times New Roman" w:hAnsi="Times New Roman" w:cs="Times New Roman"/>
+        </w:rPr>
+        <w:t>he author states that many of the ideas that CARE pushed came from international organizations, including decentralization.</w:t>
+      </w:r>
+      <w:r>
+        <w:rPr>
+          <w:rFonts w:ascii="Times New Roman" w:hAnsi="Times New Roman" w:cs="Times New Roman"/>
+        </w:rPr>
+        <w:t>”</w:t>
+      </w:r>
+    </w:p>
+    <w:p>
+      <w:pPr>
+        <w:rPr>
+          <w:rFonts w:ascii="Times New Roman" w:hAnsi="Times New Roman" w:cs="Times New Roman"/>
+        </w:rPr>
+      </w:pPr>
+    </w:p>
+    <w:p>
+      <w:pPr>
+        <w:rPr>
+          <w:rFonts w:ascii="Times New Roman" w:hAnsi="Times New Roman" w:cs="Times New Roman"/>
+        </w:rPr>
+      </w:pPr>
+      <w:r>
+        <w:rPr>
+          <w:rFonts w:ascii="Times New Roman" w:hAnsi="Times New Roman" w:cs="Times New Roman"/>
+        </w:rPr>
+        <w:t xml:space="preserve">Thanks to the reviewer for this point. My point was that CARE, like many other education reform councils, were exposed to ideas available in the education policy sphere. They encountered, of course, ideas about decentralizing social policy. My claim is that the availability of ideas </w:t>
+      </w:r>
+      <w:r>
+        <w:rPr>
+          <w:rFonts w:ascii="Times New Roman" w:hAnsi="Times New Roman" w:cs="Times New Roman"/>
+        </w:rPr>
+        <w:t>in favor of</w:t>
+      </w:r>
+      <w:r>
+        <w:rPr>
+          <w:rFonts w:ascii="Times New Roman" w:hAnsi="Times New Roman" w:cs="Times New Roman"/>
+        </w:rPr>
+        <w:t xml:space="preserve"> decentralization</w:t>
+      </w:r>
+      <w:r>
+        <w:rPr>
+          <w:rFonts w:ascii="Times New Roman" w:hAnsi="Times New Roman" w:cs="Times New Roman"/>
+        </w:rPr>
+        <w:t>, even when prominently discussed in public for a,</w:t>
+      </w:r>
+      <w:r>
+        <w:rPr>
+          <w:rFonts w:ascii="Times New Roman" w:hAnsi="Times New Roman" w:cs="Times New Roman"/>
+        </w:rPr>
+        <w:t xml:space="preserve"> are not enough to get </w:t>
+      </w:r>
+      <w:r>
+        <w:rPr>
+          <w:rFonts w:ascii="Times New Roman" w:hAnsi="Times New Roman" w:cs="Times New Roman"/>
+        </w:rPr>
+        <w:t>buy-in</w:t>
+      </w:r>
+      <w:r>
+        <w:rPr>
+          <w:rFonts w:ascii="Times New Roman" w:hAnsi="Times New Roman" w:cs="Times New Roman"/>
+        </w:rPr>
+        <w:t xml:space="preserve"> from </w:t>
+      </w:r>
+      <w:r>
+        <w:rPr>
+          <w:rFonts w:ascii="Times New Roman" w:hAnsi="Times New Roman" w:cs="Times New Roman"/>
+        </w:rPr>
+        <w:t>incumbents</w:t>
+      </w:r>
+      <w:r>
+        <w:rPr>
+          <w:rFonts w:ascii="Times New Roman" w:hAnsi="Times New Roman" w:cs="Times New Roman"/>
+        </w:rPr>
+        <w:t>.</w:t>
+      </w:r>
+      <w:r>
+        <w:rPr>
+          <w:rFonts w:ascii="Times New Roman" w:hAnsi="Times New Roman" w:cs="Times New Roman"/>
+        </w:rPr>
+        <w:t xml:space="preserve"> I’ve clarified this in text.</w:t>
+      </w:r>
+      <w:r>
+        <w:rPr>
+          <w:rFonts w:ascii="Times New Roman" w:hAnsi="Times New Roman" w:cs="Times New Roman"/>
+        </w:rPr>
+        <w:t xml:space="preserve"> </w:t>
+      </w:r>
+    </w:p>
+    <w:p>
+      <w:pPr>
+        <w:rPr>
+          <w:rFonts w:ascii="Times New Roman" w:hAnsi="Times New Roman" w:cs="Times New Roman"/>
+        </w:rPr>
+      </w:pPr>
+    </w:p>
+    <w:p>
+      <w:pPr>
+        <w:pStyle w:val="ListParagraph"/>
+        <w:numPr>
+          <w:ilvl w:val="0"/>
+          <w:numId w:val="2"/>
+        </w:numPr>
+        <w:rPr>
+          <w:rFonts w:ascii="Times New Roman" w:hAnsi="Times New Roman" w:cs="Times New Roman"/>
+        </w:rPr>
+      </w:pPr>
+      <w:r>
+        <w:rPr>
+          <w:rFonts w:ascii="Times New Roman" w:hAnsi="Times New Roman" w:cs="Times New Roman"/>
+        </w:rPr>
+        <w:t>Benefit to teachers: “</w:t>
+      </w:r>
+      <w:r>
+        <w:rPr>
+          <w:rFonts w:ascii="Times New Roman" w:hAnsi="Times New Roman" w:cs="Times New Roman"/>
+        </w:rPr>
+        <w:t>Why? Were the teachers’ unions running the schools? What about the centralized system benefitted them?</w:t>
+      </w:r>
+      <w:r>
+        <w:rPr>
+          <w:rFonts w:ascii="Times New Roman" w:hAnsi="Times New Roman" w:cs="Times New Roman"/>
+        </w:rPr>
+        <w:t>”</w:t>
+      </w:r>
+    </w:p>
+    <w:p>
+      <w:pPr>
+        <w:rPr>
+          <w:rFonts w:ascii="Times New Roman" w:hAnsi="Times New Roman" w:cs="Times New Roman"/>
+        </w:rPr>
+      </w:pPr>
+    </w:p>
+    <w:p>
+      <w:pPr>
+        <w:rPr>
+          <w:rFonts w:ascii="Times New Roman" w:hAnsi="Times New Roman" w:cs="Times New Roman"/>
+        </w:rPr>
+      </w:pPr>
+      <w:r>
+        <w:rPr>
+          <w:rFonts w:ascii="Times New Roman" w:hAnsi="Times New Roman" w:cs="Times New Roman"/>
+        </w:rPr>
+        <w:t xml:space="preserve">I need to show that FEP was aligned with the </w:t>
       </w:r>
       <w:proofErr w:type="spellStart"/>
       <w:r>
         <w:rPr>
           <w:rFonts w:ascii="Times New Roman" w:hAnsi="Times New Roman" w:cs="Times New Roman"/>
         </w:rPr>
-        <w:t>thnk</w:t>
+        <w:t>Colorados</w:t>
       </w:r>
       <w:proofErr w:type="spellEnd"/>
       <w:r>
         <w:rPr>
           <w:rFonts w:ascii="Times New Roman" w:hAnsi="Times New Roman" w:cs="Times New Roman"/>
         </w:rPr>
-        <w:t xml:space="preserve"> the focus should stay on the </w:t>
-      </w:r>
+        <w:t xml:space="preserve">. </w:t>
+      </w:r>
+    </w:p>
+    <w:p>
+      <w:pPr>
+        <w:rPr>
+          <w:rFonts w:ascii="Times New Roman" w:hAnsi="Times New Roman" w:cs="Times New Roman"/>
+        </w:rPr>
+      </w:pPr>
+    </w:p>
+    <w:p>
+      <w:pPr>
+        <w:pStyle w:val="ListParagraph"/>
+        <w:numPr>
+          <w:ilvl w:val="0"/>
+          <w:numId w:val="2"/>
+        </w:numPr>
+        <w:rPr>
+          <w:rFonts w:ascii="Times New Roman" w:hAnsi="Times New Roman" w:cs="Times New Roman"/>
+        </w:rPr>
+      </w:pPr>
+      <w:r>
+        <w:rPr>
+          <w:rFonts w:ascii="Times New Roman" w:hAnsi="Times New Roman" w:cs="Times New Roman"/>
+        </w:rPr>
+        <w:t>Abbreviations: “</w:t>
+      </w:r>
+      <w:r>
+        <w:rPr>
+          <w:rFonts w:ascii="Times New Roman" w:hAnsi="Times New Roman" w:cs="Times New Roman"/>
+        </w:rPr>
+        <w:t>There were too many abbreviations.</w:t>
+      </w:r>
+      <w:r>
+        <w:rPr>
+          <w:rFonts w:ascii="Times New Roman" w:hAnsi="Times New Roman" w:cs="Times New Roman"/>
+        </w:rPr>
+        <w:t>”</w:t>
+      </w:r>
+    </w:p>
+    <w:p>
+      <w:pPr>
+        <w:rPr>
+          <w:rFonts w:ascii="Times New Roman" w:hAnsi="Times New Roman" w:cs="Times New Roman"/>
+        </w:rPr>
+      </w:pPr>
+    </w:p>
+    <w:p>
+      <w:pPr>
+        <w:rPr>
+          <w:rFonts w:ascii="Times New Roman" w:hAnsi="Times New Roman" w:cs="Times New Roman"/>
+        </w:rPr>
+      </w:pPr>
+      <w:r>
+        <w:rPr>
+          <w:rFonts w:ascii="Times New Roman" w:hAnsi="Times New Roman" w:cs="Times New Roman"/>
+        </w:rPr>
+        <w:t xml:space="preserve">Thanks to the reviewer for this suggestion. I found several instances in which generic names fit better, but I’ve kept a fair share of abbreviations. </w:t>
+      </w:r>
+    </w:p>
+    <w:p>
+      <w:pPr>
+        <w:rPr>
+          <w:rFonts w:ascii="Times New Roman" w:hAnsi="Times New Roman" w:cs="Times New Roman"/>
+        </w:rPr>
+      </w:pPr>
+    </w:p>
+    <w:p>
+      <w:pPr>
+        <w:rPr>
+          <w:rFonts w:ascii="Times New Roman" w:hAnsi="Times New Roman" w:cs="Times New Roman"/>
+        </w:rPr>
+      </w:pPr>
+    </w:p>
+    <w:p/>
+    <w:p>
+      <w:pPr>
+        <w:rPr>
+          <w:rFonts w:ascii="Times New Roman" w:hAnsi="Times New Roman" w:cs="Times New Roman"/>
+        </w:rPr>
+      </w:pPr>
+    </w:p>
+    <w:p>
+      <w:pPr>
+        <w:rPr>
+          <w:rFonts w:ascii="Times New Roman" w:hAnsi="Times New Roman" w:cs="Times New Roman"/>
+        </w:rPr>
+      </w:pPr>
     </w:p>
     <w:p>
       <w:pPr>
@@ -4180,7 +4705,7 @@
 </file>
 
 <file path=word/endnotes.xml><?xml version="1.0" encoding="utf-8"?>
-<w:endnotes xmlns:wpc="http://schemas.microsoft.com/office/word/2010/wordprocessingCanvas" xmlns:cx="http://schemas.microsoft.com/office/drawing/2014/chartex" xmlns:cx1="http://schemas.microsoft.com/office/drawing/2015/9/8/chartex" xmlns:cx2="http://schemas.microsoft.com/office/drawing/2015/10/21/chartex" xmlns:cx3="http://schemas.microsoft.com/office/drawing/2016/5/9/chartex" xmlns:cx4="http://schemas.microsoft.com/office/drawing/2016/5/10/chartex" xmlns:cx5="http://schemas.microsoft.com/office/drawing/2016/5/11/chartex" xmlns:cx6="http://schemas.microsoft.com/office/drawing/2016/5/12/chartex" xmlns:cx7="http://schemas.microsoft.com/office/drawing/2016/5/13/chartex" xmlns:cx8="http://schemas.microsoft.com/office/drawing/2016/5/14/chartex" xmlns:mc="http://schemas.openxmlformats.org/markup-compatibility/2006" xmlns:aink="http://schemas.microsoft.com/office/drawing/2016/ink" xmlns:am3d="http://schemas.microsoft.com/office/drawing/2017/model3d" xmlns:o="urn:schemas-microsoft-com:office:office" xmlns:r="http://schemas.openxmlformats.org/officeDocument/2006/relationships" xmlns:m="http://schemas.openxmlformats.org/officeDocument/2006/math" xmlns:v="urn:schemas-microsoft-com:vml" xmlns:wp14="http://schemas.microsoft.com/office/word/2010/wordprocessingDrawing" xmlns:wp="http://schemas.openxmlformats.org/drawingml/2006/wordprocessingDrawing" xmlns:w10="urn:schemas-microsoft-com:office:word" xmlns:w="http://schemas.openxmlformats.org/wordprocessingml/2006/main" xmlns:w14="http://schemas.microsoft.com/office/word/2010/wordml" xmlns:w15="http://schemas.microsoft.com/office/word/2012/wordml" xmlns:w16cex="http://schemas.microsoft.com/office/word/2018/wordml/cex" xmlns:w16cid="http://schemas.microsoft.com/office/word/2016/wordml/cid" xmlns:w16="http://schemas.microsoft.com/office/word/2018/wordml" xmlns:w16se="http://schemas.microsoft.com/office/word/2015/wordml/symex" xmlns:wpg="http://schemas.microsoft.com/office/word/2010/wordprocessingGroup" xmlns:wpi="http://schemas.microsoft.com/office/word/2010/wordprocessingInk" xmlns:wne="http://schemas.microsoft.com/office/word/2006/wordml" xmlns:wps="http://schemas.microsoft.com/office/word/2010/wordprocessingShape" mc:Ignorable="w14 w15 w16se w16cid w16 w16cex wp14">
+<w:endnotes xmlns:wpc="http://schemas.microsoft.com/office/word/2010/wordprocessingCanvas" xmlns:cx="http://schemas.microsoft.com/office/drawing/2014/chartex" xmlns:cx1="http://schemas.microsoft.com/office/drawing/2015/9/8/chartex" xmlns:cx2="http://schemas.microsoft.com/office/drawing/2015/10/21/chartex" xmlns:cx3="http://schemas.microsoft.com/office/drawing/2016/5/9/chartex" xmlns:cx4="http://schemas.microsoft.com/office/drawing/2016/5/10/chartex" xmlns:cx5="http://schemas.microsoft.com/office/drawing/2016/5/11/chartex" xmlns:cx6="http://schemas.microsoft.com/office/drawing/2016/5/12/chartex" xmlns:cx7="http://schemas.microsoft.com/office/drawing/2016/5/13/chartex" xmlns:cx8="http://schemas.microsoft.com/office/drawing/2016/5/14/chartex" xmlns:mc="http://schemas.openxmlformats.org/markup-compatibility/2006" xmlns:aink="http://schemas.microsoft.com/office/drawing/2016/ink" xmlns:am3d="http://schemas.microsoft.com/office/drawing/2017/model3d" xmlns:o="urn:schemas-microsoft-com:office:office" xmlns:r="http://schemas.openxmlformats.org/officeDocument/2006/relationships" xmlns:m="http://schemas.openxmlformats.org/officeDocument/2006/math" xmlns:v="urn:schemas-microsoft-com:vml" xmlns:wp14="http://schemas.microsoft.com/office/word/2010/wordprocessingDrawing" xmlns:wp="http://schemas.openxmlformats.org/drawingml/2006/wordprocessingDrawing" xmlns:w10="urn:schemas-microsoft-com:office:word" xmlns:w="http://schemas.openxmlformats.org/wordprocessingml/2006/main" xmlns:w14="http://schemas.microsoft.com/office/word/2010/wordml" xmlns:w15="http://schemas.microsoft.com/office/word/2012/wordml" xmlns:w16cex="http://schemas.microsoft.com/office/word/2018/wordml/cex" xmlns:w16cid="http://schemas.microsoft.com/office/word/2016/wordml/cid" xmlns:w16="http://schemas.microsoft.com/office/word/2018/wordml" xmlns:w16sdtdh="http://schemas.microsoft.com/office/word/2020/wordml/sdtdatahash" xmlns:w16se="http://schemas.microsoft.com/office/word/2015/wordml/symex" xmlns:wpg="http://schemas.microsoft.com/office/word/2010/wordprocessingGroup" xmlns:wpi="http://schemas.microsoft.com/office/word/2010/wordprocessingInk" xmlns:wne="http://schemas.microsoft.com/office/word/2006/wordml" xmlns:wps="http://schemas.microsoft.com/office/word/2010/wordprocessingShape" mc:Ignorable="w14 w15 w16se w16cid w16 w16cex w16sdtdh wp14">
   <w:endnote w:type="separator" w:id="-1">
     <w:p>
       <w:r>
@@ -4199,7 +4724,7 @@
 </file>
 
 <file path=word/footer1.xml><?xml version="1.0" encoding="utf-8"?>
-<w:ftr xmlns:wpc="http://schemas.microsoft.com/office/word/2010/wordprocessingCanvas" xmlns:cx="http://schemas.microsoft.com/office/drawing/2014/chartex" xmlns:cx1="http://schemas.microsoft.com/office/drawing/2015/9/8/chartex" xmlns:cx2="http://schemas.microsoft.com/office/drawing/2015/10/21/chartex" xmlns:cx3="http://schemas.microsoft.com/office/drawing/2016/5/9/chartex" xmlns:cx4="http://schemas.microsoft.com/office/drawing/2016/5/10/chartex" xmlns:cx5="http://schemas.microsoft.com/office/drawing/2016/5/11/chartex" xmlns:cx6="http://schemas.microsoft.com/office/drawing/2016/5/12/chartex" xmlns:cx7="http://schemas.microsoft.com/office/drawing/2016/5/13/chartex" xmlns:cx8="http://schemas.microsoft.com/office/drawing/2016/5/14/chartex" xmlns:mc="http://schemas.openxmlformats.org/markup-compatibility/2006" xmlns:aink="http://schemas.microsoft.com/office/drawing/2016/ink" xmlns:am3d="http://schemas.microsoft.com/office/drawing/2017/model3d" xmlns:o="urn:schemas-microsoft-com:office:office" xmlns:r="http://schemas.openxmlformats.org/officeDocument/2006/relationships" xmlns:m="http://schemas.openxmlformats.org/officeDocument/2006/math" xmlns:v="urn:schemas-microsoft-com:vml" xmlns:wp14="http://schemas.microsoft.com/office/word/2010/wordprocessingDrawing" xmlns:wp="http://schemas.openxmlformats.org/drawingml/2006/wordprocessingDrawing" xmlns:w10="urn:schemas-microsoft-com:office:word" xmlns:w="http://schemas.openxmlformats.org/wordprocessingml/2006/main" xmlns:w14="http://schemas.microsoft.com/office/word/2010/wordml" xmlns:w15="http://schemas.microsoft.com/office/word/2012/wordml" xmlns:w16cex="http://schemas.microsoft.com/office/word/2018/wordml/cex" xmlns:w16cid="http://schemas.microsoft.com/office/word/2016/wordml/cid" xmlns:w16="http://schemas.microsoft.com/office/word/2018/wordml" xmlns:w16se="http://schemas.microsoft.com/office/word/2015/wordml/symex" xmlns:wpg="http://schemas.microsoft.com/office/word/2010/wordprocessingGroup" xmlns:wpi="http://schemas.microsoft.com/office/word/2010/wordprocessingInk" xmlns:wne="http://schemas.microsoft.com/office/word/2006/wordml" xmlns:wps="http://schemas.microsoft.com/office/word/2010/wordprocessingShape" mc:Ignorable="w14 w15 w16se w16cid w16 w16cex wp14">
+<w:ftr xmlns:wpc="http://schemas.microsoft.com/office/word/2010/wordprocessingCanvas" xmlns:cx="http://schemas.microsoft.com/office/drawing/2014/chartex" xmlns:cx1="http://schemas.microsoft.com/office/drawing/2015/9/8/chartex" xmlns:cx2="http://schemas.microsoft.com/office/drawing/2015/10/21/chartex" xmlns:cx3="http://schemas.microsoft.com/office/drawing/2016/5/9/chartex" xmlns:cx4="http://schemas.microsoft.com/office/drawing/2016/5/10/chartex" xmlns:cx5="http://schemas.microsoft.com/office/drawing/2016/5/11/chartex" xmlns:cx6="http://schemas.microsoft.com/office/drawing/2016/5/12/chartex" xmlns:cx7="http://schemas.microsoft.com/office/drawing/2016/5/13/chartex" xmlns:cx8="http://schemas.microsoft.com/office/drawing/2016/5/14/chartex" xmlns:mc="http://schemas.openxmlformats.org/markup-compatibility/2006" xmlns:aink="http://schemas.microsoft.com/office/drawing/2016/ink" xmlns:am3d="http://schemas.microsoft.com/office/drawing/2017/model3d" xmlns:o="urn:schemas-microsoft-com:office:office" xmlns:r="http://schemas.openxmlformats.org/officeDocument/2006/relationships" xmlns:m="http://schemas.openxmlformats.org/officeDocument/2006/math" xmlns:v="urn:schemas-microsoft-com:vml" xmlns:wp14="http://schemas.microsoft.com/office/word/2010/wordprocessingDrawing" xmlns:wp="http://schemas.openxmlformats.org/drawingml/2006/wordprocessingDrawing" xmlns:w10="urn:schemas-microsoft-com:office:word" xmlns:w="http://schemas.openxmlformats.org/wordprocessingml/2006/main" xmlns:w14="http://schemas.microsoft.com/office/word/2010/wordml" xmlns:w15="http://schemas.microsoft.com/office/word/2012/wordml" xmlns:w16cex="http://schemas.microsoft.com/office/word/2018/wordml/cex" xmlns:w16cid="http://schemas.microsoft.com/office/word/2016/wordml/cid" xmlns:w16="http://schemas.microsoft.com/office/word/2018/wordml" xmlns:w16sdtdh="http://schemas.microsoft.com/office/word/2020/wordml/sdtdatahash" xmlns:w16se="http://schemas.microsoft.com/office/word/2015/wordml/symex" xmlns:wpg="http://schemas.microsoft.com/office/word/2010/wordprocessingGroup" xmlns:wpi="http://schemas.microsoft.com/office/word/2010/wordprocessingInk" xmlns:wne="http://schemas.microsoft.com/office/word/2006/wordml" xmlns:wps="http://schemas.microsoft.com/office/word/2010/wordprocessingShape" mc:Ignorable="w14 w15 w16se w16cid w16 w16cex w16sdtdh wp14">
   <w:sdt>
     <w:sdtPr>
       <w:rPr>
@@ -4256,7 +4781,7 @@
 </file>
 
 <file path=word/footer2.xml><?xml version="1.0" encoding="utf-8"?>
-<w:ftr xmlns:wpc="http://schemas.microsoft.com/office/word/2010/wordprocessingCanvas" xmlns:cx="http://schemas.microsoft.com/office/drawing/2014/chartex" xmlns:cx1="http://schemas.microsoft.com/office/drawing/2015/9/8/chartex" xmlns:cx2="http://schemas.microsoft.com/office/drawing/2015/10/21/chartex" xmlns:cx3="http://schemas.microsoft.com/office/drawing/2016/5/9/chartex" xmlns:cx4="http://schemas.microsoft.com/office/drawing/2016/5/10/chartex" xmlns:cx5="http://schemas.microsoft.com/office/drawing/2016/5/11/chartex" xmlns:cx6="http://schemas.microsoft.com/office/drawing/2016/5/12/chartex" xmlns:cx7="http://schemas.microsoft.com/office/drawing/2016/5/13/chartex" xmlns:cx8="http://schemas.microsoft.com/office/drawing/2016/5/14/chartex" xmlns:mc="http://schemas.openxmlformats.org/markup-compatibility/2006" xmlns:aink="http://schemas.microsoft.com/office/drawing/2016/ink" xmlns:am3d="http://schemas.microsoft.com/office/drawing/2017/model3d" xmlns:o="urn:schemas-microsoft-com:office:office" xmlns:r="http://schemas.openxmlformats.org/officeDocument/2006/relationships" xmlns:m="http://schemas.openxmlformats.org/officeDocument/2006/math" xmlns:v="urn:schemas-microsoft-com:vml" xmlns:wp14="http://schemas.microsoft.com/office/word/2010/wordprocessingDrawing" xmlns:wp="http://schemas.openxmlformats.org/drawingml/2006/wordprocessingDrawing" xmlns:w10="urn:schemas-microsoft-com:office:word" xmlns:w="http://schemas.openxmlformats.org/wordprocessingml/2006/main" xmlns:w14="http://schemas.microsoft.com/office/word/2010/wordml" xmlns:w15="http://schemas.microsoft.com/office/word/2012/wordml" xmlns:w16cex="http://schemas.microsoft.com/office/word/2018/wordml/cex" xmlns:w16cid="http://schemas.microsoft.com/office/word/2016/wordml/cid" xmlns:w16="http://schemas.microsoft.com/office/word/2018/wordml" xmlns:w16se="http://schemas.microsoft.com/office/word/2015/wordml/symex" xmlns:wpg="http://schemas.microsoft.com/office/word/2010/wordprocessingGroup" xmlns:wpi="http://schemas.microsoft.com/office/word/2010/wordprocessingInk" xmlns:wne="http://schemas.microsoft.com/office/word/2006/wordml" xmlns:wps="http://schemas.microsoft.com/office/word/2010/wordprocessingShape" mc:Ignorable="w14 w15 w16se w16cid w16 w16cex wp14">
+<w:ftr xmlns:wpc="http://schemas.microsoft.com/office/word/2010/wordprocessingCanvas" xmlns:cx="http://schemas.microsoft.com/office/drawing/2014/chartex" xmlns:cx1="http://schemas.microsoft.com/office/drawing/2015/9/8/chartex" xmlns:cx2="http://schemas.microsoft.com/office/drawing/2015/10/21/chartex" xmlns:cx3="http://schemas.microsoft.com/office/drawing/2016/5/9/chartex" xmlns:cx4="http://schemas.microsoft.com/office/drawing/2016/5/10/chartex" xmlns:cx5="http://schemas.microsoft.com/office/drawing/2016/5/11/chartex" xmlns:cx6="http://schemas.microsoft.com/office/drawing/2016/5/12/chartex" xmlns:cx7="http://schemas.microsoft.com/office/drawing/2016/5/13/chartex" xmlns:cx8="http://schemas.microsoft.com/office/drawing/2016/5/14/chartex" xmlns:mc="http://schemas.openxmlformats.org/markup-compatibility/2006" xmlns:aink="http://schemas.microsoft.com/office/drawing/2016/ink" xmlns:am3d="http://schemas.microsoft.com/office/drawing/2017/model3d" xmlns:o="urn:schemas-microsoft-com:office:office" xmlns:r="http://schemas.openxmlformats.org/officeDocument/2006/relationships" xmlns:m="http://schemas.openxmlformats.org/officeDocument/2006/math" xmlns:v="urn:schemas-microsoft-com:vml" xmlns:wp14="http://schemas.microsoft.com/office/word/2010/wordprocessingDrawing" xmlns:wp="http://schemas.openxmlformats.org/drawingml/2006/wordprocessingDrawing" xmlns:w10="urn:schemas-microsoft-com:office:word" xmlns:w="http://schemas.openxmlformats.org/wordprocessingml/2006/main" xmlns:w14="http://schemas.microsoft.com/office/word/2010/wordml" xmlns:w15="http://schemas.microsoft.com/office/word/2012/wordml" xmlns:w16cex="http://schemas.microsoft.com/office/word/2018/wordml/cex" xmlns:w16cid="http://schemas.microsoft.com/office/word/2016/wordml/cid" xmlns:w16="http://schemas.microsoft.com/office/word/2018/wordml" xmlns:w16sdtdh="http://schemas.microsoft.com/office/word/2020/wordml/sdtdatahash" xmlns:w16se="http://schemas.microsoft.com/office/word/2015/wordml/symex" xmlns:wpg="http://schemas.microsoft.com/office/word/2010/wordprocessingGroup" xmlns:wpi="http://schemas.microsoft.com/office/word/2010/wordprocessingInk" xmlns:wne="http://schemas.microsoft.com/office/word/2006/wordml" xmlns:wps="http://schemas.microsoft.com/office/word/2010/wordprocessingShape" mc:Ignorable="w14 w15 w16se w16cid w16 w16cex w16sdtdh wp14">
   <w:sdt>
     <w:sdtPr>
       <w:rPr>
@@ -4326,7 +4851,7 @@
 </file>
 
 <file path=word/footnotes.xml><?xml version="1.0" encoding="utf-8"?>
-<w:footnotes xmlns:wpc="http://schemas.microsoft.com/office/word/2010/wordprocessingCanvas" xmlns:cx="http://schemas.microsoft.com/office/drawing/2014/chartex" xmlns:cx1="http://schemas.microsoft.com/office/drawing/2015/9/8/chartex" xmlns:cx2="http://schemas.microsoft.com/office/drawing/2015/10/21/chartex" xmlns:cx3="http://schemas.microsoft.com/office/drawing/2016/5/9/chartex" xmlns:cx4="http://schemas.microsoft.com/office/drawing/2016/5/10/chartex" xmlns:cx5="http://schemas.microsoft.com/office/drawing/2016/5/11/chartex" xmlns:cx6="http://schemas.microsoft.com/office/drawing/2016/5/12/chartex" xmlns:cx7="http://schemas.microsoft.com/office/drawing/2016/5/13/chartex" xmlns:cx8="http://schemas.microsoft.com/office/drawing/2016/5/14/chartex" xmlns:mc="http://schemas.openxmlformats.org/markup-compatibility/2006" xmlns:aink="http://schemas.microsoft.com/office/drawing/2016/ink" xmlns:am3d="http://schemas.microsoft.com/office/drawing/2017/model3d" xmlns:o="urn:schemas-microsoft-com:office:office" xmlns:r="http://schemas.openxmlformats.org/officeDocument/2006/relationships" xmlns:m="http://schemas.openxmlformats.org/officeDocument/2006/math" xmlns:v="urn:schemas-microsoft-com:vml" xmlns:wp14="http://schemas.microsoft.com/office/word/2010/wordprocessingDrawing" xmlns:wp="http://schemas.openxmlformats.org/drawingml/2006/wordprocessingDrawing" xmlns:w10="urn:schemas-microsoft-com:office:word" xmlns:w="http://schemas.openxmlformats.org/wordprocessingml/2006/main" xmlns:w14="http://schemas.microsoft.com/office/word/2010/wordml" xmlns:w15="http://schemas.microsoft.com/office/word/2012/wordml" xmlns:w16cex="http://schemas.microsoft.com/office/word/2018/wordml/cex" xmlns:w16cid="http://schemas.microsoft.com/office/word/2016/wordml/cid" xmlns:w16="http://schemas.microsoft.com/office/word/2018/wordml" xmlns:w16se="http://schemas.microsoft.com/office/word/2015/wordml/symex" xmlns:wpg="http://schemas.microsoft.com/office/word/2010/wordprocessingGroup" xmlns:wpi="http://schemas.microsoft.com/office/word/2010/wordprocessingInk" xmlns:wne="http://schemas.microsoft.com/office/word/2006/wordml" xmlns:wps="http://schemas.microsoft.com/office/word/2010/wordprocessingShape" mc:Ignorable="w14 w15 w16se w16cid w16 w16cex wp14">
+<w:footnotes xmlns:wpc="http://schemas.microsoft.com/office/word/2010/wordprocessingCanvas" xmlns:cx="http://schemas.microsoft.com/office/drawing/2014/chartex" xmlns:cx1="http://schemas.microsoft.com/office/drawing/2015/9/8/chartex" xmlns:cx2="http://schemas.microsoft.com/office/drawing/2015/10/21/chartex" xmlns:cx3="http://schemas.microsoft.com/office/drawing/2016/5/9/chartex" xmlns:cx4="http://schemas.microsoft.com/office/drawing/2016/5/10/chartex" xmlns:cx5="http://schemas.microsoft.com/office/drawing/2016/5/11/chartex" xmlns:cx6="http://schemas.microsoft.com/office/drawing/2016/5/12/chartex" xmlns:cx7="http://schemas.microsoft.com/office/drawing/2016/5/13/chartex" xmlns:cx8="http://schemas.microsoft.com/office/drawing/2016/5/14/chartex" xmlns:mc="http://schemas.openxmlformats.org/markup-compatibility/2006" xmlns:aink="http://schemas.microsoft.com/office/drawing/2016/ink" xmlns:am3d="http://schemas.microsoft.com/office/drawing/2017/model3d" xmlns:o="urn:schemas-microsoft-com:office:office" xmlns:r="http://schemas.openxmlformats.org/officeDocument/2006/relationships" xmlns:m="http://schemas.openxmlformats.org/officeDocument/2006/math" xmlns:v="urn:schemas-microsoft-com:vml" xmlns:wp14="http://schemas.microsoft.com/office/word/2010/wordprocessingDrawing" xmlns:wp="http://schemas.openxmlformats.org/drawingml/2006/wordprocessingDrawing" xmlns:w10="urn:schemas-microsoft-com:office:word" xmlns:w="http://schemas.openxmlformats.org/wordprocessingml/2006/main" xmlns:w14="http://schemas.microsoft.com/office/word/2010/wordml" xmlns:w15="http://schemas.microsoft.com/office/word/2012/wordml" xmlns:w16cex="http://schemas.microsoft.com/office/word/2018/wordml/cex" xmlns:w16cid="http://schemas.microsoft.com/office/word/2016/wordml/cid" xmlns:w16="http://schemas.microsoft.com/office/word/2018/wordml" xmlns:w16sdtdh="http://schemas.microsoft.com/office/word/2020/wordml/sdtdatahash" xmlns:w16se="http://schemas.microsoft.com/office/word/2015/wordml/symex" xmlns:wpg="http://schemas.microsoft.com/office/word/2010/wordprocessingGroup" xmlns:wpi="http://schemas.microsoft.com/office/word/2010/wordprocessingInk" xmlns:wne="http://schemas.microsoft.com/office/word/2006/wordml" xmlns:wps="http://schemas.microsoft.com/office/word/2010/wordprocessingShape" mc:Ignorable="w14 w15 w16se w16cid w16 w16cex w16sdtdh wp14">
   <w:footnote w:type="separator" w:id="-1">
     <w:p>
       <w:r>
@@ -4345,7 +4870,7 @@
 </file>
 
 <file path=word/numbering.xml><?xml version="1.0" encoding="utf-8"?>
-<w:numbering xmlns:wpc="http://schemas.microsoft.com/office/word/2010/wordprocessingCanvas" xmlns:cx="http://schemas.microsoft.com/office/drawing/2014/chartex" xmlns:cx1="http://schemas.microsoft.com/office/drawing/2015/9/8/chartex" xmlns:cx2="http://schemas.microsoft.com/office/drawing/2015/10/21/chartex" xmlns:cx3="http://schemas.microsoft.com/office/drawing/2016/5/9/chartex" xmlns:cx4="http://schemas.microsoft.com/office/drawing/2016/5/10/chartex" xmlns:cx5="http://schemas.microsoft.com/office/drawing/2016/5/11/chartex" xmlns:cx6="http://schemas.microsoft.com/office/drawing/2016/5/12/chartex" xmlns:cx7="http://schemas.microsoft.com/office/drawing/2016/5/13/chartex" xmlns:cx8="http://schemas.microsoft.com/office/drawing/2016/5/14/chartex" xmlns:mc="http://schemas.openxmlformats.org/markup-compatibility/2006" xmlns:aink="http://schemas.microsoft.com/office/drawing/2016/ink" xmlns:am3d="http://schemas.microsoft.com/office/drawing/2017/model3d" xmlns:o="urn:schemas-microsoft-com:office:office" xmlns:r="http://schemas.openxmlformats.org/officeDocument/2006/relationships" xmlns:m="http://schemas.openxmlformats.org/officeDocument/2006/math" xmlns:v="urn:schemas-microsoft-com:vml" xmlns:wp14="http://schemas.microsoft.com/office/word/2010/wordprocessingDrawing" xmlns:wp="http://schemas.openxmlformats.org/drawingml/2006/wordprocessingDrawing" xmlns:w10="urn:schemas-microsoft-com:office:word" xmlns:w="http://schemas.openxmlformats.org/wordprocessingml/2006/main" xmlns:w14="http://schemas.microsoft.com/office/word/2010/wordml" xmlns:w15="http://schemas.microsoft.com/office/word/2012/wordml" xmlns:w16cex="http://schemas.microsoft.com/office/word/2018/wordml/cex" xmlns:w16cid="http://schemas.microsoft.com/office/word/2016/wordml/cid" xmlns:w16="http://schemas.microsoft.com/office/word/2018/wordml" xmlns:w16se="http://schemas.microsoft.com/office/word/2015/wordml/symex" xmlns:wpg="http://schemas.microsoft.com/office/word/2010/wordprocessingGroup" xmlns:wpi="http://schemas.microsoft.com/office/word/2010/wordprocessingInk" xmlns:wne="http://schemas.microsoft.com/office/word/2006/wordml" xmlns:wps="http://schemas.microsoft.com/office/word/2010/wordprocessingShape" mc:Ignorable="w14 w15 w16se w16cid w16 w16cex wp14">
+<w:numbering xmlns:wpc="http://schemas.microsoft.com/office/word/2010/wordprocessingCanvas" xmlns:cx="http://schemas.microsoft.com/office/drawing/2014/chartex" xmlns:cx1="http://schemas.microsoft.com/office/drawing/2015/9/8/chartex" xmlns:cx2="http://schemas.microsoft.com/office/drawing/2015/10/21/chartex" xmlns:cx3="http://schemas.microsoft.com/office/drawing/2016/5/9/chartex" xmlns:cx4="http://schemas.microsoft.com/office/drawing/2016/5/10/chartex" xmlns:cx5="http://schemas.microsoft.com/office/drawing/2016/5/11/chartex" xmlns:cx6="http://schemas.microsoft.com/office/drawing/2016/5/12/chartex" xmlns:cx7="http://schemas.microsoft.com/office/drawing/2016/5/13/chartex" xmlns:cx8="http://schemas.microsoft.com/office/drawing/2016/5/14/chartex" xmlns:mc="http://schemas.openxmlformats.org/markup-compatibility/2006" xmlns:aink="http://schemas.microsoft.com/office/drawing/2016/ink" xmlns:am3d="http://schemas.microsoft.com/office/drawing/2017/model3d" xmlns:o="urn:schemas-microsoft-com:office:office" xmlns:r="http://schemas.openxmlformats.org/officeDocument/2006/relationships" xmlns:m="http://schemas.openxmlformats.org/officeDocument/2006/math" xmlns:v="urn:schemas-microsoft-com:vml" xmlns:wp14="http://schemas.microsoft.com/office/word/2010/wordprocessingDrawing" xmlns:wp="http://schemas.openxmlformats.org/drawingml/2006/wordprocessingDrawing" xmlns:w10="urn:schemas-microsoft-com:office:word" xmlns:w="http://schemas.openxmlformats.org/wordprocessingml/2006/main" xmlns:w14="http://schemas.microsoft.com/office/word/2010/wordml" xmlns:w15="http://schemas.microsoft.com/office/word/2012/wordml" xmlns:w16cex="http://schemas.microsoft.com/office/word/2018/wordml/cex" xmlns:w16cid="http://schemas.microsoft.com/office/word/2016/wordml/cid" xmlns:w16="http://schemas.microsoft.com/office/word/2018/wordml" xmlns:w16sdtdh="http://schemas.microsoft.com/office/word/2020/wordml/sdtdatahash" xmlns:w16se="http://schemas.microsoft.com/office/word/2015/wordml/symex" xmlns:wpg="http://schemas.microsoft.com/office/word/2010/wordprocessingGroup" xmlns:wpi="http://schemas.microsoft.com/office/word/2010/wordprocessingInk" xmlns:wne="http://schemas.microsoft.com/office/word/2006/wordml" xmlns:wps="http://schemas.microsoft.com/office/word/2010/wordprocessingShape" mc:Ignorable="w14 w15 w16se w16cid w16 w16cex w16sdtdh wp14">
   <w:abstractNum w:abstractNumId="0" w15:restartNumberingAfterBreak="0">
     <w:nsid w:val="2074344E"/>
     <w:multiLevelType w:val="hybridMultilevel"/>
@@ -4644,7 +5169,7 @@
 </file>
 
 <file path=word/styles.xml><?xml version="1.0" encoding="utf-8"?>
-<w:styles xmlns:mc="http://schemas.openxmlformats.org/markup-compatibility/2006" xmlns:r="http://schemas.openxmlformats.org/officeDocument/2006/relationships" xmlns:w="http://schemas.openxmlformats.org/wordprocessingml/2006/main" xmlns:w14="http://schemas.microsoft.com/office/word/2010/wordml" xmlns:w15="http://schemas.microsoft.com/office/word/2012/wordml" xmlns:w16cex="http://schemas.microsoft.com/office/word/2018/wordml/cex" xmlns:w16cid="http://schemas.microsoft.com/office/word/2016/wordml/cid" xmlns:w16="http://schemas.microsoft.com/office/word/2018/wordml" xmlns:w16se="http://schemas.microsoft.com/office/word/2015/wordml/symex" mc:Ignorable="w14 w15 w16se w16cid w16 w16cex">
+<w:styles xmlns:mc="http://schemas.openxmlformats.org/markup-compatibility/2006" xmlns:r="http://schemas.openxmlformats.org/officeDocument/2006/relationships" xmlns:w="http://schemas.openxmlformats.org/wordprocessingml/2006/main" xmlns:w14="http://schemas.microsoft.com/office/word/2010/wordml" xmlns:w15="http://schemas.microsoft.com/office/word/2012/wordml" xmlns:w16cex="http://schemas.microsoft.com/office/word/2018/wordml/cex" xmlns:w16cid="http://schemas.microsoft.com/office/word/2016/wordml/cid" xmlns:w16="http://schemas.microsoft.com/office/word/2018/wordml" xmlns:w16sdtdh="http://schemas.microsoft.com/office/word/2020/wordml/sdtdatahash" xmlns:w16se="http://schemas.microsoft.com/office/word/2015/wordml/symex" mc:Ignorable="w14 w15 w16se w16cid w16 w16cex w16sdtdh">
   <w:docDefaults>
     <w:rPrDefault>
       <w:rPr>

</xml_diff>

<commit_message>
Big cuts and reorg.
</commit_message>
<xml_diff>
--- a/revision_memo.docx
+++ b/revision_memo.docx
@@ -99,6 +99,12 @@
           <w:rFonts w:ascii="Times New Roman" w:hAnsi="Times New Roman" w:cs="Times New Roman"/>
         </w:rPr>
         <w:t xml:space="preserve"> thoughtful reading of my manuscript</w:t>
+      </w:r>
+      <w:r>
+        <w:rPr>
+          <w:rFonts w:ascii="Times New Roman" w:hAnsi="Times New Roman" w:cs="Times New Roman"/>
+        </w:rPr>
+        <w:t xml:space="preserve"> and excellent comments</w:t>
       </w:r>
       <w:r>
         <w:rPr>
@@ -2504,6 +2510,32 @@
     </w:p>
     <w:p>
       <w:pPr>
+        <w:rPr>
+          <w:rFonts w:ascii="Times New Roman" w:hAnsi="Times New Roman" w:cs="Times New Roman"/>
+        </w:rPr>
+      </w:pPr>
+      <w:r>
+        <w:rPr>
+          <w:rFonts w:ascii="Times New Roman" w:hAnsi="Times New Roman" w:cs="Times New Roman"/>
+        </w:rPr>
+        <w:t>I thank the review for these comments.</w:t>
+      </w:r>
+      <w:r>
+        <w:rPr>
+          <w:rFonts w:ascii="Times New Roman" w:hAnsi="Times New Roman" w:cs="Times New Roman"/>
+        </w:rPr>
+        <w:t xml:space="preserve"> While the vast majority of Latin Americans had access to education by the 1990s, coverage remained a challenge for those living in poor, rural areas. This was particularly true in countries like El Salvador and Paraguay. I also use coverage as a proxy for other issues in the education sector. </w:t>
+      </w:r>
+    </w:p>
+    <w:p>
+      <w:pPr>
+        <w:rPr>
+          <w:rFonts w:ascii="Times New Roman" w:hAnsi="Times New Roman" w:cs="Times New Roman"/>
+        </w:rPr>
+      </w:pPr>
+    </w:p>
+    <w:p>
+      <w:pPr>
         <w:pStyle w:val="ListParagraph"/>
         <w:numPr>
           <w:ilvl w:val="0"/>
@@ -2586,6 +2618,7 @@
         <w:rPr>
           <w:rFonts w:ascii="Times New Roman" w:hAnsi="Times New Roman" w:cs="Times New Roman"/>
         </w:rPr>
+        <w:lastRenderedPageBreak/>
         <w:t>Conclusion: “Beef up the conclusion – what are the main contributions to the literature? Again, talk to the broader literature on the politics of decentralization and multi-level governance, political parties, and education politics.”</w:t>
       </w:r>
     </w:p>
@@ -2883,7 +2916,19 @@
         <w:rPr>
           <w:rFonts w:ascii="Times New Roman" w:hAnsi="Times New Roman" w:cs="Times New Roman"/>
         </w:rPr>
-        <w:t>I thank the author for this point. I may have leaned too hard on the idea that things were getting better. I think the stronger point is</w:t>
+        <w:t xml:space="preserve">I thank the </w:t>
+      </w:r>
+      <w:r>
+        <w:rPr>
+          <w:rFonts w:ascii="Times New Roman" w:hAnsi="Times New Roman" w:cs="Times New Roman"/>
+        </w:rPr>
+        <w:t>reviewer</w:t>
+      </w:r>
+      <w:r>
+        <w:rPr>
+          <w:rFonts w:ascii="Times New Roman" w:hAnsi="Times New Roman" w:cs="Times New Roman"/>
+        </w:rPr>
+        <w:t xml:space="preserve"> for this point. I may have leaned too hard on the idea that things were getting better. I think the stronger point is</w:t>
       </w:r>
       <w:r>
         <w:rPr>
@@ -3111,7 +3156,14 @@
         <w:rPr>
           <w:rFonts w:ascii="Times New Roman" w:hAnsi="Times New Roman" w:cs="Times New Roman"/>
         </w:rPr>
-        <w:t xml:space="preserve">But TIMSS included only 5 Latin American countries and the study used a </w:t>
+        <w:t xml:space="preserve">But TIMSS </w:t>
+      </w:r>
+      <w:r>
+        <w:rPr>
+          <w:rFonts w:ascii="Times New Roman" w:hAnsi="Times New Roman" w:cs="Times New Roman"/>
+        </w:rPr>
+        <w:lastRenderedPageBreak/>
+        <w:t xml:space="preserve">included only 5 Latin American countries and the study used a </w:t>
       </w:r>
       <w:r>
         <w:rPr>
@@ -3220,14 +3272,7 @@
         <w:rPr>
           <w:rFonts w:ascii="Times New Roman" w:hAnsi="Times New Roman" w:cs="Times New Roman"/>
         </w:rPr>
-        <w:t xml:space="preserve"> </w:t>
-      </w:r>
-      <w:r>
-        <w:rPr>
-          <w:rFonts w:ascii="Times New Roman" w:hAnsi="Times New Roman" w:cs="Times New Roman"/>
-        </w:rPr>
-        <w:lastRenderedPageBreak/>
-        <w:t>millennium policymakers across the region still had no tools to assess either the quality of education in their countries or the effectiveness of so-called quality-improving reforms</w:t>
+        <w:t xml:space="preserve"> millennium policymakers across the region still had no tools to assess either the quality of education in their countries or the effectiveness of so-called quality-improving reforms</w:t>
       </w:r>
       <w:r>
         <w:rPr>
@@ -3335,7 +3380,7 @@
         <w:rPr>
           <w:rFonts w:ascii="Times New Roman" w:hAnsi="Times New Roman" w:cs="Times New Roman"/>
         </w:rPr>
-        <w:t xml:space="preserve">Thanks for this point. </w:t>
+        <w:t xml:space="preserve">I thank the reviewer for this point. </w:t>
       </w:r>
       <w:r>
         <w:rPr>
@@ -3424,7 +3469,13 @@
         <w:rPr>
           <w:rFonts w:ascii="Times New Roman" w:hAnsi="Times New Roman" w:cs="Times New Roman"/>
         </w:rPr>
-        <w:t xml:space="preserve">Thanks for this comment. I have now rewritten and organized this section. The argument is that there is no evidence of conditions </w:t>
+        <w:t xml:space="preserve">I thank the reviewer for this point. </w:t>
+      </w:r>
+      <w:r>
+        <w:rPr>
+          <w:rFonts w:ascii="Times New Roman" w:hAnsi="Times New Roman" w:cs="Times New Roman"/>
+        </w:rPr>
+        <w:t xml:space="preserve">I have now rewritten and organized this section. The argument is that there is no evidence of conditions </w:t>
       </w:r>
       <w:r>
         <w:rPr>
@@ -3450,7 +3501,14 @@
         <w:rPr>
           <w:rFonts w:ascii="Times New Roman" w:hAnsi="Times New Roman" w:cs="Times New Roman"/>
         </w:rPr>
-        <w:t xml:space="preserve">two decentralization projects that have already cleared the legislature. Thus, limited evidence of IFIs coercing decentralization. The point you raise is more difficult to research. Surely, education ministers and high-level bureaucrats might have borrowed ideas from abroad. But this don’t explain why some countries would </w:t>
+        <w:t xml:space="preserve">two decentralization projects that have already cleared the legislature. Thus, </w:t>
+      </w:r>
+      <w:r>
+        <w:rPr>
+          <w:rFonts w:ascii="Times New Roman" w:hAnsi="Times New Roman" w:cs="Times New Roman"/>
+        </w:rPr>
+        <w:lastRenderedPageBreak/>
+        <w:t xml:space="preserve">limited evidence of IFIs coercing decentralization. The point you raise is more difficult to research. Surely, education ministers and high-level bureaucrats might have borrowed ideas from abroad. But this don’t explain why some countries would </w:t>
       </w:r>
       <w:proofErr w:type="gramStart"/>
       <w:r>
@@ -3489,7 +3547,6 @@
         <w:rPr>
           <w:rFonts w:ascii="Times New Roman" w:hAnsi="Times New Roman" w:cs="Times New Roman"/>
         </w:rPr>
-        <w:lastRenderedPageBreak/>
         <w:t>Assumption about number of teachers’ unions: “</w:t>
       </w:r>
       <w:r>
@@ -3522,7 +3579,13 @@
         <w:rPr>
           <w:rFonts w:ascii="Times New Roman" w:hAnsi="Times New Roman" w:cs="Times New Roman"/>
         </w:rPr>
-        <w:t>Thanks for this comment. I agree that the easiest cases for my theory are those in which a single teacher’s union has monopoly of teacher representation. But assuming they don’t have a negligible membership, any teacher’s union associated with the opposition is a threat and any policy that demobilizes them is helpful to incumbents. S</w:t>
+        <w:t xml:space="preserve">I thank the reviewer for this point. </w:t>
+      </w:r>
+      <w:r>
+        <w:rPr>
+          <w:rFonts w:ascii="Times New Roman" w:hAnsi="Times New Roman" w:cs="Times New Roman"/>
+        </w:rPr>
+        <w:t>I agree that the easiest cases for my theory are those in which a single teacher’s union has monopoly of teacher representation. But assuming they don’t have a negligible membership, any teacher’s union associated with the opposition is a threat and any policy that demobilizes them is helpful to incumbents. S</w:t>
       </w:r>
       <w:r>
         <w:rPr>
@@ -3637,7 +3700,13 @@
         <w:rPr>
           <w:rFonts w:ascii="Times New Roman" w:hAnsi="Times New Roman" w:cs="Times New Roman"/>
         </w:rPr>
-        <w:t xml:space="preserve">Thanks for this important point, I’ve now deleted it. </w:t>
+        <w:t xml:space="preserve">I thank the reviewer for this point. </w:t>
+      </w:r>
+      <w:r>
+        <w:rPr>
+          <w:rFonts w:ascii="Times New Roman" w:hAnsi="Times New Roman" w:cs="Times New Roman"/>
+        </w:rPr>
+        <w:t xml:space="preserve">I agree that this distracts from the DV and have thus removed it. </w:t>
       </w:r>
     </w:p>
     <w:p>
@@ -3856,14 +3925,7 @@
         <w:rPr>
           <w:rFonts w:ascii="Times New Roman" w:hAnsi="Times New Roman" w:cs="Times New Roman"/>
         </w:rPr>
-        <w:t xml:space="preserve">I think the author could make clearer how, in the author’s words, enacting decentralization dismantled the apparatus benefitting the opposition via the teachers’ union. The author makes clear that the teachers were allied with the opposition and that the EDUCO program discouraged the hiring of ANDES teachers in certain areas. But how did this dismantle anything? It sounds more like this created a new ANDES-free </w:t>
-      </w:r>
-      <w:r>
-        <w:rPr>
-          <w:rFonts w:ascii="Times New Roman" w:hAnsi="Times New Roman" w:cs="Times New Roman"/>
-        </w:rPr>
-        <w:lastRenderedPageBreak/>
-        <w:t xml:space="preserve">structure without touching what was in place. Did they get rid of the </w:t>
+        <w:t xml:space="preserve">I think the author could make clearer how, in the author’s words, enacting decentralization dismantled the apparatus benefitting the opposition via the teachers’ union. The author makes clear that the teachers were allied with the opposition and that the EDUCO program discouraged the hiring of ANDES teachers in certain areas. But how did this dismantle anything? It sounds more like this created a new ANDES-free structure without touching what was in place. Did they get rid of the </w:t>
       </w:r>
       <w:proofErr w:type="spellStart"/>
       <w:r>
@@ -3913,6 +3975,18 @@
           <w:rFonts w:ascii="Times New Roman" w:hAnsi="Times New Roman" w:cs="Times New Roman"/>
         </w:rPr>
       </w:pPr>
+      <w:r>
+        <w:rPr>
+          <w:rFonts w:ascii="Times New Roman" w:hAnsi="Times New Roman" w:cs="Times New Roman"/>
+        </w:rPr>
+        <w:t xml:space="preserve">I thank the reviewer for this point. </w:t>
+      </w:r>
+      <w:r>
+        <w:rPr>
+          <w:rFonts w:ascii="Times New Roman" w:hAnsi="Times New Roman" w:cs="Times New Roman"/>
+        </w:rPr>
+        <w:t xml:space="preserve"> </w:t>
+      </w:r>
       <w:r>
         <w:rPr>
           <w:rFonts w:ascii="Times New Roman" w:hAnsi="Times New Roman" w:cs="Times New Roman"/>
@@ -4002,7 +4076,13 @@
         <w:rPr>
           <w:rFonts w:ascii="Times New Roman" w:hAnsi="Times New Roman" w:cs="Times New Roman"/>
         </w:rPr>
-        <w:t xml:space="preserve">Thanks to the reviewer for this point. My point was that CARE, like many other education reform councils, were exposed to ideas available in the education policy sphere. They encountered, of course, ideas about decentralizing social policy. My claim is that the availability of ideas </w:t>
+        <w:t xml:space="preserve">I thank the reviewer for this point. </w:t>
+      </w:r>
+      <w:r>
+        <w:rPr>
+          <w:rFonts w:ascii="Times New Roman" w:hAnsi="Times New Roman" w:cs="Times New Roman"/>
+        </w:rPr>
+        <w:t xml:space="preserve">My point was that CARE, like many other education reform councils, were exposed to ideas available in the education policy sphere. They encountered, of course, ideas about decentralizing social policy. My claim is that the availability of ideas </w:t>
       </w:r>
       <w:r>
         <w:rPr>
@@ -4190,7 +4270,31 @@
         <w:rPr>
           <w:rFonts w:ascii="Times New Roman" w:hAnsi="Times New Roman" w:cs="Times New Roman"/>
         </w:rPr>
-        <w:t xml:space="preserve">Thanks to the reviewer for this suggestion. I found several instances in which generic names fit better, but I’ve kept a fair share of abbreviations. </w:t>
+        <w:t>I thank the reviewer for this point</w:t>
+      </w:r>
+      <w:r>
+        <w:rPr>
+          <w:rFonts w:ascii="Times New Roman" w:hAnsi="Times New Roman" w:cs="Times New Roman"/>
+        </w:rPr>
+        <w:t>.</w:t>
+      </w:r>
+      <w:r>
+        <w:rPr>
+          <w:rFonts w:ascii="Times New Roman" w:hAnsi="Times New Roman" w:cs="Times New Roman"/>
+        </w:rPr>
+        <w:t xml:space="preserve"> </w:t>
+      </w:r>
+      <w:r>
+        <w:rPr>
+          <w:rFonts w:ascii="Times New Roman" w:hAnsi="Times New Roman" w:cs="Times New Roman"/>
+        </w:rPr>
+        <w:t xml:space="preserve"> I found several instances in which generic names fit better, but </w:t>
+      </w:r>
+      <w:r>
+        <w:rPr>
+          <w:rFonts w:ascii="Times New Roman" w:hAnsi="Times New Roman" w:cs="Times New Roman"/>
+        </w:rPr>
+        <w:t xml:space="preserve">I like being able to be specific about organizations, for example, and have thus kept common abbreviations for parties and unions. </w:t>
       </w:r>
     </w:p>
     <w:p>

</xml_diff>

<commit_message>
Changes to the conclusion.
</commit_message>
<xml_diff>
--- a/revision_memo.docx
+++ b/revision_memo.docx
@@ -1278,14 +1278,12 @@
         </w:rPr>
         <w:t xml:space="preserve">I thank the reviewer for this point. I’ve replaced teacher’s union link with language about associational </w:t>
       </w:r>
-      <w:proofErr w:type="gramStart"/>
-      <w:r>
-        <w:rPr>
-          <w:rFonts w:ascii="Times New Roman" w:hAnsi="Times New Roman" w:cs="Times New Roman"/>
-        </w:rPr>
-        <w:t>ties, and</w:t>
-      </w:r>
-      <w:proofErr w:type="gramEnd"/>
+      <w:r>
+        <w:rPr>
+          <w:rFonts w:ascii="Times New Roman" w:hAnsi="Times New Roman" w:cs="Times New Roman"/>
+        </w:rPr>
+        <w:t>ties and</w:t>
+      </w:r>
       <w:r>
         <w:rPr>
           <w:rFonts w:ascii="Times New Roman" w:hAnsi="Times New Roman" w:cs="Times New Roman"/>
@@ -1296,33 +1294,13 @@
         <w:rPr>
           <w:rFonts w:ascii="Times New Roman" w:hAnsi="Times New Roman" w:cs="Times New Roman"/>
         </w:rPr>
-        <w:t xml:space="preserve">I replace “electoral strategy” with the </w:t>
-      </w:r>
-      <w:proofErr w:type="gramStart"/>
-      <w:r>
-        <w:rPr>
-          <w:rFonts w:ascii="Times New Roman" w:hAnsi="Times New Roman" w:cs="Times New Roman"/>
-        </w:rPr>
-        <w:t xml:space="preserve">particular </w:t>
-      </w:r>
-      <w:r>
-        <w:rPr>
-          <w:rFonts w:ascii="Times New Roman" w:hAnsi="Times New Roman" w:cs="Times New Roman"/>
-        </w:rPr>
-        <w:t>mechanism</w:t>
-      </w:r>
-      <w:proofErr w:type="gramEnd"/>
-      <w:r>
-        <w:rPr>
-          <w:rFonts w:ascii="Times New Roman" w:hAnsi="Times New Roman" w:cs="Times New Roman"/>
-        </w:rPr>
-        <w:t xml:space="preserve"> that I study, which is the demobilization of the opposition. I also discuss this at length in </w:t>
-      </w:r>
-      <w:r>
-        <w:rPr>
-          <w:rFonts w:ascii="Times New Roman" w:hAnsi="Times New Roman" w:cs="Times New Roman"/>
-        </w:rPr>
-        <w:t xml:space="preserve">re-named argument section. </w:t>
+        <w:t xml:space="preserve">I replace “electoral strategy” </w:t>
+      </w:r>
+      <w:r>
+        <w:rPr>
+          <w:rFonts w:ascii="Times New Roman" w:hAnsi="Times New Roman" w:cs="Times New Roman"/>
+        </w:rPr>
+        <w:t xml:space="preserve">with the more specific mechanism of decentralization as political weapon. </w:t>
       </w:r>
     </w:p>
     <w:p>
@@ -1411,6 +1389,7 @@
           <w:rFonts w:ascii="Times New Roman" w:hAnsi="Times New Roman" w:cs="Times New Roman"/>
         </w:rPr>
       </w:pPr>
+      <w:commentRangeStart w:id="0"/>
       <w:r>
         <w:rPr>
           <w:rFonts w:ascii="Times New Roman" w:hAnsi="Times New Roman" w:cs="Times New Roman"/>
@@ -1444,6 +1423,13 @@
           <w:rFonts w:ascii="Times New Roman" w:hAnsi="Times New Roman" w:cs="Times New Roman"/>
         </w:rPr>
         <w:t xml:space="preserve"> et al argue convincingly that</w:t>
+      </w:r>
+      <w:commentRangeEnd w:id="0"/>
+      <w:r>
+        <w:rPr>
+          <w:rStyle w:val="CommentReference"/>
+        </w:rPr>
+        <w:commentReference w:id="0"/>
       </w:r>
     </w:p>
     <w:p>
@@ -2524,7 +2510,13 @@
         <w:rPr>
           <w:rFonts w:ascii="Times New Roman" w:hAnsi="Times New Roman" w:cs="Times New Roman"/>
         </w:rPr>
-        <w:t xml:space="preserve"> While the vast majority of Latin Americans had access to education by the 1990s, coverage remained a challenge for those living in poor, rural areas. This was particularly true in countries like El Salvador and Paraguay. I also use coverage as a proxy for other issues in the education sector. </w:t>
+        <w:t xml:space="preserve"> While the vast majority of Latin Americans had access to education by the 1990s, coverage remained a challenge for those living in poor, rural areas. This was particularly true in countries like El Salvador and Paraguay. </w:t>
+      </w:r>
+      <w:r>
+        <w:rPr>
+          <w:rFonts w:ascii="Times New Roman" w:hAnsi="Times New Roman" w:cs="Times New Roman"/>
+        </w:rPr>
+        <w:t xml:space="preserve">Quality was certainly a big, perhaps bigger, issue. But given the lack of comparative data on quality of education, I use coverage rates as a proxy for the weakness of the education system. </w:t>
       </w:r>
     </w:p>
     <w:p>
@@ -2845,7 +2837,7 @@
         <w:rPr>
           <w:rFonts w:ascii="Times New Roman" w:hAnsi="Times New Roman" w:cs="Times New Roman"/>
         </w:rPr>
-        <w:t xml:space="preserve">increases contracting and limits the number of employees on public payroll that are unionized. The piece now develops this point in conversation with Hertel-Fernandez. In doing so, I am the first to apply the policy as weapon insights to a non-American context and in relation to popular decentralization strategies of the 1990s. </w:t>
+        <w:t xml:space="preserve">increases contracting and limits the number of employees on public payroll that are unionized. The piece now develops this point in conversation with Hertel-Fernandez. In doing so I am the first to apply the policy as weapon insights to a non-American context and in relation to popular decentralization strategies of the 1990s. </w:t>
       </w:r>
     </w:p>
     <w:p>
@@ -3575,6 +3567,7 @@
           <w:rFonts w:ascii="Times New Roman" w:hAnsi="Times New Roman" w:cs="Times New Roman"/>
         </w:rPr>
       </w:pPr>
+      <w:commentRangeStart w:id="1"/>
       <w:r>
         <w:rPr>
           <w:rFonts w:ascii="Times New Roman" w:hAnsi="Times New Roman" w:cs="Times New Roman"/>
@@ -3618,6 +3611,13 @@
           <w:rFonts w:ascii="Times New Roman" w:hAnsi="Times New Roman" w:cs="Times New Roman"/>
         </w:rPr>
         <w:t xml:space="preserve">My quantitative analysis, now removed, suggests my theory is good enough to explain decentralization. But I leave this to future theorizing and empirical work.  </w:t>
+      </w:r>
+      <w:commentRangeEnd w:id="1"/>
+      <w:r>
+        <w:rPr>
+          <w:rStyle w:val="CommentReference"/>
+        </w:rPr>
+        <w:commentReference w:id="1"/>
       </w:r>
     </w:p>
     <w:p>
@@ -3700,13 +3700,7 @@
         <w:rPr>
           <w:rFonts w:ascii="Times New Roman" w:hAnsi="Times New Roman" w:cs="Times New Roman"/>
         </w:rPr>
-        <w:t xml:space="preserve">I thank the reviewer for this point. </w:t>
-      </w:r>
-      <w:r>
-        <w:rPr>
-          <w:rFonts w:ascii="Times New Roman" w:hAnsi="Times New Roman" w:cs="Times New Roman"/>
-        </w:rPr>
-        <w:t xml:space="preserve">I agree that this distracts from the DV and have thus removed it. </w:t>
+        <w:t xml:space="preserve">I thank the reviewer for this point. I agree that this distracts from the DV and have thus removed it. </w:t>
       </w:r>
     </w:p>
     <w:p>
@@ -3979,13 +3973,7 @@
         <w:rPr>
           <w:rFonts w:ascii="Times New Roman" w:hAnsi="Times New Roman" w:cs="Times New Roman"/>
         </w:rPr>
-        <w:t xml:space="preserve">I thank the reviewer for this point. </w:t>
-      </w:r>
-      <w:r>
-        <w:rPr>
-          <w:rFonts w:ascii="Times New Roman" w:hAnsi="Times New Roman" w:cs="Times New Roman"/>
-        </w:rPr>
-        <w:t xml:space="preserve"> </w:t>
+        <w:t xml:space="preserve">I thank the reviewer for this point.  </w:t>
       </w:r>
       <w:r>
         <w:rPr>
@@ -4797,8 +4785,8 @@
       </w:r>
     </w:p>
     <w:sectPr>
-      <w:footerReference w:type="even" r:id="rId7"/>
-      <w:footerReference w:type="default" r:id="rId8"/>
+      <w:footerReference w:type="even" r:id="rId11"/>
+      <w:footerReference w:type="default" r:id="rId12"/>
       <w:pgSz w:w="12240" w:h="15840"/>
       <w:pgMar w:top="1440" w:right="1440" w:bottom="1440" w:left="1440" w:header="720" w:footer="720" w:gutter="0"/>
       <w:cols w:space="720"/>
@@ -4806,6 +4794,64 @@
     </w:sectPr>
   </w:body>
 </w:document>
+</file>
+
+<file path=word/comments.xml><?xml version="1.0" encoding="utf-8"?>
+<w:comments xmlns:wpc="http://schemas.microsoft.com/office/word/2010/wordprocessingCanvas" xmlns:cx="http://schemas.microsoft.com/office/drawing/2014/chartex" xmlns:cx1="http://schemas.microsoft.com/office/drawing/2015/9/8/chartex" xmlns:cx2="http://schemas.microsoft.com/office/drawing/2015/10/21/chartex" xmlns:cx3="http://schemas.microsoft.com/office/drawing/2016/5/9/chartex" xmlns:cx4="http://schemas.microsoft.com/office/drawing/2016/5/10/chartex" xmlns:cx5="http://schemas.microsoft.com/office/drawing/2016/5/11/chartex" xmlns:cx6="http://schemas.microsoft.com/office/drawing/2016/5/12/chartex" xmlns:cx7="http://schemas.microsoft.com/office/drawing/2016/5/13/chartex" xmlns:cx8="http://schemas.microsoft.com/office/drawing/2016/5/14/chartex" xmlns:mc="http://schemas.openxmlformats.org/markup-compatibility/2006" xmlns:aink="http://schemas.microsoft.com/office/drawing/2016/ink" xmlns:am3d="http://schemas.microsoft.com/office/drawing/2017/model3d" xmlns:o="urn:schemas-microsoft-com:office:office" xmlns:r="http://schemas.openxmlformats.org/officeDocument/2006/relationships" xmlns:m="http://schemas.openxmlformats.org/officeDocument/2006/math" xmlns:v="urn:schemas-microsoft-com:vml" xmlns:wp14="http://schemas.microsoft.com/office/word/2010/wordprocessingDrawing" xmlns:wp="http://schemas.openxmlformats.org/drawingml/2006/wordprocessingDrawing" xmlns:w10="urn:schemas-microsoft-com:office:word" xmlns:w="http://schemas.openxmlformats.org/wordprocessingml/2006/main" xmlns:w14="http://schemas.microsoft.com/office/word/2010/wordml" xmlns:w15="http://schemas.microsoft.com/office/word/2012/wordml" xmlns:w16cex="http://schemas.microsoft.com/office/word/2018/wordml/cex" xmlns:w16cid="http://schemas.microsoft.com/office/word/2016/wordml/cid" xmlns:w16="http://schemas.microsoft.com/office/word/2018/wordml" xmlns:w16sdtdh="http://schemas.microsoft.com/office/word/2020/wordml/sdtdatahash" xmlns:w16se="http://schemas.microsoft.com/office/word/2015/wordml/symex" xmlns:wpg="http://schemas.microsoft.com/office/word/2010/wordprocessingGroup" xmlns:wpi="http://schemas.microsoft.com/office/word/2010/wordprocessingInk" xmlns:wne="http://schemas.microsoft.com/office/word/2006/wordml" xmlns:wps="http://schemas.microsoft.com/office/word/2010/wordprocessingShape" mc:Ignorable="w14 w15 w16se w16cid w16 w16cex w16sdtdh wp14">
+  <w:comment w:id="0" w:author="Tom Vargas" w:date="2021-07-19T21:26:00Z" w:initials="TRV">
+    <w:p>
+      <w:pPr>
+        <w:pStyle w:val="CommentText"/>
+      </w:pPr>
+      <w:r>
+        <w:rPr>
+          <w:rStyle w:val="CommentReference"/>
+        </w:rPr>
+        <w:annotationRef/>
+      </w:r>
+      <w:r>
+        <w:t>To do.</w:t>
+      </w:r>
+    </w:p>
+  </w:comment>
+  <w:comment w:id="1" w:author="Tom Vargas" w:date="2021-07-19T21:50:00Z" w:initials="TRV">
+    <w:p>
+      <w:pPr>
+        <w:pStyle w:val="CommentText"/>
+      </w:pPr>
+      <w:r>
+        <w:rPr>
+          <w:rStyle w:val="CommentReference"/>
+        </w:rPr>
+        <w:annotationRef/>
+      </w:r>
+      <w:r>
+        <w:t>Add.</w:t>
+      </w:r>
+    </w:p>
+  </w:comment>
+</w:comments>
+</file>
+
+<file path=word/commentsExtended.xml><?xml version="1.0" encoding="utf-8"?>
+<w15:commentsEx xmlns:wpc="http://schemas.microsoft.com/office/word/2010/wordprocessingCanvas" xmlns:cx="http://schemas.microsoft.com/office/drawing/2014/chartex" xmlns:cx1="http://schemas.microsoft.com/office/drawing/2015/9/8/chartex" xmlns:cx2="http://schemas.microsoft.com/office/drawing/2015/10/21/chartex" xmlns:cx3="http://schemas.microsoft.com/office/drawing/2016/5/9/chartex" xmlns:cx4="http://schemas.microsoft.com/office/drawing/2016/5/10/chartex" xmlns:cx5="http://schemas.microsoft.com/office/drawing/2016/5/11/chartex" xmlns:cx6="http://schemas.microsoft.com/office/drawing/2016/5/12/chartex" xmlns:cx7="http://schemas.microsoft.com/office/drawing/2016/5/13/chartex" xmlns:cx8="http://schemas.microsoft.com/office/drawing/2016/5/14/chartex" xmlns:mc="http://schemas.openxmlformats.org/markup-compatibility/2006" xmlns:aink="http://schemas.microsoft.com/office/drawing/2016/ink" xmlns:am3d="http://schemas.microsoft.com/office/drawing/2017/model3d" xmlns:o="urn:schemas-microsoft-com:office:office" xmlns:r="http://schemas.openxmlformats.org/officeDocument/2006/relationships" xmlns:m="http://schemas.openxmlformats.org/officeDocument/2006/math" xmlns:v="urn:schemas-microsoft-com:vml" xmlns:wp14="http://schemas.microsoft.com/office/word/2010/wordprocessingDrawing" xmlns:wp="http://schemas.openxmlformats.org/drawingml/2006/wordprocessingDrawing" xmlns:w10="urn:schemas-microsoft-com:office:word" xmlns:w="http://schemas.openxmlformats.org/wordprocessingml/2006/main" xmlns:w14="http://schemas.microsoft.com/office/word/2010/wordml" xmlns:w15="http://schemas.microsoft.com/office/word/2012/wordml" xmlns:w16cex="http://schemas.microsoft.com/office/word/2018/wordml/cex" xmlns:w16cid="http://schemas.microsoft.com/office/word/2016/wordml/cid" xmlns:w16="http://schemas.microsoft.com/office/word/2018/wordml" xmlns:w16sdtdh="http://schemas.microsoft.com/office/word/2020/wordml/sdtdatahash" xmlns:w16se="http://schemas.microsoft.com/office/word/2015/wordml/symex" xmlns:wpg="http://schemas.microsoft.com/office/word/2010/wordprocessingGroup" xmlns:wpi="http://schemas.microsoft.com/office/word/2010/wordprocessingInk" xmlns:wne="http://schemas.microsoft.com/office/word/2006/wordml" xmlns:wps="http://schemas.microsoft.com/office/word/2010/wordprocessingShape" mc:Ignorable="w14 w15 w16se w16cid w16 w16cex w16sdtdh wp14">
+  <w15:commentEx w15:paraId="03A6776A" w15:done="0"/>
+  <w15:commentEx w15:paraId="1C630865" w15:done="0"/>
+</w15:commentsEx>
+</file>
+
+<file path=word/commentsExtensible.xml><?xml version="1.0" encoding="utf-8"?>
+<w16cex:commentsExtensible xmlns:wpc="http://schemas.microsoft.com/office/word/2010/wordprocessingCanvas" xmlns:cx="http://schemas.microsoft.com/office/drawing/2014/chartex" xmlns:cx1="http://schemas.microsoft.com/office/drawing/2015/9/8/chartex" xmlns:cx2="http://schemas.microsoft.com/office/drawing/2015/10/21/chartex" xmlns:cx3="http://schemas.microsoft.com/office/drawing/2016/5/9/chartex" xmlns:cx4="http://schemas.microsoft.com/office/drawing/2016/5/10/chartex" xmlns:cx5="http://schemas.microsoft.com/office/drawing/2016/5/11/chartex" xmlns:cx6="http://schemas.microsoft.com/office/drawing/2016/5/12/chartex" xmlns:cx7="http://schemas.microsoft.com/office/drawing/2016/5/13/chartex" xmlns:cx8="http://schemas.microsoft.com/office/drawing/2016/5/14/chartex" xmlns:mc="http://schemas.openxmlformats.org/markup-compatibility/2006" xmlns:aink="http://schemas.microsoft.com/office/drawing/2016/ink" xmlns:am3d="http://schemas.microsoft.com/office/drawing/2017/model3d" xmlns:o="urn:schemas-microsoft-com:office:office" xmlns:r="http://schemas.openxmlformats.org/officeDocument/2006/relationships" xmlns:m="http://schemas.openxmlformats.org/officeDocument/2006/math" xmlns:v="urn:schemas-microsoft-com:vml" xmlns:wp14="http://schemas.microsoft.com/office/word/2010/wordprocessingDrawing" xmlns:wp="http://schemas.openxmlformats.org/drawingml/2006/wordprocessingDrawing" xmlns:w10="urn:schemas-microsoft-com:office:word" xmlns:w="http://schemas.openxmlformats.org/wordprocessingml/2006/main" xmlns:w14="http://schemas.microsoft.com/office/word/2010/wordml" xmlns:w15="http://schemas.microsoft.com/office/word/2012/wordml" xmlns:w16cex="http://schemas.microsoft.com/office/word/2018/wordml/cex" xmlns:w16cid="http://schemas.microsoft.com/office/word/2016/wordml/cid" xmlns:w16="http://schemas.microsoft.com/office/word/2018/wordml" xmlns:w16sdtdh="http://schemas.microsoft.com/office/word/2020/wordml/sdtdatahash" xmlns:w16se="http://schemas.microsoft.com/office/word/2015/wordml/symex" xmlns:wpg="http://schemas.microsoft.com/office/word/2010/wordprocessingGroup" xmlns:wpi="http://schemas.microsoft.com/office/word/2010/wordprocessingInk" xmlns:wne="http://schemas.microsoft.com/office/word/2006/wordml" xmlns:wps="http://schemas.microsoft.com/office/word/2010/wordprocessingShape" mc:Ignorable="w14 w15 w16se w16cid w16 w16cex w16sdtdh wp14">
+  <w16cex:commentExtensible w16cex:durableId="24A06C92" w16cex:dateUtc="2021-07-20T01:26:00Z"/>
+  <w16cex:commentExtensible w16cex:durableId="24A0720E" w16cex:dateUtc="2021-07-20T01:50:00Z"/>
+</w16cex:commentsExtensible>
+</file>
+
+<file path=word/commentsIds.xml><?xml version="1.0" encoding="utf-8"?>
+<w16cid:commentsIds xmlns:wpc="http://schemas.microsoft.com/office/word/2010/wordprocessingCanvas" xmlns:cx="http://schemas.microsoft.com/office/drawing/2014/chartex" xmlns:cx1="http://schemas.microsoft.com/office/drawing/2015/9/8/chartex" xmlns:cx2="http://schemas.microsoft.com/office/drawing/2015/10/21/chartex" xmlns:cx3="http://schemas.microsoft.com/office/drawing/2016/5/9/chartex" xmlns:cx4="http://schemas.microsoft.com/office/drawing/2016/5/10/chartex" xmlns:cx5="http://schemas.microsoft.com/office/drawing/2016/5/11/chartex" xmlns:cx6="http://schemas.microsoft.com/office/drawing/2016/5/12/chartex" xmlns:cx7="http://schemas.microsoft.com/office/drawing/2016/5/13/chartex" xmlns:cx8="http://schemas.microsoft.com/office/drawing/2016/5/14/chartex" xmlns:mc="http://schemas.openxmlformats.org/markup-compatibility/2006" xmlns:aink="http://schemas.microsoft.com/office/drawing/2016/ink" xmlns:am3d="http://schemas.microsoft.com/office/drawing/2017/model3d" xmlns:o="urn:schemas-microsoft-com:office:office" xmlns:r="http://schemas.openxmlformats.org/officeDocument/2006/relationships" xmlns:m="http://schemas.openxmlformats.org/officeDocument/2006/math" xmlns:v="urn:schemas-microsoft-com:vml" xmlns:wp14="http://schemas.microsoft.com/office/word/2010/wordprocessingDrawing" xmlns:wp="http://schemas.openxmlformats.org/drawingml/2006/wordprocessingDrawing" xmlns:w10="urn:schemas-microsoft-com:office:word" xmlns:w="http://schemas.openxmlformats.org/wordprocessingml/2006/main" xmlns:w14="http://schemas.microsoft.com/office/word/2010/wordml" xmlns:w15="http://schemas.microsoft.com/office/word/2012/wordml" xmlns:w16cex="http://schemas.microsoft.com/office/word/2018/wordml/cex" xmlns:w16cid="http://schemas.microsoft.com/office/word/2016/wordml/cid" xmlns:w16="http://schemas.microsoft.com/office/word/2018/wordml" xmlns:w16sdtdh="http://schemas.microsoft.com/office/word/2020/wordml/sdtdatahash" xmlns:w16se="http://schemas.microsoft.com/office/word/2015/wordml/symex" xmlns:wpg="http://schemas.microsoft.com/office/word/2010/wordprocessingGroup" xmlns:wpi="http://schemas.microsoft.com/office/word/2010/wordprocessingInk" xmlns:wne="http://schemas.microsoft.com/office/word/2006/wordml" xmlns:wps="http://schemas.microsoft.com/office/word/2010/wordprocessingShape" mc:Ignorable="w14 w15 w16se w16cid w16 w16cex w16sdtdh wp14">
+  <w16cid:commentId w16cid:paraId="03A6776A" w16cid:durableId="24A06C92"/>
+  <w16cid:commentId w16cid:paraId="1C630865" w16cid:durableId="24A0720E"/>
+</w16cid:commentsIds>
 </file>
 
 <file path=word/endnotes.xml><?xml version="1.0" encoding="utf-8"?>
@@ -5772,6 +5818,78 @@
       <w:ind w:left="720" w:hanging="720"/>
     </w:pPr>
   </w:style>
+  <w:style w:type="character" w:styleId="CommentReference">
+    <w:name w:val="annotation reference"/>
+    <w:basedOn w:val="DefaultParagraphFont"/>
+    <w:uiPriority w:val="99"/>
+    <w:semiHidden/>
+    <w:unhideWhenUsed/>
+    <w:rsid w:val="008D48D2"/>
+    <w:rPr>
+      <w:sz w:val="16"/>
+      <w:szCs w:val="16"/>
+    </w:rPr>
+  </w:style>
+  <w:style w:type="paragraph" w:styleId="CommentText">
+    <w:name w:val="annotation text"/>
+    <w:basedOn w:val="Normal"/>
+    <w:link w:val="CommentTextChar"/>
+    <w:uiPriority w:val="99"/>
+    <w:semiHidden/>
+    <w:unhideWhenUsed/>
+    <w:rsid w:val="008D48D2"/>
+    <w:rPr>
+      <w:sz w:val="20"/>
+      <w:szCs w:val="20"/>
+    </w:rPr>
+  </w:style>
+  <w:style w:type="character" w:customStyle="1" w:styleId="CommentTextChar">
+    <w:name w:val="Comment Text Char"/>
+    <w:basedOn w:val="DefaultParagraphFont"/>
+    <w:link w:val="CommentText"/>
+    <w:uiPriority w:val="99"/>
+    <w:semiHidden/>
+    <w:rsid w:val="008D48D2"/>
+    <w:rPr>
+      <w:sz w:val="20"/>
+      <w:szCs w:val="20"/>
+    </w:rPr>
+  </w:style>
+  <w:style w:type="paragraph" w:styleId="CommentSubject">
+    <w:name w:val="annotation subject"/>
+    <w:basedOn w:val="CommentText"/>
+    <w:next w:val="CommentText"/>
+    <w:link w:val="CommentSubjectChar"/>
+    <w:uiPriority w:val="99"/>
+    <w:semiHidden/>
+    <w:unhideWhenUsed/>
+    <w:rsid w:val="008D48D2"/>
+    <w:rPr>
+      <w:b/>
+      <w:bCs/>
+    </w:rPr>
+  </w:style>
+  <w:style w:type="character" w:customStyle="1" w:styleId="CommentSubjectChar">
+    <w:name w:val="Comment Subject Char"/>
+    <w:basedOn w:val="CommentTextChar"/>
+    <w:link w:val="CommentSubject"/>
+    <w:uiPriority w:val="99"/>
+    <w:semiHidden/>
+    <w:rsid w:val="008D48D2"/>
+    <w:rPr>
+      <w:b/>
+      <w:bCs/>
+      <w:sz w:val="20"/>
+      <w:szCs w:val="20"/>
+    </w:rPr>
+  </w:style>
+  <w:style w:type="paragraph" w:styleId="Revision">
+    <w:name w:val="Revision"/>
+    <w:hidden/>
+    <w:uiPriority w:val="99"/>
+    <w:semiHidden/>
+    <w:rsid w:val="00041340"/>
+  </w:style>
 </w:styles>
 </file>
 

</xml_diff>